<commit_message>
initialized Excel examples and finished intro
</commit_message>
<xml_diff>
--- a/Article/Guerrilla Automation with R.docx
+++ b/Article/Guerrilla Automation with R.docx
@@ -1,6 +1,6 @@
 
 <file path=word/document.xml><?xml version="1.0" encoding="utf-8"?>
-<w:document xmlns:wpc="http://schemas.microsoft.com/office/word/2010/wordprocessingCanvas" xmlns:mc="http://schemas.openxmlformats.org/markup-compatibility/2006" xmlns:o="urn:schemas-microsoft-com:office:office" xmlns:r="http://schemas.openxmlformats.org/officeDocument/2006/relationships" xmlns:m="http://schemas.openxmlformats.org/officeDocument/2006/math" xmlns:v="urn:schemas-microsoft-com:vml" xmlns:wp14="http://schemas.microsoft.com/office/word/2010/wordprocessingDrawing" xmlns:wp="http://schemas.openxmlformats.org/drawingml/2006/wordprocessingDrawing" xmlns:w10="urn:schemas-microsoft-com:office:word" xmlns:w="http://schemas.openxmlformats.org/wordprocessingml/2006/main" xmlns:w14="http://schemas.microsoft.com/office/word/2010/wordml" xmlns:wpg="http://schemas.microsoft.com/office/word/2010/wordprocessingGroup" xmlns:wpi="http://schemas.microsoft.com/office/word/2010/wordprocessingInk" xmlns:wne="http://schemas.microsoft.com/office/word/2006/wordml" xmlns:wps="http://schemas.microsoft.com/office/word/2010/wordprocessingShape" mc:Ignorable="w14 wp14">
+<w:document xmlns:wpc="http://schemas.microsoft.com/office/word/2010/wordprocessingCanvas" xmlns:cx="http://schemas.microsoft.com/office/drawing/2014/chartex" xmlns:cx1="http://schemas.microsoft.com/office/drawing/2015/9/8/chartex" xmlns:cx2="http://schemas.microsoft.com/office/drawing/2015/10/21/chartex" xmlns:cx3="http://schemas.microsoft.com/office/drawing/2016/5/9/chartex" xmlns:cx4="http://schemas.microsoft.com/office/drawing/2016/5/10/chartex" xmlns:cx5="http://schemas.microsoft.com/office/drawing/2016/5/11/chartex" xmlns:cx6="http://schemas.microsoft.com/office/drawing/2016/5/12/chartex" xmlns:cx7="http://schemas.microsoft.com/office/drawing/2016/5/13/chartex" xmlns:cx8="http://schemas.microsoft.com/office/drawing/2016/5/14/chartex" xmlns:mc="http://schemas.openxmlformats.org/markup-compatibility/2006" xmlns:aink="http://schemas.microsoft.com/office/drawing/2016/ink" xmlns:am3d="http://schemas.microsoft.com/office/drawing/2017/model3d" xmlns:o="urn:schemas-microsoft-com:office:office" xmlns:r="http://schemas.openxmlformats.org/officeDocument/2006/relationships" xmlns:m="http://schemas.openxmlformats.org/officeDocument/2006/math" xmlns:v="urn:schemas-microsoft-com:vml" xmlns:wp14="http://schemas.microsoft.com/office/word/2010/wordprocessingDrawing" xmlns:wp="http://schemas.openxmlformats.org/drawingml/2006/wordprocessingDrawing" xmlns:w10="urn:schemas-microsoft-com:office:word" xmlns:w="http://schemas.openxmlformats.org/wordprocessingml/2006/main" xmlns:w14="http://schemas.microsoft.com/office/word/2010/wordml" xmlns:w15="http://schemas.microsoft.com/office/word/2012/wordml" xmlns:w16cex="http://schemas.microsoft.com/office/word/2018/wordml/cex" xmlns:w16cid="http://schemas.microsoft.com/office/word/2016/wordml/cid" xmlns:w16="http://schemas.microsoft.com/office/word/2018/wordml" xmlns:w16se="http://schemas.microsoft.com/office/word/2015/wordml/symex" xmlns:wpg="http://schemas.microsoft.com/office/word/2010/wordprocessingGroup" xmlns:wpi="http://schemas.microsoft.com/office/word/2010/wordprocessingInk" xmlns:wne="http://schemas.microsoft.com/office/word/2006/wordml" xmlns:wps="http://schemas.microsoft.com/office/word/2010/wordprocessingShape" mc:Ignorable="w14 w15 w16se w16cid w16 w16cex wp14">
   <w:body>
     <w:p>
       <w:pPr>
@@ -78,6 +78,20 @@
           <w:rFonts w:cstheme="minorHAnsi"/>
         </w:rPr>
         <w:tab/>
+      </w:r>
+    </w:p>
+    <w:p>
+      <w:pPr>
+        <w:spacing w:after="0"/>
+        <w:ind w:firstLine="720"/>
+        <w:rPr>
+          <w:rFonts w:cstheme="minorHAnsi"/>
+        </w:rPr>
+      </w:pPr>
+      <w:r>
+        <w:rPr>
+          <w:rFonts w:cstheme="minorHAnsi"/>
+        </w:rPr>
         <w:t xml:space="preserve">Guerrilla warfare is a type of asymmetric warfare wherein a </w:t>
       </w:r>
       <w:r>
@@ -96,52 +110,248 @@
         <w:rPr>
           <w:rFonts w:cstheme="minorHAnsi"/>
         </w:rPr>
-        <w:t xml:space="preserve"> military. The definition via Google of the adjective form </w:t>
-      </w:r>
-      <w:r>
-        <w:rPr>
-          <w:rFonts w:cstheme="minorHAnsi"/>
+        <w:t xml:space="preserve"> military. </w:t>
+      </w:r>
+      <w:r>
+        <w:rPr>
+          <w:rFonts w:cstheme="minorHAnsi"/>
+          <w:highlight w:val="yellow"/>
+        </w:rPr>
+        <w:t xml:space="preserve">The definition via Google of the adjective form </w:t>
+      </w:r>
+      <w:r>
+        <w:rPr>
+          <w:rFonts w:cstheme="minorHAnsi"/>
+          <w:highlight w:val="yellow"/>
         </w:rPr>
         <w:t xml:space="preserve">of guerilla </w:t>
       </w:r>
       <w:r>
         <w:rPr>
           <w:rFonts w:cstheme="minorHAnsi"/>
-        </w:rPr>
-        <w:t xml:space="preserve">is “Referring to actions </w:t>
-      </w:r>
-      <w:r>
-        <w:rPr>
-          <w:rFonts w:cstheme="minorHAnsi"/>
-        </w:rPr>
-        <w:t>or activities performed in an impromptu way, often without authorization.</w:t>
-      </w:r>
-      <w:r>
-        <w:rPr>
-          <w:rFonts w:cstheme="minorHAnsi"/>
-        </w:rPr>
-        <w:t xml:space="preserve">” </w:t>
-      </w:r>
-      <w:r>
-        <w:rPr>
-          <w:rFonts w:cstheme="minorHAnsi"/>
-        </w:rPr>
-        <w:t xml:space="preserve">Sometimes, these definitions become relevant in business. When a problem calls for a powerful technological solution, but no such solution exists, actuaries may require an unconventional approach to meeting the needs of their stakeholders. </w:t>
-      </w:r>
-    </w:p>
-    <w:p>
-      <w:pPr>
-        <w:spacing w:after="0"/>
-        <w:rPr>
-          <w:rFonts w:cstheme="minorHAnsi"/>
-        </w:rPr>
-      </w:pPr>
+          <w:highlight w:val="yellow"/>
+        </w:rPr>
+        <w:t>is “Referring to actions or activities performed in an impromptu way, often without authorization.”</w:t>
+      </w:r>
+      <w:r>
+        <w:rPr>
+          <w:rFonts w:cstheme="minorHAnsi"/>
+        </w:rPr>
+        <w:t xml:space="preserve"> </w:t>
+      </w:r>
+      <w:r>
+        <w:rPr>
+          <w:rFonts w:cstheme="minorHAnsi"/>
+        </w:rPr>
+        <w:t xml:space="preserve">When a problem calls for a powerful technological solution, but no such solution </w:t>
+      </w:r>
+      <w:r>
+        <w:rPr>
+          <w:rFonts w:cstheme="minorHAnsi"/>
+        </w:rPr>
+        <w:t>is currently in-place</w:t>
+      </w:r>
+      <w:r>
+        <w:rPr>
+          <w:rFonts w:cstheme="minorHAnsi"/>
+        </w:rPr>
+        <w:t>, actuaries may require a</w:t>
+      </w:r>
+      <w:r>
+        <w:rPr>
+          <w:rFonts w:cstheme="minorHAnsi"/>
+        </w:rPr>
+        <w:t xml:space="preserve"> low-cost,</w:t>
+      </w:r>
+      <w:r>
+        <w:rPr>
+          <w:rFonts w:cstheme="minorHAnsi"/>
+        </w:rPr>
+        <w:t xml:space="preserve"> </w:t>
+      </w:r>
+      <w:r>
+        <w:rPr>
+          <w:rFonts w:cstheme="minorHAnsi"/>
+        </w:rPr>
+        <w:t>light-weight</w:t>
+      </w:r>
+      <w:r>
+        <w:rPr>
+          <w:rFonts w:cstheme="minorHAnsi"/>
+        </w:rPr>
+        <w:t xml:space="preserve"> approach to meeting the needs of their stakeholders. </w:t>
+      </w:r>
+    </w:p>
+    <w:p>
+      <w:pPr>
+        <w:spacing w:after="0"/>
+        <w:rPr>
+          <w:rFonts w:cstheme="minorHAnsi"/>
+        </w:rPr>
+      </w:pPr>
+      <w:r>
+        <w:rPr>
+          <w:rFonts w:cstheme="minorHAnsi"/>
+        </w:rPr>
+        <w:tab/>
+      </w:r>
+    </w:p>
+    <w:p>
+      <w:pPr>
+        <w:spacing w:after="0"/>
+        <w:ind w:firstLine="720"/>
+        <w:rPr>
+          <w:rFonts w:cstheme="minorHAnsi"/>
+        </w:rPr>
+      </w:pPr>
+      <w:r>
+        <w:rPr>
+          <w:rFonts w:cstheme="minorHAnsi"/>
+        </w:rPr>
+        <w:t>That’s where R comes in. R is a free and open source programming language</w:t>
+      </w:r>
+      <w:r>
+        <w:rPr>
+          <w:rFonts w:cstheme="minorHAnsi"/>
+        </w:rPr>
+        <w:t xml:space="preserve"> with a powerful and continually-expanding set of libraries and packages. It is highly versatile and compatible with a wide variety of other systems. I</w:t>
+      </w:r>
+      <w:r>
+        <w:rPr>
+          <w:rFonts w:cstheme="minorHAnsi"/>
+        </w:rPr>
+        <w:t xml:space="preserve"> am going to walk through </w:t>
+      </w:r>
+      <w:r>
+        <w:rPr>
+          <w:rFonts w:cstheme="minorHAnsi"/>
+        </w:rPr>
+        <w:t xml:space="preserve">a hypothetical </w:t>
+      </w:r>
+      <w:r>
+        <w:rPr>
+          <w:rFonts w:cstheme="minorHAnsi"/>
+        </w:rPr>
+        <w:t xml:space="preserve">use-case for R that highlights R’s </w:t>
+      </w:r>
+      <w:r>
+        <w:rPr>
+          <w:rFonts w:cstheme="minorHAnsi"/>
+        </w:rPr>
+        <w:t xml:space="preserve">advantages. Example code will be interspersed throughout the article. The full code, complete with example excel files can be accessed via </w:t>
+      </w:r>
+      <w:proofErr w:type="spellStart"/>
+      <w:r>
+        <w:rPr>
+          <w:rFonts w:cstheme="minorHAnsi"/>
+        </w:rPr>
+        <w:t>Github</w:t>
+      </w:r>
+      <w:proofErr w:type="spellEnd"/>
+      <w:r>
+        <w:rPr>
+          <w:rFonts w:cstheme="minorHAnsi"/>
+        </w:rPr>
+        <w:t xml:space="preserve"> at the following url:</w:t>
+      </w:r>
+    </w:p>
+    <w:p>
+      <w:pPr>
+        <w:spacing w:after="0"/>
+        <w:ind w:firstLine="720"/>
+        <w:rPr>
+          <w:rFonts w:cstheme="minorHAnsi"/>
+        </w:rPr>
+      </w:pPr>
+    </w:p>
+    <w:p>
+      <w:pPr>
+        <w:spacing w:after="0"/>
+        <w:ind w:firstLine="720"/>
+        <w:rPr>
+          <w:rFonts w:cstheme="minorHAnsi"/>
+        </w:rPr>
+      </w:pPr>
+      <w:hyperlink r:id="rId7" w:history="1">
+        <w:r>
+          <w:rPr>
+            <w:rStyle w:val="Hyperlink"/>
+            <w:rFonts w:cstheme="minorHAnsi"/>
+          </w:rPr>
+          <w:t>https://github.com/TimothyQuast/Guerrilla_Auto</w:t>
+        </w:r>
+        <w:r>
+          <w:rPr>
+            <w:rStyle w:val="Hyperlink"/>
+            <w:rFonts w:cstheme="minorHAnsi"/>
+          </w:rPr>
+          <w:t>m</w:t>
+        </w:r>
+        <w:r>
+          <w:rPr>
+            <w:rStyle w:val="Hyperlink"/>
+            <w:rFonts w:cstheme="minorHAnsi"/>
+          </w:rPr>
+          <w:t>ation</w:t>
+        </w:r>
+      </w:hyperlink>
+    </w:p>
+    <w:p>
+      <w:pPr>
+        <w:spacing w:after="0"/>
+        <w:rPr>
+          <w:rFonts w:cstheme="minorHAnsi"/>
+        </w:rPr>
+      </w:pPr>
+    </w:p>
+    <w:p>
+      <w:pPr>
+        <w:spacing w:after="0"/>
+        <w:rPr>
+          <w:rFonts w:asciiTheme="majorHAnsi" w:hAnsiTheme="majorHAnsi" w:cstheme="majorHAnsi"/>
+          <w:b/>
+          <w:bCs/>
+          <w:sz w:val="24"/>
+          <w:szCs w:val="24"/>
+        </w:rPr>
+      </w:pPr>
+      <w:r>
+        <w:rPr>
+          <w:rFonts w:asciiTheme="majorHAnsi" w:hAnsiTheme="majorHAnsi" w:cstheme="majorHAnsi"/>
+          <w:b/>
+          <w:bCs/>
+          <w:sz w:val="24"/>
+          <w:szCs w:val="24"/>
+        </w:rPr>
+        <w:t>The Use-Case</w:t>
+      </w:r>
+    </w:p>
+    <w:p>
+      <w:pPr>
+        <w:spacing w:after="0"/>
+        <w:rPr>
+          <w:rFonts w:cstheme="minorHAnsi"/>
+        </w:rPr>
+      </w:pPr>
+    </w:p>
+    <w:p>
+      <w:pPr>
+        <w:spacing w:after="0"/>
+        <w:rPr>
+          <w:rFonts w:cstheme="minorHAnsi"/>
+        </w:rPr>
+      </w:pPr>
+      <w:r>
+        <w:rPr>
+          <w:rFonts w:cstheme="minorHAnsi"/>
+        </w:rPr>
+        <w:tab/>
+      </w:r>
       <w:bookmarkStart w:id="0" w:name="_GoBack"/>
       <w:bookmarkEnd w:id="0"/>
     </w:p>
     <w:p>
       <w:pPr>
-        <w:pStyle w:val="ListParagraph"/>
         <w:spacing w:after="0"/>
         <w:rPr>
           <w:rFonts w:cstheme="minorHAnsi"/>
@@ -164,13 +374,95 @@
         <w:rPr>
           <w:rFonts w:cstheme="minorHAnsi"/>
         </w:rPr>
-        <w:t>Briefly outline the article in paragraph fo</w:t>
-      </w:r>
-      <w:r>
-        <w:rPr>
-          <w:rFonts w:cstheme="minorHAnsi"/>
-        </w:rPr>
-        <w:t>rm</w:t>
+        <w:t xml:space="preserve">Describe the use-case and highlight key features. </w:t>
+      </w:r>
+    </w:p>
+    <w:p>
+      <w:pPr>
+        <w:pStyle w:val="ListParagraph"/>
+        <w:numPr>
+          <w:ilvl w:val="1"/>
+          <w:numId w:val="3"/>
+        </w:numPr>
+        <w:spacing w:after="0"/>
+        <w:rPr>
+          <w:rFonts w:cstheme="minorHAnsi"/>
+        </w:rPr>
+      </w:pPr>
+      <w:r>
+        <w:rPr>
+          <w:rFonts w:cstheme="minorHAnsi"/>
+        </w:rPr>
+        <w:t xml:space="preserve">Need to gather a moderate amount of data stored in </w:t>
+      </w:r>
+      <w:r>
+        <w:rPr>
+          <w:rFonts w:cstheme="minorHAnsi"/>
+        </w:rPr>
+        <w:t>a regular format</w:t>
+      </w:r>
+    </w:p>
+    <w:p>
+      <w:pPr>
+        <w:pStyle w:val="ListParagraph"/>
+        <w:numPr>
+          <w:ilvl w:val="1"/>
+          <w:numId w:val="3"/>
+        </w:numPr>
+        <w:spacing w:after="0"/>
+        <w:rPr>
+          <w:rFonts w:cstheme="minorHAnsi"/>
+        </w:rPr>
+      </w:pPr>
+      <w:r>
+        <w:rPr>
+          <w:rFonts w:cstheme="minorHAnsi"/>
+        </w:rPr>
+        <w:t>Lack of centralized data repository or need to refer to non-centralized data</w:t>
+      </w:r>
+    </w:p>
+    <w:p>
+      <w:pPr>
+        <w:pStyle w:val="ListParagraph"/>
+        <w:numPr>
+          <w:ilvl w:val="1"/>
+          <w:numId w:val="3"/>
+        </w:numPr>
+        <w:spacing w:after="0"/>
+        <w:rPr>
+          <w:rFonts w:cstheme="minorHAnsi"/>
+        </w:rPr>
+      </w:pPr>
+      <w:r>
+        <w:rPr>
+          <w:rFonts w:cstheme="minorHAnsi"/>
+        </w:rPr>
+        <w:t xml:space="preserve">Data is stored in excel or another annoying </w:t>
+      </w:r>
+      <w:r>
+        <w:rPr>
+          <w:rFonts w:cstheme="minorHAnsi"/>
+        </w:rPr>
+        <w:t>file-type/structure</w:t>
+      </w:r>
+    </w:p>
+    <w:p>
+      <w:pPr>
+        <w:pStyle w:val="ListParagraph"/>
+        <w:numPr>
+          <w:ilvl w:val="1"/>
+          <w:numId w:val="3"/>
+        </w:numPr>
+        <w:spacing w:after="0"/>
+        <w:rPr>
+          <w:rFonts w:cstheme="minorHAnsi"/>
+        </w:rPr>
+      </w:pPr>
+      <w:r>
+        <w:rPr>
+          <w:rFonts w:cstheme="minorHAnsi"/>
+        </w:rPr>
+        <w:t>Lack of impetus and/or resources to fix the previous two problems</w:t>
       </w:r>
     </w:p>
     <w:p>
@@ -189,52 +481,7 @@
         <w:rPr>
           <w:rFonts w:cstheme="minorHAnsi"/>
         </w:rPr>
-        <w:t>Explain use of the word ‘Guerrilla’ in the title</w:t>
-      </w:r>
-    </w:p>
-    <w:p>
-      <w:pPr>
-        <w:spacing w:after="0"/>
-        <w:rPr>
-          <w:rFonts w:cstheme="minorHAnsi"/>
-        </w:rPr>
-      </w:pPr>
-    </w:p>
-    <w:p>
-      <w:pPr>
-        <w:spacing w:after="0"/>
-        <w:rPr>
-          <w:rFonts w:asciiTheme="majorHAnsi" w:hAnsiTheme="majorHAnsi" w:cstheme="majorHAnsi"/>
-          <w:sz w:val="24"/>
-          <w:szCs w:val="24"/>
-        </w:rPr>
-      </w:pPr>
-      <w:r>
-        <w:rPr>
-          <w:rFonts w:asciiTheme="majorHAnsi" w:hAnsiTheme="majorHAnsi" w:cstheme="majorHAnsi"/>
-          <w:sz w:val="24"/>
-          <w:szCs w:val="24"/>
-        </w:rPr>
-        <w:t>The Use-Case</w:t>
-      </w:r>
-    </w:p>
-    <w:p>
-      <w:pPr>
-        <w:pStyle w:val="ListParagraph"/>
-        <w:numPr>
-          <w:ilvl w:val="0"/>
-          <w:numId w:val="3"/>
-        </w:numPr>
-        <w:spacing w:after="0"/>
-        <w:rPr>
-          <w:rFonts w:cstheme="minorHAnsi"/>
-        </w:rPr>
-      </w:pPr>
-      <w:r>
-        <w:rPr>
-          <w:rFonts w:cstheme="minorHAnsi"/>
-        </w:rPr>
-        <w:t xml:space="preserve">Describe the use-case and highlight key features. </w:t>
+        <w:t>Why is R suitable for the task?</w:t>
       </w:r>
     </w:p>
     <w:p>
@@ -253,13 +500,7 @@
         <w:rPr>
           <w:rFonts w:cstheme="minorHAnsi"/>
         </w:rPr>
-        <w:t xml:space="preserve">Need to gather a moderate amount of data stored in </w:t>
-      </w:r>
-      <w:r>
-        <w:rPr>
-          <w:rFonts w:cstheme="minorHAnsi"/>
-        </w:rPr>
-        <w:t>a regular format</w:t>
+        <w:t>It’s free!</w:t>
       </w:r>
     </w:p>
     <w:p>
@@ -278,7 +519,13 @@
         <w:rPr>
           <w:rFonts w:cstheme="minorHAnsi"/>
         </w:rPr>
-        <w:t>Lack of centralized data repository or need to refer to non-centralized data</w:t>
+        <w:t>The open source nature and broad user base makes for a prolific developer community which continues to produce marvelous and effective packages</w:t>
+      </w:r>
+      <w:r>
+        <w:rPr>
+          <w:rFonts w:cstheme="minorHAnsi"/>
+        </w:rPr>
+        <w:t>.</w:t>
       </w:r>
     </w:p>
     <w:p>
@@ -297,13 +544,7 @@
         <w:rPr>
           <w:rFonts w:cstheme="minorHAnsi"/>
         </w:rPr>
-        <w:t xml:space="preserve">Data is stored in excel or another annoying </w:t>
-      </w:r>
-      <w:r>
-        <w:rPr>
-          <w:rFonts w:cstheme="minorHAnsi"/>
-        </w:rPr>
-        <w:t>file-type/structure</w:t>
+        <w:t>Extremely compatible with a wide variety of data-types and systems, especially due to the large number of packages available</w:t>
       </w:r>
     </w:p>
     <w:p>
@@ -322,26 +563,13 @@
         <w:rPr>
           <w:rFonts w:cstheme="minorHAnsi"/>
         </w:rPr>
-        <w:t>Lack of impetus and/or resources to fix the previous two problems</w:t>
-      </w:r>
-    </w:p>
-    <w:p>
-      <w:pPr>
-        <w:pStyle w:val="ListParagraph"/>
-        <w:numPr>
-          <w:ilvl w:val="0"/>
-          <w:numId w:val="3"/>
-        </w:numPr>
-        <w:spacing w:after="0"/>
-        <w:rPr>
-          <w:rFonts w:cstheme="minorHAnsi"/>
-        </w:rPr>
-      </w:pPr>
-      <w:r>
-        <w:rPr>
-          <w:rFonts w:cstheme="minorHAnsi"/>
-        </w:rPr>
-        <w:t>Why is R suitable for the task?</w:t>
+        <w:t>Well</w:t>
+      </w:r>
+      <w:r>
+        <w:rPr>
+          <w:rFonts w:cstheme="minorHAnsi"/>
+        </w:rPr>
+        <w:t>-suited for rapid prototyping</w:t>
       </w:r>
     </w:p>
     <w:p>
@@ -360,94 +588,6 @@
         <w:rPr>
           <w:rFonts w:cstheme="minorHAnsi"/>
         </w:rPr>
-        <w:t>It’s free!</w:t>
-      </w:r>
-    </w:p>
-    <w:p>
-      <w:pPr>
-        <w:pStyle w:val="ListParagraph"/>
-        <w:numPr>
-          <w:ilvl w:val="1"/>
-          <w:numId w:val="3"/>
-        </w:numPr>
-        <w:spacing w:after="0"/>
-        <w:rPr>
-          <w:rFonts w:cstheme="minorHAnsi"/>
-        </w:rPr>
-      </w:pPr>
-      <w:r>
-        <w:rPr>
-          <w:rFonts w:cstheme="minorHAnsi"/>
-        </w:rPr>
-        <w:t>The open source nature and broad user base makes for a prolific developer community which continues to produce marvelous and effective packages</w:t>
-      </w:r>
-      <w:r>
-        <w:rPr>
-          <w:rFonts w:cstheme="minorHAnsi"/>
-        </w:rPr>
-        <w:t>.</w:t>
-      </w:r>
-    </w:p>
-    <w:p>
-      <w:pPr>
-        <w:pStyle w:val="ListParagraph"/>
-        <w:numPr>
-          <w:ilvl w:val="1"/>
-          <w:numId w:val="3"/>
-        </w:numPr>
-        <w:spacing w:after="0"/>
-        <w:rPr>
-          <w:rFonts w:cstheme="minorHAnsi"/>
-        </w:rPr>
-      </w:pPr>
-      <w:r>
-        <w:rPr>
-          <w:rFonts w:cstheme="minorHAnsi"/>
-        </w:rPr>
-        <w:t>Extremely compatible with a wide variety of data-types and systems, especially due to the large number of packages available</w:t>
-      </w:r>
-    </w:p>
-    <w:p>
-      <w:pPr>
-        <w:pStyle w:val="ListParagraph"/>
-        <w:numPr>
-          <w:ilvl w:val="1"/>
-          <w:numId w:val="3"/>
-        </w:numPr>
-        <w:spacing w:after="0"/>
-        <w:rPr>
-          <w:rFonts w:cstheme="minorHAnsi"/>
-        </w:rPr>
-      </w:pPr>
-      <w:r>
-        <w:rPr>
-          <w:rFonts w:cstheme="minorHAnsi"/>
-        </w:rPr>
-        <w:t>Well</w:t>
-      </w:r>
-      <w:r>
-        <w:rPr>
-          <w:rFonts w:cstheme="minorHAnsi"/>
-        </w:rPr>
-        <w:t>-suited for rapid prototyping</w:t>
-      </w:r>
-    </w:p>
-    <w:p>
-      <w:pPr>
-        <w:pStyle w:val="ListParagraph"/>
-        <w:numPr>
-          <w:ilvl w:val="1"/>
-          <w:numId w:val="3"/>
-        </w:numPr>
-        <w:spacing w:after="0"/>
-        <w:rPr>
-          <w:rFonts w:cstheme="minorHAnsi"/>
-        </w:rPr>
-      </w:pPr>
-      <w:r>
-        <w:rPr>
-          <w:rFonts w:cstheme="minorHAnsi"/>
-        </w:rPr>
         <w:t>Some disadvantages</w:t>
       </w:r>
     </w:p>
@@ -568,6 +708,7 @@
         <w:rPr>
           <w:rFonts w:cstheme="minorHAnsi"/>
         </w:rPr>
+        <w:lastRenderedPageBreak/>
         <w:t xml:space="preserve">Validate the inputs (e.g. are the file paths correct? Which ones are wrong?). </w:t>
       </w:r>
     </w:p>
@@ -742,7 +883,7 @@
 </file>
 
 <file path=word/endnotes.xml><?xml version="1.0" encoding="utf-8"?>
-<w:endnotes xmlns:wpc="http://schemas.microsoft.com/office/word/2010/wordprocessingCanvas" xmlns:mc="http://schemas.openxmlformats.org/markup-compatibility/2006" xmlns:o="urn:schemas-microsoft-com:office:office" xmlns:r="http://schemas.openxmlformats.org/officeDocument/2006/relationships" xmlns:m="http://schemas.openxmlformats.org/officeDocument/2006/math" xmlns:v="urn:schemas-microsoft-com:vml" xmlns:wp14="http://schemas.microsoft.com/office/word/2010/wordprocessingDrawing" xmlns:wp="http://schemas.openxmlformats.org/drawingml/2006/wordprocessingDrawing" xmlns:w10="urn:schemas-microsoft-com:office:word" xmlns:w="http://schemas.openxmlformats.org/wordprocessingml/2006/main" xmlns:w14="http://schemas.microsoft.com/office/word/2010/wordml" xmlns:wpg="http://schemas.microsoft.com/office/word/2010/wordprocessingGroup" xmlns:wpi="http://schemas.microsoft.com/office/word/2010/wordprocessingInk" xmlns:wne="http://schemas.microsoft.com/office/word/2006/wordml" xmlns:wps="http://schemas.microsoft.com/office/word/2010/wordprocessingShape" mc:Ignorable="w14 wp14">
+<w:endnotes xmlns:wpc="http://schemas.microsoft.com/office/word/2010/wordprocessingCanvas" xmlns:cx="http://schemas.microsoft.com/office/drawing/2014/chartex" xmlns:cx1="http://schemas.microsoft.com/office/drawing/2015/9/8/chartex" xmlns:cx2="http://schemas.microsoft.com/office/drawing/2015/10/21/chartex" xmlns:cx3="http://schemas.microsoft.com/office/drawing/2016/5/9/chartex" xmlns:cx4="http://schemas.microsoft.com/office/drawing/2016/5/10/chartex" xmlns:cx5="http://schemas.microsoft.com/office/drawing/2016/5/11/chartex" xmlns:cx6="http://schemas.microsoft.com/office/drawing/2016/5/12/chartex" xmlns:cx7="http://schemas.microsoft.com/office/drawing/2016/5/13/chartex" xmlns:cx8="http://schemas.microsoft.com/office/drawing/2016/5/14/chartex" xmlns:mc="http://schemas.openxmlformats.org/markup-compatibility/2006" xmlns:aink="http://schemas.microsoft.com/office/drawing/2016/ink" xmlns:am3d="http://schemas.microsoft.com/office/drawing/2017/model3d" xmlns:o="urn:schemas-microsoft-com:office:office" xmlns:r="http://schemas.openxmlformats.org/officeDocument/2006/relationships" xmlns:m="http://schemas.openxmlformats.org/officeDocument/2006/math" xmlns:v="urn:schemas-microsoft-com:vml" xmlns:wp14="http://schemas.microsoft.com/office/word/2010/wordprocessingDrawing" xmlns:wp="http://schemas.openxmlformats.org/drawingml/2006/wordprocessingDrawing" xmlns:w10="urn:schemas-microsoft-com:office:word" xmlns:w="http://schemas.openxmlformats.org/wordprocessingml/2006/main" xmlns:w14="http://schemas.microsoft.com/office/word/2010/wordml" xmlns:w15="http://schemas.microsoft.com/office/word/2012/wordml" xmlns:w16cex="http://schemas.microsoft.com/office/word/2018/wordml/cex" xmlns:w16cid="http://schemas.microsoft.com/office/word/2016/wordml/cid" xmlns:w16="http://schemas.microsoft.com/office/word/2018/wordml" xmlns:w16se="http://schemas.microsoft.com/office/word/2015/wordml/symex" xmlns:wpg="http://schemas.microsoft.com/office/word/2010/wordprocessingGroup" xmlns:wpi="http://schemas.microsoft.com/office/word/2010/wordprocessingInk" xmlns:wne="http://schemas.microsoft.com/office/word/2006/wordml" xmlns:wps="http://schemas.microsoft.com/office/word/2010/wordprocessingShape" mc:Ignorable="w14 w15 w16se w16cid w16 w16cex wp14">
   <w:endnote w:type="separator" w:id="-1">
     <w:p>
       <w:pPr>
@@ -767,7 +908,7 @@
 </file>
 
 <file path=word/footnotes.xml><?xml version="1.0" encoding="utf-8"?>
-<w:footnotes xmlns:wpc="http://schemas.microsoft.com/office/word/2010/wordprocessingCanvas" xmlns:mc="http://schemas.openxmlformats.org/markup-compatibility/2006" xmlns:o="urn:schemas-microsoft-com:office:office" xmlns:r="http://schemas.openxmlformats.org/officeDocument/2006/relationships" xmlns:m="http://schemas.openxmlformats.org/officeDocument/2006/math" xmlns:v="urn:schemas-microsoft-com:vml" xmlns:wp14="http://schemas.microsoft.com/office/word/2010/wordprocessingDrawing" xmlns:wp="http://schemas.openxmlformats.org/drawingml/2006/wordprocessingDrawing" xmlns:w10="urn:schemas-microsoft-com:office:word" xmlns:w="http://schemas.openxmlformats.org/wordprocessingml/2006/main" xmlns:w14="http://schemas.microsoft.com/office/word/2010/wordml" xmlns:wpg="http://schemas.microsoft.com/office/word/2010/wordprocessingGroup" xmlns:wpi="http://schemas.microsoft.com/office/word/2010/wordprocessingInk" xmlns:wne="http://schemas.microsoft.com/office/word/2006/wordml" xmlns:wps="http://schemas.microsoft.com/office/word/2010/wordprocessingShape" mc:Ignorable="w14 wp14">
+<w:footnotes xmlns:wpc="http://schemas.microsoft.com/office/word/2010/wordprocessingCanvas" xmlns:cx="http://schemas.microsoft.com/office/drawing/2014/chartex" xmlns:cx1="http://schemas.microsoft.com/office/drawing/2015/9/8/chartex" xmlns:cx2="http://schemas.microsoft.com/office/drawing/2015/10/21/chartex" xmlns:cx3="http://schemas.microsoft.com/office/drawing/2016/5/9/chartex" xmlns:cx4="http://schemas.microsoft.com/office/drawing/2016/5/10/chartex" xmlns:cx5="http://schemas.microsoft.com/office/drawing/2016/5/11/chartex" xmlns:cx6="http://schemas.microsoft.com/office/drawing/2016/5/12/chartex" xmlns:cx7="http://schemas.microsoft.com/office/drawing/2016/5/13/chartex" xmlns:cx8="http://schemas.microsoft.com/office/drawing/2016/5/14/chartex" xmlns:mc="http://schemas.openxmlformats.org/markup-compatibility/2006" xmlns:aink="http://schemas.microsoft.com/office/drawing/2016/ink" xmlns:am3d="http://schemas.microsoft.com/office/drawing/2017/model3d" xmlns:o="urn:schemas-microsoft-com:office:office" xmlns:r="http://schemas.openxmlformats.org/officeDocument/2006/relationships" xmlns:m="http://schemas.openxmlformats.org/officeDocument/2006/math" xmlns:v="urn:schemas-microsoft-com:vml" xmlns:wp14="http://schemas.microsoft.com/office/word/2010/wordprocessingDrawing" xmlns:wp="http://schemas.openxmlformats.org/drawingml/2006/wordprocessingDrawing" xmlns:w10="urn:schemas-microsoft-com:office:word" xmlns:w="http://schemas.openxmlformats.org/wordprocessingml/2006/main" xmlns:w14="http://schemas.microsoft.com/office/word/2010/wordml" xmlns:w15="http://schemas.microsoft.com/office/word/2012/wordml" xmlns:w16cex="http://schemas.microsoft.com/office/word/2018/wordml/cex" xmlns:w16cid="http://schemas.microsoft.com/office/word/2016/wordml/cid" xmlns:w16="http://schemas.microsoft.com/office/word/2018/wordml" xmlns:w16se="http://schemas.microsoft.com/office/word/2015/wordml/symex" xmlns:wpg="http://schemas.microsoft.com/office/word/2010/wordprocessingGroup" xmlns:wpi="http://schemas.microsoft.com/office/word/2010/wordprocessingInk" xmlns:wne="http://schemas.microsoft.com/office/word/2006/wordml" xmlns:wps="http://schemas.microsoft.com/office/word/2010/wordprocessingShape" mc:Ignorable="w14 w15 w16se w16cid w16 w16cex wp14">
   <w:footnote w:type="separator" w:id="-1">
     <w:p>
       <w:pPr>
@@ -792,8 +933,8 @@
 </file>
 
 <file path=word/numbering.xml><?xml version="1.0" encoding="utf-8"?>
-<w:numbering xmlns:wpc="http://schemas.microsoft.com/office/word/2010/wordprocessingCanvas" xmlns:mc="http://schemas.openxmlformats.org/markup-compatibility/2006" xmlns:o="urn:schemas-microsoft-com:office:office" xmlns:r="http://schemas.openxmlformats.org/officeDocument/2006/relationships" xmlns:m="http://schemas.openxmlformats.org/officeDocument/2006/math" xmlns:v="urn:schemas-microsoft-com:vml" xmlns:wp14="http://schemas.microsoft.com/office/word/2010/wordprocessingDrawing" xmlns:wp="http://schemas.openxmlformats.org/drawingml/2006/wordprocessingDrawing" xmlns:w10="urn:schemas-microsoft-com:office:word" xmlns:w="http://schemas.openxmlformats.org/wordprocessingml/2006/main" xmlns:w14="http://schemas.microsoft.com/office/word/2010/wordml" xmlns:wpg="http://schemas.microsoft.com/office/word/2010/wordprocessingGroup" xmlns:wpi="http://schemas.microsoft.com/office/word/2010/wordprocessingInk" xmlns:wne="http://schemas.microsoft.com/office/word/2006/wordml" xmlns:wps="http://schemas.microsoft.com/office/word/2010/wordprocessingShape" mc:Ignorable="w14 wp14">
-  <w:abstractNum w:abstractNumId="0">
+<w:numbering xmlns:wpc="http://schemas.microsoft.com/office/word/2010/wordprocessingCanvas" xmlns:cx="http://schemas.microsoft.com/office/drawing/2014/chartex" xmlns:cx1="http://schemas.microsoft.com/office/drawing/2015/9/8/chartex" xmlns:cx2="http://schemas.microsoft.com/office/drawing/2015/10/21/chartex" xmlns:cx3="http://schemas.microsoft.com/office/drawing/2016/5/9/chartex" xmlns:cx4="http://schemas.microsoft.com/office/drawing/2016/5/10/chartex" xmlns:cx5="http://schemas.microsoft.com/office/drawing/2016/5/11/chartex" xmlns:cx6="http://schemas.microsoft.com/office/drawing/2016/5/12/chartex" xmlns:cx7="http://schemas.microsoft.com/office/drawing/2016/5/13/chartex" xmlns:cx8="http://schemas.microsoft.com/office/drawing/2016/5/14/chartex" xmlns:mc="http://schemas.openxmlformats.org/markup-compatibility/2006" xmlns:aink="http://schemas.microsoft.com/office/drawing/2016/ink" xmlns:am3d="http://schemas.microsoft.com/office/drawing/2017/model3d" xmlns:o="urn:schemas-microsoft-com:office:office" xmlns:r="http://schemas.openxmlformats.org/officeDocument/2006/relationships" xmlns:m="http://schemas.openxmlformats.org/officeDocument/2006/math" xmlns:v="urn:schemas-microsoft-com:vml" xmlns:wp14="http://schemas.microsoft.com/office/word/2010/wordprocessingDrawing" xmlns:wp="http://schemas.openxmlformats.org/drawingml/2006/wordprocessingDrawing" xmlns:w10="urn:schemas-microsoft-com:office:word" xmlns:w="http://schemas.openxmlformats.org/wordprocessingml/2006/main" xmlns:w14="http://schemas.microsoft.com/office/word/2010/wordml" xmlns:w15="http://schemas.microsoft.com/office/word/2012/wordml" xmlns:w16cex="http://schemas.microsoft.com/office/word/2018/wordml/cex" xmlns:w16cid="http://schemas.microsoft.com/office/word/2016/wordml/cid" xmlns:w16="http://schemas.microsoft.com/office/word/2018/wordml" xmlns:w16se="http://schemas.microsoft.com/office/word/2015/wordml/symex" xmlns:wpg="http://schemas.microsoft.com/office/word/2010/wordprocessingGroup" xmlns:wpi="http://schemas.microsoft.com/office/word/2010/wordprocessingInk" xmlns:wne="http://schemas.microsoft.com/office/word/2006/wordml" xmlns:wps="http://schemas.microsoft.com/office/word/2010/wordprocessingShape" mc:Ignorable="w14 w15 w16se w16cid w16 w16cex wp14">
+  <w:abstractNum w:abstractNumId="0" w15:restartNumberingAfterBreak="0">
     <w:nsid w:val="0D483E53"/>
     <w:multiLevelType w:val="hybridMultilevel"/>
     <w:tmpl w:val="78D04018"/>
@@ -906,7 +1047,7 @@
       </w:rPr>
     </w:lvl>
   </w:abstractNum>
-  <w:abstractNum w:abstractNumId="1">
+  <w:abstractNum w:abstractNumId="1" w15:restartNumberingAfterBreak="0">
     <w:nsid w:val="27C728C7"/>
     <w:multiLevelType w:val="hybridMultilevel"/>
     <w:tmpl w:val="261ECB90"/>
@@ -995,7 +1136,7 @@
       </w:pPr>
     </w:lvl>
   </w:abstractNum>
-  <w:abstractNum w:abstractNumId="2">
+  <w:abstractNum w:abstractNumId="2" w15:restartNumberingAfterBreak="0">
     <w:nsid w:val="5F214258"/>
     <w:multiLevelType w:val="hybridMultilevel"/>
     <w:tmpl w:val="F81A81BC"/>
@@ -1081,7 +1222,7 @@
       </w:pPr>
     </w:lvl>
   </w:abstractNum>
-  <w:abstractNum w:abstractNumId="3">
+  <w:abstractNum w:abstractNumId="3" w15:restartNumberingAfterBreak="0">
     <w:nsid w:val="64613785"/>
     <w:multiLevelType w:val="hybridMultilevel"/>
     <w:tmpl w:val="68C26FB4"/>
@@ -1210,7 +1351,7 @@
 </file>
 
 <file path=word/styles.xml><?xml version="1.0" encoding="utf-8"?>
-<w:styles xmlns:mc="http://schemas.openxmlformats.org/markup-compatibility/2006" xmlns:r="http://schemas.openxmlformats.org/officeDocument/2006/relationships" xmlns:w="http://schemas.openxmlformats.org/wordprocessingml/2006/main" xmlns:w14="http://schemas.microsoft.com/office/word/2010/wordml" mc:Ignorable="w14">
+<w:styles xmlns:mc="http://schemas.openxmlformats.org/markup-compatibility/2006" xmlns:r="http://schemas.openxmlformats.org/officeDocument/2006/relationships" xmlns:w="http://schemas.openxmlformats.org/wordprocessingml/2006/main" xmlns:w14="http://schemas.microsoft.com/office/word/2010/wordml" xmlns:w15="http://schemas.microsoft.com/office/word/2012/wordml" xmlns:w16cex="http://schemas.microsoft.com/office/word/2018/wordml/cex" xmlns:w16cid="http://schemas.microsoft.com/office/word/2016/wordml/cid" xmlns:w16="http://schemas.microsoft.com/office/word/2018/wordml" xmlns:w16se="http://schemas.microsoft.com/office/word/2015/wordml/symex" mc:Ignorable="w14 w15 w16se w16cid w16 w16cex">
   <w:docDefaults>
     <w:rPrDefault>
       <w:rPr>
@@ -1226,147 +1367,383 @@
       </w:pPr>
     </w:pPrDefault>
   </w:docDefaults>
-  <w:latentStyles w:defLockedState="0" w:defUIPriority="99" w:defSemiHidden="1" w:defUnhideWhenUsed="1" w:defQFormat="0" w:count="267">
-    <w:lsdException w:name="Normal" w:semiHidden="0" w:uiPriority="0" w:unhideWhenUsed="0" w:qFormat="1"/>
-    <w:lsdException w:name="heading 1" w:semiHidden="0" w:uiPriority="9" w:unhideWhenUsed="0" w:qFormat="1"/>
-    <w:lsdException w:name="heading 2" w:uiPriority="9" w:qFormat="1"/>
-    <w:lsdException w:name="heading 3" w:uiPriority="9" w:qFormat="1"/>
-    <w:lsdException w:name="heading 4" w:uiPriority="9" w:qFormat="1"/>
-    <w:lsdException w:name="heading 5" w:uiPriority="9" w:qFormat="1"/>
-    <w:lsdException w:name="heading 6" w:uiPriority="9" w:qFormat="1"/>
-    <w:lsdException w:name="heading 7" w:uiPriority="9" w:qFormat="1"/>
-    <w:lsdException w:name="heading 8" w:uiPriority="9" w:qFormat="1"/>
-    <w:lsdException w:name="heading 9" w:uiPriority="9" w:qFormat="1"/>
-    <w:lsdException w:name="toc 1" w:uiPriority="39"/>
-    <w:lsdException w:name="toc 2" w:uiPriority="39"/>
-    <w:lsdException w:name="toc 3" w:uiPriority="39"/>
-    <w:lsdException w:name="toc 4" w:uiPriority="39"/>
-    <w:lsdException w:name="toc 5" w:uiPriority="39"/>
-    <w:lsdException w:name="toc 6" w:uiPriority="39"/>
-    <w:lsdException w:name="toc 7" w:uiPriority="39"/>
-    <w:lsdException w:name="toc 8" w:uiPriority="39"/>
-    <w:lsdException w:name="toc 9" w:uiPriority="39"/>
-    <w:lsdException w:name="caption" w:uiPriority="35" w:qFormat="1"/>
-    <w:lsdException w:name="Title" w:semiHidden="0" w:uiPriority="10" w:unhideWhenUsed="0" w:qFormat="1"/>
-    <w:lsdException w:name="Default Paragraph Font" w:uiPriority="1"/>
-    <w:lsdException w:name="Subtitle" w:semiHidden="0" w:uiPriority="11" w:unhideWhenUsed="0" w:qFormat="1"/>
-    <w:lsdException w:name="Strong" w:semiHidden="0" w:uiPriority="22" w:unhideWhenUsed="0" w:qFormat="1"/>
-    <w:lsdException w:name="Emphasis" w:semiHidden="0" w:uiPriority="20" w:unhideWhenUsed="0" w:qFormat="1"/>
-    <w:lsdException w:name="Normal Table" w:semiHidden="0" w:unhideWhenUsed="0"/>
-    <w:lsdException w:name="Table Web 3" w:semiHidden="0" w:unhideWhenUsed="0"/>
-    <w:lsdException w:name="Table Grid" w:semiHidden="0" w:uiPriority="39" w:unhideWhenUsed="0"/>
-    <w:lsdException w:name="Table Theme" w:semiHidden="0" w:unhideWhenUsed="0"/>
-    <w:lsdException w:name="Placeholder Text" w:unhideWhenUsed="0"/>
-    <w:lsdException w:name="No Spacing" w:semiHidden="0" w:uiPriority="1" w:unhideWhenUsed="0" w:qFormat="1"/>
-    <w:lsdException w:name="Light Shading" w:semiHidden="0" w:uiPriority="60" w:unhideWhenUsed="0"/>
-    <w:lsdException w:name="Light List" w:semiHidden="0" w:uiPriority="61" w:unhideWhenUsed="0"/>
-    <w:lsdException w:name="Light Grid" w:semiHidden="0" w:uiPriority="62" w:unhideWhenUsed="0"/>
-    <w:lsdException w:name="Medium Shading 1" w:semiHidden="0" w:uiPriority="63" w:unhideWhenUsed="0"/>
-    <w:lsdException w:name="Medium Shading 2" w:semiHidden="0" w:uiPriority="64" w:unhideWhenUsed="0"/>
-    <w:lsdException w:name="Medium List 1" w:semiHidden="0" w:uiPriority="65" w:unhideWhenUsed="0"/>
-    <w:lsdException w:name="Medium List 2" w:semiHidden="0" w:uiPriority="66" w:unhideWhenUsed="0"/>
-    <w:lsdException w:name="Medium Grid 1" w:semiHidden="0" w:uiPriority="67" w:unhideWhenUsed="0"/>
-    <w:lsdException w:name="Medium Grid 2" w:semiHidden="0" w:uiPriority="68" w:unhideWhenUsed="0"/>
-    <w:lsdException w:name="Medium Grid 3" w:semiHidden="0" w:uiPriority="69" w:unhideWhenUsed="0"/>
-    <w:lsdException w:name="Dark List" w:semiHidden="0" w:uiPriority="70" w:unhideWhenUsed="0"/>
-    <w:lsdException w:name="Colorful Shading" w:semiHidden="0" w:uiPriority="71" w:unhideWhenUsed="0"/>
-    <w:lsdException w:name="Colorful List" w:semiHidden="0" w:uiPriority="72" w:unhideWhenUsed="0"/>
-    <w:lsdException w:name="Colorful Grid" w:semiHidden="0" w:uiPriority="73" w:unhideWhenUsed="0"/>
-    <w:lsdException w:name="Light Shading Accent 1" w:semiHidden="0" w:uiPriority="60" w:unhideWhenUsed="0"/>
-    <w:lsdException w:name="Light List Accent 1" w:semiHidden="0" w:uiPriority="61" w:unhideWhenUsed="0"/>
-    <w:lsdException w:name="Light Grid Accent 1" w:semiHidden="0" w:uiPriority="62" w:unhideWhenUsed="0"/>
-    <w:lsdException w:name="Medium Shading 1 Accent 1" w:semiHidden="0" w:uiPriority="63" w:unhideWhenUsed="0"/>
-    <w:lsdException w:name="Medium Shading 2 Accent 1" w:semiHidden="0" w:uiPriority="64" w:unhideWhenUsed="0"/>
-    <w:lsdException w:name="Medium List 1 Accent 1" w:semiHidden="0" w:uiPriority="65" w:unhideWhenUsed="0"/>
-    <w:lsdException w:name="Revision" w:unhideWhenUsed="0"/>
-    <w:lsdException w:name="List Paragraph" w:semiHidden="0" w:uiPriority="34" w:unhideWhenUsed="0" w:qFormat="1"/>
-    <w:lsdException w:name="Quote" w:semiHidden="0" w:uiPriority="29" w:unhideWhenUsed="0" w:qFormat="1"/>
-    <w:lsdException w:name="Intense Quote" w:semiHidden="0" w:uiPriority="30" w:unhideWhenUsed="0" w:qFormat="1"/>
-    <w:lsdException w:name="Medium List 2 Accent 1" w:semiHidden="0" w:uiPriority="66" w:unhideWhenUsed="0"/>
-    <w:lsdException w:name="Medium Grid 1 Accent 1" w:semiHidden="0" w:uiPriority="67" w:unhideWhenUsed="0"/>
-    <w:lsdException w:name="Medium Grid 2 Accent 1" w:semiHidden="0" w:uiPriority="68" w:unhideWhenUsed="0"/>
-    <w:lsdException w:name="Medium Grid 3 Accent 1" w:semiHidden="0" w:uiPriority="69" w:unhideWhenUsed="0"/>
-    <w:lsdException w:name="Dark List Accent 1" w:semiHidden="0" w:uiPriority="70" w:unhideWhenUsed="0"/>
-    <w:lsdException w:name="Colorful Shading Accent 1" w:semiHidden="0" w:uiPriority="71" w:unhideWhenUsed="0"/>
-    <w:lsdException w:name="Colorful List Accent 1" w:semiHidden="0" w:uiPriority="72" w:unhideWhenUsed="0"/>
-    <w:lsdException w:name="Colorful Grid Accent 1" w:semiHidden="0" w:uiPriority="73" w:unhideWhenUsed="0"/>
-    <w:lsdException w:name="Light Shading Accent 2" w:semiHidden="0" w:uiPriority="60" w:unhideWhenUsed="0"/>
-    <w:lsdException w:name="Light List Accent 2" w:semiHidden="0" w:uiPriority="61" w:unhideWhenUsed="0"/>
-    <w:lsdException w:name="Light Grid Accent 2" w:semiHidden="0" w:uiPriority="62" w:unhideWhenUsed="0"/>
-    <w:lsdException w:name="Medium Shading 1 Accent 2" w:semiHidden="0" w:uiPriority="63" w:unhideWhenUsed="0"/>
-    <w:lsdException w:name="Medium Shading 2 Accent 2" w:semiHidden="0" w:uiPriority="64" w:unhideWhenUsed="0"/>
-    <w:lsdException w:name="Medium List 1 Accent 2" w:semiHidden="0" w:uiPriority="65" w:unhideWhenUsed="0"/>
-    <w:lsdException w:name="Medium List 2 Accent 2" w:semiHidden="0" w:uiPriority="66" w:unhideWhenUsed="0"/>
-    <w:lsdException w:name="Medium Grid 1 Accent 2" w:semiHidden="0" w:uiPriority="67" w:unhideWhenUsed="0"/>
-    <w:lsdException w:name="Medium Grid 2 Accent 2" w:semiHidden="0" w:uiPriority="68" w:unhideWhenUsed="0"/>
-    <w:lsdException w:name="Medium Grid 3 Accent 2" w:semiHidden="0" w:uiPriority="69" w:unhideWhenUsed="0"/>
-    <w:lsdException w:name="Dark List Accent 2" w:semiHidden="0" w:uiPriority="70" w:unhideWhenUsed="0"/>
-    <w:lsdException w:name="Colorful Shading Accent 2" w:semiHidden="0" w:uiPriority="71" w:unhideWhenUsed="0"/>
-    <w:lsdException w:name="Colorful List Accent 2" w:semiHidden="0" w:uiPriority="72" w:unhideWhenUsed="0"/>
-    <w:lsdException w:name="Colorful Grid Accent 2" w:semiHidden="0" w:uiPriority="73" w:unhideWhenUsed="0"/>
-    <w:lsdException w:name="Light Shading Accent 3" w:semiHidden="0" w:uiPriority="60" w:unhideWhenUsed="0"/>
-    <w:lsdException w:name="Light List Accent 3" w:semiHidden="0" w:uiPriority="61" w:unhideWhenUsed="0"/>
-    <w:lsdException w:name="Light Grid Accent 3" w:semiHidden="0" w:uiPriority="62" w:unhideWhenUsed="0"/>
-    <w:lsdException w:name="Medium Shading 1 Accent 3" w:semiHidden="0" w:uiPriority="63" w:unhideWhenUsed="0"/>
-    <w:lsdException w:name="Medium Shading 2 Accent 3" w:semiHidden="0" w:uiPriority="64" w:unhideWhenUsed="0"/>
-    <w:lsdException w:name="Medium List 1 Accent 3" w:semiHidden="0" w:uiPriority="65" w:unhideWhenUsed="0"/>
-    <w:lsdException w:name="Medium List 2 Accent 3" w:semiHidden="0" w:uiPriority="66" w:unhideWhenUsed="0"/>
-    <w:lsdException w:name="Medium Grid 1 Accent 3" w:semiHidden="0" w:uiPriority="67" w:unhideWhenUsed="0"/>
-    <w:lsdException w:name="Medium Grid 2 Accent 3" w:semiHidden="0" w:uiPriority="68" w:unhideWhenUsed="0"/>
-    <w:lsdException w:name="Medium Grid 3 Accent 3" w:semiHidden="0" w:uiPriority="69" w:unhideWhenUsed="0"/>
-    <w:lsdException w:name="Dark List Accent 3" w:semiHidden="0" w:uiPriority="70" w:unhideWhenUsed="0"/>
-    <w:lsdException w:name="Colorful Shading Accent 3" w:semiHidden="0" w:uiPriority="71" w:unhideWhenUsed="0"/>
-    <w:lsdException w:name="Colorful List Accent 3" w:semiHidden="0" w:uiPriority="72" w:unhideWhenUsed="0"/>
-    <w:lsdException w:name="Colorful Grid Accent 3" w:semiHidden="0" w:uiPriority="73" w:unhideWhenUsed="0"/>
-    <w:lsdException w:name="Light Shading Accent 4" w:semiHidden="0" w:uiPriority="60" w:unhideWhenUsed="0"/>
-    <w:lsdException w:name="Light List Accent 4" w:semiHidden="0" w:uiPriority="61" w:unhideWhenUsed="0"/>
-    <w:lsdException w:name="Light Grid Accent 4" w:semiHidden="0" w:uiPriority="62" w:unhideWhenUsed="0"/>
-    <w:lsdException w:name="Medium Shading 1 Accent 4" w:semiHidden="0" w:uiPriority="63" w:unhideWhenUsed="0"/>
-    <w:lsdException w:name="Medium Shading 2 Accent 4" w:semiHidden="0" w:uiPriority="64" w:unhideWhenUsed="0"/>
-    <w:lsdException w:name="Medium List 1 Accent 4" w:semiHidden="0" w:uiPriority="65" w:unhideWhenUsed="0"/>
-    <w:lsdException w:name="Medium List 2 Accent 4" w:semiHidden="0" w:uiPriority="66" w:unhideWhenUsed="0"/>
-    <w:lsdException w:name="Medium Grid 1 Accent 4" w:semiHidden="0" w:uiPriority="67" w:unhideWhenUsed="0"/>
-    <w:lsdException w:name="Medium Grid 2 Accent 4" w:semiHidden="0" w:uiPriority="68" w:unhideWhenUsed="0"/>
-    <w:lsdException w:name="Medium Grid 3 Accent 4" w:semiHidden="0" w:uiPriority="69" w:unhideWhenUsed="0"/>
-    <w:lsdException w:name="Dark List Accent 4" w:semiHidden="0" w:uiPriority="70" w:unhideWhenUsed="0"/>
-    <w:lsdException w:name="Colorful Shading Accent 4" w:semiHidden="0" w:uiPriority="71" w:unhideWhenUsed="0"/>
-    <w:lsdException w:name="Colorful List Accent 4" w:semiHidden="0" w:uiPriority="72" w:unhideWhenUsed="0"/>
-    <w:lsdException w:name="Colorful Grid Accent 4" w:semiHidden="0" w:uiPriority="73" w:unhideWhenUsed="0"/>
-    <w:lsdException w:name="Light Shading Accent 5" w:semiHidden="0" w:uiPriority="60" w:unhideWhenUsed="0"/>
-    <w:lsdException w:name="Light List Accent 5" w:semiHidden="0" w:uiPriority="61" w:unhideWhenUsed="0"/>
-    <w:lsdException w:name="Light Grid Accent 5" w:semiHidden="0" w:uiPriority="62" w:unhideWhenUsed="0"/>
-    <w:lsdException w:name="Medium Shading 1 Accent 5" w:semiHidden="0" w:uiPriority="63" w:unhideWhenUsed="0"/>
-    <w:lsdException w:name="Medium Shading 2 Accent 5" w:semiHidden="0" w:uiPriority="64" w:unhideWhenUsed="0"/>
-    <w:lsdException w:name="Medium List 1 Accent 5" w:semiHidden="0" w:uiPriority="65" w:unhideWhenUsed="0"/>
-    <w:lsdException w:name="Medium List 2 Accent 5" w:semiHidden="0" w:uiPriority="66" w:unhideWhenUsed="0"/>
-    <w:lsdException w:name="Medium Grid 1 Accent 5" w:semiHidden="0" w:uiPriority="67" w:unhideWhenUsed="0"/>
-    <w:lsdException w:name="Medium Grid 2 Accent 5" w:semiHidden="0" w:uiPriority="68" w:unhideWhenUsed="0"/>
-    <w:lsdException w:name="Medium Grid 3 Accent 5" w:semiHidden="0" w:uiPriority="69" w:unhideWhenUsed="0"/>
-    <w:lsdException w:name="Dark List Accent 5" w:semiHidden="0" w:uiPriority="70" w:unhideWhenUsed="0"/>
-    <w:lsdException w:name="Colorful Shading Accent 5" w:semiHidden="0" w:uiPriority="71" w:unhideWhenUsed="0"/>
-    <w:lsdException w:name="Colorful List Accent 5" w:semiHidden="0" w:uiPriority="72" w:unhideWhenUsed="0"/>
-    <w:lsdException w:name="Colorful Grid Accent 5" w:semiHidden="0" w:uiPriority="73" w:unhideWhenUsed="0"/>
-    <w:lsdException w:name="Light Shading Accent 6" w:semiHidden="0" w:uiPriority="60" w:unhideWhenUsed="0"/>
-    <w:lsdException w:name="Light List Accent 6" w:semiHidden="0" w:uiPriority="61" w:unhideWhenUsed="0"/>
-    <w:lsdException w:name="Light Grid Accent 6" w:semiHidden="0" w:uiPriority="62" w:unhideWhenUsed="0"/>
-    <w:lsdException w:name="Medium Shading 1 Accent 6" w:semiHidden="0" w:uiPriority="63" w:unhideWhenUsed="0"/>
-    <w:lsdException w:name="Medium Shading 2 Accent 6" w:semiHidden="0" w:uiPriority="64" w:unhideWhenUsed="0"/>
-    <w:lsdException w:name="Medium List 1 Accent 6" w:semiHidden="0" w:uiPriority="65" w:unhideWhenUsed="0"/>
-    <w:lsdException w:name="Medium List 2 Accent 6" w:semiHidden="0" w:uiPriority="66" w:unhideWhenUsed="0"/>
-    <w:lsdException w:name="Medium Grid 1 Accent 6" w:semiHidden="0" w:uiPriority="67" w:unhideWhenUsed="0"/>
-    <w:lsdException w:name="Medium Grid 2 Accent 6" w:semiHidden="0" w:uiPriority="68" w:unhideWhenUsed="0"/>
-    <w:lsdException w:name="Medium Grid 3 Accent 6" w:semiHidden="0" w:uiPriority="69" w:unhideWhenUsed="0"/>
-    <w:lsdException w:name="Dark List Accent 6" w:semiHidden="0" w:uiPriority="70" w:unhideWhenUsed="0"/>
-    <w:lsdException w:name="Colorful Shading Accent 6" w:semiHidden="0" w:uiPriority="71" w:unhideWhenUsed="0"/>
-    <w:lsdException w:name="Colorful List Accent 6" w:semiHidden="0" w:uiPriority="72" w:unhideWhenUsed="0"/>
-    <w:lsdException w:name="Colorful Grid Accent 6" w:semiHidden="0" w:uiPriority="73" w:unhideWhenUsed="0"/>
-    <w:lsdException w:name="Subtle Emphasis" w:semiHidden="0" w:uiPriority="19" w:unhideWhenUsed="0" w:qFormat="1"/>
-    <w:lsdException w:name="Intense Emphasis" w:semiHidden="0" w:uiPriority="21" w:unhideWhenUsed="0" w:qFormat="1"/>
-    <w:lsdException w:name="Subtle Reference" w:semiHidden="0" w:uiPriority="31" w:unhideWhenUsed="0" w:qFormat="1"/>
-    <w:lsdException w:name="Intense Reference" w:semiHidden="0" w:uiPriority="32" w:unhideWhenUsed="0" w:qFormat="1"/>
-    <w:lsdException w:name="Book Title" w:semiHidden="0" w:uiPriority="33" w:unhideWhenUsed="0" w:qFormat="1"/>
-    <w:lsdException w:name="Bibliography" w:uiPriority="37"/>
-    <w:lsdException w:name="TOC Heading" w:uiPriority="39" w:qFormat="1"/>
+  <w:latentStyles w:defLockedState="0" w:defUIPriority="99" w:defSemiHidden="0" w:defUnhideWhenUsed="0" w:defQFormat="0" w:count="376">
+    <w:lsdException w:name="Normal" w:uiPriority="0" w:qFormat="1"/>
+    <w:lsdException w:name="heading 1" w:uiPriority="9" w:qFormat="1"/>
+    <w:lsdException w:name="heading 2" w:semiHidden="1" w:uiPriority="9" w:unhideWhenUsed="1" w:qFormat="1"/>
+    <w:lsdException w:name="heading 3" w:semiHidden="1" w:uiPriority="9" w:unhideWhenUsed="1" w:qFormat="1"/>
+    <w:lsdException w:name="heading 4" w:semiHidden="1" w:uiPriority="9" w:unhideWhenUsed="1" w:qFormat="1"/>
+    <w:lsdException w:name="heading 5" w:semiHidden="1" w:uiPriority="9" w:unhideWhenUsed="1" w:qFormat="1"/>
+    <w:lsdException w:name="heading 6" w:semiHidden="1" w:uiPriority="9" w:unhideWhenUsed="1" w:qFormat="1"/>
+    <w:lsdException w:name="heading 7" w:semiHidden="1" w:uiPriority="9" w:unhideWhenUsed="1" w:qFormat="1"/>
+    <w:lsdException w:name="heading 8" w:semiHidden="1" w:uiPriority="9" w:unhideWhenUsed="1" w:qFormat="1"/>
+    <w:lsdException w:name="heading 9" w:semiHidden="1" w:uiPriority="9" w:unhideWhenUsed="1" w:qFormat="1"/>
+    <w:lsdException w:name="index 1" w:semiHidden="1" w:unhideWhenUsed="1"/>
+    <w:lsdException w:name="index 2" w:semiHidden="1" w:unhideWhenUsed="1"/>
+    <w:lsdException w:name="index 3" w:semiHidden="1" w:unhideWhenUsed="1"/>
+    <w:lsdException w:name="index 4" w:semiHidden="1" w:unhideWhenUsed="1"/>
+    <w:lsdException w:name="index 5" w:semiHidden="1" w:unhideWhenUsed="1"/>
+    <w:lsdException w:name="index 6" w:semiHidden="1" w:unhideWhenUsed="1"/>
+    <w:lsdException w:name="index 7" w:semiHidden="1" w:unhideWhenUsed="1"/>
+    <w:lsdException w:name="index 8" w:semiHidden="1" w:unhideWhenUsed="1"/>
+    <w:lsdException w:name="index 9" w:semiHidden="1" w:unhideWhenUsed="1"/>
+    <w:lsdException w:name="toc 1" w:semiHidden="1" w:uiPriority="39" w:unhideWhenUsed="1"/>
+    <w:lsdException w:name="toc 2" w:semiHidden="1" w:uiPriority="39" w:unhideWhenUsed="1"/>
+    <w:lsdException w:name="toc 3" w:semiHidden="1" w:uiPriority="39" w:unhideWhenUsed="1"/>
+    <w:lsdException w:name="toc 4" w:semiHidden="1" w:uiPriority="39" w:unhideWhenUsed="1"/>
+    <w:lsdException w:name="toc 5" w:semiHidden="1" w:uiPriority="39" w:unhideWhenUsed="1"/>
+    <w:lsdException w:name="toc 6" w:semiHidden="1" w:uiPriority="39" w:unhideWhenUsed="1"/>
+    <w:lsdException w:name="toc 7" w:semiHidden="1" w:uiPriority="39" w:unhideWhenUsed="1"/>
+    <w:lsdException w:name="toc 8" w:semiHidden="1" w:uiPriority="39" w:unhideWhenUsed="1"/>
+    <w:lsdException w:name="toc 9" w:semiHidden="1" w:uiPriority="39" w:unhideWhenUsed="1"/>
+    <w:lsdException w:name="Normal Indent" w:semiHidden="1" w:unhideWhenUsed="1"/>
+    <w:lsdException w:name="footnote text" w:semiHidden="1" w:unhideWhenUsed="1"/>
+    <w:lsdException w:name="annotation text" w:semiHidden="1" w:unhideWhenUsed="1"/>
+    <w:lsdException w:name="header" w:semiHidden="1" w:unhideWhenUsed="1"/>
+    <w:lsdException w:name="footer" w:semiHidden="1" w:unhideWhenUsed="1"/>
+    <w:lsdException w:name="index heading" w:semiHidden="1" w:unhideWhenUsed="1"/>
+    <w:lsdException w:name="caption" w:semiHidden="1" w:uiPriority="35" w:unhideWhenUsed="1" w:qFormat="1"/>
+    <w:lsdException w:name="table of figures" w:semiHidden="1" w:unhideWhenUsed="1"/>
+    <w:lsdException w:name="envelope address" w:semiHidden="1" w:unhideWhenUsed="1"/>
+    <w:lsdException w:name="envelope return" w:semiHidden="1" w:unhideWhenUsed="1"/>
+    <w:lsdException w:name="footnote reference" w:semiHidden="1" w:unhideWhenUsed="1"/>
+    <w:lsdException w:name="annotation reference" w:semiHidden="1" w:unhideWhenUsed="1"/>
+    <w:lsdException w:name="line number" w:semiHidden="1" w:unhideWhenUsed="1"/>
+    <w:lsdException w:name="page number" w:semiHidden="1" w:unhideWhenUsed="1"/>
+    <w:lsdException w:name="endnote reference" w:semiHidden="1" w:unhideWhenUsed="1"/>
+    <w:lsdException w:name="endnote text" w:semiHidden="1" w:unhideWhenUsed="1"/>
+    <w:lsdException w:name="table of authorities" w:semiHidden="1" w:unhideWhenUsed="1"/>
+    <w:lsdException w:name="macro" w:semiHidden="1" w:unhideWhenUsed="1"/>
+    <w:lsdException w:name="toa heading" w:semiHidden="1" w:unhideWhenUsed="1"/>
+    <w:lsdException w:name="List" w:semiHidden="1" w:unhideWhenUsed="1"/>
+    <w:lsdException w:name="List Bullet" w:semiHidden="1" w:unhideWhenUsed="1"/>
+    <w:lsdException w:name="List Number" w:semiHidden="1" w:unhideWhenUsed="1"/>
+    <w:lsdException w:name="List 2" w:semiHidden="1" w:unhideWhenUsed="1"/>
+    <w:lsdException w:name="List 3" w:semiHidden="1" w:unhideWhenUsed="1"/>
+    <w:lsdException w:name="List 4" w:semiHidden="1" w:unhideWhenUsed="1"/>
+    <w:lsdException w:name="List 5" w:semiHidden="1" w:unhideWhenUsed="1"/>
+    <w:lsdException w:name="List Bullet 2" w:semiHidden="1" w:unhideWhenUsed="1"/>
+    <w:lsdException w:name="List Bullet 3" w:semiHidden="1" w:unhideWhenUsed="1"/>
+    <w:lsdException w:name="List Bullet 4" w:semiHidden="1" w:unhideWhenUsed="1"/>
+    <w:lsdException w:name="List Bullet 5" w:semiHidden="1" w:unhideWhenUsed="1"/>
+    <w:lsdException w:name="List Number 2" w:semiHidden="1" w:unhideWhenUsed="1"/>
+    <w:lsdException w:name="List Number 3" w:semiHidden="1" w:unhideWhenUsed="1"/>
+    <w:lsdException w:name="List Number 4" w:semiHidden="1" w:unhideWhenUsed="1"/>
+    <w:lsdException w:name="List Number 5" w:semiHidden="1" w:unhideWhenUsed="1"/>
+    <w:lsdException w:name="Title" w:uiPriority="10" w:qFormat="1"/>
+    <w:lsdException w:name="Closing" w:semiHidden="1" w:unhideWhenUsed="1"/>
+    <w:lsdException w:name="Signature" w:semiHidden="1" w:unhideWhenUsed="1"/>
+    <w:lsdException w:name="Default Paragraph Font" w:semiHidden="1" w:uiPriority="1" w:unhideWhenUsed="1"/>
+    <w:lsdException w:name="Body Text" w:semiHidden="1" w:unhideWhenUsed="1"/>
+    <w:lsdException w:name="Body Text Indent" w:semiHidden="1" w:unhideWhenUsed="1"/>
+    <w:lsdException w:name="List Continue" w:semiHidden="1" w:unhideWhenUsed="1"/>
+    <w:lsdException w:name="List Continue 2" w:semiHidden="1" w:unhideWhenUsed="1"/>
+    <w:lsdException w:name="List Continue 3" w:semiHidden="1" w:unhideWhenUsed="1"/>
+    <w:lsdException w:name="List Continue 4" w:semiHidden="1" w:unhideWhenUsed="1"/>
+    <w:lsdException w:name="List Continue 5" w:semiHidden="1" w:unhideWhenUsed="1"/>
+    <w:lsdException w:name="Message Header" w:semiHidden="1" w:unhideWhenUsed="1"/>
+    <w:lsdException w:name="Subtitle" w:uiPriority="11" w:qFormat="1"/>
+    <w:lsdException w:name="Salutation" w:semiHidden="1" w:unhideWhenUsed="1"/>
+    <w:lsdException w:name="Date" w:semiHidden="1" w:unhideWhenUsed="1"/>
+    <w:lsdException w:name="Body Text First Indent" w:semiHidden="1" w:unhideWhenUsed="1"/>
+    <w:lsdException w:name="Body Text First Indent 2" w:semiHidden="1" w:unhideWhenUsed="1"/>
+    <w:lsdException w:name="Note Heading" w:semiHidden="1" w:unhideWhenUsed="1"/>
+    <w:lsdException w:name="Body Text 2" w:semiHidden="1" w:unhideWhenUsed="1"/>
+    <w:lsdException w:name="Body Text 3" w:semiHidden="1" w:unhideWhenUsed="1"/>
+    <w:lsdException w:name="Body Text Indent 2" w:semiHidden="1" w:unhideWhenUsed="1"/>
+    <w:lsdException w:name="Body Text Indent 3" w:semiHidden="1" w:unhideWhenUsed="1"/>
+    <w:lsdException w:name="Block Text" w:semiHidden="1" w:unhideWhenUsed="1"/>
+    <w:lsdException w:name="Hyperlink" w:semiHidden="1" w:unhideWhenUsed="1"/>
+    <w:lsdException w:name="FollowedHyperlink" w:semiHidden="1" w:unhideWhenUsed="1"/>
+    <w:lsdException w:name="Strong" w:uiPriority="22" w:qFormat="1"/>
+    <w:lsdException w:name="Emphasis" w:uiPriority="20" w:qFormat="1"/>
+    <w:lsdException w:name="Document Map" w:semiHidden="1" w:unhideWhenUsed="1"/>
+    <w:lsdException w:name="Plain Text" w:semiHidden="1" w:unhideWhenUsed="1"/>
+    <w:lsdException w:name="E-mail Signature" w:semiHidden="1" w:unhideWhenUsed="1"/>
+    <w:lsdException w:name="HTML Top of Form" w:semiHidden="1" w:unhideWhenUsed="1"/>
+    <w:lsdException w:name="HTML Bottom of Form" w:semiHidden="1" w:unhideWhenUsed="1"/>
+    <w:lsdException w:name="Normal (Web)" w:semiHidden="1" w:unhideWhenUsed="1"/>
+    <w:lsdException w:name="HTML Acronym" w:semiHidden="1" w:unhideWhenUsed="1"/>
+    <w:lsdException w:name="HTML Address" w:semiHidden="1" w:unhideWhenUsed="1"/>
+    <w:lsdException w:name="HTML Cite" w:semiHidden="1" w:unhideWhenUsed="1"/>
+    <w:lsdException w:name="HTML Code" w:semiHidden="1" w:unhideWhenUsed="1"/>
+    <w:lsdException w:name="HTML Definition" w:semiHidden="1" w:unhideWhenUsed="1"/>
+    <w:lsdException w:name="HTML Keyboard" w:semiHidden="1" w:unhideWhenUsed="1"/>
+    <w:lsdException w:name="HTML Preformatted" w:semiHidden="1" w:unhideWhenUsed="1"/>
+    <w:lsdException w:name="HTML Sample" w:semiHidden="1" w:unhideWhenUsed="1"/>
+    <w:lsdException w:name="HTML Typewriter" w:semiHidden="1" w:unhideWhenUsed="1"/>
+    <w:lsdException w:name="HTML Variable" w:semiHidden="1" w:unhideWhenUsed="1"/>
+    <w:lsdException w:name="Normal Table" w:semiHidden="1" w:unhideWhenUsed="1"/>
+    <w:lsdException w:name="annotation subject" w:semiHidden="1" w:unhideWhenUsed="1"/>
+    <w:lsdException w:name="No List" w:semiHidden="1" w:unhideWhenUsed="1"/>
+    <w:lsdException w:name="Outline List 1" w:semiHidden="1" w:unhideWhenUsed="1"/>
+    <w:lsdException w:name="Outline List 2" w:semiHidden="1" w:unhideWhenUsed="1"/>
+    <w:lsdException w:name="Outline List 3" w:semiHidden="1" w:unhideWhenUsed="1"/>
+    <w:lsdException w:name="Table Simple 1" w:semiHidden="1" w:unhideWhenUsed="1"/>
+    <w:lsdException w:name="Table Simple 2" w:semiHidden="1" w:unhideWhenUsed="1"/>
+    <w:lsdException w:name="Table Simple 3" w:semiHidden="1" w:unhideWhenUsed="1"/>
+    <w:lsdException w:name="Table Classic 1" w:semiHidden="1" w:unhideWhenUsed="1"/>
+    <w:lsdException w:name="Table Classic 2" w:semiHidden="1" w:unhideWhenUsed="1"/>
+    <w:lsdException w:name="Table Classic 3" w:semiHidden="1" w:unhideWhenUsed="1"/>
+    <w:lsdException w:name="Table Classic 4" w:semiHidden="1" w:unhideWhenUsed="1"/>
+    <w:lsdException w:name="Table Colorful 1" w:semiHidden="1" w:unhideWhenUsed="1"/>
+    <w:lsdException w:name="Table Colorful 2" w:semiHidden="1" w:unhideWhenUsed="1"/>
+    <w:lsdException w:name="Table Colorful 3" w:semiHidden="1" w:unhideWhenUsed="1"/>
+    <w:lsdException w:name="Table Columns 1" w:semiHidden="1" w:unhideWhenUsed="1"/>
+    <w:lsdException w:name="Table Columns 2" w:semiHidden="1" w:unhideWhenUsed="1"/>
+    <w:lsdException w:name="Table Columns 3" w:semiHidden="1" w:unhideWhenUsed="1"/>
+    <w:lsdException w:name="Table Columns 4" w:semiHidden="1" w:unhideWhenUsed="1"/>
+    <w:lsdException w:name="Table Columns 5" w:semiHidden="1" w:unhideWhenUsed="1"/>
+    <w:lsdException w:name="Table Grid 1" w:semiHidden="1" w:unhideWhenUsed="1"/>
+    <w:lsdException w:name="Table Grid 2" w:semiHidden="1" w:unhideWhenUsed="1"/>
+    <w:lsdException w:name="Table Grid 3" w:semiHidden="1" w:unhideWhenUsed="1"/>
+    <w:lsdException w:name="Table Grid 4" w:semiHidden="1" w:unhideWhenUsed="1"/>
+    <w:lsdException w:name="Table Grid 5" w:semiHidden="1" w:unhideWhenUsed="1"/>
+    <w:lsdException w:name="Table Grid 6" w:semiHidden="1" w:unhideWhenUsed="1"/>
+    <w:lsdException w:name="Table Grid 7" w:semiHidden="1" w:unhideWhenUsed="1"/>
+    <w:lsdException w:name="Table Grid 8" w:semiHidden="1" w:unhideWhenUsed="1"/>
+    <w:lsdException w:name="Table List 1" w:semiHidden="1" w:unhideWhenUsed="1"/>
+    <w:lsdException w:name="Table List 2" w:semiHidden="1" w:unhideWhenUsed="1"/>
+    <w:lsdException w:name="Table List 3" w:semiHidden="1" w:unhideWhenUsed="1"/>
+    <w:lsdException w:name="Table List 4" w:semiHidden="1" w:unhideWhenUsed="1"/>
+    <w:lsdException w:name="Table List 5" w:semiHidden="1" w:unhideWhenUsed="1"/>
+    <w:lsdException w:name="Table List 6" w:semiHidden="1" w:unhideWhenUsed="1"/>
+    <w:lsdException w:name="Table List 7" w:semiHidden="1" w:unhideWhenUsed="1"/>
+    <w:lsdException w:name="Table List 8" w:semiHidden="1" w:unhideWhenUsed="1"/>
+    <w:lsdException w:name="Table 3D effects 1" w:semiHidden="1" w:unhideWhenUsed="1"/>
+    <w:lsdException w:name="Table 3D effects 2" w:semiHidden="1" w:unhideWhenUsed="1"/>
+    <w:lsdException w:name="Table 3D effects 3" w:semiHidden="1" w:unhideWhenUsed="1"/>
+    <w:lsdException w:name="Table Contemporary" w:semiHidden="1" w:unhideWhenUsed="1"/>
+    <w:lsdException w:name="Table Elegant" w:semiHidden="1" w:unhideWhenUsed="1"/>
+    <w:lsdException w:name="Table Professional" w:semiHidden="1" w:unhideWhenUsed="1"/>
+    <w:lsdException w:name="Table Subtle 1" w:semiHidden="1" w:unhideWhenUsed="1"/>
+    <w:lsdException w:name="Table Subtle 2" w:semiHidden="1" w:unhideWhenUsed="1"/>
+    <w:lsdException w:name="Table Web 1" w:semiHidden="1" w:unhideWhenUsed="1"/>
+    <w:lsdException w:name="Table Web 2" w:semiHidden="1" w:unhideWhenUsed="1"/>
+    <w:lsdException w:name="Table Web 3" w:semiHidden="1" w:unhideWhenUsed="1"/>
+    <w:lsdException w:name="Balloon Text" w:semiHidden="1" w:unhideWhenUsed="1"/>
+    <w:lsdException w:name="Table Grid" w:semiHidden="1" w:uiPriority="39" w:unhideWhenUsed="1"/>
+    <w:lsdException w:name="Table Theme" w:semiHidden="1" w:unhideWhenUsed="1"/>
+    <w:lsdException w:name="Placeholder Text" w:semiHidden="1"/>
+    <w:lsdException w:name="No Spacing" w:uiPriority="1" w:qFormat="1"/>
+    <w:lsdException w:name="Light Shading" w:uiPriority="60"/>
+    <w:lsdException w:name="Light List" w:uiPriority="61"/>
+    <w:lsdException w:name="Light Grid" w:uiPriority="62"/>
+    <w:lsdException w:name="Medium Shading 1" w:uiPriority="63"/>
+    <w:lsdException w:name="Medium Shading 2" w:uiPriority="64"/>
+    <w:lsdException w:name="Medium List 1" w:uiPriority="65"/>
+    <w:lsdException w:name="Medium List 2" w:uiPriority="66"/>
+    <w:lsdException w:name="Medium Grid 1" w:uiPriority="67"/>
+    <w:lsdException w:name="Medium Grid 2" w:uiPriority="68"/>
+    <w:lsdException w:name="Medium Grid 3" w:uiPriority="69"/>
+    <w:lsdException w:name="Dark List" w:uiPriority="70"/>
+    <w:lsdException w:name="Colorful Shading" w:uiPriority="71"/>
+    <w:lsdException w:name="Colorful List" w:uiPriority="72"/>
+    <w:lsdException w:name="Colorful Grid" w:uiPriority="73"/>
+    <w:lsdException w:name="Light Shading Accent 1" w:uiPriority="60"/>
+    <w:lsdException w:name="Light List Accent 1" w:uiPriority="61"/>
+    <w:lsdException w:name="Light Grid Accent 1" w:uiPriority="62"/>
+    <w:lsdException w:name="Medium Shading 1 Accent 1" w:uiPriority="63"/>
+    <w:lsdException w:name="Medium Shading 2 Accent 1" w:uiPriority="64"/>
+    <w:lsdException w:name="Medium List 1 Accent 1" w:uiPriority="65"/>
+    <w:lsdException w:name="Revision" w:semiHidden="1"/>
+    <w:lsdException w:name="List Paragraph" w:uiPriority="34" w:qFormat="1"/>
+    <w:lsdException w:name="Quote" w:uiPriority="29" w:qFormat="1"/>
+    <w:lsdException w:name="Intense Quote" w:uiPriority="30" w:qFormat="1"/>
+    <w:lsdException w:name="Medium List 2 Accent 1" w:uiPriority="66"/>
+    <w:lsdException w:name="Medium Grid 1 Accent 1" w:uiPriority="67"/>
+    <w:lsdException w:name="Medium Grid 2 Accent 1" w:uiPriority="68"/>
+    <w:lsdException w:name="Medium Grid 3 Accent 1" w:uiPriority="69"/>
+    <w:lsdException w:name="Dark List Accent 1" w:uiPriority="70"/>
+    <w:lsdException w:name="Colorful Shading Accent 1" w:uiPriority="71"/>
+    <w:lsdException w:name="Colorful List Accent 1" w:uiPriority="72"/>
+    <w:lsdException w:name="Colorful Grid Accent 1" w:uiPriority="73"/>
+    <w:lsdException w:name="Light Shading Accent 2" w:uiPriority="60"/>
+    <w:lsdException w:name="Light List Accent 2" w:uiPriority="61"/>
+    <w:lsdException w:name="Light Grid Accent 2" w:uiPriority="62"/>
+    <w:lsdException w:name="Medium Shading 1 Accent 2" w:uiPriority="63"/>
+    <w:lsdException w:name="Medium Shading 2 Accent 2" w:uiPriority="64"/>
+    <w:lsdException w:name="Medium List 1 Accent 2" w:uiPriority="65"/>
+    <w:lsdException w:name="Medium List 2 Accent 2" w:uiPriority="66"/>
+    <w:lsdException w:name="Medium Grid 1 Accent 2" w:uiPriority="67"/>
+    <w:lsdException w:name="Medium Grid 2 Accent 2" w:uiPriority="68"/>
+    <w:lsdException w:name="Medium Grid 3 Accent 2" w:uiPriority="69"/>
+    <w:lsdException w:name="Dark List Accent 2" w:uiPriority="70"/>
+    <w:lsdException w:name="Colorful Shading Accent 2" w:uiPriority="71"/>
+    <w:lsdException w:name="Colorful List Accent 2" w:uiPriority="72"/>
+    <w:lsdException w:name="Colorful Grid Accent 2" w:uiPriority="73"/>
+    <w:lsdException w:name="Light Shading Accent 3" w:uiPriority="60"/>
+    <w:lsdException w:name="Light List Accent 3" w:uiPriority="61"/>
+    <w:lsdException w:name="Light Grid Accent 3" w:uiPriority="62"/>
+    <w:lsdException w:name="Medium Shading 1 Accent 3" w:uiPriority="63"/>
+    <w:lsdException w:name="Medium Shading 2 Accent 3" w:uiPriority="64"/>
+    <w:lsdException w:name="Medium List 1 Accent 3" w:uiPriority="65"/>
+    <w:lsdException w:name="Medium List 2 Accent 3" w:uiPriority="66"/>
+    <w:lsdException w:name="Medium Grid 1 Accent 3" w:uiPriority="67"/>
+    <w:lsdException w:name="Medium Grid 2 Accent 3" w:uiPriority="68"/>
+    <w:lsdException w:name="Medium Grid 3 Accent 3" w:uiPriority="69"/>
+    <w:lsdException w:name="Dark List Accent 3" w:uiPriority="70"/>
+    <w:lsdException w:name="Colorful Shading Accent 3" w:uiPriority="71"/>
+    <w:lsdException w:name="Colorful List Accent 3" w:uiPriority="72"/>
+    <w:lsdException w:name="Colorful Grid Accent 3" w:uiPriority="73"/>
+    <w:lsdException w:name="Light Shading Accent 4" w:uiPriority="60"/>
+    <w:lsdException w:name="Light List Accent 4" w:uiPriority="61"/>
+    <w:lsdException w:name="Light Grid Accent 4" w:uiPriority="62"/>
+    <w:lsdException w:name="Medium Shading 1 Accent 4" w:uiPriority="63"/>
+    <w:lsdException w:name="Medium Shading 2 Accent 4" w:uiPriority="64"/>
+    <w:lsdException w:name="Medium List 1 Accent 4" w:uiPriority="65"/>
+    <w:lsdException w:name="Medium List 2 Accent 4" w:uiPriority="66"/>
+    <w:lsdException w:name="Medium Grid 1 Accent 4" w:uiPriority="67"/>
+    <w:lsdException w:name="Medium Grid 2 Accent 4" w:uiPriority="68"/>
+    <w:lsdException w:name="Medium Grid 3 Accent 4" w:uiPriority="69"/>
+    <w:lsdException w:name="Dark List Accent 4" w:uiPriority="70"/>
+    <w:lsdException w:name="Colorful Shading Accent 4" w:uiPriority="71"/>
+    <w:lsdException w:name="Colorful List Accent 4" w:uiPriority="72"/>
+    <w:lsdException w:name="Colorful Grid Accent 4" w:uiPriority="73"/>
+    <w:lsdException w:name="Light Shading Accent 5" w:uiPriority="60"/>
+    <w:lsdException w:name="Light List Accent 5" w:uiPriority="61"/>
+    <w:lsdException w:name="Light Grid Accent 5" w:uiPriority="62"/>
+    <w:lsdException w:name="Medium Shading 1 Accent 5" w:uiPriority="63"/>
+    <w:lsdException w:name="Medium Shading 2 Accent 5" w:uiPriority="64"/>
+    <w:lsdException w:name="Medium List 1 Accent 5" w:uiPriority="65"/>
+    <w:lsdException w:name="Medium List 2 Accent 5" w:uiPriority="66"/>
+    <w:lsdException w:name="Medium Grid 1 Accent 5" w:uiPriority="67"/>
+    <w:lsdException w:name="Medium Grid 2 Accent 5" w:uiPriority="68"/>
+    <w:lsdException w:name="Medium Grid 3 Accent 5" w:uiPriority="69"/>
+    <w:lsdException w:name="Dark List Accent 5" w:uiPriority="70"/>
+    <w:lsdException w:name="Colorful Shading Accent 5" w:uiPriority="71"/>
+    <w:lsdException w:name="Colorful List Accent 5" w:uiPriority="72"/>
+    <w:lsdException w:name="Colorful Grid Accent 5" w:uiPriority="73"/>
+    <w:lsdException w:name="Light Shading Accent 6" w:uiPriority="60"/>
+    <w:lsdException w:name="Light List Accent 6" w:uiPriority="61"/>
+    <w:lsdException w:name="Light Grid Accent 6" w:uiPriority="62"/>
+    <w:lsdException w:name="Medium Shading 1 Accent 6" w:uiPriority="63"/>
+    <w:lsdException w:name="Medium Shading 2 Accent 6" w:uiPriority="64"/>
+    <w:lsdException w:name="Medium List 1 Accent 6" w:uiPriority="65"/>
+    <w:lsdException w:name="Medium List 2 Accent 6" w:uiPriority="66"/>
+    <w:lsdException w:name="Medium Grid 1 Accent 6" w:uiPriority="67"/>
+    <w:lsdException w:name="Medium Grid 2 Accent 6" w:uiPriority="68"/>
+    <w:lsdException w:name="Medium Grid 3 Accent 6" w:uiPriority="69"/>
+    <w:lsdException w:name="Dark List Accent 6" w:uiPriority="70"/>
+    <w:lsdException w:name="Colorful Shading Accent 6" w:uiPriority="71"/>
+    <w:lsdException w:name="Colorful List Accent 6" w:uiPriority="72"/>
+    <w:lsdException w:name="Colorful Grid Accent 6" w:uiPriority="73"/>
+    <w:lsdException w:name="Subtle Emphasis" w:uiPriority="19" w:qFormat="1"/>
+    <w:lsdException w:name="Intense Emphasis" w:uiPriority="21" w:qFormat="1"/>
+    <w:lsdException w:name="Subtle Reference" w:uiPriority="31" w:qFormat="1"/>
+    <w:lsdException w:name="Intense Reference" w:uiPriority="32" w:qFormat="1"/>
+    <w:lsdException w:name="Book Title" w:uiPriority="33" w:qFormat="1"/>
+    <w:lsdException w:name="Bibliography" w:semiHidden="1" w:uiPriority="37" w:unhideWhenUsed="1"/>
+    <w:lsdException w:name="TOC Heading" w:semiHidden="1" w:uiPriority="39" w:unhideWhenUsed="1" w:qFormat="1"/>
+    <w:lsdException w:name="Plain Table 1" w:uiPriority="41"/>
+    <w:lsdException w:name="Plain Table 2" w:uiPriority="42"/>
+    <w:lsdException w:name="Plain Table 3" w:uiPriority="43"/>
+    <w:lsdException w:name="Plain Table 4" w:uiPriority="44"/>
+    <w:lsdException w:name="Plain Table 5" w:uiPriority="45"/>
+    <w:lsdException w:name="Grid Table Light" w:uiPriority="40"/>
+    <w:lsdException w:name="Grid Table 1 Light" w:uiPriority="46"/>
+    <w:lsdException w:name="Grid Table 2" w:uiPriority="47"/>
+    <w:lsdException w:name="Grid Table 3" w:uiPriority="48"/>
+    <w:lsdException w:name="Grid Table 4" w:uiPriority="49"/>
+    <w:lsdException w:name="Grid Table 5 Dark" w:uiPriority="50"/>
+    <w:lsdException w:name="Grid Table 6 Colorful" w:uiPriority="51"/>
+    <w:lsdException w:name="Grid Table 7 Colorful" w:uiPriority="52"/>
+    <w:lsdException w:name="Grid Table 1 Light Accent 1" w:uiPriority="46"/>
+    <w:lsdException w:name="Grid Table 2 Accent 1" w:uiPriority="47"/>
+    <w:lsdException w:name="Grid Table 3 Accent 1" w:uiPriority="48"/>
+    <w:lsdException w:name="Grid Table 4 Accent 1" w:uiPriority="49"/>
+    <w:lsdException w:name="Grid Table 5 Dark Accent 1" w:uiPriority="50"/>
+    <w:lsdException w:name="Grid Table 6 Colorful Accent 1" w:uiPriority="51"/>
+    <w:lsdException w:name="Grid Table 7 Colorful Accent 1" w:uiPriority="52"/>
+    <w:lsdException w:name="Grid Table 1 Light Accent 2" w:uiPriority="46"/>
+    <w:lsdException w:name="Grid Table 2 Accent 2" w:uiPriority="47"/>
+    <w:lsdException w:name="Grid Table 3 Accent 2" w:uiPriority="48"/>
+    <w:lsdException w:name="Grid Table 4 Accent 2" w:uiPriority="49"/>
+    <w:lsdException w:name="Grid Table 5 Dark Accent 2" w:uiPriority="50"/>
+    <w:lsdException w:name="Grid Table 6 Colorful Accent 2" w:uiPriority="51"/>
+    <w:lsdException w:name="Grid Table 7 Colorful Accent 2" w:uiPriority="52"/>
+    <w:lsdException w:name="Grid Table 1 Light Accent 3" w:uiPriority="46"/>
+    <w:lsdException w:name="Grid Table 2 Accent 3" w:uiPriority="47"/>
+    <w:lsdException w:name="Grid Table 3 Accent 3" w:uiPriority="48"/>
+    <w:lsdException w:name="Grid Table 4 Accent 3" w:uiPriority="49"/>
+    <w:lsdException w:name="Grid Table 5 Dark Accent 3" w:uiPriority="50"/>
+    <w:lsdException w:name="Grid Table 6 Colorful Accent 3" w:uiPriority="51"/>
+    <w:lsdException w:name="Grid Table 7 Colorful Accent 3" w:uiPriority="52"/>
+    <w:lsdException w:name="Grid Table 1 Light Accent 4" w:uiPriority="46"/>
+    <w:lsdException w:name="Grid Table 2 Accent 4" w:uiPriority="47"/>
+    <w:lsdException w:name="Grid Table 3 Accent 4" w:uiPriority="48"/>
+    <w:lsdException w:name="Grid Table 4 Accent 4" w:uiPriority="49"/>
+    <w:lsdException w:name="Grid Table 5 Dark Accent 4" w:uiPriority="50"/>
+    <w:lsdException w:name="Grid Table 6 Colorful Accent 4" w:uiPriority="51"/>
+    <w:lsdException w:name="Grid Table 7 Colorful Accent 4" w:uiPriority="52"/>
+    <w:lsdException w:name="Grid Table 1 Light Accent 5" w:uiPriority="46"/>
+    <w:lsdException w:name="Grid Table 2 Accent 5" w:uiPriority="47"/>
+    <w:lsdException w:name="Grid Table 3 Accent 5" w:uiPriority="48"/>
+    <w:lsdException w:name="Grid Table 4 Accent 5" w:uiPriority="49"/>
+    <w:lsdException w:name="Grid Table 5 Dark Accent 5" w:uiPriority="50"/>
+    <w:lsdException w:name="Grid Table 6 Colorful Accent 5" w:uiPriority="51"/>
+    <w:lsdException w:name="Grid Table 7 Colorful Accent 5" w:uiPriority="52"/>
+    <w:lsdException w:name="Grid Table 1 Light Accent 6" w:uiPriority="46"/>
+    <w:lsdException w:name="Grid Table 2 Accent 6" w:uiPriority="47"/>
+    <w:lsdException w:name="Grid Table 3 Accent 6" w:uiPriority="48"/>
+    <w:lsdException w:name="Grid Table 4 Accent 6" w:uiPriority="49"/>
+    <w:lsdException w:name="Grid Table 5 Dark Accent 6" w:uiPriority="50"/>
+    <w:lsdException w:name="Grid Table 6 Colorful Accent 6" w:uiPriority="51"/>
+    <w:lsdException w:name="Grid Table 7 Colorful Accent 6" w:uiPriority="52"/>
+    <w:lsdException w:name="List Table 1 Light" w:uiPriority="46"/>
+    <w:lsdException w:name="List Table 2" w:uiPriority="47"/>
+    <w:lsdException w:name="List Table 3" w:uiPriority="48"/>
+    <w:lsdException w:name="List Table 4" w:uiPriority="49"/>
+    <w:lsdException w:name="List Table 5 Dark" w:uiPriority="50"/>
+    <w:lsdException w:name="List Table 6 Colorful" w:uiPriority="51"/>
+    <w:lsdException w:name="List Table 7 Colorful" w:uiPriority="52"/>
+    <w:lsdException w:name="List Table 1 Light Accent 1" w:uiPriority="46"/>
+    <w:lsdException w:name="List Table 2 Accent 1" w:uiPriority="47"/>
+    <w:lsdException w:name="List Table 3 Accent 1" w:uiPriority="48"/>
+    <w:lsdException w:name="List Table 4 Accent 1" w:uiPriority="49"/>
+    <w:lsdException w:name="List Table 5 Dark Accent 1" w:uiPriority="50"/>
+    <w:lsdException w:name="List Table 6 Colorful Accent 1" w:uiPriority="51"/>
+    <w:lsdException w:name="List Table 7 Colorful Accent 1" w:uiPriority="52"/>
+    <w:lsdException w:name="List Table 1 Light Accent 2" w:uiPriority="46"/>
+    <w:lsdException w:name="List Table 2 Accent 2" w:uiPriority="47"/>
+    <w:lsdException w:name="List Table 3 Accent 2" w:uiPriority="48"/>
+    <w:lsdException w:name="List Table 4 Accent 2" w:uiPriority="49"/>
+    <w:lsdException w:name="List Table 5 Dark Accent 2" w:uiPriority="50"/>
+    <w:lsdException w:name="List Table 6 Colorful Accent 2" w:uiPriority="51"/>
+    <w:lsdException w:name="List Table 7 Colorful Accent 2" w:uiPriority="52"/>
+    <w:lsdException w:name="List Table 1 Light Accent 3" w:uiPriority="46"/>
+    <w:lsdException w:name="List Table 2 Accent 3" w:uiPriority="47"/>
+    <w:lsdException w:name="List Table 3 Accent 3" w:uiPriority="48"/>
+    <w:lsdException w:name="List Table 4 Accent 3" w:uiPriority="49"/>
+    <w:lsdException w:name="List Table 5 Dark Accent 3" w:uiPriority="50"/>
+    <w:lsdException w:name="List Table 6 Colorful Accent 3" w:uiPriority="51"/>
+    <w:lsdException w:name="List Table 7 Colorful Accent 3" w:uiPriority="52"/>
+    <w:lsdException w:name="List Table 1 Light Accent 4" w:uiPriority="46"/>
+    <w:lsdException w:name="List Table 2 Accent 4" w:uiPriority="47"/>
+    <w:lsdException w:name="List Table 3 Accent 4" w:uiPriority="48"/>
+    <w:lsdException w:name="List Table 4 Accent 4" w:uiPriority="49"/>
+    <w:lsdException w:name="List Table 5 Dark Accent 4" w:uiPriority="50"/>
+    <w:lsdException w:name="List Table 6 Colorful Accent 4" w:uiPriority="51"/>
+    <w:lsdException w:name="List Table 7 Colorful Accent 4" w:uiPriority="52"/>
+    <w:lsdException w:name="List Table 1 Light Accent 5" w:uiPriority="46"/>
+    <w:lsdException w:name="List Table 2 Accent 5" w:uiPriority="47"/>
+    <w:lsdException w:name="List Table 3 Accent 5" w:uiPriority="48"/>
+    <w:lsdException w:name="List Table 4 Accent 5" w:uiPriority="49"/>
+    <w:lsdException w:name="List Table 5 Dark Accent 5" w:uiPriority="50"/>
+    <w:lsdException w:name="List Table 6 Colorful Accent 5" w:uiPriority="51"/>
+    <w:lsdException w:name="List Table 7 Colorful Accent 5" w:uiPriority="52"/>
+    <w:lsdException w:name="List Table 1 Light Accent 6" w:uiPriority="46"/>
+    <w:lsdException w:name="List Table 2 Accent 6" w:uiPriority="47"/>
+    <w:lsdException w:name="List Table 3 Accent 6" w:uiPriority="48"/>
+    <w:lsdException w:name="List Table 4 Accent 6" w:uiPriority="49"/>
+    <w:lsdException w:name="List Table 5 Dark Accent 6" w:uiPriority="50"/>
+    <w:lsdException w:name="List Table 6 Colorful Accent 6" w:uiPriority="51"/>
+    <w:lsdException w:name="List Table 7 Colorful Accent 6" w:uiPriority="52"/>
+    <w:lsdException w:name="Mention" w:semiHidden="1" w:unhideWhenUsed="1"/>
+    <w:lsdException w:name="Smart Hyperlink" w:semiHidden="1" w:unhideWhenUsed="1"/>
+    <w:lsdException w:name="Hashtag" w:semiHidden="1" w:unhideWhenUsed="1"/>
+    <w:lsdException w:name="Unresolved Mention" w:semiHidden="1" w:unhideWhenUsed="1"/>
+    <w:lsdException w:name="Smart Link" w:semiHidden="1" w:unhideWhenUsed="1"/>
   </w:latentStyles>
   <w:style w:type="paragraph" w:default="1" w:styleId="Normal">
     <w:name w:val="Normal"/>
@@ -1454,253 +1831,40 @@
     <w:uiPriority w:val="99"/>
     <w:rsid w:val="00426CBC"/>
   </w:style>
-</w:styles>
-</file>
-
-<file path=word/stylesWithEffects.xml><?xml version="1.0" encoding="utf-8"?>
-<w:styles xmlns:wpc="http://schemas.microsoft.com/office/word/2010/wordprocessingCanvas" xmlns:mc="http://schemas.openxmlformats.org/markup-compatibility/2006" xmlns:o="urn:schemas-microsoft-com:office:office" xmlns:r="http://schemas.openxmlformats.org/officeDocument/2006/relationships" xmlns:m="http://schemas.openxmlformats.org/officeDocument/2006/math" xmlns:v="urn:schemas-microsoft-com:vml" xmlns:wp14="http://schemas.microsoft.com/office/word/2010/wordprocessingDrawing" xmlns:wp="http://schemas.openxmlformats.org/drawingml/2006/wordprocessingDrawing" xmlns:w10="urn:schemas-microsoft-com:office:word" xmlns:w="http://schemas.openxmlformats.org/wordprocessingml/2006/main" xmlns:w14="http://schemas.microsoft.com/office/word/2010/wordml" xmlns:wpg="http://schemas.microsoft.com/office/word/2010/wordprocessingGroup" xmlns:wpi="http://schemas.microsoft.com/office/word/2010/wordprocessingInk" xmlns:wne="http://schemas.microsoft.com/office/word/2006/wordml" xmlns:wps="http://schemas.microsoft.com/office/word/2010/wordprocessingShape" mc:Ignorable="w14 wp14">
-  <w:docDefaults>
-    <w:rPrDefault>
-      <w:rPr>
-        <w:rFonts w:asciiTheme="minorHAnsi" w:eastAsiaTheme="minorHAnsi" w:hAnsiTheme="minorHAnsi" w:cstheme="minorBidi"/>
-        <w:sz w:val="22"/>
-        <w:szCs w:val="22"/>
-        <w:lang w:val="en-US" w:eastAsia="en-US" w:bidi="ar-SA"/>
-      </w:rPr>
-    </w:rPrDefault>
-    <w:pPrDefault>
-      <w:pPr>
-        <w:spacing w:after="160" w:line="259" w:lineRule="auto"/>
-      </w:pPr>
-    </w:pPrDefault>
-  </w:docDefaults>
-  <w:latentStyles w:defLockedState="0" w:defUIPriority="99" w:defSemiHidden="1" w:defUnhideWhenUsed="1" w:defQFormat="0" w:count="267">
-    <w:lsdException w:name="Normal" w:semiHidden="0" w:uiPriority="0" w:unhideWhenUsed="0" w:qFormat="1"/>
-    <w:lsdException w:name="heading 1" w:semiHidden="0" w:uiPriority="9" w:unhideWhenUsed="0" w:qFormat="1"/>
-    <w:lsdException w:name="heading 2" w:uiPriority="9" w:qFormat="1"/>
-    <w:lsdException w:name="heading 3" w:uiPriority="9" w:qFormat="1"/>
-    <w:lsdException w:name="heading 4" w:uiPriority="9" w:qFormat="1"/>
-    <w:lsdException w:name="heading 5" w:uiPriority="9" w:qFormat="1"/>
-    <w:lsdException w:name="heading 6" w:uiPriority="9" w:qFormat="1"/>
-    <w:lsdException w:name="heading 7" w:uiPriority="9" w:qFormat="1"/>
-    <w:lsdException w:name="heading 8" w:uiPriority="9" w:qFormat="1"/>
-    <w:lsdException w:name="heading 9" w:uiPriority="9" w:qFormat="1"/>
-    <w:lsdException w:name="toc 1" w:uiPriority="39"/>
-    <w:lsdException w:name="toc 2" w:uiPriority="39"/>
-    <w:lsdException w:name="toc 3" w:uiPriority="39"/>
-    <w:lsdException w:name="toc 4" w:uiPriority="39"/>
-    <w:lsdException w:name="toc 5" w:uiPriority="39"/>
-    <w:lsdException w:name="toc 6" w:uiPriority="39"/>
-    <w:lsdException w:name="toc 7" w:uiPriority="39"/>
-    <w:lsdException w:name="toc 8" w:uiPriority="39"/>
-    <w:lsdException w:name="toc 9" w:uiPriority="39"/>
-    <w:lsdException w:name="caption" w:uiPriority="35" w:qFormat="1"/>
-    <w:lsdException w:name="Title" w:semiHidden="0" w:uiPriority="10" w:unhideWhenUsed="0" w:qFormat="1"/>
-    <w:lsdException w:name="Default Paragraph Font" w:uiPriority="1"/>
-    <w:lsdException w:name="Subtitle" w:semiHidden="0" w:uiPriority="11" w:unhideWhenUsed="0" w:qFormat="1"/>
-    <w:lsdException w:name="Strong" w:semiHidden="0" w:uiPriority="22" w:unhideWhenUsed="0" w:qFormat="1"/>
-    <w:lsdException w:name="Emphasis" w:semiHidden="0" w:uiPriority="20" w:unhideWhenUsed="0" w:qFormat="1"/>
-    <w:lsdException w:name="Normal Table" w:semiHidden="0" w:unhideWhenUsed="0"/>
-    <w:lsdException w:name="Table Web 3" w:semiHidden="0" w:unhideWhenUsed="0"/>
-    <w:lsdException w:name="Table Grid" w:semiHidden="0" w:uiPriority="39" w:unhideWhenUsed="0"/>
-    <w:lsdException w:name="Table Theme" w:semiHidden="0" w:unhideWhenUsed="0"/>
-    <w:lsdException w:name="Placeholder Text" w:unhideWhenUsed="0"/>
-    <w:lsdException w:name="No Spacing" w:semiHidden="0" w:uiPriority="1" w:unhideWhenUsed="0" w:qFormat="1"/>
-    <w:lsdException w:name="Light Shading" w:semiHidden="0" w:uiPriority="60" w:unhideWhenUsed="0"/>
-    <w:lsdException w:name="Light List" w:semiHidden="0" w:uiPriority="61" w:unhideWhenUsed="0"/>
-    <w:lsdException w:name="Light Grid" w:semiHidden="0" w:uiPriority="62" w:unhideWhenUsed="0"/>
-    <w:lsdException w:name="Medium Shading 1" w:semiHidden="0" w:uiPriority="63" w:unhideWhenUsed="0"/>
-    <w:lsdException w:name="Medium Shading 2" w:semiHidden="0" w:uiPriority="64" w:unhideWhenUsed="0"/>
-    <w:lsdException w:name="Medium List 1" w:semiHidden="0" w:uiPriority="65" w:unhideWhenUsed="0"/>
-    <w:lsdException w:name="Medium List 2" w:semiHidden="0" w:uiPriority="66" w:unhideWhenUsed="0"/>
-    <w:lsdException w:name="Medium Grid 1" w:semiHidden="0" w:uiPriority="67" w:unhideWhenUsed="0"/>
-    <w:lsdException w:name="Medium Grid 2" w:semiHidden="0" w:uiPriority="68" w:unhideWhenUsed="0"/>
-    <w:lsdException w:name="Medium Grid 3" w:semiHidden="0" w:uiPriority="69" w:unhideWhenUsed="0"/>
-    <w:lsdException w:name="Dark List" w:semiHidden="0" w:uiPriority="70" w:unhideWhenUsed="0"/>
-    <w:lsdException w:name="Colorful Shading" w:semiHidden="0" w:uiPriority="71" w:unhideWhenUsed="0"/>
-    <w:lsdException w:name="Colorful List" w:semiHidden="0" w:uiPriority="72" w:unhideWhenUsed="0"/>
-    <w:lsdException w:name="Colorful Grid" w:semiHidden="0" w:uiPriority="73" w:unhideWhenUsed="0"/>
-    <w:lsdException w:name="Light Shading Accent 1" w:semiHidden="0" w:uiPriority="60" w:unhideWhenUsed="0"/>
-    <w:lsdException w:name="Light List Accent 1" w:semiHidden="0" w:uiPriority="61" w:unhideWhenUsed="0"/>
-    <w:lsdException w:name="Light Grid Accent 1" w:semiHidden="0" w:uiPriority="62" w:unhideWhenUsed="0"/>
-    <w:lsdException w:name="Medium Shading 1 Accent 1" w:semiHidden="0" w:uiPriority="63" w:unhideWhenUsed="0"/>
-    <w:lsdException w:name="Medium Shading 2 Accent 1" w:semiHidden="0" w:uiPriority="64" w:unhideWhenUsed="0"/>
-    <w:lsdException w:name="Medium List 1 Accent 1" w:semiHidden="0" w:uiPriority="65" w:unhideWhenUsed="0"/>
-    <w:lsdException w:name="Revision" w:unhideWhenUsed="0"/>
-    <w:lsdException w:name="List Paragraph" w:semiHidden="0" w:uiPriority="34" w:unhideWhenUsed="0" w:qFormat="1"/>
-    <w:lsdException w:name="Quote" w:semiHidden="0" w:uiPriority="29" w:unhideWhenUsed="0" w:qFormat="1"/>
-    <w:lsdException w:name="Intense Quote" w:semiHidden="0" w:uiPriority="30" w:unhideWhenUsed="0" w:qFormat="1"/>
-    <w:lsdException w:name="Medium List 2 Accent 1" w:semiHidden="0" w:uiPriority="66" w:unhideWhenUsed="0"/>
-    <w:lsdException w:name="Medium Grid 1 Accent 1" w:semiHidden="0" w:uiPriority="67" w:unhideWhenUsed="0"/>
-    <w:lsdException w:name="Medium Grid 2 Accent 1" w:semiHidden="0" w:uiPriority="68" w:unhideWhenUsed="0"/>
-    <w:lsdException w:name="Medium Grid 3 Accent 1" w:semiHidden="0" w:uiPriority="69" w:unhideWhenUsed="0"/>
-    <w:lsdException w:name="Dark List Accent 1" w:semiHidden="0" w:uiPriority="70" w:unhideWhenUsed="0"/>
-    <w:lsdException w:name="Colorful Shading Accent 1" w:semiHidden="0" w:uiPriority="71" w:unhideWhenUsed="0"/>
-    <w:lsdException w:name="Colorful List Accent 1" w:semiHidden="0" w:uiPriority="72" w:unhideWhenUsed="0"/>
-    <w:lsdException w:name="Colorful Grid Accent 1" w:semiHidden="0" w:uiPriority="73" w:unhideWhenUsed="0"/>
-    <w:lsdException w:name="Light Shading Accent 2" w:semiHidden="0" w:uiPriority="60" w:unhideWhenUsed="0"/>
-    <w:lsdException w:name="Light List Accent 2" w:semiHidden="0" w:uiPriority="61" w:unhideWhenUsed="0"/>
-    <w:lsdException w:name="Light Grid Accent 2" w:semiHidden="0" w:uiPriority="62" w:unhideWhenUsed="0"/>
-    <w:lsdException w:name="Medium Shading 1 Accent 2" w:semiHidden="0" w:uiPriority="63" w:unhideWhenUsed="0"/>
-    <w:lsdException w:name="Medium Shading 2 Accent 2" w:semiHidden="0" w:uiPriority="64" w:unhideWhenUsed="0"/>
-    <w:lsdException w:name="Medium List 1 Accent 2" w:semiHidden="0" w:uiPriority="65" w:unhideWhenUsed="0"/>
-    <w:lsdException w:name="Medium List 2 Accent 2" w:semiHidden="0" w:uiPriority="66" w:unhideWhenUsed="0"/>
-    <w:lsdException w:name="Medium Grid 1 Accent 2" w:semiHidden="0" w:uiPriority="67" w:unhideWhenUsed="0"/>
-    <w:lsdException w:name="Medium Grid 2 Accent 2" w:semiHidden="0" w:uiPriority="68" w:unhideWhenUsed="0"/>
-    <w:lsdException w:name="Medium Grid 3 Accent 2" w:semiHidden="0" w:uiPriority="69" w:unhideWhenUsed="0"/>
-    <w:lsdException w:name="Dark List Accent 2" w:semiHidden="0" w:uiPriority="70" w:unhideWhenUsed="0"/>
-    <w:lsdException w:name="Colorful Shading Accent 2" w:semiHidden="0" w:uiPriority="71" w:unhideWhenUsed="0"/>
-    <w:lsdException w:name="Colorful List Accent 2" w:semiHidden="0" w:uiPriority="72" w:unhideWhenUsed="0"/>
-    <w:lsdException w:name="Colorful Grid Accent 2" w:semiHidden="0" w:uiPriority="73" w:unhideWhenUsed="0"/>
-    <w:lsdException w:name="Light Shading Accent 3" w:semiHidden="0" w:uiPriority="60" w:unhideWhenUsed="0"/>
-    <w:lsdException w:name="Light List Accent 3" w:semiHidden="0" w:uiPriority="61" w:unhideWhenUsed="0"/>
-    <w:lsdException w:name="Light Grid Accent 3" w:semiHidden="0" w:uiPriority="62" w:unhideWhenUsed="0"/>
-    <w:lsdException w:name="Medium Shading 1 Accent 3" w:semiHidden="0" w:uiPriority="63" w:unhideWhenUsed="0"/>
-    <w:lsdException w:name="Medium Shading 2 Accent 3" w:semiHidden="0" w:uiPriority="64" w:unhideWhenUsed="0"/>
-    <w:lsdException w:name="Medium List 1 Accent 3" w:semiHidden="0" w:uiPriority="65" w:unhideWhenUsed="0"/>
-    <w:lsdException w:name="Medium List 2 Accent 3" w:semiHidden="0" w:uiPriority="66" w:unhideWhenUsed="0"/>
-    <w:lsdException w:name="Medium Grid 1 Accent 3" w:semiHidden="0" w:uiPriority="67" w:unhideWhenUsed="0"/>
-    <w:lsdException w:name="Medium Grid 2 Accent 3" w:semiHidden="0" w:uiPriority="68" w:unhideWhenUsed="0"/>
-    <w:lsdException w:name="Medium Grid 3 Accent 3" w:semiHidden="0" w:uiPriority="69" w:unhideWhenUsed="0"/>
-    <w:lsdException w:name="Dark List Accent 3" w:semiHidden="0" w:uiPriority="70" w:unhideWhenUsed="0"/>
-    <w:lsdException w:name="Colorful Shading Accent 3" w:semiHidden="0" w:uiPriority="71" w:unhideWhenUsed="0"/>
-    <w:lsdException w:name="Colorful List Accent 3" w:semiHidden="0" w:uiPriority="72" w:unhideWhenUsed="0"/>
-    <w:lsdException w:name="Colorful Grid Accent 3" w:semiHidden="0" w:uiPriority="73" w:unhideWhenUsed="0"/>
-    <w:lsdException w:name="Light Shading Accent 4" w:semiHidden="0" w:uiPriority="60" w:unhideWhenUsed="0"/>
-    <w:lsdException w:name="Light List Accent 4" w:semiHidden="0" w:uiPriority="61" w:unhideWhenUsed="0"/>
-    <w:lsdException w:name="Light Grid Accent 4" w:semiHidden="0" w:uiPriority="62" w:unhideWhenUsed="0"/>
-    <w:lsdException w:name="Medium Shading 1 Accent 4" w:semiHidden="0" w:uiPriority="63" w:unhideWhenUsed="0"/>
-    <w:lsdException w:name="Medium Shading 2 Accent 4" w:semiHidden="0" w:uiPriority="64" w:unhideWhenUsed="0"/>
-    <w:lsdException w:name="Medium List 1 Accent 4" w:semiHidden="0" w:uiPriority="65" w:unhideWhenUsed="0"/>
-    <w:lsdException w:name="Medium List 2 Accent 4" w:semiHidden="0" w:uiPriority="66" w:unhideWhenUsed="0"/>
-    <w:lsdException w:name="Medium Grid 1 Accent 4" w:semiHidden="0" w:uiPriority="67" w:unhideWhenUsed="0"/>
-    <w:lsdException w:name="Medium Grid 2 Accent 4" w:semiHidden="0" w:uiPriority="68" w:unhideWhenUsed="0"/>
-    <w:lsdException w:name="Medium Grid 3 Accent 4" w:semiHidden="0" w:uiPriority="69" w:unhideWhenUsed="0"/>
-    <w:lsdException w:name="Dark List Accent 4" w:semiHidden="0" w:uiPriority="70" w:unhideWhenUsed="0"/>
-    <w:lsdException w:name="Colorful Shading Accent 4" w:semiHidden="0" w:uiPriority="71" w:unhideWhenUsed="0"/>
-    <w:lsdException w:name="Colorful List Accent 4" w:semiHidden="0" w:uiPriority="72" w:unhideWhenUsed="0"/>
-    <w:lsdException w:name="Colorful Grid Accent 4" w:semiHidden="0" w:uiPriority="73" w:unhideWhenUsed="0"/>
-    <w:lsdException w:name="Light Shading Accent 5" w:semiHidden="0" w:uiPriority="60" w:unhideWhenUsed="0"/>
-    <w:lsdException w:name="Light List Accent 5" w:semiHidden="0" w:uiPriority="61" w:unhideWhenUsed="0"/>
-    <w:lsdException w:name="Light Grid Accent 5" w:semiHidden="0" w:uiPriority="62" w:unhideWhenUsed="0"/>
-    <w:lsdException w:name="Medium Shading 1 Accent 5" w:semiHidden="0" w:uiPriority="63" w:unhideWhenUsed="0"/>
-    <w:lsdException w:name="Medium Shading 2 Accent 5" w:semiHidden="0" w:uiPriority="64" w:unhideWhenUsed="0"/>
-    <w:lsdException w:name="Medium List 1 Accent 5" w:semiHidden="0" w:uiPriority="65" w:unhideWhenUsed="0"/>
-    <w:lsdException w:name="Medium List 2 Accent 5" w:semiHidden="0" w:uiPriority="66" w:unhideWhenUsed="0"/>
-    <w:lsdException w:name="Medium Grid 1 Accent 5" w:semiHidden="0" w:uiPriority="67" w:unhideWhenUsed="0"/>
-    <w:lsdException w:name="Medium Grid 2 Accent 5" w:semiHidden="0" w:uiPriority="68" w:unhideWhenUsed="0"/>
-    <w:lsdException w:name="Medium Grid 3 Accent 5" w:semiHidden="0" w:uiPriority="69" w:unhideWhenUsed="0"/>
-    <w:lsdException w:name="Dark List Accent 5" w:semiHidden="0" w:uiPriority="70" w:unhideWhenUsed="0"/>
-    <w:lsdException w:name="Colorful Shading Accent 5" w:semiHidden="0" w:uiPriority="71" w:unhideWhenUsed="0"/>
-    <w:lsdException w:name="Colorful List Accent 5" w:semiHidden="0" w:uiPriority="72" w:unhideWhenUsed="0"/>
-    <w:lsdException w:name="Colorful Grid Accent 5" w:semiHidden="0" w:uiPriority="73" w:unhideWhenUsed="0"/>
-    <w:lsdException w:name="Light Shading Accent 6" w:semiHidden="0" w:uiPriority="60" w:unhideWhenUsed="0"/>
-    <w:lsdException w:name="Light List Accent 6" w:semiHidden="0" w:uiPriority="61" w:unhideWhenUsed="0"/>
-    <w:lsdException w:name="Light Grid Accent 6" w:semiHidden="0" w:uiPriority="62" w:unhideWhenUsed="0"/>
-    <w:lsdException w:name="Medium Shading 1 Accent 6" w:semiHidden="0" w:uiPriority="63" w:unhideWhenUsed="0"/>
-    <w:lsdException w:name="Medium Shading 2 Accent 6" w:semiHidden="0" w:uiPriority="64" w:unhideWhenUsed="0"/>
-    <w:lsdException w:name="Medium List 1 Accent 6" w:semiHidden="0" w:uiPriority="65" w:unhideWhenUsed="0"/>
-    <w:lsdException w:name="Medium List 2 Accent 6" w:semiHidden="0" w:uiPriority="66" w:unhideWhenUsed="0"/>
-    <w:lsdException w:name="Medium Grid 1 Accent 6" w:semiHidden="0" w:uiPriority="67" w:unhideWhenUsed="0"/>
-    <w:lsdException w:name="Medium Grid 2 Accent 6" w:semiHidden="0" w:uiPriority="68" w:unhideWhenUsed="0"/>
-    <w:lsdException w:name="Medium Grid 3 Accent 6" w:semiHidden="0" w:uiPriority="69" w:unhideWhenUsed="0"/>
-    <w:lsdException w:name="Dark List Accent 6" w:semiHidden="0" w:uiPriority="70" w:unhideWhenUsed="0"/>
-    <w:lsdException w:name="Colorful Shading Accent 6" w:semiHidden="0" w:uiPriority="71" w:unhideWhenUsed="0"/>
-    <w:lsdException w:name="Colorful List Accent 6" w:semiHidden="0" w:uiPriority="72" w:unhideWhenUsed="0"/>
-    <w:lsdException w:name="Colorful Grid Accent 6" w:semiHidden="0" w:uiPriority="73" w:unhideWhenUsed="0"/>
-    <w:lsdException w:name="Subtle Emphasis" w:semiHidden="0" w:uiPriority="19" w:unhideWhenUsed="0" w:qFormat="1"/>
-    <w:lsdException w:name="Intense Emphasis" w:semiHidden="0" w:uiPriority="21" w:unhideWhenUsed="0" w:qFormat="1"/>
-    <w:lsdException w:name="Subtle Reference" w:semiHidden="0" w:uiPriority="31" w:unhideWhenUsed="0" w:qFormat="1"/>
-    <w:lsdException w:name="Intense Reference" w:semiHidden="0" w:uiPriority="32" w:unhideWhenUsed="0" w:qFormat="1"/>
-    <w:lsdException w:name="Book Title" w:semiHidden="0" w:uiPriority="33" w:unhideWhenUsed="0" w:qFormat="1"/>
-    <w:lsdException w:name="Bibliography" w:uiPriority="37"/>
-    <w:lsdException w:name="TOC Heading" w:uiPriority="39" w:qFormat="1"/>
-  </w:latentStyles>
-  <w:style w:type="paragraph" w:default="1" w:styleId="Normal">
-    <w:name w:val="Normal"/>
-    <w:qFormat/>
+  <w:style w:type="character" w:styleId="Hyperlink">
+    <w:name w:val="Hyperlink"/>
+    <w:basedOn w:val="DefaultParagraphFont"/>
+    <w:uiPriority w:val="99"/>
+    <w:unhideWhenUsed/>
+    <w:rsid w:val="0024124C"/>
+    <w:rPr>
+      <w:color w:val="0563C1" w:themeColor="hyperlink"/>
+      <w:u w:val="single"/>
+    </w:rPr>
   </w:style>
-  <w:style w:type="character" w:default="1" w:styleId="DefaultParagraphFont">
-    <w:name w:val="Default Paragraph Font"/>
-    <w:uiPriority w:val="1"/>
-    <w:semiHidden/>
-    <w:unhideWhenUsed/>
-  </w:style>
-  <w:style w:type="table" w:default="1" w:styleId="TableNormal">
-    <w:name w:val="Normal Table"/>
+  <w:style w:type="character" w:styleId="UnresolvedMention">
+    <w:name w:val="Unresolved Mention"/>
+    <w:basedOn w:val="DefaultParagraphFont"/>
     <w:uiPriority w:val="99"/>
     <w:semiHidden/>
     <w:unhideWhenUsed/>
-    <w:tblPr>
-      <w:tblInd w:w="0" w:type="dxa"/>
-      <w:tblCellMar>
-        <w:top w:w="0" w:type="dxa"/>
-        <w:left w:w="108" w:type="dxa"/>
-        <w:bottom w:w="0" w:type="dxa"/>
-        <w:right w:w="108" w:type="dxa"/>
-      </w:tblCellMar>
-    </w:tblPr>
+    <w:rsid w:val="0024124C"/>
+    <w:rPr>
+      <w:color w:val="605E5C"/>
+      <w:shd w:val="clear" w:color="auto" w:fill="E1DFDD"/>
+    </w:rPr>
   </w:style>
-  <w:style w:type="numbering" w:default="1" w:styleId="NoList">
-    <w:name w:val="No List"/>
+  <w:style w:type="character" w:styleId="FollowedHyperlink">
+    <w:name w:val="FollowedHyperlink"/>
+    <w:basedOn w:val="DefaultParagraphFont"/>
     <w:uiPriority w:val="99"/>
     <w:semiHidden/>
     <w:unhideWhenUsed/>
-  </w:style>
-  <w:style w:type="paragraph" w:styleId="ListParagraph">
-    <w:name w:val="List Paragraph"/>
-    <w:basedOn w:val="Normal"/>
-    <w:uiPriority w:val="34"/>
-    <w:qFormat/>
-    <w:rsid w:val="0094526D"/>
-    <w:pPr>
-      <w:ind w:left="720"/>
-      <w:contextualSpacing/>
-    </w:pPr>
-  </w:style>
-  <w:style w:type="paragraph" w:styleId="Header">
-    <w:name w:val="header"/>
-    <w:basedOn w:val="Normal"/>
-    <w:link w:val="HeaderChar"/>
-    <w:uiPriority w:val="99"/>
-    <w:unhideWhenUsed/>
-    <w:rsid w:val="00426CBC"/>
-    <w:pPr>
-      <w:tabs>
-        <w:tab w:val="center" w:pos="4680"/>
-        <w:tab w:val="right" w:pos="9360"/>
-      </w:tabs>
-      <w:spacing w:after="0" w:line="240" w:lineRule="auto"/>
-    </w:pPr>
-  </w:style>
-  <w:style w:type="character" w:customStyle="1" w:styleId="HeaderChar">
-    <w:name w:val="Header Char"/>
-    <w:basedOn w:val="DefaultParagraphFont"/>
-    <w:link w:val="Header"/>
-    <w:uiPriority w:val="99"/>
-    <w:rsid w:val="00426CBC"/>
-  </w:style>
-  <w:style w:type="paragraph" w:styleId="Footer">
-    <w:name w:val="footer"/>
-    <w:basedOn w:val="Normal"/>
-    <w:link w:val="FooterChar"/>
-    <w:uiPriority w:val="99"/>
-    <w:unhideWhenUsed/>
-    <w:rsid w:val="00426CBC"/>
-    <w:pPr>
-      <w:tabs>
-        <w:tab w:val="center" w:pos="4680"/>
-        <w:tab w:val="right" w:pos="9360"/>
-      </w:tabs>
-      <w:spacing w:after="0" w:line="240" w:lineRule="auto"/>
-    </w:pPr>
-  </w:style>
-  <w:style w:type="character" w:customStyle="1" w:styleId="FooterChar">
-    <w:name w:val="Footer Char"/>
-    <w:basedOn w:val="DefaultParagraphFont"/>
-    <w:link w:val="Footer"/>
-    <w:uiPriority w:val="99"/>
-    <w:rsid w:val="00426CBC"/>
+    <w:rsid w:val="0024124C"/>
+    <w:rPr>
+      <w:color w:val="954F72" w:themeColor="followedHyperlink"/>
+      <w:u w:val="single"/>
+    </w:rPr>
   </w:style>
 </w:styles>
 </file>
@@ -1994,7 +2158,7 @@
   <a:extraClrSchemeLst/>
   <a:extLst>
     <a:ext uri="{05A4C25C-085E-4340-85A3-A5531E510DB2}">
-      <thm15:themeFamily xmlns:thm15="http://schemas.microsoft.com/office/thememl/2012/main" xmlns="" name="Office Theme" id="{62F939B6-93AF-4DB8-9C6B-D6C7DFDC589F}" vid="{4A3C46E8-61CC-4603-A589-7422A47A8E4A}"/>
+      <thm15:themeFamily xmlns:thm15="http://schemas.microsoft.com/office/thememl/2012/main" name="Office Theme" id="{62F939B6-93AF-4DB8-9C6B-D6C7DFDC589F}" vid="{4A3C46E8-61CC-4603-A589-7422A47A8E4A}"/>
     </a:ext>
   </a:extLst>
 </a:theme>

</xml_diff>

<commit_message>
changed filenames and wrote more words in article
</commit_message>
<xml_diff>
--- a/Article/Guerrilla Automation with R.docx
+++ b/Article/Guerrilla Automation with R.docx
@@ -278,21 +278,7 @@
             <w:rStyle w:val="Hyperlink"/>
             <w:rFonts w:cstheme="minorHAnsi"/>
           </w:rPr>
-          <w:t>https://github.com/TimothyQuast/Guerrilla_Auto</w:t>
-        </w:r>
-        <w:r>
-          <w:rPr>
-            <w:rStyle w:val="Hyperlink"/>
-            <w:rFonts w:cstheme="minorHAnsi"/>
-          </w:rPr>
-          <w:t>m</w:t>
-        </w:r>
-        <w:r>
-          <w:rPr>
-            <w:rStyle w:val="Hyperlink"/>
-            <w:rFonts w:cstheme="minorHAnsi"/>
-          </w:rPr>
-          <w:t>ation</w:t>
+          <w:t>https://github.com/TimothyQuast/Guerrilla_Automation</w:t>
         </w:r>
       </w:hyperlink>
     </w:p>
@@ -347,8 +333,1022 @@
         </w:rPr>
         <w:tab/>
       </w:r>
+      <w:r>
+        <w:rPr>
+          <w:rFonts w:cstheme="minorHAnsi"/>
+        </w:rPr>
+        <w:t>Let’s suppose</w:t>
+      </w:r>
+      <w:r>
+        <w:rPr>
+          <w:rFonts w:cstheme="minorHAnsi"/>
+        </w:rPr>
+        <w:t xml:space="preserve"> that</w:t>
+      </w:r>
+      <w:r>
+        <w:rPr>
+          <w:rFonts w:cstheme="minorHAnsi"/>
+        </w:rPr>
+        <w:t xml:space="preserve"> </w:t>
+      </w:r>
+      <w:r>
+        <w:rPr>
+          <w:rFonts w:cstheme="minorHAnsi"/>
+        </w:rPr>
+        <w:t xml:space="preserve">our </w:t>
+      </w:r>
+      <w:r>
+        <w:rPr>
+          <w:rFonts w:cstheme="minorHAnsi"/>
+        </w:rPr>
+        <w:t>stakeholder has several ledger account balances they want to support using the actuarial workpapers</w:t>
+      </w:r>
+      <w:r>
+        <w:rPr>
+          <w:rFonts w:cstheme="minorHAnsi"/>
+        </w:rPr>
+        <w:t xml:space="preserve"> that feed them</w:t>
+      </w:r>
+      <w:r>
+        <w:rPr>
+          <w:rFonts w:cstheme="minorHAnsi"/>
+        </w:rPr>
+        <w:t xml:space="preserve">. They want to break each balance into pieces, with each piece corresponding to </w:t>
+      </w:r>
+      <w:r>
+        <w:rPr>
+          <w:rFonts w:cstheme="minorHAnsi"/>
+        </w:rPr>
+        <w:t>one</w:t>
+      </w:r>
+      <w:r>
+        <w:rPr>
+          <w:rFonts w:cstheme="minorHAnsi"/>
+        </w:rPr>
+        <w:t xml:space="preserve"> actuarial workpaper</w:t>
+      </w:r>
+      <w:r>
+        <w:rPr>
+          <w:rFonts w:cstheme="minorHAnsi"/>
+        </w:rPr>
+        <w:t xml:space="preserve"> which</w:t>
+      </w:r>
+      <w:r>
+        <w:rPr>
+          <w:rFonts w:cstheme="minorHAnsi"/>
+        </w:rPr>
+        <w:t xml:space="preserve"> contributes to that</w:t>
+      </w:r>
+      <w:r>
+        <w:rPr>
+          <w:rFonts w:cstheme="minorHAnsi"/>
+        </w:rPr>
+        <w:t xml:space="preserve"> </w:t>
+      </w:r>
+      <w:r>
+        <w:rPr>
+          <w:rFonts w:cstheme="minorHAnsi"/>
+        </w:rPr>
+        <w:t>balance</w:t>
+      </w:r>
+      <w:r>
+        <w:rPr>
+          <w:rFonts w:cstheme="minorHAnsi"/>
+        </w:rPr>
+        <w:t>.</w:t>
+      </w:r>
+      <w:r>
+        <w:rPr>
+          <w:rFonts w:cstheme="minorHAnsi"/>
+        </w:rPr>
+        <w:t xml:space="preserve"> </w:t>
+      </w:r>
+      <w:r>
+        <w:rPr>
+          <w:rFonts w:cstheme="minorHAnsi"/>
+        </w:rPr>
+        <w:t>The actuarial workpapers are stored in Excel in a regular format in different places throughout the stakeholder’s network drives, with a variety of teams contributing to the same account balances. Moreover, the workpapers represent a</w:t>
+      </w:r>
+      <w:r>
+        <w:rPr>
+          <w:rFonts w:cstheme="minorHAnsi"/>
+        </w:rPr>
+        <w:t xml:space="preserve">n </w:t>
+      </w:r>
+      <w:r>
+        <w:rPr>
+          <w:rFonts w:cstheme="minorHAnsi"/>
+        </w:rPr>
+        <w:t xml:space="preserve">aggregated version of the actuarial results, so they aren’t overly granular. But they are granular enough to make a manual solution infeasible. How do we get the data we need to support the account balances? </w:t>
+      </w:r>
+    </w:p>
+    <w:p>
+      <w:pPr>
+        <w:spacing w:after="0"/>
+        <w:rPr>
+          <w:rFonts w:cstheme="minorHAnsi"/>
+        </w:rPr>
+      </w:pPr>
+    </w:p>
+    <w:p>
+      <w:pPr>
+        <w:spacing w:after="0"/>
+        <w:ind w:firstLine="720"/>
+        <w:rPr>
+          <w:rFonts w:cstheme="minorHAnsi"/>
+        </w:rPr>
+      </w:pPr>
+      <w:r>
+        <w:rPr>
+          <w:rFonts w:cstheme="minorHAnsi"/>
+        </w:rPr>
+        <w:t xml:space="preserve">The proper, traditional </w:t>
+      </w:r>
+      <w:r>
+        <w:rPr>
+          <w:rFonts w:cstheme="minorHAnsi"/>
+        </w:rPr>
+        <w:t>method</w:t>
+      </w:r>
+      <w:r>
+        <w:rPr>
+          <w:rFonts w:cstheme="minorHAnsi"/>
+        </w:rPr>
+        <w:t xml:space="preserve"> is a big fancy subledger containing</w:t>
+      </w:r>
+      <w:r>
+        <w:rPr>
+          <w:rFonts w:cstheme="minorHAnsi"/>
+        </w:rPr>
+        <w:t xml:space="preserve"> the</w:t>
+      </w:r>
+      <w:r>
+        <w:rPr>
+          <w:rFonts w:cstheme="minorHAnsi"/>
+        </w:rPr>
+        <w:t xml:space="preserve"> supporting balances along with metadata that </w:t>
+      </w:r>
+      <w:r>
+        <w:rPr>
+          <w:rFonts w:cstheme="minorHAnsi"/>
+        </w:rPr>
+        <w:t>traces</w:t>
+      </w:r>
+      <w:r>
+        <w:rPr>
+          <w:rFonts w:cstheme="minorHAnsi"/>
+        </w:rPr>
+        <w:t xml:space="preserve"> each balance. </w:t>
+      </w:r>
+      <w:r>
+        <w:rPr>
+          <w:rFonts w:cstheme="minorHAnsi"/>
+        </w:rPr>
+        <w:t xml:space="preserve">But let’s say the stakeholder doesn’t have a big fancy subledger yet. Further, let’s say that the stakeholder wants the balances supported </w:t>
+      </w:r>
+      <w:r>
+        <w:rPr>
+          <w:rFonts w:cstheme="minorHAnsi"/>
+          <w:i/>
+          <w:iCs/>
+        </w:rPr>
+        <w:t>soon</w:t>
+      </w:r>
+      <w:r>
+        <w:rPr>
+          <w:rFonts w:cstheme="minorHAnsi"/>
+        </w:rPr>
+        <w:t xml:space="preserve"> – s</w:t>
+      </w:r>
+      <w:r>
+        <w:rPr>
+          <w:rFonts w:cstheme="minorHAnsi"/>
+        </w:rPr>
+        <w:t>o</w:t>
+      </w:r>
+      <w:r>
+        <w:rPr>
+          <w:rFonts w:cstheme="minorHAnsi"/>
+        </w:rPr>
+        <w:t>oner</w:t>
+      </w:r>
+      <w:r>
+        <w:rPr>
+          <w:rFonts w:cstheme="minorHAnsi"/>
+        </w:rPr>
+        <w:t xml:space="preserve"> </w:t>
+      </w:r>
+      <w:r>
+        <w:rPr>
+          <w:rFonts w:cstheme="minorHAnsi"/>
+        </w:rPr>
+        <w:t xml:space="preserve">than a big fancy subledger can be </w:t>
+      </w:r>
+      <w:r>
+        <w:rPr>
+          <w:rFonts w:cstheme="minorHAnsi"/>
+        </w:rPr>
+        <w:t>developed</w:t>
+      </w:r>
+      <w:r>
+        <w:rPr>
+          <w:rFonts w:cstheme="minorHAnsi"/>
+        </w:rPr>
+        <w:t>.</w:t>
+      </w:r>
+      <w:r>
+        <w:rPr>
+          <w:rFonts w:cstheme="minorHAnsi"/>
+        </w:rPr>
+        <w:t xml:space="preserve"> We need a temporary solution to solve the problem quickly. </w:t>
+      </w:r>
+      <w:r>
+        <w:rPr>
+          <w:rFonts w:cstheme="minorHAnsi"/>
+        </w:rPr>
+        <w:t xml:space="preserve">In such a conundrum, one might try automating the task with R! </w:t>
+      </w:r>
+    </w:p>
+    <w:p>
+      <w:pPr>
+        <w:spacing w:after="0"/>
+        <w:rPr>
+          <w:rFonts w:cstheme="minorHAnsi"/>
+        </w:rPr>
+      </w:pPr>
+    </w:p>
+    <w:p>
+      <w:pPr>
+        <w:spacing w:after="0"/>
+        <w:rPr>
+          <w:rFonts w:cstheme="minorHAnsi"/>
+        </w:rPr>
+      </w:pPr>
+      <w:r>
+        <w:rPr>
+          <w:rFonts w:cstheme="minorHAnsi"/>
+        </w:rPr>
+        <w:tab/>
+        <w:t>R is suitable for the task for several reasons:</w:t>
+      </w:r>
+    </w:p>
+    <w:p>
+      <w:pPr>
+        <w:pStyle w:val="ListParagraph"/>
+        <w:numPr>
+          <w:ilvl w:val="0"/>
+          <w:numId w:val="6"/>
+        </w:numPr>
+        <w:spacing w:after="0"/>
+        <w:rPr>
+          <w:rFonts w:cstheme="minorHAnsi"/>
+          <w:b/>
+          <w:bCs/>
+        </w:rPr>
+      </w:pPr>
+      <w:r>
+        <w:rPr>
+          <w:rFonts w:cstheme="minorHAnsi"/>
+          <w:b/>
+          <w:bCs/>
+        </w:rPr>
+        <w:t>It’s free!</w:t>
+      </w:r>
+      <w:r>
+        <w:rPr>
+          <w:rFonts w:cstheme="minorHAnsi"/>
+          <w:b/>
+          <w:bCs/>
+        </w:rPr>
+        <w:t xml:space="preserve"> </w:t>
+      </w:r>
+      <w:r>
+        <w:rPr>
+          <w:rFonts w:cstheme="minorHAnsi"/>
+        </w:rPr>
+        <w:t>It can be used for such a task without requiring investment dollars or licensing.</w:t>
+      </w:r>
+    </w:p>
+    <w:p>
+      <w:pPr>
+        <w:pStyle w:val="ListParagraph"/>
+        <w:numPr>
+          <w:ilvl w:val="0"/>
+          <w:numId w:val="6"/>
+        </w:numPr>
+        <w:spacing w:after="0"/>
+        <w:rPr>
+          <w:rFonts w:cstheme="minorHAnsi"/>
+          <w:b/>
+          <w:bCs/>
+        </w:rPr>
+      </w:pPr>
+      <w:r>
+        <w:rPr>
+          <w:rFonts w:cstheme="minorHAnsi"/>
+          <w:b/>
+          <w:bCs/>
+        </w:rPr>
+        <w:t>It’s open source</w:t>
+      </w:r>
+      <w:r>
+        <w:rPr>
+          <w:rFonts w:cstheme="minorHAnsi"/>
+          <w:b/>
+          <w:bCs/>
+        </w:rPr>
+        <w:t xml:space="preserve"> with a broad user base</w:t>
+      </w:r>
+      <w:r>
+        <w:rPr>
+          <w:rFonts w:cstheme="minorHAnsi"/>
+          <w:b/>
+          <w:bCs/>
+        </w:rPr>
+        <w:t>.</w:t>
+      </w:r>
+      <w:r>
+        <w:rPr>
+          <w:rFonts w:cstheme="minorHAnsi"/>
+        </w:rPr>
+        <w:t xml:space="preserve"> Developers are </w:t>
+      </w:r>
+      <w:r>
+        <w:rPr>
+          <w:rFonts w:cstheme="minorHAnsi"/>
+        </w:rPr>
+        <w:t>continually</w:t>
+      </w:r>
+      <w:r>
+        <w:rPr>
+          <w:rFonts w:cstheme="minorHAnsi"/>
+        </w:rPr>
+        <w:t xml:space="preserve"> producing </w:t>
+      </w:r>
+      <w:r>
+        <w:rPr>
+          <w:rFonts w:cstheme="minorHAnsi"/>
+        </w:rPr>
+        <w:t>marvelous new packages</w:t>
+      </w:r>
+      <w:r>
+        <w:rPr>
+          <w:rFonts w:cstheme="minorHAnsi"/>
+        </w:rPr>
+        <w:t xml:space="preserve"> that can solve tough problems.</w:t>
+      </w:r>
+    </w:p>
+    <w:p>
+      <w:pPr>
+        <w:pStyle w:val="ListParagraph"/>
+        <w:numPr>
+          <w:ilvl w:val="0"/>
+          <w:numId w:val="6"/>
+        </w:numPr>
+        <w:spacing w:after="0"/>
+        <w:rPr>
+          <w:rFonts w:cstheme="minorHAnsi"/>
+          <w:b/>
+          <w:bCs/>
+        </w:rPr>
+      </w:pPr>
+      <w:r>
+        <w:rPr>
+          <w:rFonts w:cstheme="minorHAnsi"/>
+          <w:b/>
+          <w:bCs/>
+        </w:rPr>
+        <w:t xml:space="preserve">It’s highly versatile. </w:t>
+      </w:r>
+      <w:r>
+        <w:rPr>
+          <w:rFonts w:cstheme="minorHAnsi"/>
+        </w:rPr>
+        <w:t xml:space="preserve">The variety of packages available and the non-proprietary nature of the system make it uniquely capable of interacting with other systems, such as Excel.  </w:t>
+      </w:r>
+    </w:p>
+    <w:p>
+      <w:pPr>
+        <w:pStyle w:val="ListParagraph"/>
+        <w:numPr>
+          <w:ilvl w:val="0"/>
+          <w:numId w:val="6"/>
+        </w:numPr>
+        <w:spacing w:after="0"/>
+        <w:rPr>
+          <w:rFonts w:cstheme="minorHAnsi"/>
+          <w:b/>
+          <w:bCs/>
+        </w:rPr>
+      </w:pPr>
+      <w:r>
+        <w:rPr>
+          <w:rFonts w:cstheme="minorHAnsi"/>
+          <w:b/>
+          <w:bCs/>
+        </w:rPr>
+        <w:lastRenderedPageBreak/>
+        <w:t>It’s suitable for rapidly prototype.</w:t>
+      </w:r>
+      <w:r>
+        <w:rPr>
+          <w:rFonts w:cstheme="minorHAnsi"/>
+        </w:rPr>
+        <w:t xml:space="preserve"> R is elegant and fairly high-level, allowing the user to do a lot with just a little code. </w:t>
+      </w:r>
+    </w:p>
+    <w:p>
+      <w:pPr>
+        <w:pStyle w:val="ListParagraph"/>
+        <w:spacing w:after="0"/>
+        <w:rPr>
+          <w:rFonts w:cstheme="minorHAnsi"/>
+          <w:b/>
+          <w:bCs/>
+        </w:rPr>
+      </w:pPr>
+    </w:p>
+    <w:p>
+      <w:pPr>
+        <w:pStyle w:val="ListParagraph"/>
+        <w:spacing w:after="0"/>
+        <w:rPr>
+          <w:rFonts w:cstheme="minorHAnsi"/>
+        </w:rPr>
+      </w:pPr>
+      <w:r>
+        <w:rPr>
+          <w:rFonts w:cstheme="minorHAnsi"/>
+        </w:rPr>
+        <w:t>R does have some disadvantages too:</w:t>
+      </w:r>
+    </w:p>
+    <w:p>
+      <w:pPr>
+        <w:pStyle w:val="ListParagraph"/>
+        <w:numPr>
+          <w:ilvl w:val="0"/>
+          <w:numId w:val="6"/>
+        </w:numPr>
+        <w:spacing w:after="0"/>
+        <w:rPr>
+          <w:rFonts w:cstheme="minorHAnsi"/>
+        </w:rPr>
+      </w:pPr>
+      <w:r>
+        <w:rPr>
+          <w:rFonts w:cstheme="minorHAnsi"/>
+          <w:b/>
+          <w:bCs/>
+        </w:rPr>
+        <w:t xml:space="preserve">It’s less efficient. </w:t>
+      </w:r>
+      <w:r>
+        <w:rPr>
+          <w:rFonts w:cstheme="minorHAnsi"/>
+        </w:rPr>
+        <w:t xml:space="preserve">R doesn’t do as well as other languages in terms of processing efficiency. That’s why it’s important that the workpapers are already aggregated. If they were extremely granular, then R might struggle. </w:t>
+      </w:r>
+    </w:p>
+    <w:p>
+      <w:pPr>
+        <w:pStyle w:val="ListParagraph"/>
+        <w:numPr>
+          <w:ilvl w:val="0"/>
+          <w:numId w:val="6"/>
+        </w:numPr>
+        <w:spacing w:after="0"/>
+        <w:rPr>
+          <w:rFonts w:cstheme="minorHAnsi"/>
+        </w:rPr>
+      </w:pPr>
+      <w:r>
+        <w:rPr>
+          <w:rFonts w:cstheme="minorHAnsi"/>
+          <w:b/>
+          <w:bCs/>
+        </w:rPr>
+        <w:t xml:space="preserve">There’s a learning curve. </w:t>
+      </w:r>
+      <w:r>
+        <w:rPr>
+          <w:rFonts w:cstheme="minorHAnsi"/>
+        </w:rPr>
+        <w:t xml:space="preserve">Like all programming languages, R must be learned. It might be difficult for new personnel to learn the language, making the process less portable.  </w:t>
+      </w:r>
+    </w:p>
+    <w:p>
+      <w:pPr>
+        <w:spacing w:after="0"/>
+        <w:rPr>
+          <w:rFonts w:cstheme="minorHAnsi"/>
+        </w:rPr>
+      </w:pPr>
+    </w:p>
+    <w:p>
+      <w:pPr>
+        <w:spacing w:after="0"/>
+        <w:ind w:firstLine="720"/>
+        <w:rPr>
+          <w:rFonts w:cstheme="minorHAnsi"/>
+        </w:rPr>
+      </w:pPr>
+      <w:r>
+        <w:rPr>
+          <w:rFonts w:cstheme="minorHAnsi"/>
+        </w:rPr>
+        <w:t>The drawbacks are not overwhelming and it won’t cost us anything but time to try, so let’s figure out how to solve our problem with R. I’ve constructed an example problem (which you can find in the GitHub repository) using 4 Excel files.</w:t>
+      </w:r>
+      <w:r>
+        <w:rPr>
+          <w:rFonts w:cstheme="minorHAnsi"/>
+          <w:b/>
+          <w:bCs/>
+        </w:rPr>
+        <w:t xml:space="preserve"> </w:t>
+      </w:r>
+      <w:r>
+        <w:rPr>
+          <w:rFonts w:cstheme="minorHAnsi"/>
+          <w:b/>
+          <w:bCs/>
+        </w:rPr>
+        <w:t>Ledger Balances</w:t>
+      </w:r>
+      <w:r>
+        <w:rPr>
+          <w:rFonts w:cstheme="minorHAnsi"/>
+          <w:b/>
+          <w:bCs/>
+        </w:rPr>
+        <w:t>.xlsx</w:t>
+      </w:r>
+      <w:r>
+        <w:rPr>
+          <w:rFonts w:cstheme="minorHAnsi"/>
+        </w:rPr>
+        <w:t xml:space="preserve"> contains the “ledger balances” we are trying to support. Three workpaper files contain the “workpapers” </w:t>
+      </w:r>
+      <w:r>
+        <w:rPr>
+          <w:rFonts w:cstheme="minorHAnsi"/>
+        </w:rPr>
+        <w:t xml:space="preserve">that support the “ledger balances”. Pretend that the workpaper files are located in disparate places through the stakeholder’s network drives! </w:t>
+      </w:r>
+    </w:p>
+    <w:p>
+      <w:pPr>
+        <w:spacing w:after="0"/>
+        <w:rPr>
+          <w:rFonts w:cstheme="minorHAnsi"/>
+        </w:rPr>
+      </w:pPr>
+    </w:p>
+    <w:tbl>
+      <w:tblPr>
+        <w:tblStyle w:val="TableGrid"/>
+        <w:tblW w:w="0" w:type="auto"/>
+        <w:tblBorders>
+          <w:top w:val="none" w:sz="0" w:space="0" w:color="auto"/>
+          <w:left w:val="none" w:sz="0" w:space="0" w:color="auto"/>
+          <w:bottom w:val="none" w:sz="0" w:space="0" w:color="auto"/>
+          <w:right w:val="none" w:sz="0" w:space="0" w:color="auto"/>
+          <w:insideH w:val="none" w:sz="0" w:space="0" w:color="auto"/>
+          <w:insideV w:val="none" w:sz="0" w:space="0" w:color="auto"/>
+        </w:tblBorders>
+        <w:tblLook w:val="04A0" w:firstRow="1" w:lastRow="0" w:firstColumn="1" w:lastColumn="0" w:noHBand="0" w:noVBand="1"/>
+      </w:tblPr>
+      <w:tblGrid>
+        <w:gridCol w:w="4788"/>
+        <w:gridCol w:w="4788"/>
+      </w:tblGrid>
+      <w:tr>
+        <w:tc>
+          <w:tcPr>
+            <w:tcW w:w="4788" w:type="dxa"/>
+          </w:tcPr>
+          <w:p>
+            <w:pPr>
+              <w:rPr>
+                <w:rFonts w:cstheme="minorHAnsi"/>
+                <w:b/>
+                <w:bCs/>
+              </w:rPr>
+            </w:pPr>
+            <w:r>
+              <w:rPr>
+                <w:rFonts w:cstheme="minorHAnsi"/>
+                <w:b/>
+                <w:bCs/>
+              </w:rPr>
+              <w:t>Excel Files/</w:t>
+            </w:r>
+            <w:r>
+              <w:rPr>
+                <w:rFonts w:cstheme="minorHAnsi"/>
+                <w:b/>
+                <w:bCs/>
+              </w:rPr>
+              <w:t>Ledger Balances.xlsx</w:t>
+            </w:r>
+          </w:p>
+          <w:p>
+            <w:pPr>
+              <w:rPr>
+                <w:rFonts w:cstheme="minorHAnsi"/>
+              </w:rPr>
+            </w:pPr>
+            <w:r>
+              <w:rPr>
+                <w:rFonts w:cstheme="minorHAnsi"/>
+              </w:rPr>
+              <w:drawing>
+                <wp:inline distT="0" distB="0" distL="0" distR="0" wp14:anchorId="17D0C399" wp14:editId="6F61902E">
+                  <wp:extent cx="2743200" cy="2487168"/>
+                  <wp:effectExtent l="0" t="0" r="0" b="8890"/>
+                  <wp:docPr id="5" name="Picture 5"/>
+                  <wp:cNvGraphicFramePr>
+                    <a:graphicFrameLocks xmlns:a="http://schemas.openxmlformats.org/drawingml/2006/main" noChangeAspect="1"/>
+                  </wp:cNvGraphicFramePr>
+                  <a:graphic xmlns:a="http://schemas.openxmlformats.org/drawingml/2006/main">
+                    <a:graphicData uri="http://schemas.openxmlformats.org/drawingml/2006/picture">
+                      <pic:pic xmlns:pic="http://schemas.openxmlformats.org/drawingml/2006/picture">
+                        <pic:nvPicPr>
+                          <pic:cNvPr id="1" name=""/>
+                          <pic:cNvPicPr/>
+                        </pic:nvPicPr>
+                        <pic:blipFill>
+                          <a:blip r:embed="rId8"/>
+                          <a:stretch>
+                            <a:fillRect/>
+                          </a:stretch>
+                        </pic:blipFill>
+                        <pic:spPr>
+                          <a:xfrm>
+                            <a:off x="0" y="0"/>
+                            <a:ext cx="2743200" cy="2487168"/>
+                          </a:xfrm>
+                          <a:prstGeom prst="rect">
+                            <a:avLst/>
+                          </a:prstGeom>
+                        </pic:spPr>
+                      </pic:pic>
+                    </a:graphicData>
+                  </a:graphic>
+                </wp:inline>
+              </w:drawing>
+            </w:r>
+          </w:p>
+        </w:tc>
+        <w:tc>
+          <w:tcPr>
+            <w:tcW w:w="4788" w:type="dxa"/>
+          </w:tcPr>
+          <w:p>
+            <w:pPr>
+              <w:rPr>
+                <w:rFonts w:cstheme="minorHAnsi"/>
+                <w:b/>
+                <w:bCs/>
+              </w:rPr>
+            </w:pPr>
+            <w:r>
+              <w:rPr>
+                <w:rFonts w:cstheme="minorHAnsi"/>
+                <w:b/>
+                <w:bCs/>
+              </w:rPr>
+              <w:t>Excel Files/</w:t>
+            </w:r>
+            <w:r>
+              <w:rPr>
+                <w:rFonts w:cstheme="minorHAnsi"/>
+                <w:b/>
+                <w:bCs/>
+              </w:rPr>
+              <w:t>Workpaper 1.xlsx</w:t>
+            </w:r>
+          </w:p>
+          <w:p>
+            <w:pPr>
+              <w:rPr>
+                <w:rFonts w:cstheme="minorHAnsi"/>
+              </w:rPr>
+            </w:pPr>
+            <w:r>
+              <w:rPr>
+                <w:rFonts w:cstheme="minorHAnsi"/>
+              </w:rPr>
+              <w:drawing>
+                <wp:inline distT="0" distB="0" distL="0" distR="0" wp14:anchorId="6F28DBCA" wp14:editId="0CE52867">
+                  <wp:extent cx="2743200" cy="2505456"/>
+                  <wp:effectExtent l="0" t="0" r="0" b="9525"/>
+                  <wp:docPr id="6" name="Picture 6"/>
+                  <wp:cNvGraphicFramePr>
+                    <a:graphicFrameLocks xmlns:a="http://schemas.openxmlformats.org/drawingml/2006/main" noChangeAspect="1"/>
+                  </wp:cNvGraphicFramePr>
+                  <a:graphic xmlns:a="http://schemas.openxmlformats.org/drawingml/2006/main">
+                    <a:graphicData uri="http://schemas.openxmlformats.org/drawingml/2006/picture">
+                      <pic:pic xmlns:pic="http://schemas.openxmlformats.org/drawingml/2006/picture">
+                        <pic:nvPicPr>
+                          <pic:cNvPr id="1" name=""/>
+                          <pic:cNvPicPr/>
+                        </pic:nvPicPr>
+                        <pic:blipFill>
+                          <a:blip r:embed="rId9"/>
+                          <a:stretch>
+                            <a:fillRect/>
+                          </a:stretch>
+                        </pic:blipFill>
+                        <pic:spPr>
+                          <a:xfrm>
+                            <a:off x="0" y="0"/>
+                            <a:ext cx="2743200" cy="2505456"/>
+                          </a:xfrm>
+                          <a:prstGeom prst="rect">
+                            <a:avLst/>
+                          </a:prstGeom>
+                        </pic:spPr>
+                      </pic:pic>
+                    </a:graphicData>
+                  </a:graphic>
+                </wp:inline>
+              </w:drawing>
+            </w:r>
+          </w:p>
+        </w:tc>
+      </w:tr>
+      <w:tr>
+        <w:tc>
+          <w:tcPr>
+            <w:tcW w:w="4788" w:type="dxa"/>
+          </w:tcPr>
+          <w:p>
+            <w:pPr>
+              <w:rPr>
+                <w:rFonts w:cstheme="minorHAnsi"/>
+                <w:b/>
+                <w:bCs/>
+              </w:rPr>
+            </w:pPr>
+          </w:p>
+          <w:p>
+            <w:pPr>
+              <w:rPr>
+                <w:rFonts w:cstheme="minorHAnsi"/>
+                <w:b/>
+                <w:bCs/>
+              </w:rPr>
+            </w:pPr>
+            <w:r>
+              <w:rPr>
+                <w:rFonts w:cstheme="minorHAnsi"/>
+                <w:b/>
+                <w:bCs/>
+              </w:rPr>
+              <w:t>Excel Files/</w:t>
+            </w:r>
+            <w:r>
+              <w:rPr>
+                <w:rFonts w:cstheme="minorHAnsi"/>
+                <w:b/>
+                <w:bCs/>
+              </w:rPr>
+              <w:t xml:space="preserve">Workpaper </w:t>
+            </w:r>
+            <w:r>
+              <w:rPr>
+                <w:rFonts w:cstheme="minorHAnsi"/>
+                <w:b/>
+                <w:bCs/>
+              </w:rPr>
+              <w:t>2</w:t>
+            </w:r>
+            <w:r>
+              <w:rPr>
+                <w:rFonts w:cstheme="minorHAnsi"/>
+                <w:b/>
+                <w:bCs/>
+              </w:rPr>
+              <w:t>.xlsx</w:t>
+            </w:r>
+          </w:p>
+          <w:p>
+            <w:pPr>
+              <w:rPr>
+                <w:rFonts w:cstheme="minorHAnsi"/>
+              </w:rPr>
+            </w:pPr>
+            <w:r>
+              <w:rPr>
+                <w:rFonts w:cstheme="minorHAnsi"/>
+              </w:rPr>
+              <w:lastRenderedPageBreak/>
+              <w:drawing>
+                <wp:inline distT="0" distB="0" distL="0" distR="0" wp14:anchorId="20D9331B" wp14:editId="4E4BBC47">
+                  <wp:extent cx="2743200" cy="2505456"/>
+                  <wp:effectExtent l="0" t="0" r="0" b="9525"/>
+                  <wp:docPr id="7" name="Picture 7"/>
+                  <wp:cNvGraphicFramePr>
+                    <a:graphicFrameLocks xmlns:a="http://schemas.openxmlformats.org/drawingml/2006/main" noChangeAspect="1"/>
+                  </wp:cNvGraphicFramePr>
+                  <a:graphic xmlns:a="http://schemas.openxmlformats.org/drawingml/2006/main">
+                    <a:graphicData uri="http://schemas.openxmlformats.org/drawingml/2006/picture">
+                      <pic:pic xmlns:pic="http://schemas.openxmlformats.org/drawingml/2006/picture">
+                        <pic:nvPicPr>
+                          <pic:cNvPr id="1" name=""/>
+                          <pic:cNvPicPr/>
+                        </pic:nvPicPr>
+                        <pic:blipFill>
+                          <a:blip r:embed="rId10"/>
+                          <a:stretch>
+                            <a:fillRect/>
+                          </a:stretch>
+                        </pic:blipFill>
+                        <pic:spPr>
+                          <a:xfrm>
+                            <a:off x="0" y="0"/>
+                            <a:ext cx="2743200" cy="2505456"/>
+                          </a:xfrm>
+                          <a:prstGeom prst="rect">
+                            <a:avLst/>
+                          </a:prstGeom>
+                        </pic:spPr>
+                      </pic:pic>
+                    </a:graphicData>
+                  </a:graphic>
+                </wp:inline>
+              </w:drawing>
+            </w:r>
+          </w:p>
+        </w:tc>
+        <w:tc>
+          <w:tcPr>
+            <w:tcW w:w="4788" w:type="dxa"/>
+          </w:tcPr>
+          <w:p>
+            <w:pPr>
+              <w:rPr>
+                <w:rFonts w:cstheme="minorHAnsi"/>
+                <w:b/>
+                <w:bCs/>
+              </w:rPr>
+            </w:pPr>
+          </w:p>
+          <w:p>
+            <w:pPr>
+              <w:rPr>
+                <w:rFonts w:cstheme="minorHAnsi"/>
+              </w:rPr>
+            </w:pPr>
+            <w:r>
+              <w:rPr>
+                <w:rFonts w:cstheme="minorHAnsi"/>
+                <w:b/>
+                <w:bCs/>
+              </w:rPr>
+              <w:t>Excel Files/</w:t>
+            </w:r>
+            <w:r>
+              <w:rPr>
+                <w:rFonts w:cstheme="minorHAnsi"/>
+                <w:b/>
+                <w:bCs/>
+              </w:rPr>
+              <w:t>Workpaper 3</w:t>
+            </w:r>
+            <w:r>
+              <w:rPr>
+                <w:rFonts w:cstheme="minorHAnsi"/>
+                <w:b/>
+                <w:bCs/>
+              </w:rPr>
+              <w:t>.xlsx</w:t>
+            </w:r>
+          </w:p>
+          <w:p>
+            <w:pPr>
+              <w:rPr>
+                <w:rFonts w:cstheme="minorHAnsi"/>
+              </w:rPr>
+            </w:pPr>
+            <w:r>
+              <w:rPr>
+                <w:rFonts w:cstheme="minorHAnsi"/>
+              </w:rPr>
+              <w:lastRenderedPageBreak/>
+              <w:drawing>
+                <wp:inline distT="0" distB="0" distL="0" distR="0" wp14:anchorId="6E6B00B8" wp14:editId="4A82C6DC">
+                  <wp:extent cx="2743200" cy="2478024"/>
+                  <wp:effectExtent l="0" t="0" r="0" b="0"/>
+                  <wp:docPr id="8" name="Picture 8"/>
+                  <wp:cNvGraphicFramePr>
+                    <a:graphicFrameLocks xmlns:a="http://schemas.openxmlformats.org/drawingml/2006/main" noChangeAspect="1"/>
+                  </wp:cNvGraphicFramePr>
+                  <a:graphic xmlns:a="http://schemas.openxmlformats.org/drawingml/2006/main">
+                    <a:graphicData uri="http://schemas.openxmlformats.org/drawingml/2006/picture">
+                      <pic:pic xmlns:pic="http://schemas.openxmlformats.org/drawingml/2006/picture">
+                        <pic:nvPicPr>
+                          <pic:cNvPr id="1" name=""/>
+                          <pic:cNvPicPr/>
+                        </pic:nvPicPr>
+                        <pic:blipFill>
+                          <a:blip r:embed="rId11"/>
+                          <a:stretch>
+                            <a:fillRect/>
+                          </a:stretch>
+                        </pic:blipFill>
+                        <pic:spPr>
+                          <a:xfrm>
+                            <a:off x="0" y="0"/>
+                            <a:ext cx="2743200" cy="2478024"/>
+                          </a:xfrm>
+                          <a:prstGeom prst="rect">
+                            <a:avLst/>
+                          </a:prstGeom>
+                        </pic:spPr>
+                      </pic:pic>
+                    </a:graphicData>
+                  </a:graphic>
+                </wp:inline>
+              </w:drawing>
+            </w:r>
+          </w:p>
+        </w:tc>
+      </w:tr>
+    </w:tbl>
+    <w:p>
+      <w:pPr>
+        <w:spacing w:after="0"/>
+        <w:rPr>
+          <w:rFonts w:cstheme="minorHAnsi"/>
+        </w:rPr>
+      </w:pPr>
+    </w:p>
+    <w:p>
+      <w:pPr>
+        <w:spacing w:after="0"/>
+        <w:rPr>
+          <w:rFonts w:cstheme="minorHAnsi"/>
+        </w:rPr>
+      </w:pPr>
+      <w:r>
+        <w:rPr>
+          <w:rFonts w:cstheme="minorHAnsi"/>
+        </w:rPr>
+        <w:tab/>
+        <w:t>You can manually verify that the account number totals in the 3 workpapers sum to the ledger balance totals, but then what’s the point of automating it? Notice that the workpapers keep the data in a regular format, but that</w:t>
+      </w:r>
+      <w:r>
+        <w:rPr>
+          <w:rFonts w:cstheme="minorHAnsi"/>
+          <w:b/>
+          <w:bCs/>
+        </w:rPr>
+        <w:t xml:space="preserve"> Workpaper 3.xlsx</w:t>
+      </w:r>
+      <w:r>
+        <w:rPr>
+          <w:rFonts w:cstheme="minorHAnsi"/>
+        </w:rPr>
+        <w:t xml:space="preserve"> has the data in different cells and it has an unusual sheet name! These differences are intentional, and we will handle them in our solution. </w:t>
+      </w:r>
       <w:bookmarkStart w:id="0" w:name="_GoBack"/>
       <w:bookmarkEnd w:id="0"/>
+    </w:p>
+    <w:p>
+      <w:pPr>
+        <w:spacing w:after="0"/>
+        <w:rPr>
+          <w:rFonts w:cstheme="minorHAnsi"/>
+        </w:rPr>
+      </w:pPr>
+    </w:p>
+    <w:p>
+      <w:pPr>
+        <w:spacing w:after="0"/>
+        <w:rPr>
+          <w:rFonts w:cstheme="minorHAnsi"/>
+          <w:b/>
+          <w:bCs/>
+        </w:rPr>
+      </w:pPr>
+      <w:r>
+        <w:rPr>
+          <w:rFonts w:cstheme="minorHAnsi"/>
+          <w:b/>
+          <w:bCs/>
+        </w:rPr>
+        <w:t>The Solution</w:t>
+      </w:r>
+    </w:p>
+    <w:p>
+      <w:pPr>
+        <w:spacing w:after="0"/>
+        <w:rPr>
+          <w:rFonts w:cstheme="minorHAnsi"/>
+        </w:rPr>
+      </w:pPr>
     </w:p>
     <w:p>
       <w:pPr>
@@ -708,7 +1708,6 @@
         <w:rPr>
           <w:rFonts w:cstheme="minorHAnsi"/>
         </w:rPr>
-        <w:lastRenderedPageBreak/>
         <w:t xml:space="preserve">Validate the inputs (e.g. are the file paths correct? Which ones are wrong?). </w:t>
       </w:r>
     </w:p>
@@ -728,6 +1727,7 @@
         <w:rPr>
           <w:rFonts w:cstheme="minorHAnsi"/>
         </w:rPr>
+        <w:lastRenderedPageBreak/>
         <w:t>Pull the data using the validated inputs.</w:t>
       </w:r>
     </w:p>
@@ -864,6 +1864,327 @@
         <w:t>Example Code</w:t>
       </w:r>
     </w:p>
+    <w:tbl>
+      <w:tblPr>
+        <w:tblStyle w:val="TableGrid"/>
+        <w:tblW w:w="0" w:type="auto"/>
+        <w:tblBorders>
+          <w:top w:val="none" w:sz="0" w:space="0" w:color="auto"/>
+          <w:left w:val="none" w:sz="0" w:space="0" w:color="auto"/>
+          <w:bottom w:val="none" w:sz="0" w:space="0" w:color="auto"/>
+          <w:right w:val="none" w:sz="0" w:space="0" w:color="auto"/>
+          <w:insideH w:val="none" w:sz="0" w:space="0" w:color="auto"/>
+          <w:insideV w:val="none" w:sz="0" w:space="0" w:color="auto"/>
+        </w:tblBorders>
+        <w:tblLook w:val="04A0" w:firstRow="1" w:lastRow="0" w:firstColumn="1" w:lastColumn="0" w:noHBand="0" w:noVBand="1"/>
+      </w:tblPr>
+      <w:tblGrid>
+        <w:gridCol w:w="2394"/>
+        <w:gridCol w:w="2394"/>
+        <w:gridCol w:w="2394"/>
+        <w:gridCol w:w="2394"/>
+      </w:tblGrid>
+      <w:tr>
+        <w:tc>
+          <w:tcPr>
+            <w:tcW w:w="2394" w:type="dxa"/>
+          </w:tcPr>
+          <w:p>
+            <w:pPr>
+              <w:rPr>
+                <w:rFonts w:cstheme="minorHAnsi"/>
+                <w:b/>
+                <w:bCs/>
+              </w:rPr>
+            </w:pPr>
+            <w:r>
+              <w:rPr>
+                <w:rFonts w:cstheme="minorHAnsi"/>
+                <w:b/>
+                <w:bCs/>
+              </w:rPr>
+              <w:t>Ledger Balances.xlsx</w:t>
+            </w:r>
+          </w:p>
+        </w:tc>
+        <w:tc>
+          <w:tcPr>
+            <w:tcW w:w="2394" w:type="dxa"/>
+          </w:tcPr>
+          <w:p>
+            <w:pPr>
+              <w:rPr>
+                <w:rFonts w:cstheme="minorHAnsi"/>
+                <w:b/>
+                <w:bCs/>
+              </w:rPr>
+            </w:pPr>
+            <w:r>
+              <w:rPr>
+                <w:rFonts w:cstheme="minorHAnsi"/>
+                <w:b/>
+                <w:bCs/>
+              </w:rPr>
+              <w:t>Workpaper 1</w:t>
+            </w:r>
+          </w:p>
+        </w:tc>
+        <w:tc>
+          <w:tcPr>
+            <w:tcW w:w="2394" w:type="dxa"/>
+          </w:tcPr>
+          <w:p>
+            <w:pPr>
+              <w:rPr>
+                <w:rFonts w:cstheme="minorHAnsi"/>
+                <w:b/>
+                <w:bCs/>
+              </w:rPr>
+            </w:pPr>
+            <w:r>
+              <w:rPr>
+                <w:rFonts w:cstheme="minorHAnsi"/>
+                <w:b/>
+                <w:bCs/>
+              </w:rPr>
+              <w:t>Workpaper 2</w:t>
+            </w:r>
+          </w:p>
+        </w:tc>
+        <w:tc>
+          <w:tcPr>
+            <w:tcW w:w="2394" w:type="dxa"/>
+          </w:tcPr>
+          <w:p>
+            <w:pPr>
+              <w:rPr>
+                <w:rFonts w:cstheme="minorHAnsi"/>
+                <w:b/>
+                <w:bCs/>
+              </w:rPr>
+            </w:pPr>
+            <w:r>
+              <w:rPr>
+                <w:rFonts w:cstheme="minorHAnsi"/>
+                <w:b/>
+                <w:bCs/>
+              </w:rPr>
+              <w:t>Workpaper 3</w:t>
+            </w:r>
+          </w:p>
+        </w:tc>
+      </w:tr>
+      <w:tr>
+        <w:tc>
+          <w:tcPr>
+            <w:tcW w:w="2394" w:type="dxa"/>
+          </w:tcPr>
+          <w:p>
+            <w:pPr>
+              <w:rPr>
+                <w:rFonts w:cstheme="minorHAnsi"/>
+              </w:rPr>
+            </w:pPr>
+            <w:r>
+              <w:rPr>
+                <w:rFonts w:cstheme="minorHAnsi"/>
+              </w:rPr>
+              <w:drawing>
+                <wp:inline distT="0" distB="0" distL="0" distR="0" wp14:anchorId="036D55AD" wp14:editId="147C733D">
+                  <wp:extent cx="1490472" cy="1353312"/>
+                  <wp:effectExtent l="0" t="0" r="0" b="0"/>
+                  <wp:docPr id="1" name="Picture 1"/>
+                  <wp:cNvGraphicFramePr>
+                    <a:graphicFrameLocks xmlns:a="http://schemas.openxmlformats.org/drawingml/2006/main" noChangeAspect="1"/>
+                  </wp:cNvGraphicFramePr>
+                  <a:graphic xmlns:a="http://schemas.openxmlformats.org/drawingml/2006/main">
+                    <a:graphicData uri="http://schemas.openxmlformats.org/drawingml/2006/picture">
+                      <pic:pic xmlns:pic="http://schemas.openxmlformats.org/drawingml/2006/picture">
+                        <pic:nvPicPr>
+                          <pic:cNvPr id="1" name=""/>
+                          <pic:cNvPicPr/>
+                        </pic:nvPicPr>
+                        <pic:blipFill>
+                          <a:blip r:embed="rId8"/>
+                          <a:stretch>
+                            <a:fillRect/>
+                          </a:stretch>
+                        </pic:blipFill>
+                        <pic:spPr>
+                          <a:xfrm>
+                            <a:off x="0" y="0"/>
+                            <a:ext cx="1490472" cy="1353312"/>
+                          </a:xfrm>
+                          <a:prstGeom prst="rect">
+                            <a:avLst/>
+                          </a:prstGeom>
+                        </pic:spPr>
+                      </pic:pic>
+                    </a:graphicData>
+                  </a:graphic>
+                </wp:inline>
+              </w:drawing>
+            </w:r>
+          </w:p>
+        </w:tc>
+        <w:tc>
+          <w:tcPr>
+            <w:tcW w:w="2394" w:type="dxa"/>
+          </w:tcPr>
+          <w:p>
+            <w:pPr>
+              <w:rPr>
+                <w:rFonts w:cstheme="minorHAnsi"/>
+              </w:rPr>
+            </w:pPr>
+            <w:r>
+              <w:rPr>
+                <w:rFonts w:cstheme="minorHAnsi"/>
+              </w:rPr>
+              <w:drawing>
+                <wp:inline distT="0" distB="0" distL="0" distR="0" wp14:anchorId="055DB724" wp14:editId="77479A98">
+                  <wp:extent cx="1490472" cy="1362456"/>
+                  <wp:effectExtent l="0" t="0" r="0" b="9525"/>
+                  <wp:docPr id="2" name="Picture 2"/>
+                  <wp:cNvGraphicFramePr>
+                    <a:graphicFrameLocks xmlns:a="http://schemas.openxmlformats.org/drawingml/2006/main" noChangeAspect="1"/>
+                  </wp:cNvGraphicFramePr>
+                  <a:graphic xmlns:a="http://schemas.openxmlformats.org/drawingml/2006/main">
+                    <a:graphicData uri="http://schemas.openxmlformats.org/drawingml/2006/picture">
+                      <pic:pic xmlns:pic="http://schemas.openxmlformats.org/drawingml/2006/picture">
+                        <pic:nvPicPr>
+                          <pic:cNvPr id="1" name=""/>
+                          <pic:cNvPicPr/>
+                        </pic:nvPicPr>
+                        <pic:blipFill>
+                          <a:blip r:embed="rId9"/>
+                          <a:stretch>
+                            <a:fillRect/>
+                          </a:stretch>
+                        </pic:blipFill>
+                        <pic:spPr>
+                          <a:xfrm>
+                            <a:off x="0" y="0"/>
+                            <a:ext cx="1490472" cy="1362456"/>
+                          </a:xfrm>
+                          <a:prstGeom prst="rect">
+                            <a:avLst/>
+                          </a:prstGeom>
+                        </pic:spPr>
+                      </pic:pic>
+                    </a:graphicData>
+                  </a:graphic>
+                </wp:inline>
+              </w:drawing>
+            </w:r>
+          </w:p>
+        </w:tc>
+        <w:tc>
+          <w:tcPr>
+            <w:tcW w:w="2394" w:type="dxa"/>
+          </w:tcPr>
+          <w:p>
+            <w:pPr>
+              <w:rPr>
+                <w:rFonts w:cstheme="minorHAnsi"/>
+              </w:rPr>
+            </w:pPr>
+            <w:r>
+              <w:rPr>
+                <w:rFonts w:cstheme="minorHAnsi"/>
+              </w:rPr>
+              <w:drawing>
+                <wp:inline distT="0" distB="0" distL="0" distR="0" wp14:anchorId="1102B41B" wp14:editId="2FC41F17">
+                  <wp:extent cx="1490472" cy="1362456"/>
+                  <wp:effectExtent l="0" t="0" r="0" b="9525"/>
+                  <wp:docPr id="3" name="Picture 3"/>
+                  <wp:cNvGraphicFramePr>
+                    <a:graphicFrameLocks xmlns:a="http://schemas.openxmlformats.org/drawingml/2006/main" noChangeAspect="1"/>
+                  </wp:cNvGraphicFramePr>
+                  <a:graphic xmlns:a="http://schemas.openxmlformats.org/drawingml/2006/main">
+                    <a:graphicData uri="http://schemas.openxmlformats.org/drawingml/2006/picture">
+                      <pic:pic xmlns:pic="http://schemas.openxmlformats.org/drawingml/2006/picture">
+                        <pic:nvPicPr>
+                          <pic:cNvPr id="1" name=""/>
+                          <pic:cNvPicPr/>
+                        </pic:nvPicPr>
+                        <pic:blipFill>
+                          <a:blip r:embed="rId10"/>
+                          <a:stretch>
+                            <a:fillRect/>
+                          </a:stretch>
+                        </pic:blipFill>
+                        <pic:spPr>
+                          <a:xfrm>
+                            <a:off x="0" y="0"/>
+                            <a:ext cx="1490472" cy="1362456"/>
+                          </a:xfrm>
+                          <a:prstGeom prst="rect">
+                            <a:avLst/>
+                          </a:prstGeom>
+                        </pic:spPr>
+                      </pic:pic>
+                    </a:graphicData>
+                  </a:graphic>
+                </wp:inline>
+              </w:drawing>
+            </w:r>
+          </w:p>
+        </w:tc>
+        <w:tc>
+          <w:tcPr>
+            <w:tcW w:w="2394" w:type="dxa"/>
+          </w:tcPr>
+          <w:p>
+            <w:pPr>
+              <w:rPr>
+                <w:rFonts w:cstheme="minorHAnsi"/>
+              </w:rPr>
+            </w:pPr>
+            <w:r>
+              <w:rPr>
+                <w:rFonts w:cstheme="minorHAnsi"/>
+              </w:rPr>
+              <w:drawing>
+                <wp:inline distT="0" distB="0" distL="0" distR="0" wp14:anchorId="11E98070" wp14:editId="45F0FC50">
+                  <wp:extent cx="1490472" cy="1344168"/>
+                  <wp:effectExtent l="0" t="0" r="0" b="8890"/>
+                  <wp:docPr id="4" name="Picture 4"/>
+                  <wp:cNvGraphicFramePr>
+                    <a:graphicFrameLocks xmlns:a="http://schemas.openxmlformats.org/drawingml/2006/main" noChangeAspect="1"/>
+                  </wp:cNvGraphicFramePr>
+                  <a:graphic xmlns:a="http://schemas.openxmlformats.org/drawingml/2006/main">
+                    <a:graphicData uri="http://schemas.openxmlformats.org/drawingml/2006/picture">
+                      <pic:pic xmlns:pic="http://schemas.openxmlformats.org/drawingml/2006/picture">
+                        <pic:nvPicPr>
+                          <pic:cNvPr id="1" name=""/>
+                          <pic:cNvPicPr/>
+                        </pic:nvPicPr>
+                        <pic:blipFill>
+                          <a:blip r:embed="rId11"/>
+                          <a:stretch>
+                            <a:fillRect/>
+                          </a:stretch>
+                        </pic:blipFill>
+                        <pic:spPr>
+                          <a:xfrm>
+                            <a:off x="0" y="0"/>
+                            <a:ext cx="1490472" cy="1344168"/>
+                          </a:xfrm>
+                          <a:prstGeom prst="rect">
+                            <a:avLst/>
+                          </a:prstGeom>
+                        </pic:spPr>
+                      </pic:pic>
+                    </a:graphicData>
+                  </a:graphic>
+                </wp:inline>
+              </w:drawing>
+            </w:r>
+          </w:p>
+        </w:tc>
+      </w:tr>
+    </w:tbl>
     <w:p>
       <w:pPr>
         <w:spacing w:after="0"/>
@@ -1137,6 +2458,232 @@
     </w:lvl>
   </w:abstractNum>
   <w:abstractNum w:abstractNumId="2" w15:restartNumberingAfterBreak="0">
+    <w:nsid w:val="3B6E1F74"/>
+    <w:multiLevelType w:val="hybridMultilevel"/>
+    <w:tmpl w:val="A69C1F60"/>
+    <w:lvl w:ilvl="0" w:tplc="04090001">
+      <w:start w:val="1"/>
+      <w:numFmt w:val="bullet"/>
+      <w:lvlText w:val=""/>
+      <w:lvlJc w:val="left"/>
+      <w:pPr>
+        <w:ind w:left="720" w:hanging="360"/>
+      </w:pPr>
+      <w:rPr>
+        <w:rFonts w:ascii="Symbol" w:hAnsi="Symbol" w:hint="default"/>
+      </w:rPr>
+    </w:lvl>
+    <w:lvl w:ilvl="1" w:tplc="04090003" w:tentative="1">
+      <w:start w:val="1"/>
+      <w:numFmt w:val="bullet"/>
+      <w:lvlText w:val="o"/>
+      <w:lvlJc w:val="left"/>
+      <w:pPr>
+        <w:ind w:left="1440" w:hanging="360"/>
+      </w:pPr>
+      <w:rPr>
+        <w:rFonts w:ascii="Courier New" w:hAnsi="Courier New" w:cs="Courier New" w:hint="default"/>
+      </w:rPr>
+    </w:lvl>
+    <w:lvl w:ilvl="2" w:tplc="04090005" w:tentative="1">
+      <w:start w:val="1"/>
+      <w:numFmt w:val="bullet"/>
+      <w:lvlText w:val=""/>
+      <w:lvlJc w:val="left"/>
+      <w:pPr>
+        <w:ind w:left="2160" w:hanging="360"/>
+      </w:pPr>
+      <w:rPr>
+        <w:rFonts w:ascii="Wingdings" w:hAnsi="Wingdings" w:hint="default"/>
+      </w:rPr>
+    </w:lvl>
+    <w:lvl w:ilvl="3" w:tplc="04090001" w:tentative="1">
+      <w:start w:val="1"/>
+      <w:numFmt w:val="bullet"/>
+      <w:lvlText w:val=""/>
+      <w:lvlJc w:val="left"/>
+      <w:pPr>
+        <w:ind w:left="2880" w:hanging="360"/>
+      </w:pPr>
+      <w:rPr>
+        <w:rFonts w:ascii="Symbol" w:hAnsi="Symbol" w:hint="default"/>
+      </w:rPr>
+    </w:lvl>
+    <w:lvl w:ilvl="4" w:tplc="04090003" w:tentative="1">
+      <w:start w:val="1"/>
+      <w:numFmt w:val="bullet"/>
+      <w:lvlText w:val="o"/>
+      <w:lvlJc w:val="left"/>
+      <w:pPr>
+        <w:ind w:left="3600" w:hanging="360"/>
+      </w:pPr>
+      <w:rPr>
+        <w:rFonts w:ascii="Courier New" w:hAnsi="Courier New" w:cs="Courier New" w:hint="default"/>
+      </w:rPr>
+    </w:lvl>
+    <w:lvl w:ilvl="5" w:tplc="04090005" w:tentative="1">
+      <w:start w:val="1"/>
+      <w:numFmt w:val="bullet"/>
+      <w:lvlText w:val=""/>
+      <w:lvlJc w:val="left"/>
+      <w:pPr>
+        <w:ind w:left="4320" w:hanging="360"/>
+      </w:pPr>
+      <w:rPr>
+        <w:rFonts w:ascii="Wingdings" w:hAnsi="Wingdings" w:hint="default"/>
+      </w:rPr>
+    </w:lvl>
+    <w:lvl w:ilvl="6" w:tplc="04090001" w:tentative="1">
+      <w:start w:val="1"/>
+      <w:numFmt w:val="bullet"/>
+      <w:lvlText w:val=""/>
+      <w:lvlJc w:val="left"/>
+      <w:pPr>
+        <w:ind w:left="5040" w:hanging="360"/>
+      </w:pPr>
+      <w:rPr>
+        <w:rFonts w:ascii="Symbol" w:hAnsi="Symbol" w:hint="default"/>
+      </w:rPr>
+    </w:lvl>
+    <w:lvl w:ilvl="7" w:tplc="04090003" w:tentative="1">
+      <w:start w:val="1"/>
+      <w:numFmt w:val="bullet"/>
+      <w:lvlText w:val="o"/>
+      <w:lvlJc w:val="left"/>
+      <w:pPr>
+        <w:ind w:left="5760" w:hanging="360"/>
+      </w:pPr>
+      <w:rPr>
+        <w:rFonts w:ascii="Courier New" w:hAnsi="Courier New" w:cs="Courier New" w:hint="default"/>
+      </w:rPr>
+    </w:lvl>
+    <w:lvl w:ilvl="8" w:tplc="04090005" w:tentative="1">
+      <w:start w:val="1"/>
+      <w:numFmt w:val="bullet"/>
+      <w:lvlText w:val=""/>
+      <w:lvlJc w:val="left"/>
+      <w:pPr>
+        <w:ind w:left="6480" w:hanging="360"/>
+      </w:pPr>
+      <w:rPr>
+        <w:rFonts w:ascii="Wingdings" w:hAnsi="Wingdings" w:hint="default"/>
+      </w:rPr>
+    </w:lvl>
+  </w:abstractNum>
+  <w:abstractNum w:abstractNumId="3" w15:restartNumberingAfterBreak="0">
+    <w:nsid w:val="40304474"/>
+    <w:multiLevelType w:val="hybridMultilevel"/>
+    <w:tmpl w:val="C7883902"/>
+    <w:lvl w:ilvl="0" w:tplc="04090001">
+      <w:start w:val="1"/>
+      <w:numFmt w:val="bullet"/>
+      <w:lvlText w:val=""/>
+      <w:lvlJc w:val="left"/>
+      <w:pPr>
+        <w:ind w:left="765" w:hanging="360"/>
+      </w:pPr>
+      <w:rPr>
+        <w:rFonts w:ascii="Symbol" w:hAnsi="Symbol" w:hint="default"/>
+      </w:rPr>
+    </w:lvl>
+    <w:lvl w:ilvl="1" w:tplc="04090003" w:tentative="1">
+      <w:start w:val="1"/>
+      <w:numFmt w:val="bullet"/>
+      <w:lvlText w:val="o"/>
+      <w:lvlJc w:val="left"/>
+      <w:pPr>
+        <w:ind w:left="1485" w:hanging="360"/>
+      </w:pPr>
+      <w:rPr>
+        <w:rFonts w:ascii="Courier New" w:hAnsi="Courier New" w:cs="Courier New" w:hint="default"/>
+      </w:rPr>
+    </w:lvl>
+    <w:lvl w:ilvl="2" w:tplc="04090005" w:tentative="1">
+      <w:start w:val="1"/>
+      <w:numFmt w:val="bullet"/>
+      <w:lvlText w:val=""/>
+      <w:lvlJc w:val="left"/>
+      <w:pPr>
+        <w:ind w:left="2205" w:hanging="360"/>
+      </w:pPr>
+      <w:rPr>
+        <w:rFonts w:ascii="Wingdings" w:hAnsi="Wingdings" w:hint="default"/>
+      </w:rPr>
+    </w:lvl>
+    <w:lvl w:ilvl="3" w:tplc="04090001" w:tentative="1">
+      <w:start w:val="1"/>
+      <w:numFmt w:val="bullet"/>
+      <w:lvlText w:val=""/>
+      <w:lvlJc w:val="left"/>
+      <w:pPr>
+        <w:ind w:left="2925" w:hanging="360"/>
+      </w:pPr>
+      <w:rPr>
+        <w:rFonts w:ascii="Symbol" w:hAnsi="Symbol" w:hint="default"/>
+      </w:rPr>
+    </w:lvl>
+    <w:lvl w:ilvl="4" w:tplc="04090003" w:tentative="1">
+      <w:start w:val="1"/>
+      <w:numFmt w:val="bullet"/>
+      <w:lvlText w:val="o"/>
+      <w:lvlJc w:val="left"/>
+      <w:pPr>
+        <w:ind w:left="3645" w:hanging="360"/>
+      </w:pPr>
+      <w:rPr>
+        <w:rFonts w:ascii="Courier New" w:hAnsi="Courier New" w:cs="Courier New" w:hint="default"/>
+      </w:rPr>
+    </w:lvl>
+    <w:lvl w:ilvl="5" w:tplc="04090005" w:tentative="1">
+      <w:start w:val="1"/>
+      <w:numFmt w:val="bullet"/>
+      <w:lvlText w:val=""/>
+      <w:lvlJc w:val="left"/>
+      <w:pPr>
+        <w:ind w:left="4365" w:hanging="360"/>
+      </w:pPr>
+      <w:rPr>
+        <w:rFonts w:ascii="Wingdings" w:hAnsi="Wingdings" w:hint="default"/>
+      </w:rPr>
+    </w:lvl>
+    <w:lvl w:ilvl="6" w:tplc="04090001" w:tentative="1">
+      <w:start w:val="1"/>
+      <w:numFmt w:val="bullet"/>
+      <w:lvlText w:val=""/>
+      <w:lvlJc w:val="left"/>
+      <w:pPr>
+        <w:ind w:left="5085" w:hanging="360"/>
+      </w:pPr>
+      <w:rPr>
+        <w:rFonts w:ascii="Symbol" w:hAnsi="Symbol" w:hint="default"/>
+      </w:rPr>
+    </w:lvl>
+    <w:lvl w:ilvl="7" w:tplc="04090003" w:tentative="1">
+      <w:start w:val="1"/>
+      <w:numFmt w:val="bullet"/>
+      <w:lvlText w:val="o"/>
+      <w:lvlJc w:val="left"/>
+      <w:pPr>
+        <w:ind w:left="5805" w:hanging="360"/>
+      </w:pPr>
+      <w:rPr>
+        <w:rFonts w:ascii="Courier New" w:hAnsi="Courier New" w:cs="Courier New" w:hint="default"/>
+      </w:rPr>
+    </w:lvl>
+    <w:lvl w:ilvl="8" w:tplc="04090005" w:tentative="1">
+      <w:start w:val="1"/>
+      <w:numFmt w:val="bullet"/>
+      <w:lvlText w:val=""/>
+      <w:lvlJc w:val="left"/>
+      <w:pPr>
+        <w:ind w:left="6525" w:hanging="360"/>
+      </w:pPr>
+      <w:rPr>
+        <w:rFonts w:ascii="Wingdings" w:hAnsi="Wingdings" w:hint="default"/>
+      </w:rPr>
+    </w:lvl>
+  </w:abstractNum>
+  <w:abstractNum w:abstractNumId="4" w15:restartNumberingAfterBreak="0">
     <w:nsid w:val="5F214258"/>
     <w:multiLevelType w:val="hybridMultilevel"/>
     <w:tmpl w:val="F81A81BC"/>
@@ -1222,7 +2769,7 @@
       </w:pPr>
     </w:lvl>
   </w:abstractNum>
-  <w:abstractNum w:abstractNumId="3" w15:restartNumberingAfterBreak="0">
+  <w:abstractNum w:abstractNumId="5" w15:restartNumberingAfterBreak="0">
     <w:nsid w:val="64613785"/>
     <w:multiLevelType w:val="hybridMultilevel"/>
     <w:tmpl w:val="68C26FB4"/>
@@ -1339,13 +2886,19 @@
     <w:abstractNumId w:val="1"/>
   </w:num>
   <w:num w:numId="2">
-    <w:abstractNumId w:val="2"/>
+    <w:abstractNumId w:val="4"/>
   </w:num>
   <w:num w:numId="3">
     <w:abstractNumId w:val="0"/>
   </w:num>
   <w:num w:numId="4">
+    <w:abstractNumId w:val="5"/>
+  </w:num>
+  <w:num w:numId="5">
     <w:abstractNumId w:val="3"/>
+  </w:num>
+  <w:num w:numId="6">
+    <w:abstractNumId w:val="2"/>
   </w:num>
 </w:numbering>
 </file>
@@ -1522,7 +3075,7 @@
     <w:lsdException w:name="Table Web 2" w:semiHidden="1" w:unhideWhenUsed="1"/>
     <w:lsdException w:name="Table Web 3" w:semiHidden="1" w:unhideWhenUsed="1"/>
     <w:lsdException w:name="Balloon Text" w:semiHidden="1" w:unhideWhenUsed="1"/>
-    <w:lsdException w:name="Table Grid" w:semiHidden="1" w:uiPriority="39" w:unhideWhenUsed="1"/>
+    <w:lsdException w:name="Table Grid" w:uiPriority="39"/>
     <w:lsdException w:name="Table Theme" w:semiHidden="1" w:unhideWhenUsed="1"/>
     <w:lsdException w:name="Placeholder Text" w:semiHidden="1"/>
     <w:lsdException w:name="No Spacing" w:uiPriority="1" w:qFormat="1"/>
@@ -1866,6 +3419,25 @@
       <w:u w:val="single"/>
     </w:rPr>
   </w:style>
+  <w:style w:type="table" w:styleId="TableGrid">
+    <w:name w:val="Table Grid"/>
+    <w:basedOn w:val="TableNormal"/>
+    <w:uiPriority w:val="39"/>
+    <w:rsid w:val="00E033F7"/>
+    <w:pPr>
+      <w:spacing w:after="0" w:line="240" w:lineRule="auto"/>
+    </w:pPr>
+    <w:tblPr>
+      <w:tblBorders>
+        <w:top w:val="single" w:sz="4" w:space="0" w:color="auto"/>
+        <w:left w:val="single" w:sz="4" w:space="0" w:color="auto"/>
+        <w:bottom w:val="single" w:sz="4" w:space="0" w:color="auto"/>
+        <w:right w:val="single" w:sz="4" w:space="0" w:color="auto"/>
+        <w:insideH w:val="single" w:sz="4" w:space="0" w:color="auto"/>
+        <w:insideV w:val="single" w:sz="4" w:space="0" w:color="auto"/>
+      </w:tblBorders>
+    </w:tblPr>
+  </w:style>
 </w:styles>
 </file>
 

</xml_diff>

<commit_message>
completed article and enhanced code
</commit_message>
<xml_diff>
--- a/Article/Guerrilla Automation with R.docx
+++ b/Article/Guerrilla Automation with R.docx
@@ -115,23 +115,26 @@
       <w:r>
         <w:rPr>
           <w:rFonts w:cstheme="minorHAnsi"/>
-          <w:highlight w:val="yellow"/>
-        </w:rPr>
-        <w:t xml:space="preserve">The definition via Google of the adjective form </w:t>
-      </w:r>
-      <w:r>
-        <w:rPr>
-          <w:rFonts w:cstheme="minorHAnsi"/>
-          <w:highlight w:val="yellow"/>
-        </w:rPr>
-        <w:t xml:space="preserve">of guerilla </w:t>
-      </w:r>
-      <w:r>
-        <w:rPr>
-          <w:rFonts w:cstheme="minorHAnsi"/>
-          <w:highlight w:val="yellow"/>
-        </w:rPr>
-        <w:t>is “Referring to actions or activities performed in an impromptu way, often without authorization.”</w:t>
+        </w:rPr>
+        <w:t xml:space="preserve">When a problem calls for a powerful technological solution, but no such solution </w:t>
+      </w:r>
+      <w:r>
+        <w:rPr>
+          <w:rFonts w:cstheme="minorHAnsi"/>
+        </w:rPr>
+        <w:t>is currently in-place</w:t>
+      </w:r>
+      <w:r>
+        <w:rPr>
+          <w:rFonts w:cstheme="minorHAnsi"/>
+        </w:rPr>
+        <w:t>, actuaries may require a</w:t>
+      </w:r>
+      <w:r>
+        <w:rPr>
+          <w:rFonts w:cstheme="minorHAnsi"/>
+        </w:rPr>
+        <w:t xml:space="preserve"> low-cost,</w:t>
       </w:r>
       <w:r>
         <w:rPr>
@@ -143,36 +146,6 @@
         <w:rPr>
           <w:rFonts w:cstheme="minorHAnsi"/>
         </w:rPr>
-        <w:t xml:space="preserve">When a problem calls for a powerful technological solution, but no such solution </w:t>
-      </w:r>
-      <w:r>
-        <w:rPr>
-          <w:rFonts w:cstheme="minorHAnsi"/>
-        </w:rPr>
-        <w:t>is currently in-place</w:t>
-      </w:r>
-      <w:r>
-        <w:rPr>
-          <w:rFonts w:cstheme="minorHAnsi"/>
-        </w:rPr>
-        <w:t>, actuaries may require a</w:t>
-      </w:r>
-      <w:r>
-        <w:rPr>
-          <w:rFonts w:cstheme="minorHAnsi"/>
-        </w:rPr>
-        <w:t xml:space="preserve"> low-cost,</w:t>
-      </w:r>
-      <w:r>
-        <w:rPr>
-          <w:rFonts w:cstheme="minorHAnsi"/>
-        </w:rPr>
-        <w:t xml:space="preserve"> </w:t>
-      </w:r>
-      <w:r>
-        <w:rPr>
-          <w:rFonts w:cstheme="minorHAnsi"/>
-        </w:rPr>
         <w:t>light-weight</w:t>
       </w:r>
       <w:r>
@@ -238,21 +211,7 @@
         <w:rPr>
           <w:rFonts w:cstheme="minorHAnsi"/>
         </w:rPr>
-        <w:t xml:space="preserve">advantages. Example code will be interspersed throughout the article. The full code, complete with example excel files can be accessed via </w:t>
-      </w:r>
-      <w:proofErr w:type="spellStart"/>
-      <w:r>
-        <w:rPr>
-          <w:rFonts w:cstheme="minorHAnsi"/>
-        </w:rPr>
-        <w:t>Github</w:t>
-      </w:r>
-      <w:proofErr w:type="spellEnd"/>
-      <w:r>
-        <w:rPr>
-          <w:rFonts w:cstheme="minorHAnsi"/>
-        </w:rPr>
-        <w:t xml:space="preserve"> at the following url:</w:t>
+        <w:t>advantages. Example code will be interspersed throughout the article. The full code, complete with example excel files can be accessed via Github at the following url:</w:t>
       </w:r>
     </w:p>
     <w:p>
@@ -272,7 +231,7 @@
           <w:rFonts w:cstheme="minorHAnsi"/>
         </w:rPr>
       </w:pPr>
-      <w:hyperlink r:id="rId7" w:history="1">
+      <w:hyperlink r:id="rId8" w:history="1">
         <w:r>
           <w:rPr>
             <w:rStyle w:val="Hyperlink"/>
@@ -293,6 +252,77 @@
     <w:p>
       <w:pPr>
         <w:spacing w:after="0"/>
+        <w:ind w:firstLine="720"/>
+        <w:rPr>
+          <w:rFonts w:cstheme="minorHAnsi"/>
+        </w:rPr>
+      </w:pPr>
+      <w:r>
+        <w:rPr>
+          <w:rFonts w:cstheme="minorHAnsi"/>
+        </w:rPr>
+        <w:t xml:space="preserve">If you download the repository and would like to follow along, I highly recommend installing RStudio for free from </w:t>
+      </w:r>
+      <w:hyperlink r:id="rId9" w:history="1">
+        <w:r>
+          <w:rPr>
+            <w:rStyle w:val="Hyperlink"/>
+            <w:rFonts w:cstheme="minorHAnsi"/>
+          </w:rPr>
+          <w:t>Rstudio.</w:t>
+        </w:r>
+        <w:r>
+          <w:rPr>
+            <w:rStyle w:val="Hyperlink"/>
+            <w:rFonts w:cstheme="minorHAnsi"/>
+          </w:rPr>
+          <w:t>c</w:t>
+        </w:r>
+        <w:r>
+          <w:rPr>
+            <w:rStyle w:val="Hyperlink"/>
+            <w:rFonts w:cstheme="minorHAnsi"/>
+          </w:rPr>
+          <w:t>o</w:t>
+        </w:r>
+        <w:r>
+          <w:rPr>
+            <w:rStyle w:val="Hyperlink"/>
+            <w:rFonts w:cstheme="minorHAnsi"/>
+          </w:rPr>
+          <w:t>m</w:t>
+        </w:r>
+      </w:hyperlink>
+      <w:r>
+        <w:rPr>
+          <w:rFonts w:cstheme="minorHAnsi"/>
+        </w:rPr>
+        <w:t>. A rudimentary understanding of R will be helpful in following along, but</w:t>
+      </w:r>
+      <w:r>
+        <w:rPr>
+          <w:rFonts w:cstheme="minorHAnsi"/>
+        </w:rPr>
+        <w:t xml:space="preserve"> it</w:t>
+      </w:r>
+      <w:r>
+        <w:rPr>
+          <w:rFonts w:cstheme="minorHAnsi"/>
+        </w:rPr>
+        <w:t xml:space="preserve"> is not essential. </w:t>
+      </w:r>
+    </w:p>
+    <w:p>
+      <w:pPr>
+        <w:spacing w:after="0"/>
+        <w:rPr>
+          <w:rFonts w:cstheme="minorHAnsi"/>
+        </w:rPr>
+      </w:pPr>
+    </w:p>
+    <w:p>
+      <w:pPr>
+        <w:spacing w:after="0"/>
         <w:rPr>
           <w:rFonts w:asciiTheme="majorHAnsi" w:hAnsiTheme="majorHAnsi" w:cstheme="majorHAnsi"/>
           <w:b/>
@@ -695,7 +725,19 @@
         <w:rPr>
           <w:rFonts w:cstheme="minorHAnsi"/>
         </w:rPr>
-        <w:t xml:space="preserve"> that can solve tough problems.</w:t>
+        <w:t xml:space="preserve"> that can solve tough problems</w:t>
+      </w:r>
+      <w:r>
+        <w:rPr>
+          <w:rFonts w:cstheme="minorHAnsi"/>
+        </w:rPr>
+        <w:t>, making R extremely versatile</w:t>
+      </w:r>
+      <w:r>
+        <w:rPr>
+          <w:rFonts w:cstheme="minorHAnsi"/>
+        </w:rPr>
+        <w:t>.</w:t>
       </w:r>
     </w:p>
     <w:p>
@@ -718,13 +760,30 @@
           <w:b/>
           <w:bCs/>
         </w:rPr>
-        <w:t xml:space="preserve">It’s highly versatile. </w:t>
-      </w:r>
-      <w:r>
-        <w:rPr>
-          <w:rFonts w:cstheme="minorHAnsi"/>
-        </w:rPr>
-        <w:t xml:space="preserve">The variety of packages available and the non-proprietary nature of the system make it uniquely capable of interacting with other systems, such as Excel.  </w:t>
+        <w:lastRenderedPageBreak/>
+        <w:t xml:space="preserve">It’s highly </w:t>
+      </w:r>
+      <w:r>
+        <w:rPr>
+          <w:rFonts w:cstheme="minorHAnsi"/>
+          <w:b/>
+          <w:bCs/>
+        </w:rPr>
+        <w:t>compatible</w:t>
+      </w:r>
+      <w:r>
+        <w:rPr>
+          <w:rFonts w:cstheme="minorHAnsi"/>
+          <w:b/>
+          <w:bCs/>
+        </w:rPr>
+        <w:t xml:space="preserve">. </w:t>
+      </w:r>
+      <w:r>
+        <w:rPr>
+          <w:rFonts w:cstheme="minorHAnsi"/>
+        </w:rPr>
+        <w:t xml:space="preserve">The variety of packages and the non-proprietary nature of the system make it uniquely capable of interacting with other systems, such as Excel.  </w:t>
       </w:r>
     </w:p>
     <w:p>
@@ -747,7 +806,6 @@
           <w:b/>
           <w:bCs/>
         </w:rPr>
-        <w:lastRenderedPageBreak/>
         <w:t>It’s suitable for rapidly prototype.</w:t>
       </w:r>
       <w:r>
@@ -780,7 +838,19 @@
         <w:rPr>
           <w:rFonts w:cstheme="minorHAnsi"/>
         </w:rPr>
-        <w:t>R does have some disadvantages too:</w:t>
+        <w:t xml:space="preserve">R </w:t>
+      </w:r>
+      <w:r>
+        <w:rPr>
+          <w:rFonts w:cstheme="minorHAnsi"/>
+        </w:rPr>
+        <w:t>has</w:t>
+      </w:r>
+      <w:r>
+        <w:rPr>
+          <w:rFonts w:cstheme="minorHAnsi"/>
+        </w:rPr>
+        <w:t xml:space="preserve"> some disadvantages too:</w:t>
       </w:r>
     </w:p>
     <w:p>
@@ -807,7 +877,19 @@
         <w:rPr>
           <w:rFonts w:cstheme="minorHAnsi"/>
         </w:rPr>
-        <w:t xml:space="preserve">R doesn’t do as well as other languages in terms of processing efficiency. That’s why it’s important that the workpapers are already aggregated. If they were extremely granular, then R might struggle. </w:t>
+        <w:t xml:space="preserve">R doesn’t do as well as other languages in terms of processing efficiency. That’s why it’s important that the workpapers are already aggregated. If they were extremely granular, </w:t>
+      </w:r>
+      <w:r>
+        <w:rPr>
+          <w:rFonts w:cstheme="minorHAnsi"/>
+        </w:rPr>
+        <w:t xml:space="preserve">with a high volumne of data, </w:t>
+      </w:r>
+      <w:r>
+        <w:rPr>
+          <w:rFonts w:cstheme="minorHAnsi"/>
+        </w:rPr>
+        <w:t xml:space="preserve">then R might struggle. </w:t>
       </w:r>
     </w:p>
     <w:p>
@@ -893,7 +975,19 @@
         <w:rPr>
           <w:rFonts w:cstheme="minorHAnsi"/>
         </w:rPr>
-        <w:t xml:space="preserve">that support the “ledger balances”. Pretend that the workpaper files are located in disparate places through the stakeholder’s network drives! </w:t>
+        <w:t>that support the “ledger balances”. Pretend that the workpaper files are located in disparate places through</w:t>
+      </w:r>
+      <w:r>
+        <w:rPr>
+          <w:rFonts w:cstheme="minorHAnsi"/>
+        </w:rPr>
+        <w:t>out</w:t>
+      </w:r>
+      <w:r>
+        <w:rPr>
+          <w:rFonts w:cstheme="minorHAnsi"/>
+        </w:rPr>
+        <w:t xml:space="preserve"> the stakeholder’s network drives! </w:t>
       </w:r>
     </w:p>
     <w:p>
@@ -961,6 +1055,7 @@
             <w:r>
               <w:rPr>
                 <w:rFonts w:cstheme="minorHAnsi"/>
+                <w:noProof/>
               </w:rPr>
               <w:drawing>
                 <wp:inline distT="0" distB="0" distL="0" distR="0" wp14:anchorId="17D0C399" wp14:editId="6F61902E">
@@ -978,7 +1073,7 @@
                           <pic:cNvPicPr/>
                         </pic:nvPicPr>
                         <pic:blipFill>
-                          <a:blip r:embed="rId8"/>
+                          <a:blip r:embed="rId10"/>
                           <a:stretch>
                             <a:fillRect/>
                           </a:stretch>
@@ -1038,6 +1133,7 @@
             <w:r>
               <w:rPr>
                 <w:rFonts w:cstheme="minorHAnsi"/>
+                <w:noProof/>
               </w:rPr>
               <w:drawing>
                 <wp:inline distT="0" distB="0" distL="0" distR="0" wp14:anchorId="6F28DBCA" wp14:editId="0CE52867">
@@ -1055,7 +1151,7 @@
                           <pic:cNvPicPr/>
                         </pic:nvPicPr>
                         <pic:blipFill>
-                          <a:blip r:embed="rId9"/>
+                          <a:blip r:embed="rId11"/>
                           <a:stretch>
                             <a:fillRect/>
                           </a:stretch>
@@ -1114,23 +1210,7 @@
                 <w:b/>
                 <w:bCs/>
               </w:rPr>
-              <w:t xml:space="preserve">Workpaper </w:t>
-            </w:r>
-            <w:r>
-              <w:rPr>
-                <w:rFonts w:cstheme="minorHAnsi"/>
-                <w:b/>
-                <w:bCs/>
-              </w:rPr>
-              <w:t>2</w:t>
-            </w:r>
-            <w:r>
-              <w:rPr>
-                <w:rFonts w:cstheme="minorHAnsi"/>
-                <w:b/>
-                <w:bCs/>
-              </w:rPr>
-              <w:t>.xlsx</w:t>
+              <w:t>Workpaper 2.xlsx</w:t>
             </w:r>
           </w:p>
           <w:p>
@@ -1142,6 +1222,7 @@
             <w:r>
               <w:rPr>
                 <w:rFonts w:cstheme="minorHAnsi"/>
+                <w:noProof/>
               </w:rPr>
               <w:lastRenderedPageBreak/>
               <w:drawing>
@@ -1160,7 +1241,7 @@
                           <pic:cNvPicPr/>
                         </pic:nvPicPr>
                         <pic:blipFill>
-                          <a:blip r:embed="rId10"/>
+                          <a:blip r:embed="rId12"/>
                           <a:stretch>
                             <a:fillRect/>
                           </a:stretch>
@@ -1215,15 +1296,7 @@
                 <w:b/>
                 <w:bCs/>
               </w:rPr>
-              <w:t>Workpaper 3</w:t>
-            </w:r>
-            <w:r>
-              <w:rPr>
-                <w:rFonts w:cstheme="minorHAnsi"/>
-                <w:b/>
-                <w:bCs/>
-              </w:rPr>
-              <w:t>.xlsx</w:t>
+              <w:t>Workpaper 3.xlsx</w:t>
             </w:r>
           </w:p>
           <w:p>
@@ -1235,6 +1308,7 @@
             <w:r>
               <w:rPr>
                 <w:rFonts w:cstheme="minorHAnsi"/>
+                <w:noProof/>
               </w:rPr>
               <w:lastRenderedPageBreak/>
               <w:drawing>
@@ -1253,7 +1327,7 @@
                           <pic:cNvPicPr/>
                         </pic:nvPicPr>
                         <pic:blipFill>
-                          <a:blip r:embed="rId11"/>
+                          <a:blip r:embed="rId13"/>
                           <a:stretch>
                             <a:fillRect/>
                           </a:stretch>
@@ -1297,73 +1371,256 @@
           <w:rFonts w:cstheme="minorHAnsi"/>
         </w:rPr>
         <w:tab/>
-        <w:t>You can manually verify that the account number totals in the 3 workpapers sum to the ledger balance totals, but then what’s the point of automating it? Notice that the workpapers keep the data in a regular format, but that</w:t>
-      </w:r>
-      <w:r>
-        <w:rPr>
-          <w:rFonts w:cstheme="minorHAnsi"/>
-          <w:b/>
-          <w:bCs/>
-        </w:rPr>
-        <w:t xml:space="preserve"> Workpaper 3.xlsx</w:t>
+        <w:t xml:space="preserve">You can manually verify that the account number totals in the 3 workpapers sum to the ledger balance totals, but then what’s the point of automating it? Notice that the workpapers keep the data in a regular format, but </w:t>
+      </w:r>
+      <w:r>
+        <w:rPr>
+          <w:rFonts w:cstheme="minorHAnsi"/>
+          <w:b/>
+          <w:bCs/>
+        </w:rPr>
+        <w:t>Workpaper 3.xlsx</w:t>
       </w:r>
       <w:r>
         <w:rPr>
           <w:rFonts w:cstheme="minorHAnsi"/>
         </w:rPr>
         <w:t xml:space="preserve"> has the data in different cells and it has an unusual sheet name! These differences are intentional, and we will handle them in our solution. </w:t>
+      </w:r>
+    </w:p>
+    <w:p>
+      <w:pPr>
+        <w:spacing w:after="0"/>
+        <w:rPr>
+          <w:rFonts w:cstheme="minorHAnsi"/>
+        </w:rPr>
+      </w:pPr>
+    </w:p>
+    <w:p>
+      <w:pPr>
+        <w:spacing w:after="0"/>
+        <w:rPr>
+          <w:rFonts w:asciiTheme="majorHAnsi" w:hAnsiTheme="majorHAnsi" w:cstheme="majorHAnsi"/>
+          <w:b/>
+          <w:bCs/>
+          <w:sz w:val="24"/>
+          <w:szCs w:val="24"/>
+        </w:rPr>
+      </w:pPr>
+      <w:r>
+        <w:rPr>
+          <w:rFonts w:asciiTheme="majorHAnsi" w:hAnsiTheme="majorHAnsi" w:cstheme="majorHAnsi"/>
+          <w:b/>
+          <w:bCs/>
+          <w:sz w:val="24"/>
+          <w:szCs w:val="24"/>
+        </w:rPr>
+        <w:t>The Solution</w:t>
+      </w:r>
+    </w:p>
+    <w:p>
+      <w:pPr>
+        <w:spacing w:after="0"/>
+        <w:rPr>
+          <w:rFonts w:cstheme="minorHAnsi"/>
+        </w:rPr>
+      </w:pPr>
+    </w:p>
+    <w:p>
+      <w:pPr>
+        <w:spacing w:after="0"/>
+        <w:rPr>
+          <w:rFonts w:cstheme="minorHAnsi"/>
+        </w:rPr>
+      </w:pPr>
+      <w:r>
+        <w:rPr>
+          <w:rFonts w:cstheme="minorHAnsi"/>
+        </w:rPr>
+        <w:tab/>
+        <w:t xml:space="preserve">The first step to solving any problem is simple: get organized! I start by chronicling the input files in the </w:t>
+      </w:r>
+      <w:r>
+        <w:rPr>
+          <w:rFonts w:cstheme="minorHAnsi"/>
+          <w:b/>
+          <w:bCs/>
+        </w:rPr>
+        <w:t>Excel Files/Input Control.xlsx</w:t>
+      </w:r>
+      <w:r>
+        <w:rPr>
+          <w:rFonts w:cstheme="minorHAnsi"/>
+        </w:rPr>
+        <w:t xml:space="preserve"> spreadsheet.</w:t>
+      </w:r>
+    </w:p>
+    <w:p>
+      <w:pPr>
+        <w:spacing w:after="0"/>
+        <w:rPr>
+          <w:rFonts w:cstheme="minorHAnsi"/>
+        </w:rPr>
+      </w:pPr>
+    </w:p>
+    <w:p>
+      <w:pPr>
+        <w:spacing w:after="0"/>
+        <w:rPr>
+          <w:rFonts w:cstheme="minorHAnsi"/>
+        </w:rPr>
+      </w:pPr>
+      <w:r>
+        <w:rPr>
+          <w:rFonts w:cstheme="minorHAnsi"/>
+        </w:rPr>
+        <w:drawing>
+          <wp:inline distT="0" distB="0" distL="0" distR="0" wp14:anchorId="7A84FD09" wp14:editId="41D1A58A">
+            <wp:extent cx="5943600" cy="3066415"/>
+            <wp:effectExtent l="0" t="0" r="0" b="635"/>
+            <wp:docPr id="10" name="Picture 10"/>
+            <wp:cNvGraphicFramePr>
+              <a:graphicFrameLocks xmlns:a="http://schemas.openxmlformats.org/drawingml/2006/main" noChangeAspect="1"/>
+            </wp:cNvGraphicFramePr>
+            <a:graphic xmlns:a="http://schemas.openxmlformats.org/drawingml/2006/main">
+              <a:graphicData uri="http://schemas.openxmlformats.org/drawingml/2006/picture">
+                <pic:pic xmlns:pic="http://schemas.openxmlformats.org/drawingml/2006/picture">
+                  <pic:nvPicPr>
+                    <pic:cNvPr id="1" name=""/>
+                    <pic:cNvPicPr/>
+                  </pic:nvPicPr>
+                  <pic:blipFill>
+                    <a:blip r:embed="rId14"/>
+                    <a:stretch>
+                      <a:fillRect/>
+                    </a:stretch>
+                  </pic:blipFill>
+                  <pic:spPr>
+                    <a:xfrm>
+                      <a:off x="0" y="0"/>
+                      <a:ext cx="5943600" cy="3066415"/>
+                    </a:xfrm>
+                    <a:prstGeom prst="rect">
+                      <a:avLst/>
+                    </a:prstGeom>
+                  </pic:spPr>
+                </pic:pic>
+              </a:graphicData>
+            </a:graphic>
+          </wp:inline>
+        </w:drawing>
+      </w:r>
+    </w:p>
+    <w:p>
+      <w:pPr>
+        <w:spacing w:after="0"/>
+        <w:rPr>
+          <w:rFonts w:cstheme="minorHAnsi"/>
+        </w:rPr>
+      </w:pPr>
+    </w:p>
+    <w:p>
+      <w:pPr>
+        <w:spacing w:after="0"/>
+        <w:ind w:firstLine="720"/>
+        <w:rPr>
+          <w:rFonts w:cstheme="minorHAnsi"/>
+        </w:rPr>
+      </w:pPr>
+      <w:r>
+        <w:rPr>
+          <w:rFonts w:cstheme="minorHAnsi"/>
+        </w:rPr>
+        <w:t xml:space="preserve">I typically prefer to use absolute file paths, but I set this up with relative paths so that it will work on other machines. The first three rows here </w:t>
+      </w:r>
+      <w:r>
+        <w:rPr>
+          <w:rFonts w:cstheme="minorHAnsi"/>
+        </w:rPr>
+        <w:t xml:space="preserve">contain correct information. The last 2 contain </w:t>
+      </w:r>
+      <w:r>
+        <w:rPr>
+          <w:rFonts w:cstheme="minorHAnsi"/>
+        </w:rPr>
+        <w:t>errors</w:t>
       </w:r>
       <w:bookmarkStart w:id="0" w:name="_GoBack"/>
       <w:bookmarkEnd w:id="0"/>
-    </w:p>
-    <w:p>
-      <w:pPr>
-        <w:spacing w:after="0"/>
-        <w:rPr>
-          <w:rFonts w:cstheme="minorHAnsi"/>
-        </w:rPr>
-      </w:pPr>
-    </w:p>
-    <w:p>
-      <w:pPr>
-        <w:spacing w:after="0"/>
-        <w:rPr>
-          <w:rFonts w:cstheme="minorHAnsi"/>
-          <w:b/>
-          <w:bCs/>
-        </w:rPr>
-      </w:pPr>
-      <w:r>
-        <w:rPr>
-          <w:rFonts w:cstheme="minorHAnsi"/>
-          <w:b/>
-          <w:bCs/>
-        </w:rPr>
-        <w:t>The Solution</w:t>
-      </w:r>
-    </w:p>
-    <w:p>
-      <w:pPr>
-        <w:spacing w:after="0"/>
-        <w:rPr>
-          <w:rFonts w:cstheme="minorHAnsi"/>
-        </w:rPr>
-      </w:pPr>
-    </w:p>
-    <w:p>
-      <w:pPr>
-        <w:spacing w:after="0"/>
-        <w:rPr>
-          <w:rFonts w:cstheme="minorHAnsi"/>
-        </w:rPr>
-      </w:pPr>
+      <w:r>
+        <w:rPr>
+          <w:rFonts w:cstheme="minorHAnsi"/>
+        </w:rPr>
+        <w:t xml:space="preserve"> </w:t>
+      </w:r>
+      <w:r>
+        <w:rPr>
+          <w:rFonts w:cstheme="minorHAnsi"/>
+        </w:rPr>
+        <w:lastRenderedPageBreak/>
+        <w:t>in the sheet name and file name respectively.</w:t>
+      </w:r>
+      <w:r>
+        <w:rPr>
+          <w:rFonts w:cstheme="minorHAnsi"/>
+        </w:rPr>
+        <w:t xml:space="preserve"> This can happen if, for example, the process is run on a monthly basis and the file-naming conventions for a workpaper change from one month to the next.</w:t>
+      </w:r>
+      <w:r>
+        <w:rPr>
+          <w:rFonts w:cstheme="minorHAnsi"/>
+        </w:rPr>
+        <w:t xml:space="preserve"> I included the</w:t>
+      </w:r>
+      <w:r>
+        <w:rPr>
+          <w:rFonts w:cstheme="minorHAnsi"/>
+        </w:rPr>
+        <w:t>m</w:t>
+      </w:r>
+      <w:r>
+        <w:rPr>
+          <w:rFonts w:cstheme="minorHAnsi"/>
+        </w:rPr>
+        <w:t xml:space="preserve"> to demonstrate </w:t>
+      </w:r>
+      <w:r>
+        <w:rPr>
+          <w:rFonts w:cstheme="minorHAnsi"/>
+        </w:rPr>
+        <w:t>R’s ability</w:t>
+      </w:r>
+      <w:r>
+        <w:rPr>
+          <w:rFonts w:cstheme="minorHAnsi"/>
+        </w:rPr>
+        <w:t xml:space="preserve"> to deal with these complications. </w:t>
+      </w:r>
+      <w:r>
+        <w:rPr>
+          <w:rFonts w:cstheme="minorHAnsi"/>
+        </w:rPr>
+        <w:t xml:space="preserve"> </w:t>
+      </w:r>
+      <w:r>
+        <w:rPr>
+          <w:rFonts w:cstheme="minorHAnsi"/>
+        </w:rPr>
+        <w:t xml:space="preserve">Two </w:t>
+      </w:r>
+      <w:r>
+        <w:rPr>
+          <w:rFonts w:cstheme="minorHAnsi"/>
+        </w:rPr>
+        <w:t>things to note:</w:t>
+      </w:r>
     </w:p>
     <w:p>
       <w:pPr>
         <w:pStyle w:val="ListParagraph"/>
         <w:numPr>
           <w:ilvl w:val="0"/>
-          <w:numId w:val="3"/>
+          <w:numId w:val="7"/>
         </w:numPr>
         <w:spacing w:after="0"/>
         <w:rPr>
@@ -1374,95 +1631,13 @@
         <w:rPr>
           <w:rFonts w:cstheme="minorHAnsi"/>
         </w:rPr>
-        <w:t xml:space="preserve">Describe the use-case and highlight key features. </w:t>
-      </w:r>
-    </w:p>
-    <w:p>
-      <w:pPr>
-        <w:pStyle w:val="ListParagraph"/>
-        <w:numPr>
-          <w:ilvl w:val="1"/>
-          <w:numId w:val="3"/>
-        </w:numPr>
-        <w:spacing w:after="0"/>
-        <w:rPr>
-          <w:rFonts w:cstheme="minorHAnsi"/>
-        </w:rPr>
-      </w:pPr>
-      <w:r>
-        <w:rPr>
-          <w:rFonts w:cstheme="minorHAnsi"/>
-        </w:rPr>
-        <w:t xml:space="preserve">Need to gather a moderate amount of data stored in </w:t>
-      </w:r>
-      <w:r>
-        <w:rPr>
-          <w:rFonts w:cstheme="minorHAnsi"/>
-        </w:rPr>
-        <w:t>a regular format</w:t>
-      </w:r>
-    </w:p>
-    <w:p>
-      <w:pPr>
-        <w:pStyle w:val="ListParagraph"/>
-        <w:numPr>
-          <w:ilvl w:val="1"/>
-          <w:numId w:val="3"/>
-        </w:numPr>
-        <w:spacing w:after="0"/>
-        <w:rPr>
-          <w:rFonts w:cstheme="minorHAnsi"/>
-        </w:rPr>
-      </w:pPr>
-      <w:r>
-        <w:rPr>
-          <w:rFonts w:cstheme="minorHAnsi"/>
-        </w:rPr>
-        <w:t>Lack of centralized data repository or need to refer to non-centralized data</w:t>
-      </w:r>
-    </w:p>
-    <w:p>
-      <w:pPr>
-        <w:pStyle w:val="ListParagraph"/>
-        <w:numPr>
-          <w:ilvl w:val="1"/>
-          <w:numId w:val="3"/>
-        </w:numPr>
-        <w:spacing w:after="0"/>
-        <w:rPr>
-          <w:rFonts w:cstheme="minorHAnsi"/>
-        </w:rPr>
-      </w:pPr>
-      <w:r>
-        <w:rPr>
-          <w:rFonts w:cstheme="minorHAnsi"/>
-        </w:rPr>
-        <w:t xml:space="preserve">Data is stored in excel or another annoying </w:t>
-      </w:r>
-      <w:r>
-        <w:rPr>
-          <w:rFonts w:cstheme="minorHAnsi"/>
-        </w:rPr>
-        <w:t>file-type/structure</w:t>
-      </w:r>
-    </w:p>
-    <w:p>
-      <w:pPr>
-        <w:pStyle w:val="ListParagraph"/>
-        <w:numPr>
-          <w:ilvl w:val="1"/>
-          <w:numId w:val="3"/>
-        </w:numPr>
-        <w:spacing w:after="0"/>
-        <w:rPr>
-          <w:rFonts w:cstheme="minorHAnsi"/>
-        </w:rPr>
-      </w:pPr>
-      <w:r>
-        <w:rPr>
-          <w:rFonts w:cstheme="minorHAnsi"/>
-        </w:rPr>
-        <w:t>Lack of impetus and/or resources to fix the previous two problems</w:t>
+        <w:t>The range for Workpaper 2 is unnecessarily large. This is a useful tactic when the numbers of rows changes from month to month and you want to make sure you capture all the data.</w:t>
+      </w:r>
+      <w:r>
+        <w:rPr>
+          <w:rFonts w:cstheme="minorHAnsi"/>
+        </w:rPr>
+        <w:t xml:space="preserve"> We eventually remove the resulting empty rows. </w:t>
       </w:r>
     </w:p>
     <w:p>
@@ -1470,7 +1645,7 @@
         <w:pStyle w:val="ListParagraph"/>
         <w:numPr>
           <w:ilvl w:val="0"/>
-          <w:numId w:val="3"/>
+          <w:numId w:val="7"/>
         </w:numPr>
         <w:spacing w:after="0"/>
         <w:rPr>
@@ -1481,45 +1656,132 @@
         <w:rPr>
           <w:rFonts w:cstheme="minorHAnsi"/>
         </w:rPr>
-        <w:t>Why is R suitable for the task?</w:t>
-      </w:r>
-    </w:p>
-    <w:p>
-      <w:pPr>
-        <w:pStyle w:val="ListParagraph"/>
-        <w:numPr>
-          <w:ilvl w:val="1"/>
-          <w:numId w:val="3"/>
-        </w:numPr>
-        <w:spacing w:after="0"/>
-        <w:rPr>
-          <w:rFonts w:cstheme="minorHAnsi"/>
-        </w:rPr>
-      </w:pPr>
-      <w:r>
-        <w:rPr>
-          <w:rFonts w:cstheme="minorHAnsi"/>
-        </w:rPr>
-        <w:t>It’s free!</w:t>
-      </w:r>
-    </w:p>
-    <w:p>
-      <w:pPr>
-        <w:pStyle w:val="ListParagraph"/>
-        <w:numPr>
-          <w:ilvl w:val="1"/>
-          <w:numId w:val="3"/>
-        </w:numPr>
-        <w:spacing w:after="0"/>
-        <w:rPr>
-          <w:rFonts w:cstheme="minorHAnsi"/>
-        </w:rPr>
-      </w:pPr>
-      <w:r>
-        <w:rPr>
-          <w:rFonts w:cstheme="minorHAnsi"/>
-        </w:rPr>
-        <w:t>The open source nature and broad user base makes for a prolific developer community which continues to produce marvelous and effective packages</w:t>
+        <w:t>There are no errors in the Range column. A runtime error in the Range column would be captured in the same way as file/sheet name errors, but a logical error</w:t>
+      </w:r>
+      <w:r>
+        <w:rPr>
+          <w:rFonts w:cstheme="minorHAnsi"/>
+        </w:rPr>
+        <w:t xml:space="preserve"> (i.e. if we entered the range incorrectly)</w:t>
+      </w:r>
+      <w:r>
+        <w:rPr>
+          <w:rFonts w:cstheme="minorHAnsi"/>
+        </w:rPr>
+        <w:t xml:space="preserve"> could create challenges. </w:t>
+      </w:r>
+      <w:r>
+        <w:rPr>
+          <w:rFonts w:cstheme="minorHAnsi"/>
+        </w:rPr>
+        <w:t xml:space="preserve">It is possible to dynamically determine the correct range for each sheet, but doing so is a bit trickier, and beyond the scope of this article. </w:t>
+      </w:r>
+    </w:p>
+    <w:p>
+      <w:pPr>
+        <w:spacing w:after="0"/>
+        <w:rPr>
+          <w:rFonts w:cstheme="minorHAnsi"/>
+        </w:rPr>
+      </w:pPr>
+    </w:p>
+    <w:p>
+      <w:pPr>
+        <w:spacing w:after="0"/>
+        <w:ind w:firstLine="720"/>
+        <w:rPr>
+          <w:rFonts w:cstheme="minorHAnsi"/>
+        </w:rPr>
+      </w:pPr>
+      <w:r>
+        <w:rPr>
+          <w:rFonts w:cstheme="minorHAnsi"/>
+        </w:rPr>
+        <w:t xml:space="preserve">Next, we start using R. </w:t>
+      </w:r>
+      <w:r>
+        <w:rPr>
+          <w:rFonts w:cstheme="minorHAnsi"/>
+        </w:rPr>
+        <w:t>We rely on three packages: readxl</w:t>
+      </w:r>
+      <w:r>
+        <w:rPr>
+          <w:rFonts w:cstheme="minorHAnsi"/>
+        </w:rPr>
+        <w:t xml:space="preserve"> (Wickham &amp; Bryan 2018)</w:t>
+      </w:r>
+      <w:r>
+        <w:rPr>
+          <w:rFonts w:cstheme="minorHAnsi"/>
+        </w:rPr>
+        <w:t>, writexl</w:t>
+      </w:r>
+      <w:r>
+        <w:rPr>
+          <w:rFonts w:cstheme="minorHAnsi"/>
+        </w:rPr>
+        <w:t xml:space="preserve"> </w:t>
+      </w:r>
+      <w:r>
+        <w:rPr>
+          <w:rFonts w:cstheme="minorHAnsi"/>
+        </w:rPr>
+        <w:t>(</w:t>
+      </w:r>
+      <w:r>
+        <w:rPr>
+          <w:rFonts w:cstheme="minorHAnsi"/>
+        </w:rPr>
+        <w:t>Ooms,</w:t>
+      </w:r>
+      <w:r>
+        <w:rPr>
+          <w:rFonts w:cstheme="minorHAnsi"/>
+        </w:rPr>
+        <w:t xml:space="preserve"> 2018)</w:t>
+      </w:r>
+      <w:r>
+        <w:rPr>
+          <w:rFonts w:cstheme="minorHAnsi"/>
+        </w:rPr>
+        <w:t>, and dplyr</w:t>
+      </w:r>
+      <w:r>
+        <w:rPr>
+          <w:rFonts w:cstheme="minorHAnsi"/>
+        </w:rPr>
+        <w:t xml:space="preserve"> </w:t>
+      </w:r>
+      <w:r>
+        <w:rPr>
+          <w:rFonts w:cstheme="minorHAnsi"/>
+        </w:rPr>
+        <w:t xml:space="preserve">(Wickham </w:t>
+      </w:r>
+      <w:r>
+        <w:rPr>
+          <w:rFonts w:cstheme="minorHAnsi"/>
+        </w:rPr>
+        <w:t>et al.,</w:t>
+      </w:r>
+      <w:r>
+        <w:rPr>
+          <w:rFonts w:cstheme="minorHAnsi"/>
+        </w:rPr>
+        <w:t xml:space="preserve"> 20</w:t>
+      </w:r>
+      <w:r>
+        <w:rPr>
+          <w:rFonts w:cstheme="minorHAnsi"/>
+        </w:rPr>
+        <w:t>20</w:t>
+      </w:r>
+      <w:r>
+        <w:rPr>
+          <w:rFonts w:cstheme="minorHAnsi"/>
+        </w:rPr>
+        <w:t>)</w:t>
       </w:r>
       <w:r>
         <w:rPr>
@@ -1527,99 +1789,527 @@
         </w:rPr>
         <w:t>.</w:t>
       </w:r>
-    </w:p>
-    <w:p>
-      <w:pPr>
-        <w:pStyle w:val="ListParagraph"/>
-        <w:numPr>
-          <w:ilvl w:val="1"/>
-          <w:numId w:val="3"/>
-        </w:numPr>
-        <w:spacing w:after="0"/>
-        <w:rPr>
-          <w:rFonts w:cstheme="minorHAnsi"/>
-        </w:rPr>
-      </w:pPr>
-      <w:r>
-        <w:rPr>
-          <w:rFonts w:cstheme="minorHAnsi"/>
-        </w:rPr>
-        <w:t>Extremely compatible with a wide variety of data-types and systems, especially due to the large number of packages available</w:t>
-      </w:r>
-    </w:p>
-    <w:p>
-      <w:pPr>
-        <w:pStyle w:val="ListParagraph"/>
-        <w:numPr>
-          <w:ilvl w:val="1"/>
-          <w:numId w:val="3"/>
-        </w:numPr>
-        <w:spacing w:after="0"/>
-        <w:rPr>
-          <w:rFonts w:cstheme="minorHAnsi"/>
-        </w:rPr>
-      </w:pPr>
-      <w:r>
-        <w:rPr>
-          <w:rFonts w:cstheme="minorHAnsi"/>
-        </w:rPr>
-        <w:t>Well</w:t>
-      </w:r>
-      <w:r>
-        <w:rPr>
-          <w:rFonts w:cstheme="minorHAnsi"/>
-        </w:rPr>
-        <w:t>-suited for rapid prototyping</w:t>
-      </w:r>
-    </w:p>
-    <w:p>
-      <w:pPr>
-        <w:pStyle w:val="ListParagraph"/>
-        <w:numPr>
-          <w:ilvl w:val="1"/>
-          <w:numId w:val="3"/>
-        </w:numPr>
-        <w:spacing w:after="0"/>
-        <w:rPr>
-          <w:rFonts w:cstheme="minorHAnsi"/>
-        </w:rPr>
-      </w:pPr>
-      <w:r>
-        <w:rPr>
-          <w:rFonts w:cstheme="minorHAnsi"/>
-        </w:rPr>
-        <w:t>Some disadvantages</w:t>
-      </w:r>
-    </w:p>
-    <w:p>
-      <w:pPr>
-        <w:pStyle w:val="ListParagraph"/>
-        <w:numPr>
-          <w:ilvl w:val="2"/>
-          <w:numId w:val="3"/>
-        </w:numPr>
-        <w:spacing w:after="0"/>
-        <w:rPr>
-          <w:rFonts w:cstheme="minorHAnsi"/>
-        </w:rPr>
-      </w:pPr>
-      <w:r>
-        <w:rPr>
-          <w:rFonts w:cstheme="minorHAnsi"/>
-        </w:rPr>
-        <w:t xml:space="preserve">R can struggle with processing speed, so scalability </w:t>
-      </w:r>
-      <w:r>
-        <w:rPr>
-          <w:rFonts w:cstheme="minorHAnsi"/>
-        </w:rPr>
-        <w:t>is</w:t>
-      </w:r>
-      <w:r>
-        <w:rPr>
-          <w:rFonts w:cstheme="minorHAnsi"/>
-        </w:rPr>
-        <w:t xml:space="preserve"> an issue</w:t>
+      <w:r>
+        <w:rPr>
+          <w:rFonts w:cstheme="minorHAnsi"/>
+        </w:rPr>
+        <w:t xml:space="preserve"> You can follow along in the GitHub repository using the file </w:t>
+      </w:r>
+      <w:r>
+        <w:rPr>
+          <w:rFonts w:cstheme="minorHAnsi"/>
+          <w:i/>
+          <w:iCs/>
+          <w:u w:val="single"/>
+        </w:rPr>
+        <w:t>Guerrilla Automation.R</w:t>
+      </w:r>
+      <w:r>
+        <w:rPr>
+          <w:rFonts w:cstheme="minorHAnsi"/>
+        </w:rPr>
+        <w:t xml:space="preserve"> or,</w:t>
+      </w:r>
+      <w:r>
+        <w:rPr>
+          <w:rFonts w:cstheme="minorHAnsi"/>
+        </w:rPr>
+        <w:t xml:space="preserve"> </w:t>
+      </w:r>
+      <w:r>
+        <w:rPr>
+          <w:rFonts w:cstheme="minorHAnsi"/>
+        </w:rPr>
+        <w:t>if you downloaded the repository and you have RStudio installed</w:t>
+      </w:r>
+      <w:r>
+        <w:rPr>
+          <w:rFonts w:cstheme="minorHAnsi"/>
+        </w:rPr>
+        <w:t xml:space="preserve">, by opening the file </w:t>
+      </w:r>
+      <w:r>
+        <w:rPr>
+          <w:rFonts w:cstheme="minorHAnsi"/>
+          <w:i/>
+          <w:iCs/>
+          <w:u w:val="single"/>
+        </w:rPr>
+        <w:t>Guerrilla Automation.</w:t>
+      </w:r>
+      <w:r>
+        <w:rPr>
+          <w:rFonts w:cstheme="minorHAnsi"/>
+          <w:i/>
+          <w:iCs/>
+        </w:rPr>
+        <w:t>Rproj</w:t>
+      </w:r>
+      <w:r>
+        <w:rPr>
+          <w:rFonts w:cstheme="minorHAnsi"/>
+        </w:rPr>
+        <w:t xml:space="preserve">. </w:t>
+      </w:r>
+      <w:r>
+        <w:rPr>
+          <w:rFonts w:cstheme="minorHAnsi"/>
+        </w:rPr>
+        <w:t xml:space="preserve">You can run the whole process from start to finish by calling either the </w:t>
+      </w:r>
+      <w:r>
+        <w:rPr>
+          <w:rFonts w:cstheme="minorHAnsi"/>
+          <w:b/>
+          <w:bCs/>
+        </w:rPr>
+        <w:t>main</w:t>
+      </w:r>
+      <w:r>
+        <w:rPr>
+          <w:rFonts w:cstheme="minorHAnsi"/>
+        </w:rPr>
+        <w:t xml:space="preserve"> or the </w:t>
+      </w:r>
+      <w:r>
+        <w:rPr>
+          <w:rFonts w:cstheme="minorHAnsi"/>
+          <w:b/>
+          <w:bCs/>
+        </w:rPr>
+        <w:t>output_results</w:t>
+      </w:r>
+      <w:r>
+        <w:rPr>
+          <w:rFonts w:cstheme="minorHAnsi"/>
+        </w:rPr>
+        <w:t xml:space="preserve"> functions. </w:t>
+      </w:r>
+    </w:p>
+    <w:p>
+      <w:pPr>
+        <w:spacing w:after="0"/>
+        <w:ind w:firstLine="720"/>
+        <w:rPr>
+          <w:rFonts w:cstheme="minorHAnsi"/>
+        </w:rPr>
+      </w:pPr>
+    </w:p>
+    <w:p>
+      <w:pPr>
+        <w:spacing w:after="0"/>
+        <w:ind w:firstLine="720"/>
+        <w:rPr>
+          <w:rFonts w:cstheme="minorHAnsi"/>
+        </w:rPr>
+      </w:pPr>
+      <w:r>
+        <w:rPr>
+          <w:rFonts w:cstheme="minorHAnsi"/>
+        </w:rPr>
+        <w:t>Step</w:t>
+      </w:r>
+      <w:r>
+        <w:rPr>
+          <w:rFonts w:cstheme="minorHAnsi"/>
+        </w:rPr>
+        <w:t xml:space="preserve"> 1 is to </w:t>
+      </w:r>
+      <w:r>
+        <w:rPr>
+          <w:rFonts w:cstheme="minorHAnsi"/>
+        </w:rPr>
+        <w:t xml:space="preserve">import the Input Control data. We do this in the </w:t>
+      </w:r>
+      <w:r>
+        <w:rPr>
+          <w:rFonts w:cstheme="minorHAnsi"/>
+          <w:b/>
+          <w:bCs/>
+        </w:rPr>
+        <w:t>import_input_contro</w:t>
+      </w:r>
+      <w:r>
+        <w:rPr>
+          <w:rFonts w:cstheme="minorHAnsi"/>
+        </w:rPr>
+        <w:t>l function with the following lines</w:t>
+      </w:r>
+      <w:r>
+        <w:rPr>
+          <w:rFonts w:cstheme="minorHAnsi"/>
+        </w:rPr>
+        <w:t>:</w:t>
+      </w:r>
+    </w:p>
+    <w:p>
+      <w:pPr>
+        <w:spacing w:after="0"/>
+        <w:rPr>
+          <w:rFonts w:cstheme="minorHAnsi"/>
+        </w:rPr>
+      </w:pPr>
+      <w:r>
+        <w:br/>
+      </w:r>
+      <w:r>
+        <w:rPr>
+          <w:rStyle w:val="NormalTok"/>
+          <w:sz w:val="20"/>
+          <w:szCs w:val="20"/>
+        </w:rPr>
+        <w:t>input_control =</w:t>
+      </w:r>
+      <w:r>
+        <w:rPr>
+          <w:rStyle w:val="StringTok"/>
+          <w:sz w:val="20"/>
+          <w:szCs w:val="20"/>
+        </w:rPr>
+        <w:t xml:space="preserve"> </w:t>
+      </w:r>
+      <w:r>
+        <w:rPr>
+          <w:rStyle w:val="KeywordTok"/>
+          <w:sz w:val="20"/>
+          <w:szCs w:val="20"/>
+        </w:rPr>
+        <w:t>read_excel</w:t>
+      </w:r>
+      <w:r>
+        <w:rPr>
+          <w:rStyle w:val="NormalTok"/>
+          <w:sz w:val="20"/>
+          <w:szCs w:val="20"/>
+        </w:rPr>
+        <w:t xml:space="preserve">(filepath, </w:t>
+      </w:r>
+      <w:r>
+        <w:rPr>
+          <w:rStyle w:val="DataTypeTok"/>
+          <w:sz w:val="20"/>
+          <w:szCs w:val="20"/>
+        </w:rPr>
+        <w:t>sheet =</w:t>
+      </w:r>
+      <w:r>
+        <w:rPr>
+          <w:rStyle w:val="NormalTok"/>
+          <w:sz w:val="20"/>
+          <w:szCs w:val="20"/>
+        </w:rPr>
+        <w:t xml:space="preserve"> </w:t>
+      </w:r>
+      <w:r>
+        <w:rPr>
+          <w:rStyle w:val="StringTok"/>
+          <w:sz w:val="20"/>
+          <w:szCs w:val="20"/>
+        </w:rPr>
+        <w:t>"Input</w:t>
+      </w:r>
+      <w:r>
+        <w:rPr>
+          <w:rStyle w:val="StringTok"/>
+          <w:sz w:val="20"/>
+          <w:szCs w:val="20"/>
+        </w:rPr>
+        <w:t xml:space="preserve"> </w:t>
+      </w:r>
+      <w:r>
+        <w:rPr>
+          <w:rStyle w:val="StringTok"/>
+          <w:sz w:val="20"/>
+          <w:szCs w:val="20"/>
+        </w:rPr>
+        <w:t>Control"</w:t>
+      </w:r>
+      <w:r>
+        <w:rPr>
+          <w:rStyle w:val="NormalTok"/>
+          <w:sz w:val="20"/>
+          <w:szCs w:val="20"/>
+        </w:rPr>
+        <w:t>,</w:t>
+      </w:r>
+      <w:r>
+        <w:rPr>
+          <w:rStyle w:val="NormalTok"/>
+          <w:sz w:val="20"/>
+          <w:szCs w:val="20"/>
+        </w:rPr>
+        <w:t xml:space="preserve"> </w:t>
+      </w:r>
+      <w:r>
+        <w:rPr>
+          <w:rStyle w:val="DataTypeTok"/>
+          <w:sz w:val="20"/>
+          <w:szCs w:val="20"/>
+        </w:rPr>
+        <w:t>range=</w:t>
+      </w:r>
+      <w:r>
+        <w:rPr>
+          <w:rStyle w:val="StringTok"/>
+          <w:sz w:val="20"/>
+          <w:szCs w:val="20"/>
+        </w:rPr>
+        <w:t>"B4:D9001"</w:t>
+      </w:r>
+      <w:r>
+        <w:rPr>
+          <w:rStyle w:val="NormalTok"/>
+          <w:sz w:val="20"/>
+          <w:szCs w:val="20"/>
+        </w:rPr>
+        <w:t>)</w:t>
+      </w:r>
+      <w:r>
+        <w:rPr>
+          <w:sz w:val="20"/>
+          <w:szCs w:val="20"/>
+        </w:rPr>
+        <w:br/>
+      </w:r>
+      <w:r>
+        <w:rPr>
+          <w:rStyle w:val="NormalTok"/>
+          <w:sz w:val="20"/>
+          <w:szCs w:val="20"/>
+        </w:rPr>
+        <w:t>input_control =</w:t>
+      </w:r>
+      <w:r>
+        <w:rPr>
+          <w:rStyle w:val="StringTok"/>
+          <w:sz w:val="20"/>
+          <w:szCs w:val="20"/>
+        </w:rPr>
+        <w:t xml:space="preserve"> </w:t>
+      </w:r>
+      <w:r>
+        <w:rPr>
+          <w:rStyle w:val="KeywordTok"/>
+          <w:sz w:val="20"/>
+          <w:szCs w:val="20"/>
+        </w:rPr>
+        <w:t>data.frame</w:t>
+      </w:r>
+      <w:r>
+        <w:rPr>
+          <w:rStyle w:val="NormalTok"/>
+          <w:sz w:val="20"/>
+          <w:szCs w:val="20"/>
+        </w:rPr>
+        <w:t>(input_control[</w:t>
+      </w:r>
+      <w:r>
+        <w:rPr>
+          <w:rStyle w:val="OperatorTok"/>
+          <w:sz w:val="20"/>
+          <w:szCs w:val="20"/>
+        </w:rPr>
+        <w:t>!</w:t>
+      </w:r>
+      <w:r>
+        <w:rPr>
+          <w:rStyle w:val="KeywordTok"/>
+          <w:sz w:val="20"/>
+          <w:szCs w:val="20"/>
+        </w:rPr>
+        <w:t>is.na</w:t>
+      </w:r>
+      <w:r>
+        <w:rPr>
+          <w:rStyle w:val="NormalTok"/>
+          <w:sz w:val="20"/>
+          <w:szCs w:val="20"/>
+        </w:rPr>
+        <w:t>(input_control</w:t>
+      </w:r>
+      <w:r>
+        <w:rPr>
+          <w:rStyle w:val="OperatorTok"/>
+          <w:sz w:val="20"/>
+          <w:szCs w:val="20"/>
+        </w:rPr>
+        <w:t>$</w:t>
+      </w:r>
+      <w:r>
+        <w:rPr>
+          <w:rStyle w:val="NormalTok"/>
+          <w:sz w:val="20"/>
+          <w:szCs w:val="20"/>
+        </w:rPr>
+        <w:t xml:space="preserve">Filepath),]) </w:t>
+      </w:r>
+      <w:r>
+        <w:rPr>
+          <w:sz w:val="20"/>
+          <w:szCs w:val="20"/>
+        </w:rPr>
+        <w:br/>
+      </w:r>
+      <w:r>
+        <w:rPr>
+          <w:sz w:val="20"/>
+          <w:szCs w:val="20"/>
+        </w:rPr>
+        <w:br/>
+      </w:r>
+      <w:r>
+        <w:rPr>
+          <w:rFonts w:cstheme="minorHAnsi"/>
+        </w:rPr>
+        <w:tab/>
+        <w:t xml:space="preserve">Note that the range parameter is excessively large. This helps if you </w:t>
+      </w:r>
+      <w:r>
+        <w:rPr>
+          <w:rFonts w:cstheme="minorHAnsi"/>
+        </w:rPr>
+        <w:t>have to</w:t>
+      </w:r>
+      <w:r>
+        <w:rPr>
+          <w:rFonts w:cstheme="minorHAnsi"/>
+        </w:rPr>
+        <w:t xml:space="preserve"> add new files to the input control. The </w:t>
+      </w:r>
+      <w:r>
+        <w:rPr>
+          <w:rFonts w:cstheme="minorHAnsi"/>
+        </w:rPr>
+        <w:t>second</w:t>
+      </w:r>
+      <w:r>
+        <w:rPr>
+          <w:rFonts w:cstheme="minorHAnsi"/>
+        </w:rPr>
+        <w:t xml:space="preserve"> line converts input_control to a data frame and removes the NA values at the end of the data (which occur because of the excessive range). </w:t>
+      </w:r>
+      <w:r>
+        <w:rPr>
+          <w:rFonts w:cstheme="minorHAnsi"/>
+        </w:rPr>
+        <w:t xml:space="preserve">The input_control data frame now looks as follows: </w:t>
+      </w:r>
+    </w:p>
+    <w:p>
+      <w:pPr>
+        <w:spacing w:after="0"/>
+        <w:rPr>
+          <w:rFonts w:cstheme="minorHAnsi"/>
+        </w:rPr>
+      </w:pPr>
+    </w:p>
+    <w:p>
+      <w:pPr>
+        <w:spacing w:after="0"/>
+        <w:rPr>
+          <w:rFonts w:cstheme="minorHAnsi"/>
+          <w:b/>
+          <w:bCs/>
+        </w:rPr>
+      </w:pPr>
+      <w:r>
+        <w:rPr>
+          <w:rFonts w:cstheme="minorHAnsi"/>
+          <w:b/>
+          <w:bCs/>
+        </w:rPr>
+        <w:t>input_control</w:t>
+      </w:r>
+    </w:p>
+    <w:p>
+      <w:pPr>
+        <w:spacing w:after="0"/>
+        <w:rPr>
+          <w:rFonts w:cstheme="minorHAnsi"/>
+        </w:rPr>
+      </w:pPr>
+      <w:r>
+        <w:rPr>
+          <w:rFonts w:cstheme="minorHAnsi"/>
+        </w:rPr>
+        <w:drawing>
+          <wp:inline distT="0" distB="0" distL="0" distR="0" wp14:anchorId="7673B76B" wp14:editId="3BFBBDD2">
+            <wp:extent cx="5943600" cy="1645920"/>
+            <wp:effectExtent l="0" t="0" r="0" b="0"/>
+            <wp:docPr id="11" name="Picture 11"/>
+            <wp:cNvGraphicFramePr>
+              <a:graphicFrameLocks xmlns:a="http://schemas.openxmlformats.org/drawingml/2006/main" noChangeAspect="1"/>
+            </wp:cNvGraphicFramePr>
+            <a:graphic xmlns:a="http://schemas.openxmlformats.org/drawingml/2006/main">
+              <a:graphicData uri="http://schemas.openxmlformats.org/drawingml/2006/picture">
+                <pic:pic xmlns:pic="http://schemas.openxmlformats.org/drawingml/2006/picture">
+                  <pic:nvPicPr>
+                    <pic:cNvPr id="1" name=""/>
+                    <pic:cNvPicPr/>
+                  </pic:nvPicPr>
+                  <pic:blipFill>
+                    <a:blip r:embed="rId15"/>
+                    <a:stretch>
+                      <a:fillRect/>
+                    </a:stretch>
+                  </pic:blipFill>
+                  <pic:spPr>
+                    <a:xfrm>
+                      <a:off x="0" y="0"/>
+                      <a:ext cx="5943600" cy="1645920"/>
+                    </a:xfrm>
+                    <a:prstGeom prst="rect">
+                      <a:avLst/>
+                    </a:prstGeom>
+                  </pic:spPr>
+                </pic:pic>
+              </a:graphicData>
+            </a:graphic>
+          </wp:inline>
+        </w:drawing>
+      </w:r>
+    </w:p>
+    <w:p>
+      <w:pPr>
+        <w:spacing w:after="0"/>
+        <w:rPr>
+          <w:rFonts w:cstheme="minorHAnsi"/>
+        </w:rPr>
+      </w:pPr>
+    </w:p>
+    <w:p>
+      <w:pPr>
+        <w:spacing w:after="0"/>
+        <w:rPr>
+          <w:rFonts w:cstheme="minorHAnsi"/>
+        </w:rPr>
+      </w:pPr>
+      <w:r>
+        <w:rPr>
+          <w:rFonts w:cstheme="minorHAnsi"/>
+        </w:rPr>
+        <w:tab/>
+        <w:t xml:space="preserve">Step 2 is to loop through the input_control data frame and use read_excel on the parameters in each row. We do this in the </w:t>
+      </w:r>
+      <w:r>
+        <w:rPr>
+          <w:rFonts w:cstheme="minorHAnsi"/>
+          <w:b/>
+          <w:bCs/>
+        </w:rPr>
+        <w:t>gather_input_data</w:t>
+      </w:r>
+      <w:r>
+        <w:rPr>
+          <w:rFonts w:cstheme="minorHAnsi"/>
+        </w:rPr>
+        <w:t xml:space="preserve"> function. We also handle our erroneous example rows in the Input Control</w:t>
+      </w:r>
+      <w:r>
+        <w:rPr>
+          <w:rFonts w:cstheme="minorHAnsi"/>
+        </w:rPr>
+        <w:t xml:space="preserve"> using a tryCatch</w:t>
       </w:r>
       <w:r>
         <w:rPr>
@@ -1627,50 +2317,1744 @@
         </w:rPr>
         <w:t>.</w:t>
       </w:r>
-    </w:p>
-    <w:p>
-      <w:pPr>
-        <w:pStyle w:val="ListParagraph"/>
-        <w:numPr>
-          <w:ilvl w:val="2"/>
-          <w:numId w:val="3"/>
-        </w:numPr>
-        <w:spacing w:after="0"/>
-        <w:rPr>
-          <w:rFonts w:cstheme="minorHAnsi"/>
-        </w:rPr>
-      </w:pPr>
-      <w:r>
-        <w:rPr>
-          <w:rFonts w:cstheme="minorHAnsi"/>
-        </w:rPr>
-        <w:t>R can be difficult to learn, making portability of the process (to other personnel) challenging.</w:t>
-      </w:r>
-    </w:p>
-    <w:p>
-      <w:pPr>
-        <w:spacing w:after="0"/>
-        <w:rPr>
-          <w:rFonts w:cstheme="minorHAnsi"/>
-        </w:rPr>
-      </w:pPr>
-    </w:p>
-    <w:p>
-      <w:pPr>
-        <w:spacing w:after="0"/>
-        <w:rPr>
-          <w:rFonts w:asciiTheme="majorHAnsi" w:hAnsiTheme="majorHAnsi" w:cstheme="majorHAnsi"/>
-          <w:sz w:val="24"/>
-          <w:szCs w:val="24"/>
-        </w:rPr>
-      </w:pPr>
-      <w:r>
-        <w:rPr>
-          <w:rFonts w:asciiTheme="majorHAnsi" w:hAnsiTheme="majorHAnsi" w:cstheme="majorHAnsi"/>
-          <w:sz w:val="24"/>
-          <w:szCs w:val="24"/>
-        </w:rPr>
-        <w:t>The Solution</w:t>
+      <w:r>
+        <w:rPr>
+          <w:rFonts w:cstheme="minorHAnsi"/>
+        </w:rPr>
+        <w:t xml:space="preserve"> </w:t>
+      </w:r>
+      <w:r>
+        <w:rPr>
+          <w:rFonts w:cstheme="minorHAnsi"/>
+        </w:rPr>
+        <w:t>Similarl</w:t>
+      </w:r>
+      <w:r>
+        <w:rPr>
+          <w:rFonts w:cstheme="minorHAnsi"/>
+        </w:rPr>
+        <w:t xml:space="preserve"> to how we removed the extraneous rows from the Input Control, we also removed the extraneous rows from Workpaper 2. </w:t>
+      </w:r>
+      <w:r>
+        <w:rPr>
+          <w:rFonts w:cstheme="minorHAnsi"/>
+        </w:rPr>
+        <w:t>I’ve omitted the code for Step 2</w:t>
+      </w:r>
+      <w:r>
+        <w:rPr>
+          <w:rFonts w:cstheme="minorHAnsi"/>
+        </w:rPr>
+        <w:t xml:space="preserve"> because it is rather lengthy</w:t>
+      </w:r>
+      <w:r>
+        <w:rPr>
+          <w:rFonts w:cstheme="minorHAnsi"/>
+        </w:rPr>
+        <w:t>, but it results in a list of two data frames. One</w:t>
+      </w:r>
+      <w:r>
+        <w:rPr>
+          <w:rFonts w:cstheme="minorHAnsi"/>
+        </w:rPr>
+        <w:t xml:space="preserve"> </w:t>
+      </w:r>
+      <w:r>
+        <w:rPr>
+          <w:rFonts w:cstheme="minorHAnsi"/>
+        </w:rPr>
+        <w:t>is an augmented version of input_control and the other is called input_data. I assign these data frames to input_list via:</w:t>
+      </w:r>
+    </w:p>
+    <w:p>
+      <w:pPr>
+        <w:spacing w:after="0"/>
+        <w:rPr>
+          <w:rStyle w:val="NormalTok"/>
+          <w:sz w:val="20"/>
+          <w:szCs w:val="20"/>
+        </w:rPr>
+      </w:pPr>
+      <w:r>
+        <w:rPr>
+          <w:sz w:val="20"/>
+          <w:szCs w:val="20"/>
+        </w:rPr>
+        <w:lastRenderedPageBreak/>
+        <w:br/>
+      </w:r>
+      <w:r>
+        <w:rPr>
+          <w:rStyle w:val="NormalTok"/>
+          <w:sz w:val="20"/>
+          <w:szCs w:val="20"/>
+        </w:rPr>
+        <w:t>input_list = list()</w:t>
+      </w:r>
+    </w:p>
+    <w:p>
+      <w:pPr>
+        <w:spacing w:after="0"/>
+        <w:rPr>
+          <w:rStyle w:val="NormalTok"/>
+          <w:sz w:val="20"/>
+          <w:szCs w:val="20"/>
+        </w:rPr>
+      </w:pPr>
+      <w:r>
+        <w:rPr>
+          <w:rStyle w:val="CommentTok"/>
+          <w:sz w:val="20"/>
+          <w:szCs w:val="20"/>
+        </w:rPr>
+        <w:t xml:space="preserve"># </w:t>
+      </w:r>
+      <w:r>
+        <w:rPr>
+          <w:rStyle w:val="CommentTok"/>
+          <w:sz w:val="20"/>
+          <w:szCs w:val="20"/>
+        </w:rPr>
+        <w:t>Code omitted</w:t>
+      </w:r>
+    </w:p>
+    <w:p>
+      <w:pPr>
+        <w:spacing w:after="0"/>
+        <w:rPr>
+          <w:sz w:val="20"/>
+          <w:szCs w:val="20"/>
+        </w:rPr>
+      </w:pPr>
+      <w:r>
+        <w:rPr>
+          <w:rStyle w:val="NormalTok"/>
+          <w:sz w:val="20"/>
+          <w:szCs w:val="20"/>
+        </w:rPr>
+        <w:t>input_list[[</w:t>
+      </w:r>
+      <w:r>
+        <w:rPr>
+          <w:rStyle w:val="StringTok"/>
+          <w:sz w:val="20"/>
+          <w:szCs w:val="20"/>
+        </w:rPr>
+        <w:t>"input_control"</w:t>
+      </w:r>
+      <w:r>
+        <w:rPr>
+          <w:rStyle w:val="NormalTok"/>
+          <w:sz w:val="20"/>
+          <w:szCs w:val="20"/>
+        </w:rPr>
+        <w:t>]] =</w:t>
+      </w:r>
+      <w:r>
+        <w:rPr>
+          <w:rStyle w:val="StringTok"/>
+          <w:sz w:val="20"/>
+          <w:szCs w:val="20"/>
+        </w:rPr>
+        <w:t xml:space="preserve"> </w:t>
+      </w:r>
+      <w:r>
+        <w:rPr>
+          <w:rStyle w:val="NormalTok"/>
+          <w:sz w:val="20"/>
+          <w:szCs w:val="20"/>
+        </w:rPr>
+        <w:t>input_control</w:t>
+      </w:r>
+      <w:r>
+        <w:rPr>
+          <w:sz w:val="20"/>
+          <w:szCs w:val="20"/>
+        </w:rPr>
+        <w:br/>
+      </w:r>
+      <w:r>
+        <w:rPr>
+          <w:rStyle w:val="NormalTok"/>
+          <w:sz w:val="20"/>
+          <w:szCs w:val="20"/>
+        </w:rPr>
+        <w:t>input_list[[</w:t>
+      </w:r>
+      <w:r>
+        <w:rPr>
+          <w:rStyle w:val="StringTok"/>
+          <w:sz w:val="20"/>
+          <w:szCs w:val="20"/>
+        </w:rPr>
+        <w:t>"input_data"</w:t>
+      </w:r>
+      <w:r>
+        <w:rPr>
+          <w:rStyle w:val="NormalTok"/>
+          <w:sz w:val="20"/>
+          <w:szCs w:val="20"/>
+        </w:rPr>
+        <w:t>]] =</w:t>
+      </w:r>
+      <w:r>
+        <w:rPr>
+          <w:rStyle w:val="StringTok"/>
+          <w:sz w:val="20"/>
+          <w:szCs w:val="20"/>
+        </w:rPr>
+        <w:t xml:space="preserve"> </w:t>
+      </w:r>
+      <w:r>
+        <w:rPr>
+          <w:rStyle w:val="NormalTok"/>
+          <w:sz w:val="20"/>
+          <w:szCs w:val="20"/>
+        </w:rPr>
+        <w:t>input_dat</w:t>
+      </w:r>
+      <w:r>
+        <w:rPr>
+          <w:rStyle w:val="NormalTok"/>
+          <w:sz w:val="20"/>
+          <w:szCs w:val="20"/>
+        </w:rPr>
+        <w:t>a</w:t>
+      </w:r>
+    </w:p>
+    <w:p>
+      <w:pPr>
+        <w:spacing w:after="0"/>
+        <w:rPr>
+          <w:rFonts w:cstheme="minorHAnsi"/>
+        </w:rPr>
+      </w:pPr>
+    </w:p>
+    <w:p>
+      <w:pPr>
+        <w:spacing w:after="0"/>
+        <w:rPr>
+          <w:rFonts w:cstheme="minorHAnsi"/>
+        </w:rPr>
+      </w:pPr>
+      <w:r>
+        <w:rPr>
+          <w:rFonts w:cstheme="minorHAnsi"/>
+        </w:rPr>
+        <w:t>Now they are as follows:</w:t>
+      </w:r>
+    </w:p>
+    <w:p>
+      <w:pPr>
+        <w:spacing w:after="0"/>
+        <w:rPr>
+          <w:rFonts w:cstheme="minorHAnsi"/>
+        </w:rPr>
+      </w:pPr>
+    </w:p>
+    <w:p>
+      <w:pPr>
+        <w:spacing w:after="0"/>
+        <w:rPr>
+          <w:rFonts w:cstheme="minorHAnsi"/>
+          <w:b/>
+          <w:bCs/>
+        </w:rPr>
+      </w:pPr>
+      <w:r>
+        <w:rPr>
+          <w:rFonts w:cstheme="minorHAnsi"/>
+          <w:b/>
+          <w:bCs/>
+        </w:rPr>
+        <w:t>input_list[[</w:t>
+      </w:r>
+      <w:r>
+        <w:rPr>
+          <w:rFonts w:cstheme="minorHAnsi"/>
+          <w:b/>
+          <w:bCs/>
+        </w:rPr>
+        <w:t>“</w:t>
+      </w:r>
+      <w:r>
+        <w:rPr>
+          <w:rFonts w:cstheme="minorHAnsi"/>
+          <w:b/>
+          <w:bCs/>
+        </w:rPr>
+        <w:t>input_control</w:t>
+      </w:r>
+      <w:r>
+        <w:rPr>
+          <w:rFonts w:cstheme="minorHAnsi"/>
+          <w:b/>
+          <w:bCs/>
+        </w:rPr>
+        <w:t>”</w:t>
+      </w:r>
+      <w:r>
+        <w:rPr>
+          <w:rFonts w:cstheme="minorHAnsi"/>
+          <w:b/>
+          <w:bCs/>
+        </w:rPr>
+        <w:t>]]</w:t>
+      </w:r>
+    </w:p>
+    <w:p>
+      <w:pPr>
+        <w:spacing w:after="0"/>
+        <w:rPr>
+          <w:rFonts w:cstheme="minorHAnsi"/>
+          <w:b/>
+          <w:bCs/>
+        </w:rPr>
+      </w:pPr>
+      <w:r>
+        <w:rPr>
+          <w:rFonts w:cstheme="minorHAnsi"/>
+          <w:b/>
+          <w:bCs/>
+        </w:rPr>
+        <w:drawing>
+          <wp:inline distT="0" distB="0" distL="0" distR="0" wp14:anchorId="634871D9" wp14:editId="59A3E1BC">
+            <wp:extent cx="5932401" cy="941832"/>
+            <wp:effectExtent l="0" t="0" r="0" b="0"/>
+            <wp:docPr id="12" name="Picture 12"/>
+            <wp:cNvGraphicFramePr>
+              <a:graphicFrameLocks xmlns:a="http://schemas.openxmlformats.org/drawingml/2006/main" noChangeAspect="1"/>
+            </wp:cNvGraphicFramePr>
+            <a:graphic xmlns:a="http://schemas.openxmlformats.org/drawingml/2006/main">
+              <a:graphicData uri="http://schemas.openxmlformats.org/drawingml/2006/picture">
+                <pic:pic xmlns:pic="http://schemas.openxmlformats.org/drawingml/2006/picture">
+                  <pic:nvPicPr>
+                    <pic:cNvPr id="1" name=""/>
+                    <pic:cNvPicPr/>
+                  </pic:nvPicPr>
+                  <pic:blipFill>
+                    <a:blip r:embed="rId16"/>
+                    <a:stretch>
+                      <a:fillRect/>
+                    </a:stretch>
+                  </pic:blipFill>
+                  <pic:spPr>
+                    <a:xfrm>
+                      <a:off x="0" y="0"/>
+                      <a:ext cx="5932401" cy="941832"/>
+                    </a:xfrm>
+                    <a:prstGeom prst="rect">
+                      <a:avLst/>
+                    </a:prstGeom>
+                  </pic:spPr>
+                </pic:pic>
+              </a:graphicData>
+            </a:graphic>
+          </wp:inline>
+        </w:drawing>
+      </w:r>
+    </w:p>
+    <w:p>
+      <w:pPr>
+        <w:spacing w:after="0"/>
+        <w:rPr>
+          <w:rFonts w:cstheme="minorHAnsi"/>
+        </w:rPr>
+      </w:pPr>
+    </w:p>
+    <w:p>
+      <w:pPr>
+        <w:spacing w:after="0"/>
+        <w:rPr>
+          <w:rFonts w:cstheme="minorHAnsi"/>
+          <w:b/>
+          <w:bCs/>
+        </w:rPr>
+      </w:pPr>
+      <w:r>
+        <w:rPr>
+          <w:rFonts w:cstheme="minorHAnsi"/>
+          <w:b/>
+          <w:bCs/>
+        </w:rPr>
+        <w:t>input_list[[</w:t>
+      </w:r>
+      <w:r>
+        <w:rPr>
+          <w:rFonts w:cstheme="minorHAnsi"/>
+          <w:b/>
+          <w:bCs/>
+        </w:rPr>
+        <w:t>“input_data”</w:t>
+      </w:r>
+      <w:r>
+        <w:rPr>
+          <w:rFonts w:cstheme="minorHAnsi"/>
+          <w:b/>
+          <w:bCs/>
+        </w:rPr>
+        <w:t>]]</w:t>
+      </w:r>
+      <w:r>
+        <w:rPr>
+          <w:rFonts w:cstheme="minorHAnsi"/>
+          <w:b/>
+          <w:bCs/>
+        </w:rPr>
+        <w:t xml:space="preserve"> (rows 1-10 out of 27)</w:t>
+      </w:r>
+    </w:p>
+    <w:p>
+      <w:pPr>
+        <w:spacing w:after="0"/>
+        <w:rPr>
+          <w:rFonts w:cstheme="minorHAnsi"/>
+        </w:rPr>
+      </w:pPr>
+      <w:r>
+        <w:rPr>
+          <w:rFonts w:cstheme="minorHAnsi"/>
+        </w:rPr>
+        <w:drawing>
+          <wp:inline distT="0" distB="0" distL="0" distR="0" wp14:anchorId="4DBE09AD" wp14:editId="3CCF30D6">
+            <wp:extent cx="5943600" cy="3026664"/>
+            <wp:effectExtent l="0" t="0" r="0" b="2540"/>
+            <wp:docPr id="13" name="Picture 13"/>
+            <wp:cNvGraphicFramePr>
+              <a:graphicFrameLocks xmlns:a="http://schemas.openxmlformats.org/drawingml/2006/main" noChangeAspect="1"/>
+            </wp:cNvGraphicFramePr>
+            <a:graphic xmlns:a="http://schemas.openxmlformats.org/drawingml/2006/main">
+              <a:graphicData uri="http://schemas.openxmlformats.org/drawingml/2006/picture">
+                <pic:pic xmlns:pic="http://schemas.openxmlformats.org/drawingml/2006/picture">
+                  <pic:nvPicPr>
+                    <pic:cNvPr id="1" name=""/>
+                    <pic:cNvPicPr/>
+                  </pic:nvPicPr>
+                  <pic:blipFill>
+                    <a:blip r:embed="rId17"/>
+                    <a:stretch>
+                      <a:fillRect/>
+                    </a:stretch>
+                  </pic:blipFill>
+                  <pic:spPr>
+                    <a:xfrm>
+                      <a:off x="0" y="0"/>
+                      <a:ext cx="5943600" cy="3026664"/>
+                    </a:xfrm>
+                    <a:prstGeom prst="rect">
+                      <a:avLst/>
+                    </a:prstGeom>
+                  </pic:spPr>
+                </pic:pic>
+              </a:graphicData>
+            </a:graphic>
+          </wp:inline>
+        </w:drawing>
+      </w:r>
+    </w:p>
+    <w:p>
+      <w:pPr>
+        <w:spacing w:after="0"/>
+        <w:rPr>
+          <w:rFonts w:cstheme="minorHAnsi"/>
+        </w:rPr>
+      </w:pPr>
+    </w:p>
+    <w:p>
+      <w:pPr>
+        <w:spacing w:after="0"/>
+        <w:ind w:firstLine="720"/>
+        <w:rPr>
+          <w:rFonts w:cstheme="minorHAnsi"/>
+        </w:rPr>
+      </w:pPr>
+      <w:r>
+        <w:rPr>
+          <w:rFonts w:cstheme="minorHAnsi"/>
+        </w:rPr>
+        <w:t xml:space="preserve">Note the two extra columns in input_control. We can use these to track which files imported successfully and what went wrong with the files that failed. </w:t>
+      </w:r>
+    </w:p>
+    <w:p>
+      <w:pPr>
+        <w:spacing w:after="0"/>
+        <w:ind w:firstLine="720"/>
+        <w:rPr>
+          <w:rFonts w:cstheme="minorHAnsi"/>
+        </w:rPr>
+      </w:pPr>
+    </w:p>
+    <w:p>
+      <w:pPr>
+        <w:spacing w:after="0"/>
+        <w:ind w:firstLine="720"/>
+        <w:rPr>
+          <w:rFonts w:cstheme="minorHAnsi"/>
+        </w:rPr>
+      </w:pPr>
+      <w:r>
+        <w:rPr>
+          <w:rFonts w:cstheme="minorHAnsi"/>
+        </w:rPr>
+        <w:t xml:space="preserve">Step 3 is to summarize the data. We do this in the </w:t>
+      </w:r>
+      <w:r>
+        <w:rPr>
+          <w:rFonts w:cstheme="minorHAnsi"/>
+          <w:b/>
+          <w:bCs/>
+        </w:rPr>
+        <w:t>aggregate_input_data</w:t>
+      </w:r>
+      <w:r>
+        <w:rPr>
+          <w:rFonts w:cstheme="minorHAnsi"/>
+        </w:rPr>
+        <w:t xml:space="preserve"> function</w:t>
+      </w:r>
+      <w:r>
+        <w:rPr>
+          <w:rFonts w:cstheme="minorHAnsi"/>
+        </w:rPr>
+        <w:t xml:space="preserve"> using </w:t>
+      </w:r>
+      <w:r>
+        <w:rPr>
+          <w:rFonts w:cstheme="minorHAnsi"/>
+        </w:rPr>
+        <w:t>elegant</w:t>
+      </w:r>
+      <w:r>
+        <w:rPr>
+          <w:rFonts w:cstheme="minorHAnsi"/>
+        </w:rPr>
+        <w:t xml:space="preserve"> dplyr functions</w:t>
+      </w:r>
+      <w:r>
+        <w:rPr>
+          <w:rFonts w:cstheme="minorHAnsi"/>
+        </w:rPr>
+        <w:t>.</w:t>
+      </w:r>
+      <w:r>
+        <w:rPr>
+          <w:rFonts w:cstheme="minorHAnsi"/>
+        </w:rPr>
+        <w:t xml:space="preserve"> We store our results in a list called aggregate_list. We keep the old input_list along with our new summary. </w:t>
+      </w:r>
+    </w:p>
+    <w:p>
+      <w:pPr>
+        <w:spacing w:after="0"/>
+        <w:rPr>
+          <w:rFonts w:cstheme="minorHAnsi"/>
+        </w:rPr>
+      </w:pPr>
+    </w:p>
+    <w:p>
+      <w:pPr>
+        <w:spacing w:after="0"/>
+        <w:rPr>
+          <w:rFonts w:cstheme="minorHAnsi"/>
+          <w:sz w:val="20"/>
+          <w:szCs w:val="20"/>
+        </w:rPr>
+      </w:pPr>
+      <w:r>
+        <w:rPr>
+          <w:rStyle w:val="NormalTok"/>
+          <w:sz w:val="20"/>
+          <w:szCs w:val="20"/>
+        </w:rPr>
+        <w:t>aggregate_list =</w:t>
+      </w:r>
+      <w:r>
+        <w:rPr>
+          <w:rStyle w:val="StringTok"/>
+          <w:sz w:val="20"/>
+          <w:szCs w:val="20"/>
+        </w:rPr>
+        <w:t xml:space="preserve"> </w:t>
+      </w:r>
+      <w:r>
+        <w:rPr>
+          <w:rStyle w:val="KeywordTok"/>
+          <w:sz w:val="20"/>
+          <w:szCs w:val="20"/>
+        </w:rPr>
+        <w:t>list</w:t>
+      </w:r>
+      <w:r>
+        <w:rPr>
+          <w:rStyle w:val="NormalTok"/>
+          <w:sz w:val="20"/>
+          <w:szCs w:val="20"/>
+        </w:rPr>
+        <w:t>()</w:t>
+      </w:r>
+      <w:r>
+        <w:rPr>
+          <w:sz w:val="20"/>
+          <w:szCs w:val="20"/>
+        </w:rPr>
+        <w:br/>
+      </w:r>
+      <w:r>
+        <w:rPr>
+          <w:rStyle w:val="NormalTok"/>
+          <w:sz w:val="20"/>
+          <w:szCs w:val="20"/>
+        </w:rPr>
+        <w:t>aggregate_list[[</w:t>
+      </w:r>
+      <w:r>
+        <w:rPr>
+          <w:rStyle w:val="StringTok"/>
+          <w:sz w:val="20"/>
+          <w:szCs w:val="20"/>
+        </w:rPr>
+        <w:t>"input_control"</w:t>
+      </w:r>
+      <w:r>
+        <w:rPr>
+          <w:rStyle w:val="NormalTok"/>
+          <w:sz w:val="20"/>
+          <w:szCs w:val="20"/>
+        </w:rPr>
+        <w:t>]] =</w:t>
+      </w:r>
+      <w:r>
+        <w:rPr>
+          <w:rStyle w:val="StringTok"/>
+          <w:sz w:val="20"/>
+          <w:szCs w:val="20"/>
+        </w:rPr>
+        <w:t xml:space="preserve"> </w:t>
+      </w:r>
+      <w:r>
+        <w:rPr>
+          <w:rStyle w:val="NormalTok"/>
+          <w:sz w:val="20"/>
+          <w:szCs w:val="20"/>
+        </w:rPr>
+        <w:t>input_list[[</w:t>
+      </w:r>
+      <w:r>
+        <w:rPr>
+          <w:rStyle w:val="StringTok"/>
+          <w:sz w:val="20"/>
+          <w:szCs w:val="20"/>
+        </w:rPr>
+        <w:t>"input_control"</w:t>
+      </w:r>
+      <w:r>
+        <w:rPr>
+          <w:rStyle w:val="NormalTok"/>
+          <w:sz w:val="20"/>
+          <w:szCs w:val="20"/>
+        </w:rPr>
+        <w:t>]]</w:t>
+      </w:r>
+      <w:r>
+        <w:rPr>
+          <w:sz w:val="20"/>
+          <w:szCs w:val="20"/>
+        </w:rPr>
+        <w:br/>
+      </w:r>
+      <w:r>
+        <w:rPr>
+          <w:rStyle w:val="NormalTok"/>
+          <w:sz w:val="20"/>
+          <w:szCs w:val="20"/>
+        </w:rPr>
+        <w:t>aggregate_list[[</w:t>
+      </w:r>
+      <w:r>
+        <w:rPr>
+          <w:rStyle w:val="StringTok"/>
+          <w:sz w:val="20"/>
+          <w:szCs w:val="20"/>
+        </w:rPr>
+        <w:t>"input_data"</w:t>
+      </w:r>
+      <w:r>
+        <w:rPr>
+          <w:rStyle w:val="NormalTok"/>
+          <w:sz w:val="20"/>
+          <w:szCs w:val="20"/>
+        </w:rPr>
+        <w:t>]] =</w:t>
+      </w:r>
+      <w:r>
+        <w:rPr>
+          <w:rStyle w:val="StringTok"/>
+          <w:sz w:val="20"/>
+          <w:szCs w:val="20"/>
+        </w:rPr>
+        <w:t xml:space="preserve"> </w:t>
+      </w:r>
+      <w:r>
+        <w:rPr>
+          <w:rStyle w:val="NormalTok"/>
+          <w:sz w:val="20"/>
+          <w:szCs w:val="20"/>
+        </w:rPr>
+        <w:t>input_list[[</w:t>
+      </w:r>
+      <w:r>
+        <w:rPr>
+          <w:rStyle w:val="StringTok"/>
+          <w:sz w:val="20"/>
+          <w:szCs w:val="20"/>
+        </w:rPr>
+        <w:t>"input_data"</w:t>
+      </w:r>
+      <w:r>
+        <w:rPr>
+          <w:rStyle w:val="NormalTok"/>
+          <w:sz w:val="20"/>
+          <w:szCs w:val="20"/>
+        </w:rPr>
+        <w:t>]]</w:t>
+      </w:r>
+      <w:r>
+        <w:rPr>
+          <w:sz w:val="20"/>
+          <w:szCs w:val="20"/>
+        </w:rPr>
+        <w:br/>
+      </w:r>
+      <w:r>
+        <w:rPr>
+          <w:rStyle w:val="NormalTok"/>
+          <w:sz w:val="20"/>
+          <w:szCs w:val="20"/>
+        </w:rPr>
+        <w:t>aggregate_list[[</w:t>
+      </w:r>
+      <w:r>
+        <w:rPr>
+          <w:rStyle w:val="StringTok"/>
+          <w:sz w:val="20"/>
+          <w:szCs w:val="20"/>
+        </w:rPr>
+        <w:t>"summary"</w:t>
+      </w:r>
+      <w:r>
+        <w:rPr>
+          <w:rStyle w:val="NormalTok"/>
+          <w:sz w:val="20"/>
+          <w:szCs w:val="20"/>
+        </w:rPr>
+        <w:t>]] =</w:t>
+      </w:r>
+      <w:r>
+        <w:rPr>
+          <w:rStyle w:val="StringTok"/>
+          <w:sz w:val="20"/>
+          <w:szCs w:val="20"/>
+        </w:rPr>
+        <w:t xml:space="preserve"> </w:t>
+      </w:r>
+      <w:r>
+        <w:rPr>
+          <w:rStyle w:val="KeywordTok"/>
+          <w:sz w:val="20"/>
+          <w:szCs w:val="20"/>
+        </w:rPr>
+        <w:t>data.frame</w:t>
+      </w:r>
+      <w:r>
+        <w:rPr>
+          <w:rStyle w:val="NormalTok"/>
+          <w:sz w:val="20"/>
+          <w:szCs w:val="20"/>
+        </w:rPr>
+        <w:t>(input_list[[</w:t>
+      </w:r>
+      <w:r>
+        <w:rPr>
+          <w:rStyle w:val="StringTok"/>
+          <w:sz w:val="20"/>
+          <w:szCs w:val="20"/>
+        </w:rPr>
+        <w:t>"input_data"</w:t>
+      </w:r>
+      <w:r>
+        <w:rPr>
+          <w:rStyle w:val="NormalTok"/>
+          <w:sz w:val="20"/>
+          <w:szCs w:val="20"/>
+        </w:rPr>
+        <w:t xml:space="preserve">]] </w:t>
+      </w:r>
+      <w:r>
+        <w:rPr>
+          <w:rStyle w:val="OperatorTok"/>
+          <w:sz w:val="20"/>
+          <w:szCs w:val="20"/>
+        </w:rPr>
+        <w:t>%&gt;%</w:t>
+      </w:r>
+      <w:r>
+        <w:rPr>
+          <w:rStyle w:val="StringTok"/>
+          <w:sz w:val="20"/>
+          <w:szCs w:val="20"/>
+        </w:rPr>
+        <w:t xml:space="preserve"> </w:t>
+      </w:r>
+      <w:r>
+        <w:rPr>
+          <w:rStyle w:val="KeywordTok"/>
+          <w:sz w:val="20"/>
+          <w:szCs w:val="20"/>
+        </w:rPr>
+        <w:lastRenderedPageBreak/>
+        <w:t>group_by</w:t>
+      </w:r>
+      <w:r>
+        <w:rPr>
+          <w:rStyle w:val="NormalTok"/>
+          <w:sz w:val="20"/>
+          <w:szCs w:val="20"/>
+        </w:rPr>
+        <w:t>(</w:t>
+      </w:r>
+      <w:r>
+        <w:rPr>
+          <w:rStyle w:val="StringTok"/>
+          <w:sz w:val="20"/>
+          <w:szCs w:val="20"/>
+        </w:rPr>
+        <w:t>`</w:t>
+      </w:r>
+      <w:r>
+        <w:rPr>
+          <w:rStyle w:val="DataTypeTok"/>
+          <w:sz w:val="20"/>
+          <w:szCs w:val="20"/>
+        </w:rPr>
+        <w:t>Account Number</w:t>
+      </w:r>
+      <w:r>
+        <w:rPr>
+          <w:rStyle w:val="StringTok"/>
+          <w:sz w:val="20"/>
+          <w:szCs w:val="20"/>
+        </w:rPr>
+        <w:t>`</w:t>
+      </w:r>
+      <w:r>
+        <w:rPr>
+          <w:rStyle w:val="NormalTok"/>
+          <w:sz w:val="20"/>
+          <w:szCs w:val="20"/>
+        </w:rPr>
+        <w:t xml:space="preserve">) </w:t>
+      </w:r>
+      <w:r>
+        <w:rPr>
+          <w:rStyle w:val="OperatorTok"/>
+          <w:sz w:val="20"/>
+          <w:szCs w:val="20"/>
+        </w:rPr>
+        <w:t>%&gt;%</w:t>
+      </w:r>
+      <w:r>
+        <w:rPr>
+          <w:rStyle w:val="StringTok"/>
+          <w:sz w:val="20"/>
+          <w:szCs w:val="20"/>
+        </w:rPr>
+        <w:t xml:space="preserve"> </w:t>
+      </w:r>
+      <w:r>
+        <w:rPr>
+          <w:rStyle w:val="KeywordTok"/>
+          <w:sz w:val="20"/>
+          <w:szCs w:val="20"/>
+        </w:rPr>
+        <w:t>summarise</w:t>
+      </w:r>
+      <w:r>
+        <w:rPr>
+          <w:rStyle w:val="NormalTok"/>
+          <w:sz w:val="20"/>
+          <w:szCs w:val="20"/>
+        </w:rPr>
+        <w:t>(</w:t>
+      </w:r>
+      <w:r>
+        <w:rPr>
+          <w:rStyle w:val="DataTypeTok"/>
+          <w:sz w:val="20"/>
+          <w:szCs w:val="20"/>
+        </w:rPr>
+        <w:t>Amount =</w:t>
+      </w:r>
+      <w:r>
+        <w:rPr>
+          <w:rStyle w:val="NormalTok"/>
+          <w:sz w:val="20"/>
+          <w:szCs w:val="20"/>
+        </w:rPr>
+        <w:t xml:space="preserve"> </w:t>
+      </w:r>
+      <w:r>
+        <w:rPr>
+          <w:rStyle w:val="KeywordTok"/>
+          <w:sz w:val="20"/>
+          <w:szCs w:val="20"/>
+        </w:rPr>
+        <w:t>sum</w:t>
+      </w:r>
+      <w:r>
+        <w:rPr>
+          <w:rStyle w:val="NormalTok"/>
+          <w:sz w:val="20"/>
+          <w:szCs w:val="20"/>
+        </w:rPr>
+        <w:t>(Amount)))</w:t>
+      </w:r>
+      <w:r>
+        <w:rPr>
+          <w:sz w:val="20"/>
+          <w:szCs w:val="20"/>
+        </w:rPr>
+        <w:br/>
+      </w:r>
+    </w:p>
+    <w:p>
+      <w:pPr>
+        <w:spacing w:after="0"/>
+        <w:rPr>
+          <w:rFonts w:cstheme="minorHAnsi"/>
+        </w:rPr>
+      </w:pPr>
+      <w:r>
+        <w:rPr>
+          <w:rFonts w:cstheme="minorHAnsi"/>
+        </w:rPr>
+        <w:t xml:space="preserve">The summary now appears as follows: </w:t>
+      </w:r>
+    </w:p>
+    <w:p>
+      <w:pPr>
+        <w:spacing w:after="0"/>
+        <w:rPr>
+          <w:rFonts w:cstheme="minorHAnsi"/>
+        </w:rPr>
+      </w:pPr>
+    </w:p>
+    <w:p>
+      <w:pPr>
+        <w:spacing w:after="0"/>
+        <w:rPr>
+          <w:rFonts w:cstheme="minorHAnsi"/>
+          <w:b/>
+          <w:bCs/>
+        </w:rPr>
+      </w:pPr>
+      <w:r>
+        <w:rPr>
+          <w:rFonts w:cstheme="minorHAnsi"/>
+          <w:b/>
+          <w:bCs/>
+        </w:rPr>
+        <w:t>aggregate_list[["summary"]]</w:t>
+      </w:r>
+    </w:p>
+    <w:p>
+      <w:pPr>
+        <w:spacing w:after="0"/>
+        <w:rPr>
+          <w:rFonts w:cstheme="minorHAnsi"/>
+        </w:rPr>
+      </w:pPr>
+      <w:r>
+        <w:rPr>
+          <w:rFonts w:cstheme="minorHAnsi"/>
+        </w:rPr>
+        <w:drawing>
+          <wp:inline distT="0" distB="0" distL="0" distR="0" wp14:anchorId="07DEB460" wp14:editId="05BA7EC7">
+            <wp:extent cx="2448267" cy="2238687"/>
+            <wp:effectExtent l="0" t="0" r="9525" b="0"/>
+            <wp:docPr id="14" name="Picture 14"/>
+            <wp:cNvGraphicFramePr>
+              <a:graphicFrameLocks xmlns:a="http://schemas.openxmlformats.org/drawingml/2006/main" noChangeAspect="1"/>
+            </wp:cNvGraphicFramePr>
+            <a:graphic xmlns:a="http://schemas.openxmlformats.org/drawingml/2006/main">
+              <a:graphicData uri="http://schemas.openxmlformats.org/drawingml/2006/picture">
+                <pic:pic xmlns:pic="http://schemas.openxmlformats.org/drawingml/2006/picture">
+                  <pic:nvPicPr>
+                    <pic:cNvPr id="1" name=""/>
+                    <pic:cNvPicPr/>
+                  </pic:nvPicPr>
+                  <pic:blipFill>
+                    <a:blip r:embed="rId18"/>
+                    <a:stretch>
+                      <a:fillRect/>
+                    </a:stretch>
+                  </pic:blipFill>
+                  <pic:spPr>
+                    <a:xfrm>
+                      <a:off x="0" y="0"/>
+                      <a:ext cx="2448267" cy="2238687"/>
+                    </a:xfrm>
+                    <a:prstGeom prst="rect">
+                      <a:avLst/>
+                    </a:prstGeom>
+                  </pic:spPr>
+                </pic:pic>
+              </a:graphicData>
+            </a:graphic>
+          </wp:inline>
+        </w:drawing>
+      </w:r>
+    </w:p>
+    <w:p>
+      <w:pPr>
+        <w:spacing w:after="0"/>
+        <w:rPr>
+          <w:rFonts w:cstheme="minorHAnsi"/>
+        </w:rPr>
+      </w:pPr>
+    </w:p>
+    <w:p>
+      <w:pPr>
+        <w:spacing w:after="0"/>
+        <w:ind w:firstLine="720"/>
+        <w:rPr>
+          <w:rFonts w:cstheme="minorHAnsi"/>
+        </w:rPr>
+      </w:pPr>
+      <w:r>
+        <w:rPr>
+          <w:rFonts w:cstheme="minorHAnsi"/>
+        </w:rPr>
+        <w:t xml:space="preserve">Note that these values are exactly the same as the ones we started with in </w:t>
+      </w:r>
+      <w:r>
+        <w:rPr>
+          <w:rFonts w:cstheme="minorHAnsi"/>
+          <w:b/>
+          <w:bCs/>
+        </w:rPr>
+        <w:t>Ledger Balances.xlsx</w:t>
+      </w:r>
+      <w:r>
+        <w:rPr>
+          <w:rFonts w:cstheme="minorHAnsi"/>
+        </w:rPr>
+        <w:t xml:space="preserve">. Huzzah! </w:t>
+      </w:r>
+    </w:p>
+    <w:p>
+      <w:pPr>
+        <w:spacing w:after="0"/>
+        <w:rPr>
+          <w:rFonts w:cstheme="minorHAnsi"/>
+        </w:rPr>
+      </w:pPr>
+    </w:p>
+    <w:p>
+      <w:pPr>
+        <w:spacing w:after="0"/>
+        <w:ind w:firstLine="720"/>
+        <w:rPr>
+          <w:rFonts w:cstheme="minorHAnsi"/>
+        </w:rPr>
+      </w:pPr>
+      <w:r>
+        <w:rPr>
+          <w:rFonts w:cstheme="minorHAnsi"/>
+        </w:rPr>
+        <w:t xml:space="preserve">Step </w:t>
+      </w:r>
+      <w:r>
+        <w:rPr>
+          <w:rFonts w:cstheme="minorHAnsi"/>
+        </w:rPr>
+        <w:t>4</w:t>
+      </w:r>
+      <w:r>
+        <w:rPr>
+          <w:rFonts w:cstheme="minorHAnsi"/>
+        </w:rPr>
+        <w:t xml:space="preserve"> is to </w:t>
+      </w:r>
+      <w:r>
+        <w:rPr>
+          <w:rFonts w:cstheme="minorHAnsi"/>
+        </w:rPr>
+        <w:t>output the results</w:t>
+      </w:r>
+      <w:r>
+        <w:rPr>
+          <w:rFonts w:cstheme="minorHAnsi"/>
+        </w:rPr>
+        <w:t xml:space="preserve">. We do this in the </w:t>
+      </w:r>
+      <w:r>
+        <w:rPr>
+          <w:rFonts w:cstheme="minorHAnsi"/>
+          <w:b/>
+          <w:bCs/>
+        </w:rPr>
+        <w:t>output_results</w:t>
+      </w:r>
+      <w:r>
+        <w:rPr>
+          <w:rFonts w:cstheme="minorHAnsi"/>
+        </w:rPr>
+        <w:t xml:space="preserve"> function</w:t>
+      </w:r>
+      <w:r>
+        <w:rPr>
+          <w:rFonts w:cstheme="minorHAnsi"/>
+        </w:rPr>
+        <w:t xml:space="preserve"> using the writexl package</w:t>
+      </w:r>
+      <w:r>
+        <w:rPr>
+          <w:rFonts w:cstheme="minorHAnsi"/>
+        </w:rPr>
+        <w:t xml:space="preserve"> as follows: </w:t>
+      </w:r>
+    </w:p>
+    <w:p>
+      <w:pPr>
+        <w:spacing w:after="0"/>
+        <w:rPr>
+          <w:rFonts w:cstheme="minorHAnsi"/>
+        </w:rPr>
+      </w:pPr>
+    </w:p>
+    <w:p>
+      <w:pPr>
+        <w:spacing w:after="0"/>
+        <w:rPr>
+          <w:rFonts w:cstheme="minorHAnsi"/>
+          <w:sz w:val="20"/>
+          <w:szCs w:val="20"/>
+        </w:rPr>
+      </w:pPr>
+      <w:r>
+        <w:rPr>
+          <w:rStyle w:val="KeywordTok"/>
+          <w:sz w:val="20"/>
+          <w:szCs w:val="20"/>
+        </w:rPr>
+        <w:t>write_xlsx</w:t>
+      </w:r>
+      <w:r>
+        <w:rPr>
+          <w:rStyle w:val="NormalTok"/>
+          <w:sz w:val="20"/>
+          <w:szCs w:val="20"/>
+        </w:rPr>
+        <w:t xml:space="preserve">(aggregate_list, </w:t>
+      </w:r>
+      <w:r>
+        <w:rPr>
+          <w:rStyle w:val="StringTok"/>
+          <w:sz w:val="20"/>
+          <w:szCs w:val="20"/>
+        </w:rPr>
+        <w:t>"./Excel Files/R Output/Results.xlsx"</w:t>
+      </w:r>
+      <w:r>
+        <w:rPr>
+          <w:rStyle w:val="NormalTok"/>
+          <w:sz w:val="20"/>
+          <w:szCs w:val="20"/>
+        </w:rPr>
+        <w:t>)</w:t>
+      </w:r>
+      <w:r>
+        <w:rPr>
+          <w:rFonts w:cstheme="minorHAnsi"/>
+          <w:sz w:val="20"/>
+          <w:szCs w:val="20"/>
+        </w:rPr>
+        <w:t xml:space="preserve"> </w:t>
+      </w:r>
+    </w:p>
+    <w:p>
+      <w:pPr>
+        <w:spacing w:after="0"/>
+        <w:rPr>
+          <w:rFonts w:cstheme="minorHAnsi"/>
+          <w:sz w:val="20"/>
+          <w:szCs w:val="20"/>
+        </w:rPr>
+      </w:pPr>
+    </w:p>
+    <w:p>
+      <w:pPr>
+        <w:spacing w:after="0"/>
+        <w:ind w:firstLine="720"/>
+        <w:rPr>
+          <w:rFonts w:cstheme="minorHAnsi"/>
+        </w:rPr>
+      </w:pPr>
+      <w:r>
+        <w:rPr>
+          <w:rFonts w:cstheme="minorHAnsi"/>
+        </w:rPr>
+        <w:t>W</w:t>
+      </w:r>
+      <w:r>
+        <w:rPr>
+          <w:rFonts w:cstheme="minorHAnsi"/>
+        </w:rPr>
+        <w:t xml:space="preserve">e’re back in Excel! In the file </w:t>
+      </w:r>
+      <w:r>
+        <w:rPr>
+          <w:rFonts w:cstheme="minorHAnsi"/>
+          <w:b/>
+          <w:bCs/>
+        </w:rPr>
+        <w:t>Excel Files</w:t>
+      </w:r>
+      <w:r>
+        <w:rPr>
+          <w:rFonts w:cstheme="minorHAnsi"/>
+          <w:b/>
+          <w:bCs/>
+        </w:rPr>
+        <w:t>/</w:t>
+      </w:r>
+      <w:r>
+        <w:rPr>
+          <w:rFonts w:cstheme="minorHAnsi"/>
+          <w:b/>
+          <w:bCs/>
+        </w:rPr>
+        <w:t>R Output</w:t>
+      </w:r>
+      <w:r>
+        <w:rPr>
+          <w:rFonts w:cstheme="minorHAnsi"/>
+          <w:b/>
+          <w:bCs/>
+        </w:rPr>
+        <w:t>/Results.xlsx</w:t>
+      </w:r>
+      <w:r>
+        <w:rPr>
+          <w:rFonts w:cstheme="minorHAnsi"/>
+        </w:rPr>
+        <w:t>, we have a tab for each data frame:</w:t>
+      </w:r>
+    </w:p>
+    <w:p>
+      <w:pPr>
+        <w:spacing w:after="0"/>
+        <w:rPr>
+          <w:rFonts w:cstheme="minorHAnsi"/>
+        </w:rPr>
+      </w:pPr>
+    </w:p>
+    <w:p>
+      <w:pPr>
+        <w:spacing w:after="0"/>
+        <w:rPr>
+          <w:rFonts w:cstheme="minorHAnsi"/>
+          <w:b/>
+          <w:bCs/>
+        </w:rPr>
+      </w:pPr>
+      <w:r>
+        <w:rPr>
+          <w:rFonts w:cstheme="minorHAnsi"/>
+          <w:b/>
+          <w:bCs/>
+        </w:rPr>
+        <w:t>input_control</w:t>
+      </w:r>
+    </w:p>
+    <w:p>
+      <w:pPr>
+        <w:spacing w:after="0"/>
+        <w:rPr>
+          <w:rFonts w:cstheme="minorHAnsi"/>
+        </w:rPr>
+      </w:pPr>
+      <w:r>
+        <w:rPr>
+          <w:rFonts w:cstheme="minorHAnsi"/>
+        </w:rPr>
+        <w:drawing>
+          <wp:inline distT="0" distB="0" distL="0" distR="0" wp14:anchorId="3B8C7323" wp14:editId="26655D9D">
+            <wp:extent cx="5943600" cy="2731770"/>
+            <wp:effectExtent l="0" t="0" r="0" b="0"/>
+            <wp:docPr id="16" name="Picture 16"/>
+            <wp:cNvGraphicFramePr>
+              <a:graphicFrameLocks xmlns:a="http://schemas.openxmlformats.org/drawingml/2006/main" noChangeAspect="1"/>
+            </wp:cNvGraphicFramePr>
+            <a:graphic xmlns:a="http://schemas.openxmlformats.org/drawingml/2006/main">
+              <a:graphicData uri="http://schemas.openxmlformats.org/drawingml/2006/picture">
+                <pic:pic xmlns:pic="http://schemas.openxmlformats.org/drawingml/2006/picture">
+                  <pic:nvPicPr>
+                    <pic:cNvPr id="1" name=""/>
+                    <pic:cNvPicPr/>
+                  </pic:nvPicPr>
+                  <pic:blipFill>
+                    <a:blip r:embed="rId19"/>
+                    <a:stretch>
+                      <a:fillRect/>
+                    </a:stretch>
+                  </pic:blipFill>
+                  <pic:spPr>
+                    <a:xfrm>
+                      <a:off x="0" y="0"/>
+                      <a:ext cx="5943600" cy="2731770"/>
+                    </a:xfrm>
+                    <a:prstGeom prst="rect">
+                      <a:avLst/>
+                    </a:prstGeom>
+                  </pic:spPr>
+                </pic:pic>
+              </a:graphicData>
+            </a:graphic>
+          </wp:inline>
+        </w:drawing>
+      </w:r>
+    </w:p>
+    <w:p>
+      <w:pPr>
+        <w:spacing w:after="0"/>
+        <w:rPr>
+          <w:rFonts w:cstheme="minorHAnsi"/>
+          <w:b/>
+          <w:bCs/>
+        </w:rPr>
+      </w:pPr>
+      <w:r>
+        <w:rPr>
+          <w:rFonts w:cstheme="minorHAnsi"/>
+          <w:b/>
+          <w:bCs/>
+        </w:rPr>
+        <w:lastRenderedPageBreak/>
+        <w:t>input_data</w:t>
+      </w:r>
+    </w:p>
+    <w:p>
+      <w:pPr>
+        <w:spacing w:after="0"/>
+        <w:rPr>
+          <w:rFonts w:cstheme="minorHAnsi"/>
+        </w:rPr>
+      </w:pPr>
+      <w:r>
+        <w:rPr>
+          <w:rFonts w:cstheme="minorHAnsi"/>
+        </w:rPr>
+        <w:drawing>
+          <wp:inline distT="0" distB="0" distL="0" distR="0" wp14:anchorId="7FD91CDF" wp14:editId="6C64645E">
+            <wp:extent cx="5943600" cy="5024120"/>
+            <wp:effectExtent l="0" t="0" r="0" b="5080"/>
+            <wp:docPr id="17" name="Picture 17"/>
+            <wp:cNvGraphicFramePr>
+              <a:graphicFrameLocks xmlns:a="http://schemas.openxmlformats.org/drawingml/2006/main" noChangeAspect="1"/>
+            </wp:cNvGraphicFramePr>
+            <a:graphic xmlns:a="http://schemas.openxmlformats.org/drawingml/2006/main">
+              <a:graphicData uri="http://schemas.openxmlformats.org/drawingml/2006/picture">
+                <pic:pic xmlns:pic="http://schemas.openxmlformats.org/drawingml/2006/picture">
+                  <pic:nvPicPr>
+                    <pic:cNvPr id="1" name=""/>
+                    <pic:cNvPicPr/>
+                  </pic:nvPicPr>
+                  <pic:blipFill>
+                    <a:blip r:embed="rId20"/>
+                    <a:stretch>
+                      <a:fillRect/>
+                    </a:stretch>
+                  </pic:blipFill>
+                  <pic:spPr>
+                    <a:xfrm>
+                      <a:off x="0" y="0"/>
+                      <a:ext cx="5943600" cy="5024120"/>
+                    </a:xfrm>
+                    <a:prstGeom prst="rect">
+                      <a:avLst/>
+                    </a:prstGeom>
+                  </pic:spPr>
+                </pic:pic>
+              </a:graphicData>
+            </a:graphic>
+          </wp:inline>
+        </w:drawing>
+      </w:r>
+    </w:p>
+    <w:p>
+      <w:pPr>
+        <w:spacing w:after="0"/>
+        <w:rPr>
+          <w:rFonts w:cstheme="minorHAnsi"/>
+        </w:rPr>
+      </w:pPr>
+    </w:p>
+    <w:p>
+      <w:pPr>
+        <w:spacing w:after="0"/>
+        <w:rPr>
+          <w:rFonts w:cstheme="minorHAnsi"/>
+          <w:b/>
+          <w:bCs/>
+        </w:rPr>
+      </w:pPr>
+      <w:r>
+        <w:rPr>
+          <w:rFonts w:cstheme="minorHAnsi"/>
+          <w:b/>
+          <w:bCs/>
+        </w:rPr>
+        <w:t>summary</w:t>
+      </w:r>
+    </w:p>
+    <w:p>
+      <w:pPr>
+        <w:spacing w:after="0"/>
+        <w:rPr>
+          <w:rFonts w:cstheme="minorHAnsi"/>
+          <w:b/>
+          <w:bCs/>
+        </w:rPr>
+      </w:pPr>
+      <w:r>
+        <w:rPr>
+          <w:rFonts w:cstheme="minorHAnsi"/>
+          <w:b/>
+          <w:bCs/>
+        </w:rPr>
+        <w:lastRenderedPageBreak/>
+        <w:drawing>
+          <wp:inline distT="0" distB="0" distL="0" distR="0" wp14:anchorId="122B876F" wp14:editId="6DA1512F">
+            <wp:extent cx="2971800" cy="3986784"/>
+            <wp:effectExtent l="0" t="0" r="0" b="0"/>
+            <wp:docPr id="18" name="Picture 18"/>
+            <wp:cNvGraphicFramePr>
+              <a:graphicFrameLocks xmlns:a="http://schemas.openxmlformats.org/drawingml/2006/main" noChangeAspect="1"/>
+            </wp:cNvGraphicFramePr>
+            <a:graphic xmlns:a="http://schemas.openxmlformats.org/drawingml/2006/main">
+              <a:graphicData uri="http://schemas.openxmlformats.org/drawingml/2006/picture">
+                <pic:pic xmlns:pic="http://schemas.openxmlformats.org/drawingml/2006/picture">
+                  <pic:nvPicPr>
+                    <pic:cNvPr id="1" name=""/>
+                    <pic:cNvPicPr/>
+                  </pic:nvPicPr>
+                  <pic:blipFill>
+                    <a:blip r:embed="rId21"/>
+                    <a:stretch>
+                      <a:fillRect/>
+                    </a:stretch>
+                  </pic:blipFill>
+                  <pic:spPr>
+                    <a:xfrm>
+                      <a:off x="0" y="0"/>
+                      <a:ext cx="2971800" cy="3986784"/>
+                    </a:xfrm>
+                    <a:prstGeom prst="rect">
+                      <a:avLst/>
+                    </a:prstGeom>
+                  </pic:spPr>
+                </pic:pic>
+              </a:graphicData>
+            </a:graphic>
+          </wp:inline>
+        </w:drawing>
+      </w:r>
+    </w:p>
+    <w:p>
+      <w:pPr>
+        <w:spacing w:after="0"/>
+        <w:rPr>
+          <w:rFonts w:cstheme="minorHAnsi"/>
+        </w:rPr>
+      </w:pPr>
+    </w:p>
+    <w:p>
+      <w:pPr>
+        <w:spacing w:after="0"/>
+        <w:rPr>
+          <w:rFonts w:cstheme="minorHAnsi"/>
+        </w:rPr>
+      </w:pPr>
+      <w:r>
+        <w:rPr>
+          <w:rFonts w:cstheme="minorHAnsi"/>
+        </w:rPr>
+        <w:tab/>
+        <w:t xml:space="preserve">I chose to output the results into a new Excel file. This prevents issues that occur when you are trying to write to a file that is currently open. If you open the </w:t>
+      </w:r>
+      <w:r>
+        <w:rPr>
+          <w:rFonts w:cstheme="minorHAnsi"/>
+          <w:b/>
+          <w:bCs/>
+        </w:rPr>
+        <w:t>Results.xlsx</w:t>
+      </w:r>
+      <w:r>
+        <w:rPr>
+          <w:rFonts w:cstheme="minorHAnsi"/>
+        </w:rPr>
+        <w:t xml:space="preserve"> file and run the </w:t>
+      </w:r>
+      <w:r>
+        <w:rPr>
+          <w:rFonts w:cstheme="minorHAnsi"/>
+        </w:rPr>
+        <w:t>process</w:t>
+      </w:r>
+      <w:r>
+        <w:rPr>
+          <w:rFonts w:cstheme="minorHAnsi"/>
+        </w:rPr>
+        <w:t xml:space="preserve"> again, you should get an error. </w:t>
+      </w:r>
+      <w:r>
+        <w:rPr>
+          <w:rFonts w:cstheme="minorHAnsi"/>
+        </w:rPr>
+        <w:t>One way to prevent this is to include a time stamp in the file nam</w:t>
+      </w:r>
+      <w:r>
+        <w:rPr>
+          <w:rFonts w:cstheme="minorHAnsi"/>
+        </w:rPr>
+        <w:t>e via:</w:t>
+      </w:r>
+    </w:p>
+    <w:p>
+      <w:pPr>
+        <w:spacing w:after="0"/>
+        <w:rPr>
+          <w:rFonts w:cstheme="minorHAnsi"/>
+        </w:rPr>
+      </w:pPr>
+    </w:p>
+    <w:p>
+      <w:pPr>
+        <w:spacing w:after="0"/>
+        <w:rPr>
+          <w:rFonts w:cstheme="minorHAnsi"/>
+          <w:sz w:val="20"/>
+          <w:szCs w:val="20"/>
+        </w:rPr>
+      </w:pPr>
+      <w:r>
+        <w:rPr>
+          <w:rStyle w:val="KeywordTok"/>
+          <w:sz w:val="20"/>
+          <w:szCs w:val="20"/>
+        </w:rPr>
+        <w:t>write_xlsx</w:t>
+      </w:r>
+      <w:r>
+        <w:rPr>
+          <w:rStyle w:val="NormalTok"/>
+          <w:sz w:val="20"/>
+          <w:szCs w:val="20"/>
+        </w:rPr>
+        <w:t xml:space="preserve">(aggregate_list, </w:t>
+      </w:r>
+      <w:r>
+        <w:rPr>
+          <w:rStyle w:val="KeywordTok"/>
+          <w:sz w:val="20"/>
+          <w:szCs w:val="20"/>
+        </w:rPr>
+        <w:t>paste</w:t>
+      </w:r>
+      <w:r>
+        <w:rPr>
+          <w:rStyle w:val="NormalTok"/>
+          <w:sz w:val="20"/>
+          <w:szCs w:val="20"/>
+        </w:rPr>
+        <w:t>(</w:t>
+      </w:r>
+      <w:r>
+        <w:rPr>
+          <w:rStyle w:val="StringTok"/>
+          <w:sz w:val="20"/>
+          <w:szCs w:val="20"/>
+        </w:rPr>
+        <w:t>"./Excel Files/R Output/Results "</w:t>
+      </w:r>
+      <w:r>
+        <w:rPr>
+          <w:rStyle w:val="NormalTok"/>
+          <w:sz w:val="20"/>
+          <w:szCs w:val="20"/>
+        </w:rPr>
+        <w:t xml:space="preserve">, </w:t>
+      </w:r>
+      <w:r>
+        <w:rPr>
+          <w:rStyle w:val="KeywordTok"/>
+          <w:sz w:val="20"/>
+          <w:szCs w:val="20"/>
+        </w:rPr>
+        <w:t>format</w:t>
+      </w:r>
+      <w:r>
+        <w:rPr>
+          <w:rStyle w:val="NormalTok"/>
+          <w:sz w:val="20"/>
+          <w:szCs w:val="20"/>
+        </w:rPr>
+        <w:t>(</w:t>
+      </w:r>
+      <w:r>
+        <w:rPr>
+          <w:rStyle w:val="KeywordTok"/>
+          <w:sz w:val="20"/>
+          <w:szCs w:val="20"/>
+        </w:rPr>
+        <w:t>Sys.time</w:t>
+      </w:r>
+      <w:r>
+        <w:rPr>
+          <w:rStyle w:val="NormalTok"/>
+          <w:sz w:val="20"/>
+          <w:szCs w:val="20"/>
+        </w:rPr>
+        <w:t xml:space="preserve">(), </w:t>
+      </w:r>
+      <w:r>
+        <w:rPr>
+          <w:rStyle w:val="StringTok"/>
+          <w:sz w:val="20"/>
+          <w:szCs w:val="20"/>
+        </w:rPr>
+        <w:t>"%Y%m%d %s"</w:t>
+      </w:r>
+      <w:r>
+        <w:rPr>
+          <w:rStyle w:val="NormalTok"/>
+          <w:sz w:val="20"/>
+          <w:szCs w:val="20"/>
+        </w:rPr>
+        <w:t xml:space="preserve">), </w:t>
+      </w:r>
+      <w:r>
+        <w:rPr>
+          <w:rStyle w:val="StringTok"/>
+          <w:sz w:val="20"/>
+          <w:szCs w:val="20"/>
+        </w:rPr>
+        <w:t>".xlsx"</w:t>
+      </w:r>
+      <w:r>
+        <w:rPr>
+          <w:rStyle w:val="NormalTok"/>
+          <w:sz w:val="20"/>
+          <w:szCs w:val="20"/>
+        </w:rPr>
+        <w:t xml:space="preserve">, </w:t>
+      </w:r>
+      <w:r>
+        <w:rPr>
+          <w:rStyle w:val="DataTypeTok"/>
+          <w:sz w:val="20"/>
+          <w:szCs w:val="20"/>
+        </w:rPr>
+        <w:t>sep=</w:t>
+      </w:r>
+      <w:r>
+        <w:rPr>
+          <w:rStyle w:val="StringTok"/>
+          <w:sz w:val="20"/>
+          <w:szCs w:val="20"/>
+        </w:rPr>
+        <w:t>""</w:t>
+      </w:r>
+      <w:r>
+        <w:rPr>
+          <w:rStyle w:val="NormalTok"/>
+          <w:sz w:val="20"/>
+          <w:szCs w:val="20"/>
+        </w:rPr>
+        <w:t>))</w:t>
+      </w:r>
+    </w:p>
+    <w:p>
+      <w:pPr>
+        <w:spacing w:after="0"/>
+        <w:rPr>
+          <w:rFonts w:cstheme="minorHAnsi"/>
+        </w:rPr>
+      </w:pPr>
+    </w:p>
+    <w:p>
+      <w:pPr>
+        <w:spacing w:after="0"/>
+        <w:rPr>
+          <w:rFonts w:cstheme="minorHAnsi"/>
+        </w:rPr>
+      </w:pPr>
+      <w:r>
+        <w:rPr>
+          <w:rFonts w:cstheme="minorHAnsi"/>
+        </w:rPr>
+        <w:tab/>
+        <w:t>Now we can easily see which files imported successfully and which didn’t</w:t>
+      </w:r>
+      <w:r>
+        <w:rPr>
+          <w:rFonts w:cstheme="minorHAnsi"/>
+        </w:rPr>
+        <w:t xml:space="preserve"> and </w:t>
+      </w:r>
+      <w:r>
+        <w:rPr>
+          <w:rFonts w:cstheme="minorHAnsi"/>
+        </w:rPr>
+        <w:t xml:space="preserve">we can </w:t>
+      </w:r>
+      <w:r>
+        <w:rPr>
+          <w:rFonts w:cstheme="minorHAnsi"/>
+        </w:rPr>
+        <w:t>trace</w:t>
+      </w:r>
+      <w:r>
+        <w:rPr>
+          <w:rFonts w:cstheme="minorHAnsi"/>
+        </w:rPr>
+        <w:t xml:space="preserve"> each ledger balance </w:t>
+      </w:r>
+      <w:r>
+        <w:rPr>
+          <w:rFonts w:cstheme="minorHAnsi"/>
+        </w:rPr>
+        <w:t>back to</w:t>
+      </w:r>
+      <w:r>
+        <w:rPr>
+          <w:rFonts w:cstheme="minorHAnsi"/>
+        </w:rPr>
+        <w:t xml:space="preserve"> the files that contributed to it. Our approach to automating data gathering has a lot of flexibility. Here’s a </w:t>
+      </w:r>
+      <w:r>
+        <w:rPr>
+          <w:rFonts w:cstheme="minorHAnsi"/>
+        </w:rPr>
+        <w:t>few</w:t>
+      </w:r>
+      <w:r>
+        <w:rPr>
+          <w:rFonts w:cstheme="minorHAnsi"/>
+        </w:rPr>
+        <w:t xml:space="preserve"> other things we could do with our solution:</w:t>
       </w:r>
     </w:p>
     <w:p>
@@ -1678,7 +4062,7 @@
         <w:pStyle w:val="ListParagraph"/>
         <w:numPr>
           <w:ilvl w:val="0"/>
-          <w:numId w:val="4"/>
+          <w:numId w:val="8"/>
         </w:numPr>
         <w:spacing w:after="0"/>
         <w:rPr>
@@ -1689,7 +4073,21 @@
         <w:rPr>
           <w:rFonts w:cstheme="minorHAnsi"/>
         </w:rPr>
-        <w:t>Organize inputs by putting information need to gather data (e.g. file paths) into a spreadsheet or data table.</w:t>
+        <w:t xml:space="preserve">Add additional identifier columns to </w:t>
+      </w:r>
+      <w:r>
+        <w:rPr>
+          <w:rFonts w:cstheme="minorHAnsi"/>
+          <w:b/>
+          <w:bCs/>
+        </w:rPr>
+        <w:t>Input Control.xlsx</w:t>
+      </w:r>
+      <w:r>
+        <w:rPr>
+          <w:rFonts w:cstheme="minorHAnsi"/>
+        </w:rPr>
+        <w:t xml:space="preserve"> which can provide helpful splits to our aggregate data. </w:t>
       </w:r>
     </w:p>
     <w:p>
@@ -1697,7 +4095,7 @@
         <w:pStyle w:val="ListParagraph"/>
         <w:numPr>
           <w:ilvl w:val="0"/>
-          <w:numId w:val="4"/>
+          <w:numId w:val="8"/>
         </w:numPr>
         <w:spacing w:after="0"/>
         <w:rPr>
@@ -1708,7 +4106,7 @@
         <w:rPr>
           <w:rFonts w:cstheme="minorHAnsi"/>
         </w:rPr>
-        <w:t xml:space="preserve">Validate the inputs (e.g. are the file paths correct? Which ones are wrong?). </w:t>
+        <w:t xml:space="preserve">Add functionality that dynamically detects the appropriate range for each input file. </w:t>
       </w:r>
     </w:p>
     <w:p>
@@ -1716,7 +4114,7 @@
         <w:pStyle w:val="ListParagraph"/>
         <w:numPr>
           <w:ilvl w:val="0"/>
-          <w:numId w:val="4"/>
+          <w:numId w:val="8"/>
         </w:numPr>
         <w:spacing w:after="0"/>
         <w:rPr>
@@ -1727,8 +4125,7 @@
         <w:rPr>
           <w:rFonts w:cstheme="minorHAnsi"/>
         </w:rPr>
-        <w:lastRenderedPageBreak/>
-        <w:t>Pull the data using the validated inputs.</w:t>
+        <w:t>Automate the task of comparing the resulting summary to the original ledger balance.</w:t>
       </w:r>
     </w:p>
     <w:p>
@@ -1736,7 +4133,7 @@
         <w:pStyle w:val="ListParagraph"/>
         <w:numPr>
           <w:ilvl w:val="0"/>
-          <w:numId w:val="4"/>
+          <w:numId w:val="8"/>
         </w:numPr>
         <w:spacing w:after="0"/>
         <w:rPr>
@@ -1747,70 +4144,96 @@
         <w:rPr>
           <w:rFonts w:cstheme="minorHAnsi"/>
         </w:rPr>
-        <w:t>Organize/Summarize the data.</w:t>
-      </w:r>
-    </w:p>
-    <w:p>
-      <w:pPr>
-        <w:pStyle w:val="ListParagraph"/>
-        <w:numPr>
-          <w:ilvl w:val="0"/>
-          <w:numId w:val="4"/>
-        </w:numPr>
-        <w:spacing w:after="0"/>
-        <w:rPr>
-          <w:rFonts w:cstheme="minorHAnsi"/>
-        </w:rPr>
-      </w:pPr>
-      <w:r>
-        <w:rPr>
-          <w:rFonts w:cstheme="minorHAnsi"/>
-        </w:rPr>
-        <w:t>Additional Commentary</w:t>
-      </w:r>
-    </w:p>
-    <w:p>
-      <w:pPr>
-        <w:pStyle w:val="ListParagraph"/>
-        <w:numPr>
-          <w:ilvl w:val="1"/>
-          <w:numId w:val="4"/>
-        </w:numPr>
-        <w:spacing w:after="0"/>
-        <w:rPr>
-          <w:rFonts w:cstheme="minorHAnsi"/>
-        </w:rPr>
-      </w:pPr>
-      <w:r>
-        <w:rPr>
-          <w:rFonts w:cstheme="minorHAnsi"/>
-        </w:rPr>
-        <w:t>If the data is not in a regular format, can use</w:t>
-      </w:r>
-      <w:r>
-        <w:rPr>
-          <w:rFonts w:cstheme="minorHAnsi"/>
-        </w:rPr>
-        <w:t xml:space="preserve"> inputs to correct the process</w:t>
-      </w:r>
-    </w:p>
-    <w:p>
-      <w:pPr>
-        <w:pStyle w:val="ListParagraph"/>
-        <w:numPr>
-          <w:ilvl w:val="1"/>
-          <w:numId w:val="4"/>
-        </w:numPr>
-        <w:spacing w:after="0"/>
-        <w:rPr>
-          <w:rFonts w:cstheme="minorHAnsi"/>
-        </w:rPr>
-      </w:pPr>
-      <w:r>
-        <w:rPr>
-          <w:rFonts w:cstheme="minorHAnsi"/>
-        </w:rPr>
-        <w:t>Can summarize at different levels of aggregation, but should ensure ability to trace data back to inputs for ease of validation and auditability</w:t>
+        <w:t xml:space="preserve">Iteratively correct </w:t>
+      </w:r>
+      <w:r>
+        <w:rPr>
+          <w:rFonts w:cstheme="minorHAnsi"/>
+          <w:b/>
+          <w:bCs/>
+        </w:rPr>
+        <w:t>Input Control.xlsx</w:t>
+      </w:r>
+      <w:r>
+        <w:rPr>
+          <w:rFonts w:cstheme="minorHAnsi"/>
+        </w:rPr>
+        <w:t xml:space="preserve"> using the </w:t>
+      </w:r>
+      <w:r>
+        <w:rPr>
+          <w:rFonts w:cstheme="minorHAnsi"/>
+          <w:b/>
+          <w:bCs/>
+        </w:rPr>
+        <w:t>input_control</w:t>
+      </w:r>
+      <w:r>
+        <w:rPr>
+          <w:rFonts w:cstheme="minorHAnsi"/>
+        </w:rPr>
+        <w:t xml:space="preserve"> tab in </w:t>
+      </w:r>
+      <w:r>
+        <w:rPr>
+          <w:rFonts w:cstheme="minorHAnsi"/>
+          <w:b/>
+          <w:bCs/>
+        </w:rPr>
+        <w:t>Results.xlsx</w:t>
+      </w:r>
+      <w:r>
+        <w:rPr>
+          <w:rFonts w:cstheme="minorHAnsi"/>
+        </w:rPr>
+        <w:t xml:space="preserve"> until all of the rows contain correct information.</w:t>
+      </w:r>
+    </w:p>
+    <w:p>
+      <w:pPr>
+        <w:spacing w:after="0"/>
+        <w:rPr>
+          <w:rFonts w:cstheme="minorHAnsi"/>
+        </w:rPr>
+      </w:pPr>
+    </w:p>
+    <w:p>
+      <w:pPr>
+        <w:spacing w:after="0"/>
+        <w:ind w:firstLine="720"/>
+        <w:rPr>
+          <w:rFonts w:cstheme="minorHAnsi"/>
+        </w:rPr>
+      </w:pPr>
+      <w:r>
+        <w:rPr>
+          <w:rFonts w:cstheme="minorHAnsi"/>
+        </w:rPr>
+        <w:t xml:space="preserve">As you can see, R offers a lot of power and compatibility </w:t>
+      </w:r>
+      <w:r>
+        <w:rPr>
+          <w:rFonts w:cstheme="minorHAnsi"/>
+        </w:rPr>
+        <w:t>as</w:t>
+      </w:r>
+      <w:r>
+        <w:rPr>
+          <w:rFonts w:cstheme="minorHAnsi"/>
+        </w:rPr>
+        <w:t xml:space="preserve"> a free and open source system. </w:t>
+      </w:r>
+      <w:r>
+        <w:rPr>
+          <w:rFonts w:cstheme="minorHAnsi"/>
+        </w:rPr>
+        <w:t xml:space="preserve">I enjoy using R in both business and as a hobby because of its elegance and versatility. </w:t>
+      </w:r>
+      <w:r>
+        <w:rPr>
+          <w:rFonts w:cstheme="minorHAnsi"/>
+        </w:rPr>
+        <w:t>It is a great resource for rapidly developing solutions that can meet the needs of your stakeholder. That’s all folks. I hope you enjoyed this “R-ticle” and found it most helpful!</w:t>
       </w:r>
     </w:p>
     <w:p>
@@ -1826,372 +4249,127 @@
         <w:spacing w:after="0"/>
         <w:rPr>
           <w:rFonts w:asciiTheme="majorHAnsi" w:hAnsiTheme="majorHAnsi" w:cstheme="majorHAnsi"/>
+          <w:b/>
+          <w:bCs/>
           <w:sz w:val="24"/>
           <w:szCs w:val="24"/>
         </w:rPr>
       </w:pPr>
       <w:r>
         <w:rPr>
-          <w:rFonts w:cstheme="minorHAnsi"/>
-        </w:rPr>
-        <w:t xml:space="preserve"> </w:t>
-      </w:r>
-      <w:r>
-        <w:rPr>
           <w:rFonts w:asciiTheme="majorHAnsi" w:hAnsiTheme="majorHAnsi" w:cstheme="majorHAnsi"/>
+          <w:b/>
+          <w:bCs/>
           <w:sz w:val="24"/>
           <w:szCs w:val="24"/>
         </w:rPr>
-        <w:t>Appendix</w:t>
-      </w:r>
-    </w:p>
-    <w:p>
-      <w:pPr>
-        <w:pStyle w:val="ListParagraph"/>
-        <w:numPr>
-          <w:ilvl w:val="0"/>
-          <w:numId w:val="4"/>
-        </w:numPr>
-        <w:spacing w:after="0"/>
-        <w:rPr>
-          <w:rFonts w:cstheme="minorHAnsi"/>
-        </w:rPr>
-      </w:pPr>
-      <w:r>
-        <w:rPr>
-          <w:rFonts w:cstheme="minorHAnsi"/>
-        </w:rPr>
-        <w:t>Example Code</w:t>
-      </w:r>
-    </w:p>
-    <w:tbl>
-      <w:tblPr>
-        <w:tblStyle w:val="TableGrid"/>
-        <w:tblW w:w="0" w:type="auto"/>
-        <w:tblBorders>
-          <w:top w:val="none" w:sz="0" w:space="0" w:color="auto"/>
-          <w:left w:val="none" w:sz="0" w:space="0" w:color="auto"/>
-          <w:bottom w:val="none" w:sz="0" w:space="0" w:color="auto"/>
-          <w:right w:val="none" w:sz="0" w:space="0" w:color="auto"/>
-          <w:insideH w:val="none" w:sz="0" w:space="0" w:color="auto"/>
-          <w:insideV w:val="none" w:sz="0" w:space="0" w:color="auto"/>
-        </w:tblBorders>
-        <w:tblLook w:val="04A0" w:firstRow="1" w:lastRow="0" w:firstColumn="1" w:lastColumn="0" w:noHBand="0" w:noVBand="1"/>
-      </w:tblPr>
-      <w:tblGrid>
-        <w:gridCol w:w="2394"/>
-        <w:gridCol w:w="2394"/>
-        <w:gridCol w:w="2394"/>
-        <w:gridCol w:w="2394"/>
-      </w:tblGrid>
-      <w:tr>
-        <w:tc>
-          <w:tcPr>
-            <w:tcW w:w="2394" w:type="dxa"/>
-          </w:tcPr>
-          <w:p>
-            <w:pPr>
-              <w:rPr>
-                <w:rFonts w:cstheme="minorHAnsi"/>
-                <w:b/>
-                <w:bCs/>
-              </w:rPr>
-            </w:pPr>
-            <w:r>
-              <w:rPr>
-                <w:rFonts w:cstheme="minorHAnsi"/>
-                <w:b/>
-                <w:bCs/>
-              </w:rPr>
-              <w:t>Ledger Balances.xlsx</w:t>
-            </w:r>
-          </w:p>
-        </w:tc>
-        <w:tc>
-          <w:tcPr>
-            <w:tcW w:w="2394" w:type="dxa"/>
-          </w:tcPr>
-          <w:p>
-            <w:pPr>
-              <w:rPr>
-                <w:rFonts w:cstheme="minorHAnsi"/>
-                <w:b/>
-                <w:bCs/>
-              </w:rPr>
-            </w:pPr>
-            <w:r>
-              <w:rPr>
-                <w:rFonts w:cstheme="minorHAnsi"/>
-                <w:b/>
-                <w:bCs/>
-              </w:rPr>
-              <w:t>Workpaper 1</w:t>
-            </w:r>
-          </w:p>
-        </w:tc>
-        <w:tc>
-          <w:tcPr>
-            <w:tcW w:w="2394" w:type="dxa"/>
-          </w:tcPr>
-          <w:p>
-            <w:pPr>
-              <w:rPr>
-                <w:rFonts w:cstheme="minorHAnsi"/>
-                <w:b/>
-                <w:bCs/>
-              </w:rPr>
-            </w:pPr>
-            <w:r>
-              <w:rPr>
-                <w:rFonts w:cstheme="minorHAnsi"/>
-                <w:b/>
-                <w:bCs/>
-              </w:rPr>
-              <w:t>Workpaper 2</w:t>
-            </w:r>
-          </w:p>
-        </w:tc>
-        <w:tc>
-          <w:tcPr>
-            <w:tcW w:w="2394" w:type="dxa"/>
-          </w:tcPr>
-          <w:p>
-            <w:pPr>
-              <w:rPr>
-                <w:rFonts w:cstheme="minorHAnsi"/>
-                <w:b/>
-                <w:bCs/>
-              </w:rPr>
-            </w:pPr>
-            <w:r>
-              <w:rPr>
-                <w:rFonts w:cstheme="minorHAnsi"/>
-                <w:b/>
-                <w:bCs/>
-              </w:rPr>
-              <w:t>Workpaper 3</w:t>
-            </w:r>
-          </w:p>
-        </w:tc>
-      </w:tr>
-      <w:tr>
-        <w:tc>
-          <w:tcPr>
-            <w:tcW w:w="2394" w:type="dxa"/>
-          </w:tcPr>
-          <w:p>
-            <w:pPr>
-              <w:rPr>
-                <w:rFonts w:cstheme="minorHAnsi"/>
-              </w:rPr>
-            </w:pPr>
-            <w:r>
-              <w:rPr>
-                <w:rFonts w:cstheme="minorHAnsi"/>
-              </w:rPr>
-              <w:drawing>
-                <wp:inline distT="0" distB="0" distL="0" distR="0" wp14:anchorId="036D55AD" wp14:editId="147C733D">
-                  <wp:extent cx="1490472" cy="1353312"/>
-                  <wp:effectExtent l="0" t="0" r="0" b="0"/>
-                  <wp:docPr id="1" name="Picture 1"/>
-                  <wp:cNvGraphicFramePr>
-                    <a:graphicFrameLocks xmlns:a="http://schemas.openxmlformats.org/drawingml/2006/main" noChangeAspect="1"/>
-                  </wp:cNvGraphicFramePr>
-                  <a:graphic xmlns:a="http://schemas.openxmlformats.org/drawingml/2006/main">
-                    <a:graphicData uri="http://schemas.openxmlformats.org/drawingml/2006/picture">
-                      <pic:pic xmlns:pic="http://schemas.openxmlformats.org/drawingml/2006/picture">
-                        <pic:nvPicPr>
-                          <pic:cNvPr id="1" name=""/>
-                          <pic:cNvPicPr/>
-                        </pic:nvPicPr>
-                        <pic:blipFill>
-                          <a:blip r:embed="rId8"/>
-                          <a:stretch>
-                            <a:fillRect/>
-                          </a:stretch>
-                        </pic:blipFill>
-                        <pic:spPr>
-                          <a:xfrm>
-                            <a:off x="0" y="0"/>
-                            <a:ext cx="1490472" cy="1353312"/>
-                          </a:xfrm>
-                          <a:prstGeom prst="rect">
-                            <a:avLst/>
-                          </a:prstGeom>
-                        </pic:spPr>
-                      </pic:pic>
-                    </a:graphicData>
-                  </a:graphic>
-                </wp:inline>
-              </w:drawing>
-            </w:r>
-          </w:p>
-        </w:tc>
-        <w:tc>
-          <w:tcPr>
-            <w:tcW w:w="2394" w:type="dxa"/>
-          </w:tcPr>
-          <w:p>
-            <w:pPr>
-              <w:rPr>
-                <w:rFonts w:cstheme="minorHAnsi"/>
-              </w:rPr>
-            </w:pPr>
-            <w:r>
-              <w:rPr>
-                <w:rFonts w:cstheme="minorHAnsi"/>
-              </w:rPr>
-              <w:drawing>
-                <wp:inline distT="0" distB="0" distL="0" distR="0" wp14:anchorId="055DB724" wp14:editId="77479A98">
-                  <wp:extent cx="1490472" cy="1362456"/>
-                  <wp:effectExtent l="0" t="0" r="0" b="9525"/>
-                  <wp:docPr id="2" name="Picture 2"/>
-                  <wp:cNvGraphicFramePr>
-                    <a:graphicFrameLocks xmlns:a="http://schemas.openxmlformats.org/drawingml/2006/main" noChangeAspect="1"/>
-                  </wp:cNvGraphicFramePr>
-                  <a:graphic xmlns:a="http://schemas.openxmlformats.org/drawingml/2006/main">
-                    <a:graphicData uri="http://schemas.openxmlformats.org/drawingml/2006/picture">
-                      <pic:pic xmlns:pic="http://schemas.openxmlformats.org/drawingml/2006/picture">
-                        <pic:nvPicPr>
-                          <pic:cNvPr id="1" name=""/>
-                          <pic:cNvPicPr/>
-                        </pic:nvPicPr>
-                        <pic:blipFill>
-                          <a:blip r:embed="rId9"/>
-                          <a:stretch>
-                            <a:fillRect/>
-                          </a:stretch>
-                        </pic:blipFill>
-                        <pic:spPr>
-                          <a:xfrm>
-                            <a:off x="0" y="0"/>
-                            <a:ext cx="1490472" cy="1362456"/>
-                          </a:xfrm>
-                          <a:prstGeom prst="rect">
-                            <a:avLst/>
-                          </a:prstGeom>
-                        </pic:spPr>
-                      </pic:pic>
-                    </a:graphicData>
-                  </a:graphic>
-                </wp:inline>
-              </w:drawing>
-            </w:r>
-          </w:p>
-        </w:tc>
-        <w:tc>
-          <w:tcPr>
-            <w:tcW w:w="2394" w:type="dxa"/>
-          </w:tcPr>
-          <w:p>
-            <w:pPr>
-              <w:rPr>
-                <w:rFonts w:cstheme="minorHAnsi"/>
-              </w:rPr>
-            </w:pPr>
-            <w:r>
-              <w:rPr>
-                <w:rFonts w:cstheme="minorHAnsi"/>
-              </w:rPr>
-              <w:drawing>
-                <wp:inline distT="0" distB="0" distL="0" distR="0" wp14:anchorId="1102B41B" wp14:editId="2FC41F17">
-                  <wp:extent cx="1490472" cy="1362456"/>
-                  <wp:effectExtent l="0" t="0" r="0" b="9525"/>
-                  <wp:docPr id="3" name="Picture 3"/>
-                  <wp:cNvGraphicFramePr>
-                    <a:graphicFrameLocks xmlns:a="http://schemas.openxmlformats.org/drawingml/2006/main" noChangeAspect="1"/>
-                  </wp:cNvGraphicFramePr>
-                  <a:graphic xmlns:a="http://schemas.openxmlformats.org/drawingml/2006/main">
-                    <a:graphicData uri="http://schemas.openxmlformats.org/drawingml/2006/picture">
-                      <pic:pic xmlns:pic="http://schemas.openxmlformats.org/drawingml/2006/picture">
-                        <pic:nvPicPr>
-                          <pic:cNvPr id="1" name=""/>
-                          <pic:cNvPicPr/>
-                        </pic:nvPicPr>
-                        <pic:blipFill>
-                          <a:blip r:embed="rId10"/>
-                          <a:stretch>
-                            <a:fillRect/>
-                          </a:stretch>
-                        </pic:blipFill>
-                        <pic:spPr>
-                          <a:xfrm>
-                            <a:off x="0" y="0"/>
-                            <a:ext cx="1490472" cy="1362456"/>
-                          </a:xfrm>
-                          <a:prstGeom prst="rect">
-                            <a:avLst/>
-                          </a:prstGeom>
-                        </pic:spPr>
-                      </pic:pic>
-                    </a:graphicData>
-                  </a:graphic>
-                </wp:inline>
-              </w:drawing>
-            </w:r>
-          </w:p>
-        </w:tc>
-        <w:tc>
-          <w:tcPr>
-            <w:tcW w:w="2394" w:type="dxa"/>
-          </w:tcPr>
-          <w:p>
-            <w:pPr>
-              <w:rPr>
-                <w:rFonts w:cstheme="minorHAnsi"/>
-              </w:rPr>
-            </w:pPr>
-            <w:r>
-              <w:rPr>
-                <w:rFonts w:cstheme="minorHAnsi"/>
-              </w:rPr>
-              <w:drawing>
-                <wp:inline distT="0" distB="0" distL="0" distR="0" wp14:anchorId="11E98070" wp14:editId="45F0FC50">
-                  <wp:extent cx="1490472" cy="1344168"/>
-                  <wp:effectExtent l="0" t="0" r="0" b="8890"/>
-                  <wp:docPr id="4" name="Picture 4"/>
-                  <wp:cNvGraphicFramePr>
-                    <a:graphicFrameLocks xmlns:a="http://schemas.openxmlformats.org/drawingml/2006/main" noChangeAspect="1"/>
-                  </wp:cNvGraphicFramePr>
-                  <a:graphic xmlns:a="http://schemas.openxmlformats.org/drawingml/2006/main">
-                    <a:graphicData uri="http://schemas.openxmlformats.org/drawingml/2006/picture">
-                      <pic:pic xmlns:pic="http://schemas.openxmlformats.org/drawingml/2006/picture">
-                        <pic:nvPicPr>
-                          <pic:cNvPr id="1" name=""/>
-                          <pic:cNvPicPr/>
-                        </pic:nvPicPr>
-                        <pic:blipFill>
-                          <a:blip r:embed="rId11"/>
-                          <a:stretch>
-                            <a:fillRect/>
-                          </a:stretch>
-                        </pic:blipFill>
-                        <pic:spPr>
-                          <a:xfrm>
-                            <a:off x="0" y="0"/>
-                            <a:ext cx="1490472" cy="1344168"/>
-                          </a:xfrm>
-                          <a:prstGeom prst="rect">
-                            <a:avLst/>
-                          </a:prstGeom>
-                        </pic:spPr>
-                      </pic:pic>
-                    </a:graphicData>
-                  </a:graphic>
-                </wp:inline>
-              </w:drawing>
-            </w:r>
-          </w:p>
-        </w:tc>
-      </w:tr>
-    </w:tbl>
-    <w:p>
-      <w:pPr>
-        <w:spacing w:after="0"/>
-        <w:rPr>
-          <w:rFonts w:cstheme="minorHAnsi"/>
-        </w:rPr>
-      </w:pPr>
+        <w:lastRenderedPageBreak/>
+        <w:t>References</w:t>
+      </w:r>
+    </w:p>
+    <w:p>
+      <w:pPr>
+        <w:spacing w:after="0"/>
+        <w:rPr>
+          <w:rFonts w:cstheme="minorHAnsi"/>
+        </w:rPr>
+      </w:pPr>
+    </w:p>
+    <w:p>
+      <w:pPr>
+        <w:spacing w:after="0"/>
+        <w:rPr>
+          <w:rFonts w:cstheme="minorHAnsi"/>
+        </w:rPr>
+      </w:pPr>
+      <w:r>
+        <w:rPr>
+          <w:rFonts w:cstheme="minorHAnsi"/>
+        </w:rPr>
+        <w:t>Hadley Wickham and Jennifer Bryan (2018). readxl: Read Excel Files. R package version 1.1.0.</w:t>
+      </w:r>
+      <w:r>
+        <w:rPr>
+          <w:rFonts w:cstheme="minorHAnsi"/>
+        </w:rPr>
+        <w:t xml:space="preserve"> </w:t>
+      </w:r>
+      <w:r>
+        <w:rPr>
+          <w:rFonts w:cstheme="minorHAnsi"/>
+        </w:rPr>
+        <w:t>https://CRAN.R-project.org/package=readxl</w:t>
+      </w:r>
+    </w:p>
+    <w:p>
+      <w:pPr>
+        <w:spacing w:after="0"/>
+        <w:rPr>
+          <w:rFonts w:cstheme="minorHAnsi"/>
+        </w:rPr>
+      </w:pPr>
+    </w:p>
+    <w:p>
+      <w:pPr>
+        <w:spacing w:after="0"/>
+        <w:rPr>
+          <w:rFonts w:cstheme="minorHAnsi"/>
+        </w:rPr>
+      </w:pPr>
+      <w:r>
+        <w:rPr>
+          <w:rFonts w:cstheme="minorHAnsi"/>
+        </w:rPr>
+        <w:t>Jeroen Ooms (2018). writexl: Export Data Frames to Excel 'xlsx' Format. R package version 1.0.</w:t>
+      </w:r>
+    </w:p>
+    <w:p>
+      <w:pPr>
+        <w:spacing w:after="0"/>
+        <w:rPr>
+          <w:rFonts w:cstheme="minorHAnsi"/>
+        </w:rPr>
+      </w:pPr>
+      <w:r>
+        <w:rPr>
+          <w:rFonts w:cstheme="minorHAnsi"/>
+        </w:rPr>
+        <w:t>https://CRAN.R-project.org/package=writexl</w:t>
+      </w:r>
+    </w:p>
+    <w:p>
+      <w:pPr>
+        <w:spacing w:after="0"/>
+        <w:rPr>
+          <w:rFonts w:cstheme="minorHAnsi"/>
+        </w:rPr>
+      </w:pPr>
+    </w:p>
+    <w:p>
+      <w:pPr>
+        <w:spacing w:after="0"/>
+        <w:rPr>
+          <w:rFonts w:cstheme="minorHAnsi"/>
+        </w:rPr>
+      </w:pPr>
+      <w:r>
+        <w:rPr>
+          <w:rFonts w:cstheme="minorHAnsi"/>
+        </w:rPr>
+        <w:t>Hadley Wickham, Romain François, Lionel Henry and Kirill Müller (2020). dplyr: A Grammar of Data Manipulation. R package</w:t>
+      </w:r>
+      <w:r>
+        <w:rPr>
+          <w:rFonts w:cstheme="minorHAnsi"/>
+        </w:rPr>
+        <w:t xml:space="preserve"> </w:t>
+      </w:r>
+      <w:r>
+        <w:rPr>
+          <w:rFonts w:cstheme="minorHAnsi"/>
+        </w:rPr>
+        <w:t>version 0.8.5. https://CRAN.R-project.org/package=dplyr</w:t>
+      </w:r>
     </w:p>
     <w:sectPr>
       <w:pgSz w:w="12240" w:h="15840"/>
@@ -2786,6 +4964,205 @@
       </w:rPr>
     </w:lvl>
     <w:lvl w:ilvl="1" w:tplc="04090003">
+      <w:start w:val="1"/>
+      <w:numFmt w:val="bullet"/>
+      <w:lvlText w:val="o"/>
+      <w:lvlJc w:val="left"/>
+      <w:pPr>
+        <w:ind w:left="1440" w:hanging="360"/>
+      </w:pPr>
+      <w:rPr>
+        <w:rFonts w:ascii="Courier New" w:hAnsi="Courier New" w:cs="Courier New" w:hint="default"/>
+      </w:rPr>
+    </w:lvl>
+    <w:lvl w:ilvl="2" w:tplc="04090005" w:tentative="1">
+      <w:start w:val="1"/>
+      <w:numFmt w:val="bullet"/>
+      <w:lvlText w:val=""/>
+      <w:lvlJc w:val="left"/>
+      <w:pPr>
+        <w:ind w:left="2160" w:hanging="360"/>
+      </w:pPr>
+      <w:rPr>
+        <w:rFonts w:ascii="Wingdings" w:hAnsi="Wingdings" w:hint="default"/>
+      </w:rPr>
+    </w:lvl>
+    <w:lvl w:ilvl="3" w:tplc="04090001" w:tentative="1">
+      <w:start w:val="1"/>
+      <w:numFmt w:val="bullet"/>
+      <w:lvlText w:val=""/>
+      <w:lvlJc w:val="left"/>
+      <w:pPr>
+        <w:ind w:left="2880" w:hanging="360"/>
+      </w:pPr>
+      <w:rPr>
+        <w:rFonts w:ascii="Symbol" w:hAnsi="Symbol" w:hint="default"/>
+      </w:rPr>
+    </w:lvl>
+    <w:lvl w:ilvl="4" w:tplc="04090003" w:tentative="1">
+      <w:start w:val="1"/>
+      <w:numFmt w:val="bullet"/>
+      <w:lvlText w:val="o"/>
+      <w:lvlJc w:val="left"/>
+      <w:pPr>
+        <w:ind w:left="3600" w:hanging="360"/>
+      </w:pPr>
+      <w:rPr>
+        <w:rFonts w:ascii="Courier New" w:hAnsi="Courier New" w:cs="Courier New" w:hint="default"/>
+      </w:rPr>
+    </w:lvl>
+    <w:lvl w:ilvl="5" w:tplc="04090005" w:tentative="1">
+      <w:start w:val="1"/>
+      <w:numFmt w:val="bullet"/>
+      <w:lvlText w:val=""/>
+      <w:lvlJc w:val="left"/>
+      <w:pPr>
+        <w:ind w:left="4320" w:hanging="360"/>
+      </w:pPr>
+      <w:rPr>
+        <w:rFonts w:ascii="Wingdings" w:hAnsi="Wingdings" w:hint="default"/>
+      </w:rPr>
+    </w:lvl>
+    <w:lvl w:ilvl="6" w:tplc="04090001" w:tentative="1">
+      <w:start w:val="1"/>
+      <w:numFmt w:val="bullet"/>
+      <w:lvlText w:val=""/>
+      <w:lvlJc w:val="left"/>
+      <w:pPr>
+        <w:ind w:left="5040" w:hanging="360"/>
+      </w:pPr>
+      <w:rPr>
+        <w:rFonts w:ascii="Symbol" w:hAnsi="Symbol" w:hint="default"/>
+      </w:rPr>
+    </w:lvl>
+    <w:lvl w:ilvl="7" w:tplc="04090003" w:tentative="1">
+      <w:start w:val="1"/>
+      <w:numFmt w:val="bullet"/>
+      <w:lvlText w:val="o"/>
+      <w:lvlJc w:val="left"/>
+      <w:pPr>
+        <w:ind w:left="5760" w:hanging="360"/>
+      </w:pPr>
+      <w:rPr>
+        <w:rFonts w:ascii="Courier New" w:hAnsi="Courier New" w:cs="Courier New" w:hint="default"/>
+      </w:rPr>
+    </w:lvl>
+    <w:lvl w:ilvl="8" w:tplc="04090005" w:tentative="1">
+      <w:start w:val="1"/>
+      <w:numFmt w:val="bullet"/>
+      <w:lvlText w:val=""/>
+      <w:lvlJc w:val="left"/>
+      <w:pPr>
+        <w:ind w:left="6480" w:hanging="360"/>
+      </w:pPr>
+      <w:rPr>
+        <w:rFonts w:ascii="Wingdings" w:hAnsi="Wingdings" w:hint="default"/>
+      </w:rPr>
+    </w:lvl>
+  </w:abstractNum>
+  <w:abstractNum w:abstractNumId="6" w15:restartNumberingAfterBreak="0">
+    <w:nsid w:val="79F747F6"/>
+    <w:multiLevelType w:val="hybridMultilevel"/>
+    <w:tmpl w:val="F3E2B670"/>
+    <w:lvl w:ilvl="0" w:tplc="0409000F">
+      <w:start w:val="1"/>
+      <w:numFmt w:val="decimal"/>
+      <w:lvlText w:val="%1."/>
+      <w:lvlJc w:val="left"/>
+      <w:pPr>
+        <w:ind w:left="720" w:hanging="360"/>
+      </w:pPr>
+    </w:lvl>
+    <w:lvl w:ilvl="1" w:tplc="04090019" w:tentative="1">
+      <w:start w:val="1"/>
+      <w:numFmt w:val="lowerLetter"/>
+      <w:lvlText w:val="%2."/>
+      <w:lvlJc w:val="left"/>
+      <w:pPr>
+        <w:ind w:left="1440" w:hanging="360"/>
+      </w:pPr>
+    </w:lvl>
+    <w:lvl w:ilvl="2" w:tplc="0409001B" w:tentative="1">
+      <w:start w:val="1"/>
+      <w:numFmt w:val="lowerRoman"/>
+      <w:lvlText w:val="%3."/>
+      <w:lvlJc w:val="right"/>
+      <w:pPr>
+        <w:ind w:left="2160" w:hanging="180"/>
+      </w:pPr>
+    </w:lvl>
+    <w:lvl w:ilvl="3" w:tplc="0409000F" w:tentative="1">
+      <w:start w:val="1"/>
+      <w:numFmt w:val="decimal"/>
+      <w:lvlText w:val="%4."/>
+      <w:lvlJc w:val="left"/>
+      <w:pPr>
+        <w:ind w:left="2880" w:hanging="360"/>
+      </w:pPr>
+    </w:lvl>
+    <w:lvl w:ilvl="4" w:tplc="04090019" w:tentative="1">
+      <w:start w:val="1"/>
+      <w:numFmt w:val="lowerLetter"/>
+      <w:lvlText w:val="%5."/>
+      <w:lvlJc w:val="left"/>
+      <w:pPr>
+        <w:ind w:left="3600" w:hanging="360"/>
+      </w:pPr>
+    </w:lvl>
+    <w:lvl w:ilvl="5" w:tplc="0409001B" w:tentative="1">
+      <w:start w:val="1"/>
+      <w:numFmt w:val="lowerRoman"/>
+      <w:lvlText w:val="%6."/>
+      <w:lvlJc w:val="right"/>
+      <w:pPr>
+        <w:ind w:left="4320" w:hanging="180"/>
+      </w:pPr>
+    </w:lvl>
+    <w:lvl w:ilvl="6" w:tplc="0409000F" w:tentative="1">
+      <w:start w:val="1"/>
+      <w:numFmt w:val="decimal"/>
+      <w:lvlText w:val="%7."/>
+      <w:lvlJc w:val="left"/>
+      <w:pPr>
+        <w:ind w:left="5040" w:hanging="360"/>
+      </w:pPr>
+    </w:lvl>
+    <w:lvl w:ilvl="7" w:tplc="04090019" w:tentative="1">
+      <w:start w:val="1"/>
+      <w:numFmt w:val="lowerLetter"/>
+      <w:lvlText w:val="%8."/>
+      <w:lvlJc w:val="left"/>
+      <w:pPr>
+        <w:ind w:left="5760" w:hanging="360"/>
+      </w:pPr>
+    </w:lvl>
+    <w:lvl w:ilvl="8" w:tplc="0409001B" w:tentative="1">
+      <w:start w:val="1"/>
+      <w:numFmt w:val="lowerRoman"/>
+      <w:lvlText w:val="%9."/>
+      <w:lvlJc w:val="right"/>
+      <w:pPr>
+        <w:ind w:left="6480" w:hanging="180"/>
+      </w:pPr>
+    </w:lvl>
+  </w:abstractNum>
+  <w:abstractNum w:abstractNumId="7" w15:restartNumberingAfterBreak="0">
+    <w:nsid w:val="7D6D22D8"/>
+    <w:multiLevelType w:val="hybridMultilevel"/>
+    <w:tmpl w:val="039CE3DE"/>
+    <w:lvl w:ilvl="0" w:tplc="04090001">
+      <w:start w:val="1"/>
+      <w:numFmt w:val="bullet"/>
+      <w:lvlText w:val=""/>
+      <w:lvlJc w:val="left"/>
+      <w:pPr>
+        <w:ind w:left="720" w:hanging="360"/>
+      </w:pPr>
+      <w:rPr>
+        <w:rFonts w:ascii="Symbol" w:hAnsi="Symbol" w:hint="default"/>
+      </w:rPr>
+    </w:lvl>
+    <w:lvl w:ilvl="1" w:tplc="04090003" w:tentative="1">
       <w:start w:val="1"/>
       <w:numFmt w:val="bullet"/>
       <w:lvlText w:val="o"/>
@@ -2899,6 +5276,12 @@
   </w:num>
   <w:num w:numId="6">
     <w:abstractNumId w:val="2"/>
+  </w:num>
+  <w:num w:numId="7">
+    <w:abstractNumId w:val="7"/>
+  </w:num>
+  <w:num w:numId="8">
+    <w:abstractNumId w:val="6"/>
   </w:num>
 </w:numbering>
 </file>
@@ -3438,6 +5821,112 @@
       </w:tblBorders>
     </w:tblPr>
   </w:style>
+  <w:style w:type="character" w:customStyle="1" w:styleId="KeywordTok">
+    <w:name w:val="KeywordTok"/>
+    <w:basedOn w:val="DefaultParagraphFont"/>
+    <w:rsid w:val="00F555FC"/>
+    <w:rPr>
+      <w:rFonts w:ascii="Consolas" w:hAnsi="Consolas" w:hint="default"/>
+      <w:b/>
+      <w:bCs w:val="0"/>
+      <w:color w:val="204A87"/>
+      <w:sz w:val="22"/>
+      <w:shd w:val="clear" w:color="auto" w:fill="F8F8F8"/>
+    </w:rPr>
+  </w:style>
+  <w:style w:type="character" w:customStyle="1" w:styleId="DataTypeTok">
+    <w:name w:val="DataTypeTok"/>
+    <w:basedOn w:val="DefaultParagraphFont"/>
+    <w:rsid w:val="00F555FC"/>
+    <w:rPr>
+      <w:rFonts w:ascii="Consolas" w:hAnsi="Consolas" w:hint="default"/>
+      <w:color w:val="204A87"/>
+      <w:sz w:val="22"/>
+      <w:shd w:val="clear" w:color="auto" w:fill="F8F8F8"/>
+    </w:rPr>
+  </w:style>
+  <w:style w:type="character" w:customStyle="1" w:styleId="StringTok">
+    <w:name w:val="StringTok"/>
+    <w:basedOn w:val="DefaultParagraphFont"/>
+    <w:rsid w:val="00F555FC"/>
+    <w:rPr>
+      <w:rFonts w:ascii="Consolas" w:hAnsi="Consolas" w:hint="default"/>
+      <w:color w:val="4E9A06"/>
+      <w:sz w:val="22"/>
+      <w:shd w:val="clear" w:color="auto" w:fill="F8F8F8"/>
+    </w:rPr>
+  </w:style>
+  <w:style w:type="character" w:customStyle="1" w:styleId="CommentTok">
+    <w:name w:val="CommentTok"/>
+    <w:basedOn w:val="DefaultParagraphFont"/>
+    <w:rsid w:val="00F555FC"/>
+    <w:rPr>
+      <w:rFonts w:ascii="Consolas" w:hAnsi="Consolas" w:hint="default"/>
+      <w:i/>
+      <w:iCs w:val="0"/>
+      <w:color w:val="8F5902"/>
+      <w:sz w:val="22"/>
+      <w:shd w:val="clear" w:color="auto" w:fill="F8F8F8"/>
+    </w:rPr>
+  </w:style>
+  <w:style w:type="character" w:customStyle="1" w:styleId="ControlFlowTok">
+    <w:name w:val="ControlFlowTok"/>
+    <w:basedOn w:val="DefaultParagraphFont"/>
+    <w:rsid w:val="00F555FC"/>
+    <w:rPr>
+      <w:rFonts w:ascii="Consolas" w:hAnsi="Consolas" w:hint="default"/>
+      <w:b/>
+      <w:bCs w:val="0"/>
+      <w:color w:val="204A87"/>
+      <w:sz w:val="22"/>
+      <w:shd w:val="clear" w:color="auto" w:fill="F8F8F8"/>
+    </w:rPr>
+  </w:style>
+  <w:style w:type="character" w:customStyle="1" w:styleId="OperatorTok">
+    <w:name w:val="OperatorTok"/>
+    <w:basedOn w:val="DefaultParagraphFont"/>
+    <w:rsid w:val="00F555FC"/>
+    <w:rPr>
+      <w:rFonts w:ascii="Consolas" w:hAnsi="Consolas" w:hint="default"/>
+      <w:b/>
+      <w:bCs w:val="0"/>
+      <w:color w:val="CE5C00"/>
+      <w:sz w:val="22"/>
+      <w:shd w:val="clear" w:color="auto" w:fill="F8F8F8"/>
+    </w:rPr>
+  </w:style>
+  <w:style w:type="character" w:customStyle="1" w:styleId="NormalTok">
+    <w:name w:val="NormalTok"/>
+    <w:basedOn w:val="DefaultParagraphFont"/>
+    <w:rsid w:val="00F555FC"/>
+    <w:rPr>
+      <w:rFonts w:ascii="Consolas" w:hAnsi="Consolas" w:hint="default"/>
+      <w:sz w:val="22"/>
+      <w:shd w:val="clear" w:color="auto" w:fill="F8F8F8"/>
+    </w:rPr>
+  </w:style>
+  <w:style w:type="character" w:customStyle="1" w:styleId="DecValTok">
+    <w:name w:val="DecValTok"/>
+    <w:basedOn w:val="DefaultParagraphFont"/>
+    <w:rsid w:val="00CD000A"/>
+    <w:rPr>
+      <w:rFonts w:ascii="Consolas" w:hAnsi="Consolas" w:hint="default"/>
+      <w:color w:val="0000CF"/>
+      <w:sz w:val="22"/>
+      <w:shd w:val="clear" w:color="auto" w:fill="F8F8F8"/>
+    </w:rPr>
+  </w:style>
+  <w:style w:type="character" w:customStyle="1" w:styleId="OtherTok">
+    <w:name w:val="OtherTok"/>
+    <w:basedOn w:val="DefaultParagraphFont"/>
+    <w:rsid w:val="00CD000A"/>
+    <w:rPr>
+      <w:rFonts w:ascii="Consolas" w:hAnsi="Consolas" w:hint="default"/>
+      <w:color w:val="8F5902"/>
+      <w:sz w:val="22"/>
+      <w:shd w:val="clear" w:color="auto" w:fill="F8F8F8"/>
+    </w:rPr>
+  </w:style>
 </w:styles>
 </file>
 
@@ -3734,4 +6223,16 @@
     </a:ext>
   </a:extLst>
 </a:theme>
+</file>
+
+<file path=customXml/item1.xml><?xml version="1.0" encoding="utf-8"?>
+<b:Sources xmlns:b="http://schemas.openxmlformats.org/officeDocument/2006/bibliography" xmlns="http://schemas.openxmlformats.org/officeDocument/2006/bibliography" SelectedStyle="\APASixthEditionOfficeOnline.xsl" StyleName="APA" Version="6"/>
+</file>
+
+<file path=customXml/itemProps1.xml><?xml version="1.0" encoding="utf-8"?>
+<ds:datastoreItem xmlns:ds="http://schemas.openxmlformats.org/officeDocument/2006/customXml" ds:itemID="{FCB249FA-74B2-4C0F-8B51-61DF8A17AEB4}">
+  <ds:schemaRefs>
+    <ds:schemaRef ds:uri="http://schemas.openxmlformats.org/officeDocument/2006/bibliography"/>
+  </ds:schemaRefs>
+</ds:datastoreItem>
 </file>
</xml_diff>

<commit_message>
remove outline and finishing touches on article.
</commit_message>
<xml_diff>
--- a/Article/Guerrilla Automation with R.docx
+++ b/Article/Guerrilla Automation with R.docx
@@ -116,7 +116,49 @@
         <w:rPr>
           <w:rFonts w:cstheme="minorHAnsi"/>
         </w:rPr>
-        <w:t xml:space="preserve">When a problem calls for a powerful technological solution, but no such solution </w:t>
+        <w:t xml:space="preserve">It often involves a higher level of </w:t>
+      </w:r>
+      <w:r>
+        <w:rPr>
+          <w:rFonts w:cstheme="minorHAnsi"/>
+        </w:rPr>
+        <w:t>mobility</w:t>
+      </w:r>
+      <w:r>
+        <w:rPr>
+          <w:rFonts w:cstheme="minorHAnsi"/>
+        </w:rPr>
+        <w:t xml:space="preserve">, with </w:t>
+      </w:r>
+      <w:r>
+        <w:rPr>
+          <w:rFonts w:cstheme="minorHAnsi"/>
+        </w:rPr>
+        <w:t>nimblness making up for the military’s lack of resources. We can draw an analogy in business.</w:t>
+      </w:r>
+      <w:r>
+        <w:rPr>
+          <w:rFonts w:cstheme="minorHAnsi"/>
+        </w:rPr>
+        <w:t xml:space="preserve"> </w:t>
+      </w:r>
+      <w:r>
+        <w:rPr>
+          <w:rFonts w:cstheme="minorHAnsi"/>
+        </w:rPr>
+        <w:t xml:space="preserve">When a problem calls for a </w:t>
+      </w:r>
+      <w:r>
+        <w:rPr>
+          <w:rFonts w:cstheme="minorHAnsi"/>
+        </w:rPr>
+        <w:t>traditional</w:t>
+      </w:r>
+      <w:r>
+        <w:rPr>
+          <w:rFonts w:cstheme="minorHAnsi"/>
+        </w:rPr>
+        <w:t xml:space="preserve"> technological solution, but no such solution </w:t>
       </w:r>
       <w:r>
         <w:rPr>
@@ -140,13 +182,7 @@
         <w:rPr>
           <w:rFonts w:cstheme="minorHAnsi"/>
         </w:rPr>
-        <w:t xml:space="preserve"> </w:t>
-      </w:r>
-      <w:r>
-        <w:rPr>
-          <w:rFonts w:cstheme="minorHAnsi"/>
-        </w:rPr>
-        <w:t>light-weight</w:t>
+        <w:t xml:space="preserve"> nimble</w:t>
       </w:r>
       <w:r>
         <w:rPr>
@@ -269,28 +305,7 @@
             <w:rStyle w:val="Hyperlink"/>
             <w:rFonts w:cstheme="minorHAnsi"/>
           </w:rPr>
-          <w:t>Rstudio.</w:t>
-        </w:r>
-        <w:r>
-          <w:rPr>
-            <w:rStyle w:val="Hyperlink"/>
-            <w:rFonts w:cstheme="minorHAnsi"/>
-          </w:rPr>
-          <w:t>c</w:t>
-        </w:r>
-        <w:r>
-          <w:rPr>
-            <w:rStyle w:val="Hyperlink"/>
-            <w:rFonts w:cstheme="minorHAnsi"/>
-          </w:rPr>
-          <w:t>o</w:t>
-        </w:r>
-        <w:r>
-          <w:rPr>
-            <w:rStyle w:val="Hyperlink"/>
-            <w:rFonts w:cstheme="minorHAnsi"/>
-          </w:rPr>
-          <w:t>m</w:t>
+          <w:t>Rstudio.com</w:t>
         </w:r>
       </w:hyperlink>
       <w:r>
@@ -391,7 +406,21 @@
         <w:rPr>
           <w:rFonts w:cstheme="minorHAnsi"/>
         </w:rPr>
-        <w:t>stakeholder has several ledger account balances they want to support using the actuarial workpapers</w:t>
+        <w:t xml:space="preserve">stakeholder has several ledger </w:t>
+      </w:r>
+      <w:proofErr w:type="gramStart"/>
+      <w:r>
+        <w:rPr>
+          <w:rFonts w:cstheme="minorHAnsi"/>
+        </w:rPr>
+        <w:t>account</w:t>
+      </w:r>
+      <w:proofErr w:type="gramEnd"/>
+      <w:r>
+        <w:rPr>
+          <w:rFonts w:cstheme="minorHAnsi"/>
+        </w:rPr>
+        <w:t xml:space="preserve"> balances they want to support using the actuarial workpapers</w:t>
       </w:r>
       <w:r>
         <w:rPr>
@@ -1196,12 +1225,103 @@
                 <w:bCs/>
               </w:rPr>
             </w:pPr>
+          </w:p>
+          <w:p>
+            <w:pPr>
+              <w:rPr>
+                <w:rFonts w:cstheme="minorHAnsi"/>
+                <w:b/>
+                <w:bCs/>
+              </w:rPr>
+            </w:pPr>
+          </w:p>
+          <w:p>
+            <w:pPr>
+              <w:rPr>
+                <w:rFonts w:cstheme="minorHAnsi"/>
+                <w:b/>
+                <w:bCs/>
+              </w:rPr>
+            </w:pPr>
+          </w:p>
+          <w:p>
+            <w:pPr>
+              <w:rPr>
+                <w:rFonts w:cstheme="minorHAnsi"/>
+                <w:b/>
+                <w:bCs/>
+              </w:rPr>
+            </w:pPr>
+          </w:p>
+          <w:p>
+            <w:pPr>
+              <w:rPr>
+                <w:rFonts w:cstheme="minorHAnsi"/>
+                <w:b/>
+                <w:bCs/>
+              </w:rPr>
+            </w:pPr>
+          </w:p>
+          <w:p>
+            <w:pPr>
+              <w:rPr>
+                <w:rFonts w:cstheme="minorHAnsi"/>
+                <w:b/>
+                <w:bCs/>
+              </w:rPr>
+            </w:pPr>
+          </w:p>
+          <w:p>
+            <w:pPr>
+              <w:rPr>
+                <w:rFonts w:cstheme="minorHAnsi"/>
+                <w:b/>
+                <w:bCs/>
+              </w:rPr>
+            </w:pPr>
+          </w:p>
+          <w:p>
+            <w:pPr>
+              <w:rPr>
+                <w:rFonts w:cstheme="minorHAnsi"/>
+                <w:b/>
+                <w:bCs/>
+              </w:rPr>
+            </w:pPr>
+          </w:p>
+          <w:p>
+            <w:pPr>
+              <w:rPr>
+                <w:rFonts w:cstheme="minorHAnsi"/>
+                <w:b/>
+                <w:bCs/>
+              </w:rPr>
+            </w:pPr>
+          </w:p>
+          <w:p>
+            <w:pPr>
+              <w:rPr>
+                <w:rFonts w:cstheme="minorHAnsi"/>
+                <w:b/>
+                <w:bCs/>
+              </w:rPr>
+            </w:pPr>
+          </w:p>
+          <w:p>
+            <w:pPr>
+              <w:rPr>
+                <w:rFonts w:cstheme="minorHAnsi"/>
+                <w:b/>
+                <w:bCs/>
+              </w:rPr>
+            </w:pPr>
             <w:r>
               <w:rPr>
                 <w:rFonts w:cstheme="minorHAnsi"/>
                 <w:b/>
                 <w:bCs/>
               </w:rPr>
+              <w:lastRenderedPageBreak/>
               <w:t>Excel Files/</w:t>
             </w:r>
             <w:r>
@@ -1224,7 +1344,6 @@
                 <w:rFonts w:cstheme="minorHAnsi"/>
                 <w:noProof/>
               </w:rPr>
-              <w:lastRenderedPageBreak/>
               <w:drawing>
                 <wp:inline distT="0" distB="0" distL="0" distR="0" wp14:anchorId="20D9331B" wp14:editId="4E4BBC47">
                   <wp:extent cx="2743200" cy="2505456"/>
@@ -1280,6 +1399,96 @@
             <w:pPr>
               <w:rPr>
                 <w:rFonts w:cstheme="minorHAnsi"/>
+                <w:b/>
+                <w:bCs/>
+              </w:rPr>
+            </w:pPr>
+          </w:p>
+          <w:p>
+            <w:pPr>
+              <w:rPr>
+                <w:rFonts w:cstheme="minorHAnsi"/>
+                <w:b/>
+                <w:bCs/>
+              </w:rPr>
+            </w:pPr>
+          </w:p>
+          <w:p>
+            <w:pPr>
+              <w:rPr>
+                <w:rFonts w:cstheme="minorHAnsi"/>
+                <w:b/>
+                <w:bCs/>
+              </w:rPr>
+            </w:pPr>
+          </w:p>
+          <w:p>
+            <w:pPr>
+              <w:rPr>
+                <w:rFonts w:cstheme="minorHAnsi"/>
+                <w:b/>
+                <w:bCs/>
+              </w:rPr>
+            </w:pPr>
+          </w:p>
+          <w:p>
+            <w:pPr>
+              <w:rPr>
+                <w:rFonts w:cstheme="minorHAnsi"/>
+                <w:b/>
+                <w:bCs/>
+              </w:rPr>
+            </w:pPr>
+          </w:p>
+          <w:p>
+            <w:pPr>
+              <w:rPr>
+                <w:rFonts w:cstheme="minorHAnsi"/>
+                <w:b/>
+                <w:bCs/>
+              </w:rPr>
+            </w:pPr>
+          </w:p>
+          <w:p>
+            <w:pPr>
+              <w:rPr>
+                <w:rFonts w:cstheme="minorHAnsi"/>
+                <w:b/>
+                <w:bCs/>
+              </w:rPr>
+            </w:pPr>
+          </w:p>
+          <w:p>
+            <w:pPr>
+              <w:rPr>
+                <w:rFonts w:cstheme="minorHAnsi"/>
+                <w:b/>
+                <w:bCs/>
+              </w:rPr>
+            </w:pPr>
+          </w:p>
+          <w:p>
+            <w:pPr>
+              <w:rPr>
+                <w:rFonts w:cstheme="minorHAnsi"/>
+                <w:b/>
+                <w:bCs/>
+              </w:rPr>
+            </w:pPr>
+          </w:p>
+          <w:p>
+            <w:pPr>
+              <w:rPr>
+                <w:rFonts w:cstheme="minorHAnsi"/>
+                <w:b/>
+                <w:bCs/>
+              </w:rPr>
+            </w:pPr>
+          </w:p>
+          <w:p>
+            <w:pPr>
+              <w:rPr>
+                <w:rFonts w:cstheme="minorHAnsi"/>
               </w:rPr>
             </w:pPr>
             <w:r>
@@ -1288,6 +1497,7 @@
                 <w:b/>
                 <w:bCs/>
               </w:rPr>
+              <w:lastRenderedPageBreak/>
               <w:t>Excel Files/</w:t>
             </w:r>
             <w:r>
@@ -1310,7 +1520,6 @@
                 <w:rFonts w:cstheme="minorHAnsi"/>
                 <w:noProof/>
               </w:rPr>
-              <w:lastRenderedPageBreak/>
               <w:drawing>
                 <wp:inline distT="0" distB="0" distL="0" distR="0" wp14:anchorId="6E6B00B8" wp14:editId="4A82C6DC">
                   <wp:extent cx="2743200" cy="2478024"/>
@@ -1473,6 +1682,7 @@
       <w:r>
         <w:rPr>
           <w:rFonts w:cstheme="minorHAnsi"/>
+          <w:noProof/>
         </w:rPr>
         <w:drawing>
           <wp:inline distT="0" distB="0" distL="0" distR="0" wp14:anchorId="7A84FD09" wp14:editId="41D1A58A">
@@ -1531,6 +1741,7 @@
         <w:rPr>
           <w:rFonts w:cstheme="minorHAnsi"/>
         </w:rPr>
+        <w:lastRenderedPageBreak/>
         <w:t xml:space="preserve">I typically prefer to use absolute file paths, but I set this up with relative paths so that it will work on other machines. The first three rows here </w:t>
       </w:r>
       <w:r>
@@ -1545,20 +1756,11 @@
         </w:rPr>
         <w:t>errors</w:t>
       </w:r>
-      <w:bookmarkStart w:id="0" w:name="_GoBack"/>
-      <w:bookmarkEnd w:id="0"/>
-      <w:r>
-        <w:rPr>
-          <w:rFonts w:cstheme="minorHAnsi"/>
-        </w:rPr>
-        <w:t xml:space="preserve"> </w:t>
-      </w:r>
-      <w:r>
-        <w:rPr>
-          <w:rFonts w:cstheme="minorHAnsi"/>
-        </w:rPr>
-        <w:lastRenderedPageBreak/>
-        <w:t>in the sheet name and file name respectively.</w:t>
+      <w:r>
+        <w:rPr>
+          <w:rFonts w:cstheme="minorHAnsi"/>
+        </w:rPr>
+        <w:t xml:space="preserve"> in the sheet name and file name respectively.</w:t>
       </w:r>
       <w:r>
         <w:rPr>
@@ -1721,31 +1923,43 @@
         <w:rPr>
           <w:rFonts w:cstheme="minorHAnsi"/>
         </w:rPr>
+        <w:t xml:space="preserve"> (Ooms, 2018)</w:t>
+      </w:r>
+      <w:r>
+        <w:rPr>
+          <w:rFonts w:cstheme="minorHAnsi"/>
+        </w:rPr>
+        <w:t>, and dplyr</w:t>
+      </w:r>
+      <w:r>
+        <w:rPr>
+          <w:rFonts w:cstheme="minorHAnsi"/>
+        </w:rPr>
+        <w:t xml:space="preserve"> (Wickham et al., 2020)</w:t>
+      </w:r>
+      <w:r>
+        <w:rPr>
+          <w:rFonts w:cstheme="minorHAnsi"/>
+        </w:rPr>
+        <w:t>.</w:t>
+      </w:r>
+      <w:r>
+        <w:rPr>
+          <w:rFonts w:cstheme="minorHAnsi"/>
+        </w:rPr>
         <w:t xml:space="preserve"> </w:t>
       </w:r>
       <w:r>
         <w:rPr>
           <w:rFonts w:cstheme="minorHAnsi"/>
         </w:rPr>
-        <w:t>(</w:t>
-      </w:r>
-      <w:r>
-        <w:rPr>
-          <w:rFonts w:cstheme="minorHAnsi"/>
-        </w:rPr>
-        <w:t>Ooms,</w:t>
-      </w:r>
-      <w:r>
-        <w:rPr>
-          <w:rFonts w:cstheme="minorHAnsi"/>
-        </w:rPr>
-        <w:t xml:space="preserve"> 2018)</w:t>
-      </w:r>
-      <w:r>
-        <w:rPr>
-          <w:rFonts w:cstheme="minorHAnsi"/>
-        </w:rPr>
-        <w:t>, and dplyr</w:t>
+        <w:t>If you have Rstudio installed, y</w:t>
+      </w:r>
+      <w:r>
+        <w:rPr>
+          <w:rFonts w:cstheme="minorHAnsi"/>
+        </w:rPr>
+        <w:t>ou can follow along in the GitHub repository</w:t>
       </w:r>
       <w:r>
         <w:rPr>
@@ -1757,105 +1971,7 @@
         <w:rPr>
           <w:rFonts w:cstheme="minorHAnsi"/>
         </w:rPr>
-        <w:t xml:space="preserve">(Wickham </w:t>
-      </w:r>
-      <w:r>
-        <w:rPr>
-          <w:rFonts w:cstheme="minorHAnsi"/>
-        </w:rPr>
-        <w:t>et al.,</w:t>
-      </w:r>
-      <w:r>
-        <w:rPr>
-          <w:rFonts w:cstheme="minorHAnsi"/>
-        </w:rPr>
-        <w:t xml:space="preserve"> 20</w:t>
-      </w:r>
-      <w:r>
-        <w:rPr>
-          <w:rFonts w:cstheme="minorHAnsi"/>
-        </w:rPr>
-        <w:t>20</w:t>
-      </w:r>
-      <w:r>
-        <w:rPr>
-          <w:rFonts w:cstheme="minorHAnsi"/>
-        </w:rPr>
-        <w:t>)</w:t>
-      </w:r>
-      <w:r>
-        <w:rPr>
-          <w:rFonts w:cstheme="minorHAnsi"/>
-        </w:rPr>
-        <w:t>.</w:t>
-      </w:r>
-      <w:r>
-        <w:rPr>
-          <w:rFonts w:cstheme="minorHAnsi"/>
-        </w:rPr>
-        <w:t xml:space="preserve"> You can follow along in the GitHub repository using the file </w:t>
-      </w:r>
-      <w:r>
-        <w:rPr>
-          <w:rFonts w:cstheme="minorHAnsi"/>
-          <w:i/>
-          <w:iCs/>
-          <w:u w:val="single"/>
-        </w:rPr>
-        <w:t>Guerrilla Automation.R</w:t>
-      </w:r>
-      <w:r>
-        <w:rPr>
-          <w:rFonts w:cstheme="minorHAnsi"/>
-        </w:rPr>
-        <w:t xml:space="preserve"> or,</w:t>
-      </w:r>
-      <w:r>
-        <w:rPr>
-          <w:rFonts w:cstheme="minorHAnsi"/>
-        </w:rPr>
-        <w:t xml:space="preserve"> </w:t>
-      </w:r>
-      <w:r>
-        <w:rPr>
-          <w:rFonts w:cstheme="minorHAnsi"/>
-        </w:rPr>
-        <w:t>if you downloaded the repository and you have RStudio installed</w:t>
-      </w:r>
-      <w:r>
-        <w:rPr>
-          <w:rFonts w:cstheme="minorHAnsi"/>
-        </w:rPr>
-        <w:t xml:space="preserve">, by opening the file </w:t>
-      </w:r>
-      <w:r>
-        <w:rPr>
-          <w:rFonts w:cstheme="minorHAnsi"/>
-          <w:i/>
-          <w:iCs/>
-          <w:u w:val="single"/>
-        </w:rPr>
-        <w:t>Guerrilla Automation.</w:t>
-      </w:r>
-      <w:r>
-        <w:rPr>
-          <w:rFonts w:cstheme="minorHAnsi"/>
-          <w:i/>
-          <w:iCs/>
-        </w:rPr>
-        <w:t>Rproj</w:t>
-      </w:r>
-      <w:r>
-        <w:rPr>
-          <w:rFonts w:cstheme="minorHAnsi"/>
-        </w:rPr>
-        <w:t xml:space="preserve">. </w:t>
-      </w:r>
-      <w:r>
-        <w:rPr>
-          <w:rFonts w:cstheme="minorHAnsi"/>
-        </w:rPr>
-        <w:t xml:space="preserve">You can run the whole process from start to finish by calling either the </w:t>
+        <w:t xml:space="preserve">by opening the file </w:t>
       </w:r>
       <w:r>
         <w:rPr>
@@ -1863,13 +1979,7 @@
           <w:b/>
           <w:bCs/>
         </w:rPr>
-        <w:t>main</w:t>
-      </w:r>
-      <w:r>
-        <w:rPr>
-          <w:rFonts w:cstheme="minorHAnsi"/>
-        </w:rPr>
-        <w:t xml:space="preserve"> or the </w:t>
+        <w:t>Guerrilla Automation.Rproj</w:t>
       </w:r>
       <w:r>
         <w:rPr>
@@ -1877,49 +1987,19 @@
           <w:b/>
           <w:bCs/>
         </w:rPr>
-        <w:t>output_results</w:t>
-      </w:r>
-      <w:r>
-        <w:rPr>
-          <w:rFonts w:cstheme="minorHAnsi"/>
-        </w:rPr>
-        <w:t xml:space="preserve"> functions. </w:t>
-      </w:r>
-    </w:p>
-    <w:p>
-      <w:pPr>
-        <w:spacing w:after="0"/>
-        <w:ind w:firstLine="720"/>
-        <w:rPr>
-          <w:rFonts w:cstheme="minorHAnsi"/>
-        </w:rPr>
-      </w:pPr>
-    </w:p>
-    <w:p>
-      <w:pPr>
-        <w:spacing w:after="0"/>
-        <w:ind w:firstLine="720"/>
-        <w:rPr>
-          <w:rFonts w:cstheme="minorHAnsi"/>
-        </w:rPr>
-      </w:pPr>
-      <w:r>
-        <w:rPr>
-          <w:rFonts w:cstheme="minorHAnsi"/>
-        </w:rPr>
-        <w:t>Step</w:t>
-      </w:r>
-      <w:r>
-        <w:rPr>
-          <w:rFonts w:cstheme="minorHAnsi"/>
-        </w:rPr>
-        <w:t xml:space="preserve"> 1 is to </w:t>
-      </w:r>
-      <w:r>
-        <w:rPr>
-          <w:rFonts w:cstheme="minorHAnsi"/>
-        </w:rPr>
-        <w:t xml:space="preserve">import the Input Control data. We do this in the </w:t>
+        <w:t xml:space="preserve"> </w:t>
+      </w:r>
+      <w:r>
+        <w:rPr>
+          <w:rFonts w:cstheme="minorHAnsi"/>
+        </w:rPr>
+        <w:t>and then opening</w:t>
+      </w:r>
+      <w:r>
+        <w:rPr>
+          <w:rFonts w:cstheme="minorHAnsi"/>
+        </w:rPr>
+        <w:t xml:space="preserve"> the file </w:t>
       </w:r>
       <w:r>
         <w:rPr>
@@ -1927,6 +2007,263 @@
           <w:b/>
           <w:bCs/>
         </w:rPr>
+        <w:t>Guerrilla Automation.R</w:t>
+      </w:r>
+      <w:r>
+        <w:rPr>
+          <w:rFonts w:cstheme="minorHAnsi"/>
+        </w:rPr>
+        <w:t xml:space="preserve"> </w:t>
+      </w:r>
+      <w:r>
+        <w:rPr>
+          <w:rFonts w:cstheme="minorHAnsi"/>
+        </w:rPr>
+        <w:t xml:space="preserve">from the same instance of Rstudio. </w:t>
+      </w:r>
+      <w:r>
+        <w:rPr>
+          <w:rFonts w:cstheme="minorHAnsi"/>
+        </w:rPr>
+        <w:t xml:space="preserve">You can run the whole process from start to finish by calling either the </w:t>
+      </w:r>
+      <w:r>
+        <w:rPr>
+          <w:rFonts w:cstheme="minorHAnsi"/>
+          <w:b/>
+          <w:bCs/>
+        </w:rPr>
+        <w:t>main</w:t>
+      </w:r>
+      <w:r>
+        <w:rPr>
+          <w:rFonts w:cstheme="minorHAnsi"/>
+        </w:rPr>
+        <w:t xml:space="preserve"> or the </w:t>
+      </w:r>
+      <w:r>
+        <w:rPr>
+          <w:rFonts w:cstheme="minorHAnsi"/>
+          <w:b/>
+          <w:bCs/>
+        </w:rPr>
+        <w:t>output_results</w:t>
+      </w:r>
+      <w:r>
+        <w:rPr>
+          <w:rFonts w:cstheme="minorHAnsi"/>
+        </w:rPr>
+        <w:t xml:space="preserve"> functions. </w:t>
+      </w:r>
+      <w:r>
+        <w:rPr>
+          <w:rFonts w:cstheme="minorHAnsi"/>
+        </w:rPr>
+        <w:t>Note that you can install the requisite packages using the following</w:t>
+      </w:r>
+      <w:r>
+        <w:rPr>
+          <w:rFonts w:cstheme="minorHAnsi"/>
+        </w:rPr>
+        <w:t xml:space="preserve"> </w:t>
+      </w:r>
+      <w:r>
+        <w:rPr>
+          <w:rFonts w:cstheme="minorHAnsi"/>
+        </w:rPr>
+        <w:t>code</w:t>
+      </w:r>
+      <w:r>
+        <w:rPr>
+          <w:rFonts w:cstheme="minorHAnsi"/>
+        </w:rPr>
+        <w:t>. You also need to source the R script file:</w:t>
+      </w:r>
+    </w:p>
+    <w:p>
+      <w:pPr>
+        <w:spacing w:after="0"/>
+        <w:rPr>
+          <w:rFonts w:cstheme="minorHAnsi"/>
+        </w:rPr>
+      </w:pPr>
+    </w:p>
+    <w:p>
+      <w:pPr>
+        <w:spacing w:after="0"/>
+        <w:rPr>
+          <w:rStyle w:val="NormalTok"/>
+          <w:sz w:val="20"/>
+          <w:szCs w:val="20"/>
+        </w:rPr>
+      </w:pPr>
+      <w:proofErr w:type="gramStart"/>
+      <w:r>
+        <w:rPr>
+          <w:rStyle w:val="KeywordTok"/>
+          <w:sz w:val="20"/>
+          <w:szCs w:val="20"/>
+        </w:rPr>
+        <w:t>install.packages</w:t>
+      </w:r>
+      <w:proofErr w:type="gramEnd"/>
+      <w:r>
+        <w:rPr>
+          <w:rStyle w:val="NormalTok"/>
+          <w:sz w:val="20"/>
+          <w:szCs w:val="20"/>
+        </w:rPr>
+        <w:t>(</w:t>
+      </w:r>
+      <w:r>
+        <w:rPr>
+          <w:rStyle w:val="KeywordTok"/>
+          <w:sz w:val="20"/>
+          <w:szCs w:val="20"/>
+        </w:rPr>
+        <w:t>c</w:t>
+      </w:r>
+      <w:r>
+        <w:rPr>
+          <w:rStyle w:val="NormalTok"/>
+          <w:sz w:val="20"/>
+          <w:szCs w:val="20"/>
+        </w:rPr>
+        <w:t>(</w:t>
+      </w:r>
+      <w:r>
+        <w:rPr>
+          <w:rStyle w:val="StringTok"/>
+          <w:sz w:val="20"/>
+          <w:szCs w:val="20"/>
+        </w:rPr>
+        <w:t>"readxl"</w:t>
+      </w:r>
+      <w:r>
+        <w:rPr>
+          <w:rStyle w:val="NormalTok"/>
+          <w:sz w:val="20"/>
+          <w:szCs w:val="20"/>
+        </w:rPr>
+        <w:t>,</w:t>
+      </w:r>
+      <w:r>
+        <w:rPr>
+          <w:rStyle w:val="StringTok"/>
+          <w:sz w:val="20"/>
+          <w:szCs w:val="20"/>
+        </w:rPr>
+        <w:t>"writexl"</w:t>
+      </w:r>
+      <w:r>
+        <w:rPr>
+          <w:rStyle w:val="NormalTok"/>
+          <w:sz w:val="20"/>
+          <w:szCs w:val="20"/>
+        </w:rPr>
+        <w:t xml:space="preserve">, </w:t>
+      </w:r>
+      <w:r>
+        <w:rPr>
+          <w:rStyle w:val="StringTok"/>
+          <w:sz w:val="20"/>
+          <w:szCs w:val="20"/>
+        </w:rPr>
+        <w:t>"dplyr"</w:t>
+      </w:r>
+      <w:r>
+        <w:rPr>
+          <w:rStyle w:val="NormalTok"/>
+          <w:sz w:val="20"/>
+          <w:szCs w:val="20"/>
+        </w:rPr>
+        <w:t>))</w:t>
+      </w:r>
+    </w:p>
+    <w:p>
+      <w:pPr>
+        <w:spacing w:after="0"/>
+        <w:rPr>
+          <w:rFonts w:cstheme="minorHAnsi"/>
+          <w:sz w:val="20"/>
+          <w:szCs w:val="20"/>
+        </w:rPr>
+      </w:pPr>
+      <w:proofErr w:type="gramStart"/>
+      <w:r>
+        <w:rPr>
+          <w:rStyle w:val="KeywordTok"/>
+          <w:sz w:val="20"/>
+          <w:szCs w:val="20"/>
+        </w:rPr>
+        <w:t>source</w:t>
+      </w:r>
+      <w:r>
+        <w:rPr>
+          <w:rStyle w:val="NormalTok"/>
+          <w:sz w:val="20"/>
+          <w:szCs w:val="20"/>
+        </w:rPr>
+        <w:t>(</w:t>
+      </w:r>
+      <w:proofErr w:type="gramEnd"/>
+      <w:r>
+        <w:rPr>
+          <w:rStyle w:val="StringTok"/>
+          <w:sz w:val="20"/>
+          <w:szCs w:val="20"/>
+        </w:rPr>
+        <w:t>'Guerrilla Automation.R'</w:t>
+      </w:r>
+      <w:r>
+        <w:rPr>
+          <w:rStyle w:val="NormalTok"/>
+          <w:sz w:val="20"/>
+          <w:szCs w:val="20"/>
+        </w:rPr>
+        <w:t>)</w:t>
+      </w:r>
+    </w:p>
+    <w:p>
+      <w:pPr>
+        <w:spacing w:after="0"/>
+        <w:rPr>
+          <w:rFonts w:cstheme="minorHAnsi"/>
+        </w:rPr>
+      </w:pPr>
+    </w:p>
+    <w:p>
+      <w:pPr>
+        <w:spacing w:after="0"/>
+        <w:ind w:firstLine="720"/>
+        <w:rPr>
+          <w:rFonts w:cstheme="minorHAnsi"/>
+        </w:rPr>
+      </w:pPr>
+      <w:r>
+        <w:rPr>
+          <w:rFonts w:cstheme="minorHAnsi"/>
+        </w:rPr>
+        <w:t>Step</w:t>
+      </w:r>
+      <w:r>
+        <w:rPr>
+          <w:rFonts w:cstheme="minorHAnsi"/>
+        </w:rPr>
+        <w:t xml:space="preserve"> 1 is to </w:t>
+      </w:r>
+      <w:r>
+        <w:rPr>
+          <w:rFonts w:cstheme="minorHAnsi"/>
+        </w:rPr>
+        <w:t xml:space="preserve">import the Input Control data. We do this in the </w:t>
+      </w:r>
+      <w:r>
+        <w:rPr>
+          <w:rFonts w:cstheme="minorHAnsi"/>
+          <w:b/>
+          <w:bCs/>
+        </w:rPr>
         <w:t>import_input_contro</w:t>
       </w:r>
       <w:r>
@@ -1974,7 +2311,16 @@
           <w:sz w:val="20"/>
           <w:szCs w:val="20"/>
         </w:rPr>
-        <w:t>read_excel</w:t>
+        <w:t>read_</w:t>
+      </w:r>
+      <w:proofErr w:type="gramStart"/>
+      <w:r>
+        <w:rPr>
+          <w:rStyle w:val="KeywordTok"/>
+          <w:sz w:val="20"/>
+          <w:szCs w:val="20"/>
+        </w:rPr>
+        <w:t>excel</w:t>
       </w:r>
       <w:r>
         <w:rPr>
@@ -1982,7 +2328,16 @@
           <w:sz w:val="20"/>
           <w:szCs w:val="20"/>
         </w:rPr>
-        <w:t xml:space="preserve">(filepath, </w:t>
+        <w:t>(</w:t>
+      </w:r>
+      <w:proofErr w:type="gramEnd"/>
+      <w:r>
+        <w:rPr>
+          <w:rStyle w:val="NormalTok"/>
+          <w:sz w:val="20"/>
+          <w:szCs w:val="20"/>
+        </w:rPr>
+        <w:t xml:space="preserve">filepath, </w:t>
       </w:r>
       <w:r>
         <w:rPr>
@@ -2006,23 +2361,7 @@
           <w:sz w:val="20"/>
           <w:szCs w:val="20"/>
         </w:rPr>
-        <w:t>"Input</w:t>
-      </w:r>
-      <w:r>
-        <w:rPr>
-          <w:rStyle w:val="StringTok"/>
-          <w:sz w:val="20"/>
-          <w:szCs w:val="20"/>
-        </w:rPr>
-        <w:t xml:space="preserve"> </w:t>
-      </w:r>
-      <w:r>
-        <w:rPr>
-          <w:rStyle w:val="StringTok"/>
-          <w:sz w:val="20"/>
-          <w:szCs w:val="20"/>
-        </w:rPr>
-        <w:t>Control"</w:t>
+        <w:t>"Input Control"</w:t>
       </w:r>
       <w:r>
         <w:rPr>
@@ -2030,15 +2369,7 @@
           <w:sz w:val="20"/>
           <w:szCs w:val="20"/>
         </w:rPr>
-        <w:t>,</w:t>
-      </w:r>
-      <w:r>
-        <w:rPr>
-          <w:rStyle w:val="NormalTok"/>
-          <w:sz w:val="20"/>
-          <w:szCs w:val="20"/>
-        </w:rPr>
-        <w:t xml:space="preserve"> </w:t>
+        <w:t xml:space="preserve">, </w:t>
       </w:r>
       <w:r>
         <w:rPr>
@@ -2231,6 +2562,7 @@
       <w:r>
         <w:rPr>
           <w:rFonts w:cstheme="minorHAnsi"/>
+          <w:noProof/>
         </w:rPr>
         <w:drawing>
           <wp:inline distT="0" distB="0" distL="0" distR="0" wp14:anchorId="7673B76B" wp14:editId="3BFBBDD2">
@@ -2288,6 +2620,7 @@
         <w:rPr>
           <w:rFonts w:cstheme="minorHAnsi"/>
         </w:rPr>
+        <w:lastRenderedPageBreak/>
         <w:tab/>
         <w:t xml:space="preserve">Step 2 is to loop through the input_control data frame and use read_excel on the parameters in each row. We do this in the </w:t>
       </w:r>
@@ -2380,7 +2713,6 @@
           <w:sz w:val="20"/>
           <w:szCs w:val="20"/>
         </w:rPr>
-        <w:lastRenderedPageBreak/>
         <w:br/>
       </w:r>
       <w:r>
@@ -2389,17 +2721,35 @@
           <w:sz w:val="20"/>
           <w:szCs w:val="20"/>
         </w:rPr>
-        <w:t>input_list = list()</w:t>
-      </w:r>
-    </w:p>
-    <w:p>
-      <w:pPr>
-        <w:spacing w:after="0"/>
+        <w:t xml:space="preserve">input_list = </w:t>
+      </w:r>
+      <w:proofErr w:type="gramStart"/>
+      <w:r>
         <w:rPr>
           <w:rStyle w:val="NormalTok"/>
           <w:sz w:val="20"/>
           <w:szCs w:val="20"/>
         </w:rPr>
+        <w:t>list(</w:t>
+      </w:r>
+      <w:proofErr w:type="gramEnd"/>
+      <w:r>
+        <w:rPr>
+          <w:rStyle w:val="NormalTok"/>
+          <w:sz w:val="20"/>
+          <w:szCs w:val="20"/>
+        </w:rPr>
+        <w:t>)</w:t>
+      </w:r>
+    </w:p>
+    <w:p>
+      <w:pPr>
+        <w:spacing w:after="0"/>
+        <w:rPr>
+          <w:rStyle w:val="NormalTok"/>
+          <w:sz w:val="20"/>
+          <w:szCs w:val="20"/>
+        </w:rPr>
       </w:pPr>
       <w:r>
         <w:rPr>
@@ -2511,15 +2861,7 @@
           <w:sz w:val="20"/>
           <w:szCs w:val="20"/>
         </w:rPr>
-        <w:t>input_dat</w:t>
-      </w:r>
-      <w:r>
-        <w:rPr>
-          <w:rStyle w:val="NormalTok"/>
-          <w:sz w:val="20"/>
-          <w:szCs w:val="20"/>
-        </w:rPr>
-        <w:t>a</w:t>
+        <w:t>input_data</w:t>
       </w:r>
     </w:p>
     <w:p>
@@ -2616,6 +2958,7 @@
           <w:rFonts w:cstheme="minorHAnsi"/>
           <w:b/>
           <w:bCs/>
+          <w:noProof/>
         </w:rPr>
         <w:drawing>
           <wp:inline distT="0" distB="0" distL="0" distR="0" wp14:anchorId="634871D9" wp14:editId="59A3E1BC">
@@ -2693,27 +3036,20 @@
           <w:b/>
           <w:bCs/>
         </w:rPr>
-        <w:t>]]</w:t>
-      </w:r>
-      <w:r>
-        <w:rPr>
-          <w:rFonts w:cstheme="minorHAnsi"/>
-          <w:b/>
-          <w:bCs/>
-        </w:rPr>
-        <w:t xml:space="preserve"> (rows 1-10 out of 27)</w:t>
-      </w:r>
-    </w:p>
-    <w:p>
-      <w:pPr>
-        <w:spacing w:after="0"/>
-        <w:rPr>
-          <w:rFonts w:cstheme="minorHAnsi"/>
-        </w:rPr>
-      </w:pPr>
-      <w:r>
-        <w:rPr>
-          <w:rFonts w:cstheme="minorHAnsi"/>
+        <w:t>]] (rows 1-10 out of 27)</w:t>
+      </w:r>
+    </w:p>
+    <w:p>
+      <w:pPr>
+        <w:spacing w:after="0"/>
+        <w:rPr>
+          <w:rFonts w:cstheme="minorHAnsi"/>
+        </w:rPr>
+      </w:pPr>
+      <w:r>
+        <w:rPr>
+          <w:rFonts w:cstheme="minorHAnsi"/>
+          <w:noProof/>
         </w:rPr>
         <w:drawing>
           <wp:inline distT="0" distB="0" distL="0" distR="0" wp14:anchorId="4DBE09AD" wp14:editId="3CCF30D6">
@@ -2796,6 +3132,7 @@
         <w:rPr>
           <w:rFonts w:cstheme="minorHAnsi"/>
         </w:rPr>
+        <w:lastRenderedPageBreak/>
         <w:t xml:space="preserve">Step 3 is to summarize the data. We do this in the </w:t>
       </w:r>
       <w:r>
@@ -2810,13 +3147,7 @@
         <w:rPr>
           <w:rFonts w:cstheme="minorHAnsi"/>
         </w:rPr>
-        <w:t xml:space="preserve"> function</w:t>
-      </w:r>
-      <w:r>
-        <w:rPr>
-          <w:rFonts w:cstheme="minorHAnsi"/>
-        </w:rPr>
-        <w:t xml:space="preserve"> using </w:t>
+        <w:t xml:space="preserve"> function using </w:t>
       </w:r>
       <w:r>
         <w:rPr>
@@ -2828,19 +3159,7 @@
         <w:rPr>
           <w:rFonts w:cstheme="minorHAnsi"/>
         </w:rPr>
-        <w:t xml:space="preserve"> dplyr functions</w:t>
-      </w:r>
-      <w:r>
-        <w:rPr>
-          <w:rFonts w:cstheme="minorHAnsi"/>
-        </w:rPr>
-        <w:t>.</w:t>
-      </w:r>
-      <w:r>
-        <w:rPr>
-          <w:rFonts w:cstheme="minorHAnsi"/>
-        </w:rPr>
-        <w:t xml:space="preserve"> We store our results in a list called aggregate_list. We keep the old input_list along with our new summary. </w:t>
+        <w:t xml:space="preserve"> dplyr functions. We store our results in a list called aggregate_list. We keep the old input_list along with our new summary. </w:t>
       </w:r>
     </w:p>
     <w:p>
@@ -3111,7 +3430,6 @@
           <w:sz w:val="20"/>
           <w:szCs w:val="20"/>
         </w:rPr>
-        <w:lastRenderedPageBreak/>
         <w:t>group_by</w:t>
       </w:r>
       <w:r>
@@ -3229,6 +3547,7 @@
     <w:p>
       <w:pPr>
         <w:spacing w:after="0"/>
+        <w:ind w:firstLine="720"/>
         <w:rPr>
           <w:rFonts w:cstheme="minorHAnsi"/>
         </w:rPr>
@@ -3276,6 +3595,7 @@
       <w:r>
         <w:rPr>
           <w:rFonts w:cstheme="minorHAnsi"/>
+          <w:noProof/>
         </w:rPr>
         <w:drawing>
           <wp:inline distT="0" distB="0" distL="0" distR="0" wp14:anchorId="07DEB460" wp14:editId="05BA7EC7">
@@ -3371,31 +3691,7 @@
         <w:rPr>
           <w:rFonts w:cstheme="minorHAnsi"/>
         </w:rPr>
-        <w:t xml:space="preserve">Step </w:t>
-      </w:r>
-      <w:r>
-        <w:rPr>
-          <w:rFonts w:cstheme="minorHAnsi"/>
-        </w:rPr>
-        <w:t>4</w:t>
-      </w:r>
-      <w:r>
-        <w:rPr>
-          <w:rFonts w:cstheme="minorHAnsi"/>
-        </w:rPr>
-        <w:t xml:space="preserve"> is to </w:t>
-      </w:r>
-      <w:r>
-        <w:rPr>
-          <w:rFonts w:cstheme="minorHAnsi"/>
-        </w:rPr>
-        <w:t>output the results</w:t>
-      </w:r>
-      <w:r>
-        <w:rPr>
-          <w:rFonts w:cstheme="minorHAnsi"/>
-        </w:rPr>
-        <w:t xml:space="preserve">. We do this in the </w:t>
+        <w:t xml:space="preserve">Step 4 is to output the results. We do this in the </w:t>
       </w:r>
       <w:r>
         <w:rPr>
@@ -3447,7 +3743,16 @@
           <w:sz w:val="20"/>
           <w:szCs w:val="20"/>
         </w:rPr>
-        <w:t>write_xlsx</w:t>
+        <w:t>write_</w:t>
+      </w:r>
+      <w:proofErr w:type="gramStart"/>
+      <w:r>
+        <w:rPr>
+          <w:rStyle w:val="KeywordTok"/>
+          <w:sz w:val="20"/>
+          <w:szCs w:val="20"/>
+        </w:rPr>
+        <w:t>xlsx</w:t>
       </w:r>
       <w:r>
         <w:rPr>
@@ -3455,7 +3760,16 @@
           <w:sz w:val="20"/>
           <w:szCs w:val="20"/>
         </w:rPr>
-        <w:t xml:space="preserve">(aggregate_list, </w:t>
+        <w:t>(</w:t>
+      </w:r>
+      <w:proofErr w:type="gramEnd"/>
+      <w:r>
+        <w:rPr>
+          <w:rStyle w:val="NormalTok"/>
+          <w:sz w:val="20"/>
+          <w:szCs w:val="20"/>
+        </w:rPr>
+        <w:t xml:space="preserve">aggregate_list, </w:t>
       </w:r>
       <w:r>
         <w:rPr>
@@ -3496,29 +3810,23 @@
       <w:pPr>
         <w:spacing w:after="0"/>
         <w:ind w:firstLine="720"/>
-        <w:rPr>
-          <w:rFonts w:cstheme="minorHAnsi"/>
-        </w:rPr>
-      </w:pPr>
-      <w:r>
-        <w:rPr>
-          <w:rFonts w:cstheme="minorHAnsi"/>
-        </w:rPr>
-        <w:t>W</w:t>
-      </w:r>
-      <w:r>
-        <w:rPr>
-          <w:rFonts w:cstheme="minorHAnsi"/>
-        </w:rPr>
-        <w:t xml:space="preserve">e’re back in Excel! In the file </w:t>
-      </w:r>
-      <w:r>
         <w:rPr>
           <w:rFonts w:cstheme="minorHAnsi"/>
           <w:b/>
           <w:bCs/>
         </w:rPr>
-        <w:t>Excel Files</w:t>
+      </w:pPr>
+      <w:r>
+        <w:rPr>
+          <w:rFonts w:cstheme="minorHAnsi"/>
+        </w:rPr>
+        <w:t>W</w:t>
+      </w:r>
+      <w:r>
+        <w:rPr>
+          <w:rFonts w:cstheme="minorHAnsi"/>
+        </w:rPr>
+        <w:t xml:space="preserve">e’re back in Excel! In the file </w:t>
       </w:r>
       <w:r>
         <w:rPr>
@@ -3526,7 +3834,25 @@
           <w:b/>
           <w:bCs/>
         </w:rPr>
-        <w:t>/</w:t>
+        <w:t>Excel Files/R Output/Results.xlsx</w:t>
+      </w:r>
+      <w:r>
+        <w:rPr>
+          <w:rFonts w:cstheme="minorHAnsi"/>
+        </w:rPr>
+        <w:t>, we have a tab for each data fram</w:t>
+      </w:r>
+      <w:r>
+        <w:rPr>
+          <w:rFonts w:cstheme="minorHAnsi"/>
+        </w:rPr>
+        <w:t xml:space="preserve">e. </w:t>
+      </w:r>
+      <w:r>
+        <w:rPr>
+          <w:rFonts w:cstheme="minorHAnsi"/>
+        </w:rPr>
+        <w:t xml:space="preserve">I chose to output the results into a new Excel file. This prevents issues that occur when you are trying to write to a file that is currently open. If you open the </w:t>
       </w:r>
       <w:r>
         <w:rPr>
@@ -3534,271 +3860,6 @@
           <w:b/>
           <w:bCs/>
         </w:rPr>
-        <w:t>R Output</w:t>
-      </w:r>
-      <w:r>
-        <w:rPr>
-          <w:rFonts w:cstheme="minorHAnsi"/>
-          <w:b/>
-          <w:bCs/>
-        </w:rPr>
-        <w:t>/Results.xlsx</w:t>
-      </w:r>
-      <w:r>
-        <w:rPr>
-          <w:rFonts w:cstheme="minorHAnsi"/>
-        </w:rPr>
-        <w:t>, we have a tab for each data frame:</w:t>
-      </w:r>
-    </w:p>
-    <w:p>
-      <w:pPr>
-        <w:spacing w:after="0"/>
-        <w:rPr>
-          <w:rFonts w:cstheme="minorHAnsi"/>
-        </w:rPr>
-      </w:pPr>
-    </w:p>
-    <w:p>
-      <w:pPr>
-        <w:spacing w:after="0"/>
-        <w:rPr>
-          <w:rFonts w:cstheme="minorHAnsi"/>
-          <w:b/>
-          <w:bCs/>
-        </w:rPr>
-      </w:pPr>
-      <w:r>
-        <w:rPr>
-          <w:rFonts w:cstheme="minorHAnsi"/>
-          <w:b/>
-          <w:bCs/>
-        </w:rPr>
-        <w:t>input_control</w:t>
-      </w:r>
-    </w:p>
-    <w:p>
-      <w:pPr>
-        <w:spacing w:after="0"/>
-        <w:rPr>
-          <w:rFonts w:cstheme="minorHAnsi"/>
-        </w:rPr>
-      </w:pPr>
-      <w:r>
-        <w:rPr>
-          <w:rFonts w:cstheme="minorHAnsi"/>
-        </w:rPr>
-        <w:drawing>
-          <wp:inline distT="0" distB="0" distL="0" distR="0" wp14:anchorId="3B8C7323" wp14:editId="26655D9D">
-            <wp:extent cx="5943600" cy="2731770"/>
-            <wp:effectExtent l="0" t="0" r="0" b="0"/>
-            <wp:docPr id="16" name="Picture 16"/>
-            <wp:cNvGraphicFramePr>
-              <a:graphicFrameLocks xmlns:a="http://schemas.openxmlformats.org/drawingml/2006/main" noChangeAspect="1"/>
-            </wp:cNvGraphicFramePr>
-            <a:graphic xmlns:a="http://schemas.openxmlformats.org/drawingml/2006/main">
-              <a:graphicData uri="http://schemas.openxmlformats.org/drawingml/2006/picture">
-                <pic:pic xmlns:pic="http://schemas.openxmlformats.org/drawingml/2006/picture">
-                  <pic:nvPicPr>
-                    <pic:cNvPr id="1" name=""/>
-                    <pic:cNvPicPr/>
-                  </pic:nvPicPr>
-                  <pic:blipFill>
-                    <a:blip r:embed="rId19"/>
-                    <a:stretch>
-                      <a:fillRect/>
-                    </a:stretch>
-                  </pic:blipFill>
-                  <pic:spPr>
-                    <a:xfrm>
-                      <a:off x="0" y="0"/>
-                      <a:ext cx="5943600" cy="2731770"/>
-                    </a:xfrm>
-                    <a:prstGeom prst="rect">
-                      <a:avLst/>
-                    </a:prstGeom>
-                  </pic:spPr>
-                </pic:pic>
-              </a:graphicData>
-            </a:graphic>
-          </wp:inline>
-        </w:drawing>
-      </w:r>
-    </w:p>
-    <w:p>
-      <w:pPr>
-        <w:spacing w:after="0"/>
-        <w:rPr>
-          <w:rFonts w:cstheme="minorHAnsi"/>
-          <w:b/>
-          <w:bCs/>
-        </w:rPr>
-      </w:pPr>
-      <w:r>
-        <w:rPr>
-          <w:rFonts w:cstheme="minorHAnsi"/>
-          <w:b/>
-          <w:bCs/>
-        </w:rPr>
-        <w:lastRenderedPageBreak/>
-        <w:t>input_data</w:t>
-      </w:r>
-    </w:p>
-    <w:p>
-      <w:pPr>
-        <w:spacing w:after="0"/>
-        <w:rPr>
-          <w:rFonts w:cstheme="minorHAnsi"/>
-        </w:rPr>
-      </w:pPr>
-      <w:r>
-        <w:rPr>
-          <w:rFonts w:cstheme="minorHAnsi"/>
-        </w:rPr>
-        <w:drawing>
-          <wp:inline distT="0" distB="0" distL="0" distR="0" wp14:anchorId="7FD91CDF" wp14:editId="6C64645E">
-            <wp:extent cx="5943600" cy="5024120"/>
-            <wp:effectExtent l="0" t="0" r="0" b="5080"/>
-            <wp:docPr id="17" name="Picture 17"/>
-            <wp:cNvGraphicFramePr>
-              <a:graphicFrameLocks xmlns:a="http://schemas.openxmlformats.org/drawingml/2006/main" noChangeAspect="1"/>
-            </wp:cNvGraphicFramePr>
-            <a:graphic xmlns:a="http://schemas.openxmlformats.org/drawingml/2006/main">
-              <a:graphicData uri="http://schemas.openxmlformats.org/drawingml/2006/picture">
-                <pic:pic xmlns:pic="http://schemas.openxmlformats.org/drawingml/2006/picture">
-                  <pic:nvPicPr>
-                    <pic:cNvPr id="1" name=""/>
-                    <pic:cNvPicPr/>
-                  </pic:nvPicPr>
-                  <pic:blipFill>
-                    <a:blip r:embed="rId20"/>
-                    <a:stretch>
-                      <a:fillRect/>
-                    </a:stretch>
-                  </pic:blipFill>
-                  <pic:spPr>
-                    <a:xfrm>
-                      <a:off x="0" y="0"/>
-                      <a:ext cx="5943600" cy="5024120"/>
-                    </a:xfrm>
-                    <a:prstGeom prst="rect">
-                      <a:avLst/>
-                    </a:prstGeom>
-                  </pic:spPr>
-                </pic:pic>
-              </a:graphicData>
-            </a:graphic>
-          </wp:inline>
-        </w:drawing>
-      </w:r>
-    </w:p>
-    <w:p>
-      <w:pPr>
-        <w:spacing w:after="0"/>
-        <w:rPr>
-          <w:rFonts w:cstheme="minorHAnsi"/>
-        </w:rPr>
-      </w:pPr>
-    </w:p>
-    <w:p>
-      <w:pPr>
-        <w:spacing w:after="0"/>
-        <w:rPr>
-          <w:rFonts w:cstheme="minorHAnsi"/>
-          <w:b/>
-          <w:bCs/>
-        </w:rPr>
-      </w:pPr>
-      <w:r>
-        <w:rPr>
-          <w:rFonts w:cstheme="minorHAnsi"/>
-          <w:b/>
-          <w:bCs/>
-        </w:rPr>
-        <w:t>summary</w:t>
-      </w:r>
-    </w:p>
-    <w:p>
-      <w:pPr>
-        <w:spacing w:after="0"/>
-        <w:rPr>
-          <w:rFonts w:cstheme="minorHAnsi"/>
-          <w:b/>
-          <w:bCs/>
-        </w:rPr>
-      </w:pPr>
-      <w:r>
-        <w:rPr>
-          <w:rFonts w:cstheme="minorHAnsi"/>
-          <w:b/>
-          <w:bCs/>
-        </w:rPr>
-        <w:lastRenderedPageBreak/>
-        <w:drawing>
-          <wp:inline distT="0" distB="0" distL="0" distR="0" wp14:anchorId="122B876F" wp14:editId="6DA1512F">
-            <wp:extent cx="2971800" cy="3986784"/>
-            <wp:effectExtent l="0" t="0" r="0" b="0"/>
-            <wp:docPr id="18" name="Picture 18"/>
-            <wp:cNvGraphicFramePr>
-              <a:graphicFrameLocks xmlns:a="http://schemas.openxmlformats.org/drawingml/2006/main" noChangeAspect="1"/>
-            </wp:cNvGraphicFramePr>
-            <a:graphic xmlns:a="http://schemas.openxmlformats.org/drawingml/2006/main">
-              <a:graphicData uri="http://schemas.openxmlformats.org/drawingml/2006/picture">
-                <pic:pic xmlns:pic="http://schemas.openxmlformats.org/drawingml/2006/picture">
-                  <pic:nvPicPr>
-                    <pic:cNvPr id="1" name=""/>
-                    <pic:cNvPicPr/>
-                  </pic:nvPicPr>
-                  <pic:blipFill>
-                    <a:blip r:embed="rId21"/>
-                    <a:stretch>
-                      <a:fillRect/>
-                    </a:stretch>
-                  </pic:blipFill>
-                  <pic:spPr>
-                    <a:xfrm>
-                      <a:off x="0" y="0"/>
-                      <a:ext cx="2971800" cy="3986784"/>
-                    </a:xfrm>
-                    <a:prstGeom prst="rect">
-                      <a:avLst/>
-                    </a:prstGeom>
-                  </pic:spPr>
-                </pic:pic>
-              </a:graphicData>
-            </a:graphic>
-          </wp:inline>
-        </w:drawing>
-      </w:r>
-    </w:p>
-    <w:p>
-      <w:pPr>
-        <w:spacing w:after="0"/>
-        <w:rPr>
-          <w:rFonts w:cstheme="minorHAnsi"/>
-        </w:rPr>
-      </w:pPr>
-    </w:p>
-    <w:p>
-      <w:pPr>
-        <w:spacing w:after="0"/>
-        <w:rPr>
-          <w:rFonts w:cstheme="minorHAnsi"/>
-        </w:rPr>
-      </w:pPr>
-      <w:r>
-        <w:rPr>
-          <w:rFonts w:cstheme="minorHAnsi"/>
-        </w:rPr>
-        <w:tab/>
-        <w:t xml:space="preserve">I chose to output the results into a new Excel file. This prevents issues that occur when you are trying to write to a file that is currently open. If you open the </w:t>
-      </w:r>
-      <w:r>
-        <w:rPr>
-          <w:rFonts w:cstheme="minorHAnsi"/>
-          <w:b/>
-          <w:bCs/>
-        </w:rPr>
         <w:t>Results.xlsx</w:t>
       </w:r>
       <w:r>
@@ -3855,7 +3916,16 @@
           <w:sz w:val="20"/>
           <w:szCs w:val="20"/>
         </w:rPr>
-        <w:t>write_xlsx</w:t>
+        <w:t>write_</w:t>
+      </w:r>
+      <w:proofErr w:type="gramStart"/>
+      <w:r>
+        <w:rPr>
+          <w:rStyle w:val="KeywordTok"/>
+          <w:sz w:val="20"/>
+          <w:szCs w:val="20"/>
+        </w:rPr>
+        <w:t>xlsx</w:t>
       </w:r>
       <w:r>
         <w:rPr>
@@ -3863,7 +3933,16 @@
           <w:sz w:val="20"/>
           <w:szCs w:val="20"/>
         </w:rPr>
-        <w:t xml:space="preserve">(aggregate_list, </w:t>
+        <w:t>(</w:t>
+      </w:r>
+      <w:proofErr w:type="gramEnd"/>
+      <w:r>
+        <w:rPr>
+          <w:rStyle w:val="NormalTok"/>
+          <w:sz w:val="20"/>
+          <w:szCs w:val="20"/>
+        </w:rPr>
+        <w:t xml:space="preserve">aggregate_list, </w:t>
       </w:r>
       <w:r>
         <w:rPr>
@@ -3993,6 +4072,8 @@
           <w:rFonts w:cstheme="minorHAnsi"/>
         </w:rPr>
       </w:pPr>
+      <w:bookmarkStart w:id="0" w:name="_GoBack"/>
+      <w:bookmarkEnd w:id="0"/>
     </w:p>
     <w:p>
       <w:pPr>
@@ -4073,6 +4154,7 @@
         <w:rPr>
           <w:rFonts w:cstheme="minorHAnsi"/>
         </w:rPr>
+        <w:lastRenderedPageBreak/>
         <w:t xml:space="preserve">Add additional identifier columns to </w:t>
       </w:r>
       <w:r>
@@ -4227,18 +4309,13 @@
         <w:rPr>
           <w:rFonts w:cstheme="minorHAnsi"/>
         </w:rPr>
-        <w:t xml:space="preserve">I enjoy using R in both business and as a hobby because of its elegance and versatility. </w:t>
-      </w:r>
-      <w:r>
-        <w:rPr>
-          <w:rFonts w:cstheme="minorHAnsi"/>
-        </w:rPr>
-        <w:t>It is a great resource for rapidly developing solutions that can meet the needs of your stakeholder. That’s all folks. I hope you enjoyed this “R-ticle” and found it most helpful!</w:t>
-      </w:r>
-    </w:p>
-    <w:p>
-      <w:pPr>
-        <w:spacing w:after="0"/>
+        <w:t>I enjoy using R in both business and as a hobby because of its elegance and versatility. It is a great resource for rapidly developing solutions that can meet the needs of your stakeholder. That’s all folks. I hope you enjoyed this “R-ticle” and found it most helpful!</w:t>
+      </w:r>
+    </w:p>
+    <w:p>
+      <w:pPr>
+        <w:spacing w:after="0"/>
+        <w:ind w:firstLine="720"/>
         <w:rPr>
           <w:rFonts w:cstheme="minorHAnsi"/>
         </w:rPr>
@@ -4263,7 +4340,6 @@
           <w:sz w:val="24"/>
           <w:szCs w:val="24"/>
         </w:rPr>
-        <w:lastRenderedPageBreak/>
         <w:t>References</w:t>
       </w:r>
     </w:p>
@@ -6230,7 +6306,7 @@
 </file>
 
 <file path=customXml/itemProps1.xml><?xml version="1.0" encoding="utf-8"?>
-<ds:datastoreItem xmlns:ds="http://schemas.openxmlformats.org/officeDocument/2006/customXml" ds:itemID="{FCB249FA-74B2-4C0F-8B51-61DF8A17AEB4}">
+<ds:datastoreItem xmlns:ds="http://schemas.openxmlformats.org/officeDocument/2006/customXml" ds:itemID="{FCEC8F5E-2AB8-4C2D-B542-832D16A96325}">
   <ds:schemaRefs>
     <ds:schemaRef ds:uri="http://schemas.openxmlformats.org/officeDocument/2006/bibliography"/>
   </ds:schemaRefs>

</xml_diff>